<commit_message>
Report Draft - Update
</commit_message>
<xml_diff>
--- a/EE462_Project_Report.docx
+++ b/EE462_Project_Report.docx
@@ -1,6 +1,6 @@
 
 <file path=word/document.xml><?xml version="1.0" encoding="utf-8"?>
-<w:document xmlns:wpc="http://schemas.microsoft.com/office/word/2010/wordprocessingCanvas" xmlns:cx="http://schemas.microsoft.com/office/drawing/2014/chartex" xmlns:cx1="http://schemas.microsoft.com/office/drawing/2015/9/8/chartex" xmlns:cx2="http://schemas.microsoft.com/office/drawing/2015/10/21/chartex" xmlns:cx3="http://schemas.microsoft.com/office/drawing/2016/5/9/chartex" xmlns:cx4="http://schemas.microsoft.com/office/drawing/2016/5/10/chartex" xmlns:cx5="http://schemas.microsoft.com/office/drawing/2016/5/11/chartex" xmlns:cx6="http://schemas.microsoft.com/office/drawing/2016/5/12/chartex" xmlns:cx7="http://schemas.microsoft.com/office/drawing/2016/5/13/chartex" xmlns:cx8="http://schemas.microsoft.com/office/drawing/2016/5/14/chartex" xmlns:mc="http://schemas.openxmlformats.org/markup-compatibility/2006" xmlns:aink="http://schemas.microsoft.com/office/drawing/2016/ink" xmlns:am3d="http://schemas.microsoft.com/office/drawing/2017/model3d" xmlns:o="urn:schemas-microsoft-com:office:office" xmlns:r="http://schemas.openxmlformats.org/officeDocument/2006/relationships" xmlns:m="http://schemas.openxmlformats.org/officeDocument/2006/math" xmlns:v="urn:schemas-microsoft-com:vml" xmlns:wp14="http://schemas.microsoft.com/office/word/2010/wordprocessingDrawing" xmlns:wp="http://schemas.openxmlformats.org/drawingml/2006/wordprocessingDrawing" xmlns:w10="urn:schemas-microsoft-com:office:word" xmlns:w="http://schemas.openxmlformats.org/wordprocessingml/2006/main" xmlns:w14="http://schemas.microsoft.com/office/word/2010/wordml" xmlns:w15="http://schemas.microsoft.com/office/word/2012/wordml" xmlns:w16cid="http://schemas.microsoft.com/office/word/2016/wordml/cid" xmlns:w16se="http://schemas.microsoft.com/office/word/2015/wordml/symex" xmlns:wpg="http://schemas.microsoft.com/office/word/2010/wordprocessingGroup" xmlns:wpi="http://schemas.microsoft.com/office/word/2010/wordprocessingInk" xmlns:wne="http://schemas.microsoft.com/office/word/2006/wordml" xmlns:wps="http://schemas.microsoft.com/office/word/2010/wordprocessingShape" mc:Ignorable="w14 w15 w16se w16cid wp14">
+<w:document xmlns:wpc="http://schemas.microsoft.com/office/word/2010/wordprocessingCanvas" xmlns:cx="http://schemas.microsoft.com/office/drawing/2014/chartex" xmlns:mc="http://schemas.openxmlformats.org/markup-compatibility/2006" xmlns:o="urn:schemas-microsoft-com:office:office" xmlns:r="http://schemas.openxmlformats.org/officeDocument/2006/relationships" xmlns:m="http://schemas.openxmlformats.org/officeDocument/2006/math" xmlns:v="urn:schemas-microsoft-com:vml" xmlns:wp14="http://schemas.microsoft.com/office/word/2010/wordprocessingDrawing" xmlns:wp="http://schemas.openxmlformats.org/drawingml/2006/wordprocessingDrawing" xmlns:w10="urn:schemas-microsoft-com:office:word" xmlns:w="http://schemas.openxmlformats.org/wordprocessingml/2006/main" xmlns:w14="http://schemas.microsoft.com/office/word/2010/wordml" xmlns:w15="http://schemas.microsoft.com/office/word/2012/wordml" xmlns:w16se="http://schemas.microsoft.com/office/word/2015/wordml/symex" xmlns:wpg="http://schemas.microsoft.com/office/word/2010/wordprocessingGroup" xmlns:wpi="http://schemas.microsoft.com/office/word/2010/wordprocessingInk" xmlns:wne="http://schemas.microsoft.com/office/word/2006/wordml" xmlns:wps="http://schemas.microsoft.com/office/word/2010/wordprocessingShape" mc:Ignorable="w14 w15 w16se wp14">
   <w:body>
     <w:p>
       <w:pPr>
@@ -138,14 +138,19 @@
     <w:p>
       <w:pPr>
         <w:jc w:val="center"/>
-      </w:pPr>
-      <w:r>
-        <w:rPr>
-          <w:b/>
-          <w:sz w:val="32"/>
-          <w:szCs w:val="32"/>
-        </w:rPr>
-        <w:t>EE463 STATIC POWER CONVERSION-I</w:t>
+        <w:rPr>
+          <w:b/>
+          <w:sz w:val="32"/>
+          <w:szCs w:val="32"/>
+        </w:rPr>
+      </w:pPr>
+      <w:r>
+        <w:rPr>
+          <w:b/>
+          <w:sz w:val="32"/>
+          <w:szCs w:val="32"/>
+        </w:rPr>
+        <w:t>EE462 UTILIZATION OF ELECTRICAL ENERGY</w:t>
       </w:r>
     </w:p>
     <w:p>
@@ -163,7 +168,51 @@
           <w:sz w:val="32"/>
           <w:szCs w:val="32"/>
         </w:rPr>
-        <w:t>PROJECT #2 REPORT</w:t>
+        <w:t>EE464 STATIC POWER CONVERSION – II</w:t>
+      </w:r>
+    </w:p>
+    <w:p>
+      <w:pPr>
+        <w:jc w:val="center"/>
+        <w:rPr>
+          <w:b/>
+          <w:sz w:val="32"/>
+          <w:szCs w:val="32"/>
+        </w:rPr>
+      </w:pPr>
+      <w:r>
+        <w:rPr>
+          <w:b/>
+          <w:sz w:val="32"/>
+          <w:szCs w:val="32"/>
+        </w:rPr>
+        <w:t>SOFTWARE PROJECT</w:t>
+      </w:r>
+      <w:r>
+        <w:rPr>
+          <w:b/>
+          <w:sz w:val="32"/>
+          <w:szCs w:val="32"/>
+        </w:rPr>
+        <w:t xml:space="preserve"> </w:t>
+      </w:r>
+    </w:p>
+    <w:p>
+      <w:pPr>
+        <w:jc w:val="center"/>
+        <w:rPr>
+          <w:b/>
+          <w:sz w:val="32"/>
+          <w:szCs w:val="32"/>
+        </w:rPr>
+      </w:pPr>
+      <w:r>
+        <w:rPr>
+          <w:b/>
+          <w:sz w:val="32"/>
+          <w:szCs w:val="32"/>
+        </w:rPr>
+        <w:t>REPORT</w:t>
       </w:r>
     </w:p>
     <w:p>
@@ -326,6 +375,32 @@
         </w:rPr>
         <w:tab/>
         <w:t>2030831</w:t>
+      </w:r>
+    </w:p>
+    <w:p>
+      <w:pPr>
+        <w:rPr>
+          <w:b/>
+          <w:sz w:val="32"/>
+          <w:szCs w:val="32"/>
+        </w:rPr>
+      </w:pPr>
+      <w:r>
+        <w:rPr>
+          <w:b/>
+          <w:sz w:val="32"/>
+          <w:szCs w:val="32"/>
+        </w:rPr>
+        <w:t>Huzeyfe HİNTOĞLU</w:t>
+      </w:r>
+      <w:r>
+        <w:rPr>
+          <w:b/>
+          <w:sz w:val="32"/>
+          <w:szCs w:val="32"/>
+        </w:rPr>
+        <w:tab/>
+        <w:t>2093920</w:t>
       </w:r>
     </w:p>
     <w:p/>
@@ -364,13 +439,23 @@
       <w:sdtContent>
         <w:p>
           <w:pPr>
-            <w:pStyle w:val="TOCHeading"/>
+            <w:pStyle w:val="TBal"/>
           </w:pPr>
           <w:r>
             <w:t>Table of Contents</w:t>
           </w:r>
         </w:p>
         <w:p>
+          <w:pPr>
+            <w:pStyle w:val="T1"/>
+            <w:tabs>
+              <w:tab w:val="left" w:pos="440"/>
+              <w:tab w:val="right" w:leader="dot" w:pos="9062"/>
+            </w:tabs>
+            <w:rPr>
+              <w:noProof/>
+            </w:rPr>
+          </w:pPr>
           <w:r>
             <w:fldChar w:fldCharType="begin"/>
           </w:r>
@@ -380,14 +465,556 @@
           <w:r>
             <w:fldChar w:fldCharType="separate"/>
           </w:r>
-          <w:r>
+          <w:hyperlink w:anchor="_Toc10282123" w:history="1">
+            <w:r>
+              <w:rPr>
+                <w:rStyle w:val="Kpr"/>
+                <w:noProof/>
+              </w:rPr>
+              <w:t>1.</w:t>
+            </w:r>
+            <w:r>
+              <w:rPr>
+                <w:noProof/>
+              </w:rPr>
+              <w:tab/>
+            </w:r>
+            <w:r>
+              <w:rPr>
+                <w:rStyle w:val="Kpr"/>
+                <w:noProof/>
+              </w:rPr>
+              <w:t>INTRODUCTION</w:t>
+            </w:r>
+            <w:r>
+              <w:rPr>
+                <w:noProof/>
+                <w:webHidden/>
+              </w:rPr>
+              <w:tab/>
+            </w:r>
+            <w:r>
+              <w:rPr>
+                <w:noProof/>
+                <w:webHidden/>
+              </w:rPr>
+              <w:fldChar w:fldCharType="begin"/>
+            </w:r>
+            <w:r>
+              <w:rPr>
+                <w:noProof/>
+                <w:webHidden/>
+              </w:rPr>
+              <w:instrText xml:space="preserve"> PAGEREF _Toc10282123 \h </w:instrText>
+            </w:r>
+            <w:r>
+              <w:rPr>
+                <w:noProof/>
+                <w:webHidden/>
+              </w:rPr>
+            </w:r>
+            <w:r>
+              <w:rPr>
+                <w:noProof/>
+                <w:webHidden/>
+              </w:rPr>
+              <w:fldChar w:fldCharType="separate"/>
+            </w:r>
+            <w:r>
+              <w:rPr>
+                <w:noProof/>
+                <w:webHidden/>
+              </w:rPr>
+              <w:t>3</w:t>
+            </w:r>
+            <w:r>
+              <w:rPr>
+                <w:noProof/>
+                <w:webHidden/>
+              </w:rPr>
+              <w:fldChar w:fldCharType="end"/>
+            </w:r>
+          </w:hyperlink>
+        </w:p>
+        <w:p>
+          <w:pPr>
+            <w:pStyle w:val="T1"/>
+            <w:tabs>
+              <w:tab w:val="left" w:pos="440"/>
+              <w:tab w:val="right" w:leader="dot" w:pos="9062"/>
+            </w:tabs>
             <w:rPr>
-              <w:b/>
-              <w:bCs/>
               <w:noProof/>
             </w:rPr>
-            <w:t>No table of contents entries found.</w:t>
-          </w:r>
+          </w:pPr>
+          <w:hyperlink w:anchor="_Toc10282124" w:history="1">
+            <w:r>
+              <w:rPr>
+                <w:rStyle w:val="Kpr"/>
+                <w:noProof/>
+              </w:rPr>
+              <w:t>2.</w:t>
+            </w:r>
+            <w:r>
+              <w:rPr>
+                <w:noProof/>
+              </w:rPr>
+              <w:tab/>
+            </w:r>
+            <w:r>
+              <w:rPr>
+                <w:rStyle w:val="Kpr"/>
+                <w:noProof/>
+              </w:rPr>
+              <w:t>PART A: Pre-design Stage</w:t>
+            </w:r>
+            <w:r>
+              <w:rPr>
+                <w:noProof/>
+                <w:webHidden/>
+              </w:rPr>
+              <w:tab/>
+            </w:r>
+            <w:r>
+              <w:rPr>
+                <w:noProof/>
+                <w:webHidden/>
+              </w:rPr>
+              <w:fldChar w:fldCharType="begin"/>
+            </w:r>
+            <w:r>
+              <w:rPr>
+                <w:noProof/>
+                <w:webHidden/>
+              </w:rPr>
+              <w:instrText xml:space="preserve"> PAGEREF _Toc10282124 \h </w:instrText>
+            </w:r>
+            <w:r>
+              <w:rPr>
+                <w:noProof/>
+                <w:webHidden/>
+              </w:rPr>
+            </w:r>
+            <w:r>
+              <w:rPr>
+                <w:noProof/>
+                <w:webHidden/>
+              </w:rPr>
+              <w:fldChar w:fldCharType="separate"/>
+            </w:r>
+            <w:r>
+              <w:rPr>
+                <w:noProof/>
+                <w:webHidden/>
+              </w:rPr>
+              <w:t>3</w:t>
+            </w:r>
+            <w:r>
+              <w:rPr>
+                <w:noProof/>
+                <w:webHidden/>
+              </w:rPr>
+              <w:fldChar w:fldCharType="end"/>
+            </w:r>
+          </w:hyperlink>
+        </w:p>
+        <w:p>
+          <w:pPr>
+            <w:pStyle w:val="T1"/>
+            <w:tabs>
+              <w:tab w:val="left" w:pos="440"/>
+              <w:tab w:val="right" w:leader="dot" w:pos="9062"/>
+            </w:tabs>
+            <w:rPr>
+              <w:noProof/>
+            </w:rPr>
+          </w:pPr>
+          <w:hyperlink w:anchor="_Toc10282125" w:history="1">
+            <w:r>
+              <w:rPr>
+                <w:rStyle w:val="Kpr"/>
+                <w:noProof/>
+              </w:rPr>
+              <w:t>3.</w:t>
+            </w:r>
+            <w:r>
+              <w:rPr>
+                <w:noProof/>
+              </w:rPr>
+              <w:tab/>
+            </w:r>
+            <w:r>
+              <w:rPr>
+                <w:rStyle w:val="Kpr"/>
+                <w:noProof/>
+              </w:rPr>
+              <w:t>PART B: Sinusoidal PWM</w:t>
+            </w:r>
+            <w:r>
+              <w:rPr>
+                <w:noProof/>
+                <w:webHidden/>
+              </w:rPr>
+              <w:tab/>
+            </w:r>
+            <w:r>
+              <w:rPr>
+                <w:noProof/>
+                <w:webHidden/>
+              </w:rPr>
+              <w:fldChar w:fldCharType="begin"/>
+            </w:r>
+            <w:r>
+              <w:rPr>
+                <w:noProof/>
+                <w:webHidden/>
+              </w:rPr>
+              <w:instrText xml:space="preserve"> PAGEREF _Toc10282125 \h </w:instrText>
+            </w:r>
+            <w:r>
+              <w:rPr>
+                <w:noProof/>
+                <w:webHidden/>
+              </w:rPr>
+            </w:r>
+            <w:r>
+              <w:rPr>
+                <w:noProof/>
+                <w:webHidden/>
+              </w:rPr>
+              <w:fldChar w:fldCharType="separate"/>
+            </w:r>
+            <w:r>
+              <w:rPr>
+                <w:noProof/>
+                <w:webHidden/>
+              </w:rPr>
+              <w:t>4</w:t>
+            </w:r>
+            <w:r>
+              <w:rPr>
+                <w:noProof/>
+                <w:webHidden/>
+              </w:rPr>
+              <w:fldChar w:fldCharType="end"/>
+            </w:r>
+          </w:hyperlink>
+        </w:p>
+        <w:p>
+          <w:pPr>
+            <w:pStyle w:val="T1"/>
+            <w:tabs>
+              <w:tab w:val="left" w:pos="440"/>
+              <w:tab w:val="right" w:leader="dot" w:pos="9062"/>
+            </w:tabs>
+            <w:rPr>
+              <w:noProof/>
+            </w:rPr>
+          </w:pPr>
+          <w:hyperlink w:anchor="_Toc10282126" w:history="1">
+            <w:r>
+              <w:rPr>
+                <w:rStyle w:val="Kpr"/>
+                <w:noProof/>
+              </w:rPr>
+              <w:t>4.</w:t>
+            </w:r>
+            <w:r>
+              <w:rPr>
+                <w:noProof/>
+              </w:rPr>
+              <w:tab/>
+            </w:r>
+            <w:r>
+              <w:rPr>
+                <w:rStyle w:val="Kpr"/>
+                <w:noProof/>
+              </w:rPr>
+              <w:t>PART C: Space Vector PWM (SVPWM)</w:t>
+            </w:r>
+            <w:r>
+              <w:rPr>
+                <w:noProof/>
+                <w:webHidden/>
+              </w:rPr>
+              <w:tab/>
+            </w:r>
+            <w:r>
+              <w:rPr>
+                <w:noProof/>
+                <w:webHidden/>
+              </w:rPr>
+              <w:fldChar w:fldCharType="begin"/>
+            </w:r>
+            <w:r>
+              <w:rPr>
+                <w:noProof/>
+                <w:webHidden/>
+              </w:rPr>
+              <w:instrText xml:space="preserve"> PAGEREF _Toc10282126 \h </w:instrText>
+            </w:r>
+            <w:r>
+              <w:rPr>
+                <w:noProof/>
+                <w:webHidden/>
+              </w:rPr>
+            </w:r>
+            <w:r>
+              <w:rPr>
+                <w:noProof/>
+                <w:webHidden/>
+              </w:rPr>
+              <w:fldChar w:fldCharType="separate"/>
+            </w:r>
+            <w:r>
+              <w:rPr>
+                <w:noProof/>
+                <w:webHidden/>
+              </w:rPr>
+              <w:t>4</w:t>
+            </w:r>
+            <w:r>
+              <w:rPr>
+                <w:noProof/>
+                <w:webHidden/>
+              </w:rPr>
+              <w:fldChar w:fldCharType="end"/>
+            </w:r>
+          </w:hyperlink>
+        </w:p>
+        <w:p>
+          <w:pPr>
+            <w:pStyle w:val="T1"/>
+            <w:tabs>
+              <w:tab w:val="left" w:pos="440"/>
+              <w:tab w:val="right" w:leader="dot" w:pos="9062"/>
+            </w:tabs>
+            <w:rPr>
+              <w:noProof/>
+            </w:rPr>
+          </w:pPr>
+          <w:hyperlink w:anchor="_Toc10282127" w:history="1">
+            <w:r>
+              <w:rPr>
+                <w:rStyle w:val="Kpr"/>
+                <w:noProof/>
+              </w:rPr>
+              <w:t>5.</w:t>
+            </w:r>
+            <w:r>
+              <w:rPr>
+                <w:noProof/>
+              </w:rPr>
+              <w:tab/>
+            </w:r>
+            <w:r>
+              <w:rPr>
+                <w:rStyle w:val="Kpr"/>
+                <w:noProof/>
+              </w:rPr>
+              <w:t>PART D: Component selection and verification</w:t>
+            </w:r>
+            <w:r>
+              <w:rPr>
+                <w:noProof/>
+                <w:webHidden/>
+              </w:rPr>
+              <w:tab/>
+            </w:r>
+            <w:r>
+              <w:rPr>
+                <w:noProof/>
+                <w:webHidden/>
+              </w:rPr>
+              <w:fldChar w:fldCharType="begin"/>
+            </w:r>
+            <w:r>
+              <w:rPr>
+                <w:noProof/>
+                <w:webHidden/>
+              </w:rPr>
+              <w:instrText xml:space="preserve"> PAGEREF _Toc10282127 \h </w:instrText>
+            </w:r>
+            <w:r>
+              <w:rPr>
+                <w:noProof/>
+                <w:webHidden/>
+              </w:rPr>
+            </w:r>
+            <w:r>
+              <w:rPr>
+                <w:noProof/>
+                <w:webHidden/>
+              </w:rPr>
+              <w:fldChar w:fldCharType="separate"/>
+            </w:r>
+            <w:r>
+              <w:rPr>
+                <w:noProof/>
+                <w:webHidden/>
+              </w:rPr>
+              <w:t>4</w:t>
+            </w:r>
+            <w:r>
+              <w:rPr>
+                <w:noProof/>
+                <w:webHidden/>
+              </w:rPr>
+              <w:fldChar w:fldCharType="end"/>
+            </w:r>
+          </w:hyperlink>
+        </w:p>
+        <w:p>
+          <w:pPr>
+            <w:pStyle w:val="T1"/>
+            <w:tabs>
+              <w:tab w:val="left" w:pos="440"/>
+              <w:tab w:val="right" w:leader="dot" w:pos="9062"/>
+            </w:tabs>
+            <w:rPr>
+              <w:noProof/>
+            </w:rPr>
+          </w:pPr>
+          <w:hyperlink w:anchor="_Toc10282128" w:history="1">
+            <w:r>
+              <w:rPr>
+                <w:rStyle w:val="Kpr"/>
+                <w:noProof/>
+              </w:rPr>
+              <w:t>6.</w:t>
+            </w:r>
+            <w:r>
+              <w:rPr>
+                <w:noProof/>
+              </w:rPr>
+              <w:tab/>
+            </w:r>
+            <w:r>
+              <w:rPr>
+                <w:rStyle w:val="Kpr"/>
+                <w:noProof/>
+              </w:rPr>
+              <w:t>CONCLUSION</w:t>
+            </w:r>
+            <w:r>
+              <w:rPr>
+                <w:noProof/>
+                <w:webHidden/>
+              </w:rPr>
+              <w:tab/>
+            </w:r>
+            <w:r>
+              <w:rPr>
+                <w:noProof/>
+                <w:webHidden/>
+              </w:rPr>
+              <w:fldChar w:fldCharType="begin"/>
+            </w:r>
+            <w:r>
+              <w:rPr>
+                <w:noProof/>
+                <w:webHidden/>
+              </w:rPr>
+              <w:instrText xml:space="preserve"> PAGEREF _Toc10282128 \h </w:instrText>
+            </w:r>
+            <w:r>
+              <w:rPr>
+                <w:noProof/>
+                <w:webHidden/>
+              </w:rPr>
+            </w:r>
+            <w:r>
+              <w:rPr>
+                <w:noProof/>
+                <w:webHidden/>
+              </w:rPr>
+              <w:fldChar w:fldCharType="separate"/>
+            </w:r>
+            <w:r>
+              <w:rPr>
+                <w:noProof/>
+                <w:webHidden/>
+              </w:rPr>
+              <w:t>4</w:t>
+            </w:r>
+            <w:r>
+              <w:rPr>
+                <w:noProof/>
+                <w:webHidden/>
+              </w:rPr>
+              <w:fldChar w:fldCharType="end"/>
+            </w:r>
+          </w:hyperlink>
+        </w:p>
+        <w:p>
+          <w:pPr>
+            <w:pStyle w:val="T1"/>
+            <w:tabs>
+              <w:tab w:val="right" w:leader="dot" w:pos="9062"/>
+            </w:tabs>
+            <w:rPr>
+              <w:noProof/>
+            </w:rPr>
+          </w:pPr>
+          <w:hyperlink w:anchor="_Toc10282129" w:history="1">
+            <w:r>
+              <w:rPr>
+                <w:rStyle w:val="Kpr"/>
+                <w:noProof/>
+              </w:rPr>
+              <w:t>References</w:t>
+            </w:r>
+            <w:r>
+              <w:rPr>
+                <w:noProof/>
+                <w:webHidden/>
+              </w:rPr>
+              <w:tab/>
+            </w:r>
+            <w:r>
+              <w:rPr>
+                <w:noProof/>
+                <w:webHidden/>
+              </w:rPr>
+              <w:fldChar w:fldCharType="begin"/>
+            </w:r>
+            <w:r>
+              <w:rPr>
+                <w:noProof/>
+                <w:webHidden/>
+              </w:rPr>
+              <w:instrText xml:space="preserve"> PAGEREF _Toc10282129 \h </w:instrText>
+            </w:r>
+            <w:r>
+              <w:rPr>
+                <w:noProof/>
+                <w:webHidden/>
+              </w:rPr>
+            </w:r>
+            <w:r>
+              <w:rPr>
+                <w:noProof/>
+                <w:webHidden/>
+              </w:rPr>
+              <w:fldChar w:fldCharType="separate"/>
+            </w:r>
+            <w:r>
+              <w:rPr>
+                <w:noProof/>
+                <w:webHidden/>
+              </w:rPr>
+              <w:t>4</w:t>
+            </w:r>
+            <w:r>
+              <w:rPr>
+                <w:noProof/>
+                <w:webHidden/>
+              </w:rPr>
+              <w:fldChar w:fldCharType="end"/>
+            </w:r>
+          </w:hyperlink>
+        </w:p>
+        <w:p>
           <w:r>
             <w:rPr>
               <w:b/>
@@ -411,33 +1038,37 @@
     </w:p>
     <w:p>
       <w:pPr>
-        <w:pStyle w:val="Heading1"/>
+        <w:pStyle w:val="Balk1"/>
         <w:numPr>
           <w:ilvl w:val="0"/>
           <w:numId w:val="1"/>
         </w:numPr>
       </w:pPr>
+      <w:bookmarkStart w:id="0" w:name="_Toc10282123"/>
       <w:r>
         <w:lastRenderedPageBreak/>
         <w:t>INTRODUCTION</w:t>
       </w:r>
-    </w:p>
-    <w:p>
-      <w:pPr>
-        <w:pStyle w:val="Heading1"/>
+      <w:bookmarkEnd w:id="0"/>
+    </w:p>
+    <w:p>
+      <w:pPr>
+        <w:pStyle w:val="Balk1"/>
         <w:numPr>
           <w:ilvl w:val="0"/>
           <w:numId w:val="1"/>
         </w:numPr>
       </w:pPr>
+      <w:bookmarkStart w:id="1" w:name="_Toc10282124"/>
       <w:r>
         <w:t>PART A: Pre-design Stage</w:t>
       </w:r>
+      <w:bookmarkEnd w:id="1"/>
     </w:p>
     <w:p/>
     <w:p>
       <w:pPr>
-        <w:pStyle w:val="ListParagraph"/>
+        <w:pStyle w:val="ListeParagraf"/>
         <w:numPr>
           <w:ilvl w:val="0"/>
           <w:numId w:val="2"/>
@@ -469,17 +1100,22 @@
       </w:r>
       <w:proofErr w:type="gramEnd"/>
       <w:r>
-        <w:t xml:space="preserve"> 300Nm. Rated speed of the motor is found by (1) and (2).</w:t>
-      </w:r>
-    </w:p>
-    <w:p>
-      <w:pPr>
-        <w:pStyle w:val="ListParagraph"/>
-      </w:pPr>
-    </w:p>
-    <w:p>
-      <w:pPr>
-        <w:pStyle w:val="ListParagraph"/>
+        <w:t xml:space="preserve"> </w:t>
+      </w:r>
+      <w:r>
+        <w:t>300Nm. Rated speed of the motor is found by (1) and (2).</w:t>
+      </w:r>
+    </w:p>
+    <w:p>
+      <w:pPr>
+        <w:pStyle w:val="ListeParagraf"/>
+      </w:pPr>
+      <w:bookmarkStart w:id="2" w:name="_GoBack"/>
+      <w:bookmarkEnd w:id="2"/>
+    </w:p>
+    <w:p>
+      <w:pPr>
+        <w:pStyle w:val="ListeParagraf"/>
       </w:pPr>
       <m:oMathPara>
         <m:oMath>
@@ -602,12 +1238,12 @@
     </w:p>
     <w:p>
       <w:pPr>
-        <w:pStyle w:val="ListParagraph"/>
-      </w:pPr>
-    </w:p>
-    <w:p>
-      <w:pPr>
-        <w:pStyle w:val="ListParagraph"/>
+        <w:pStyle w:val="ListeParagraf"/>
+      </w:pPr>
+    </w:p>
+    <w:p>
+      <w:pPr>
+        <w:pStyle w:val="ListeParagraf"/>
       </w:pPr>
       <m:oMathPara>
         <m:oMath>
@@ -802,12 +1438,12 @@
     </w:p>
     <w:p>
       <w:pPr>
-        <w:pStyle w:val="ListParagraph"/>
-      </w:pPr>
-    </w:p>
-    <w:p>
-      <w:pPr>
-        <w:pStyle w:val="ListParagraph"/>
+        <w:pStyle w:val="ListeParagraf"/>
+      </w:pPr>
+    </w:p>
+    <w:p>
+      <w:pPr>
+        <w:pStyle w:val="ListeParagraf"/>
         <w:numPr>
           <w:ilvl w:val="0"/>
           <w:numId w:val="2"/>
@@ -819,13 +1455,13 @@
     </w:p>
     <w:p>
       <w:pPr>
-        <w:pStyle w:val="ListParagraph"/>
+        <w:pStyle w:val="ListeParagraf"/>
         <w:ind w:left="360"/>
       </w:pPr>
     </w:p>
     <w:p>
       <w:pPr>
-        <w:pStyle w:val="ListParagraph"/>
+        <w:pStyle w:val="ListeParagraf"/>
       </w:pPr>
       <m:oMathPara>
         <m:oMath>
@@ -950,15 +1586,13 @@
     </w:p>
     <w:p>
       <w:pPr>
-        <w:pStyle w:val="ListParagraph"/>
+        <w:pStyle w:val="ListeParagraf"/>
       </w:pPr>
     </w:p>
     <w:p>
       <w:r>
         <w:t>In LV applications where the inverter output is in between 380-460</w:t>
       </w:r>
-      <w:bookmarkStart w:id="0" w:name="_GoBack"/>
-      <w:bookmarkEnd w:id="0"/>
       <w:r>
         <w:t>V</w:t>
       </w:r>
@@ -1115,6 +1749,7 @@
       <w:r>
         <w:rPr>
           <w:noProof/>
+          <w:lang w:val="tr-TR" w:eastAsia="tr-TR" w:bidi="ar-SA"/>
         </w:rPr>
         <w:drawing>
           <wp:inline distT="0" distB="0" distL="0" distR="0" wp14:anchorId="7580B56B" wp14:editId="61C190D9">
@@ -1155,7 +1790,7 @@
     </w:p>
     <w:p>
       <w:pPr>
-        <w:pStyle w:val="Caption"/>
+        <w:pStyle w:val="ResimYazs"/>
         <w:jc w:val="center"/>
       </w:pPr>
       <w:r>
@@ -1165,7 +1800,7 @@
     <w:p/>
     <w:p>
       <w:pPr>
-        <w:pStyle w:val="ListParagraph"/>
+        <w:pStyle w:val="ListeParagraf"/>
         <w:numPr>
           <w:ilvl w:val="0"/>
           <w:numId w:val="2"/>
@@ -1211,6 +1846,7 @@
       <w:r>
         <w:rPr>
           <w:noProof/>
+          <w:lang w:val="tr-TR" w:eastAsia="tr-TR" w:bidi="ar-SA"/>
         </w:rPr>
         <w:lastRenderedPageBreak/>
         <w:drawing>
@@ -1252,7 +1888,7 @@
     </w:p>
     <w:p>
       <w:pPr>
-        <w:pStyle w:val="Caption"/>
+        <w:pStyle w:val="ResimYazs"/>
         <w:jc w:val="center"/>
       </w:pPr>
       <w:r>
@@ -1274,6 +1910,7 @@
       <w:r>
         <w:rPr>
           <w:noProof/>
+          <w:lang w:val="tr-TR" w:eastAsia="tr-TR" w:bidi="ar-SA"/>
         </w:rPr>
         <w:drawing>
           <wp:inline distT="0" distB="0" distL="0" distR="0" wp14:anchorId="2FD3EE09" wp14:editId="6991E016">
@@ -1314,7 +1951,7 @@
     </w:p>
     <w:p>
       <w:pPr>
-        <w:pStyle w:val="Caption"/>
+        <w:pStyle w:val="ResimYazs"/>
         <w:jc w:val="center"/>
       </w:pPr>
       <w:r>
@@ -1323,59 +1960,69 @@
     </w:p>
     <w:p>
       <w:pPr>
-        <w:pStyle w:val="Heading1"/>
+        <w:pStyle w:val="Balk1"/>
         <w:numPr>
           <w:ilvl w:val="0"/>
           <w:numId w:val="1"/>
         </w:numPr>
       </w:pPr>
+      <w:bookmarkStart w:id="3" w:name="_Toc10282125"/>
       <w:r>
         <w:t>PART B: Sinusoidal PWM</w:t>
       </w:r>
-    </w:p>
-    <w:p>
-      <w:pPr>
-        <w:pStyle w:val="Heading1"/>
+      <w:bookmarkEnd w:id="3"/>
+    </w:p>
+    <w:p>
+      <w:pPr>
+        <w:pStyle w:val="Balk1"/>
         <w:numPr>
           <w:ilvl w:val="0"/>
           <w:numId w:val="1"/>
         </w:numPr>
       </w:pPr>
+      <w:bookmarkStart w:id="4" w:name="_Toc10282126"/>
       <w:r>
         <w:t>PART C: Space Vector PWM (SVPWM)</w:t>
       </w:r>
-    </w:p>
-    <w:p>
-      <w:pPr>
-        <w:pStyle w:val="Heading1"/>
+      <w:bookmarkEnd w:id="4"/>
+    </w:p>
+    <w:p>
+      <w:pPr>
+        <w:pStyle w:val="Balk1"/>
         <w:numPr>
           <w:ilvl w:val="0"/>
           <w:numId w:val="1"/>
         </w:numPr>
       </w:pPr>
+      <w:bookmarkStart w:id="5" w:name="_Toc10282127"/>
       <w:r>
         <w:t>PART D: Component selection and verification</w:t>
       </w:r>
-    </w:p>
-    <w:p>
-      <w:pPr>
-        <w:pStyle w:val="Heading1"/>
+      <w:bookmarkEnd w:id="5"/>
+    </w:p>
+    <w:p>
+      <w:pPr>
+        <w:pStyle w:val="Balk1"/>
         <w:numPr>
           <w:ilvl w:val="0"/>
           <w:numId w:val="1"/>
         </w:numPr>
       </w:pPr>
+      <w:bookmarkStart w:id="6" w:name="_Toc10282128"/>
       <w:r>
         <w:t>CONCLUSION</w:t>
       </w:r>
-    </w:p>
-    <w:p>
-      <w:pPr>
-        <w:pStyle w:val="Heading1"/>
-      </w:pPr>
+      <w:bookmarkEnd w:id="6"/>
+    </w:p>
+    <w:p>
+      <w:pPr>
+        <w:pStyle w:val="Balk1"/>
+      </w:pPr>
+      <w:bookmarkStart w:id="7" w:name="_Toc10282129"/>
       <w:r>
         <w:t>References</w:t>
       </w:r>
+      <w:bookmarkEnd w:id="7"/>
     </w:p>
     <w:p/>
     <w:p/>
@@ -1390,7 +2037,7 @@
 </file>
 
 <file path=word/numbering.xml><?xml version="1.0" encoding="utf-8"?>
-<w:numbering xmlns:wpc="http://schemas.microsoft.com/office/word/2010/wordprocessingCanvas" xmlns:cx="http://schemas.microsoft.com/office/drawing/2014/chartex" xmlns:cx1="http://schemas.microsoft.com/office/drawing/2015/9/8/chartex" xmlns:cx2="http://schemas.microsoft.com/office/drawing/2015/10/21/chartex" xmlns:cx3="http://schemas.microsoft.com/office/drawing/2016/5/9/chartex" xmlns:cx4="http://schemas.microsoft.com/office/drawing/2016/5/10/chartex" xmlns:cx5="http://schemas.microsoft.com/office/drawing/2016/5/11/chartex" xmlns:cx6="http://schemas.microsoft.com/office/drawing/2016/5/12/chartex" xmlns:cx7="http://schemas.microsoft.com/office/drawing/2016/5/13/chartex" xmlns:cx8="http://schemas.microsoft.com/office/drawing/2016/5/14/chartex" xmlns:mc="http://schemas.openxmlformats.org/markup-compatibility/2006" xmlns:aink="http://schemas.microsoft.com/office/drawing/2016/ink" xmlns:am3d="http://schemas.microsoft.com/office/drawing/2017/model3d" xmlns:o="urn:schemas-microsoft-com:office:office" xmlns:r="http://schemas.openxmlformats.org/officeDocument/2006/relationships" xmlns:m="http://schemas.openxmlformats.org/officeDocument/2006/math" xmlns:v="urn:schemas-microsoft-com:vml" xmlns:wp14="http://schemas.microsoft.com/office/word/2010/wordprocessingDrawing" xmlns:wp="http://schemas.openxmlformats.org/drawingml/2006/wordprocessingDrawing" xmlns:w10="urn:schemas-microsoft-com:office:word" xmlns:w="http://schemas.openxmlformats.org/wordprocessingml/2006/main" xmlns:w14="http://schemas.microsoft.com/office/word/2010/wordml" xmlns:w15="http://schemas.microsoft.com/office/word/2012/wordml" xmlns:w16cid="http://schemas.microsoft.com/office/word/2016/wordml/cid" xmlns:w16se="http://schemas.microsoft.com/office/word/2015/wordml/symex" xmlns:wpg="http://schemas.microsoft.com/office/word/2010/wordprocessingGroup" xmlns:wpi="http://schemas.microsoft.com/office/word/2010/wordprocessingInk" xmlns:wne="http://schemas.microsoft.com/office/word/2006/wordml" xmlns:wps="http://schemas.microsoft.com/office/word/2010/wordprocessingShape" mc:Ignorable="w14 w15 w16se w16cid wp14">
+<w:numbering xmlns:wpc="http://schemas.microsoft.com/office/word/2010/wordprocessingCanvas" xmlns:cx="http://schemas.microsoft.com/office/drawing/2014/chartex" xmlns:mc="http://schemas.openxmlformats.org/markup-compatibility/2006" xmlns:o="urn:schemas-microsoft-com:office:office" xmlns:r="http://schemas.openxmlformats.org/officeDocument/2006/relationships" xmlns:m="http://schemas.openxmlformats.org/officeDocument/2006/math" xmlns:v="urn:schemas-microsoft-com:vml" xmlns:wp14="http://schemas.microsoft.com/office/word/2010/wordprocessingDrawing" xmlns:wp="http://schemas.openxmlformats.org/drawingml/2006/wordprocessingDrawing" xmlns:w10="urn:schemas-microsoft-com:office:word" xmlns:w="http://schemas.openxmlformats.org/wordprocessingml/2006/main" xmlns:w14="http://schemas.microsoft.com/office/word/2010/wordml" xmlns:w15="http://schemas.microsoft.com/office/word/2012/wordml" xmlns:w16se="http://schemas.microsoft.com/office/word/2015/wordml/symex" xmlns:wpg="http://schemas.microsoft.com/office/word/2010/wordprocessingGroup" xmlns:wpi="http://schemas.microsoft.com/office/word/2010/wordprocessingInk" xmlns:wne="http://schemas.microsoft.com/office/word/2006/wordml" xmlns:wps="http://schemas.microsoft.com/office/word/2010/wordprocessingShape" mc:Ignorable="w14 w15 w16se wp14">
   <w:abstractNum w:abstractNumId="0" w15:restartNumberingAfterBreak="0">
     <w:nsid w:val="54DF3D21"/>
     <w:multiLevelType w:val="hybridMultilevel"/>
@@ -1579,7 +2226,7 @@
 </file>
 
 <file path=word/styles.xml><?xml version="1.0" encoding="utf-8"?>
-<w:styles xmlns:mc="http://schemas.openxmlformats.org/markup-compatibility/2006" xmlns:r="http://schemas.openxmlformats.org/officeDocument/2006/relationships" xmlns:w="http://schemas.openxmlformats.org/wordprocessingml/2006/main" xmlns:w14="http://schemas.microsoft.com/office/word/2010/wordml" xmlns:w15="http://schemas.microsoft.com/office/word/2012/wordml" xmlns:w16cid="http://schemas.microsoft.com/office/word/2016/wordml/cid" xmlns:w16se="http://schemas.microsoft.com/office/word/2015/wordml/symex" mc:Ignorable="w14 w15 w16se w16cid">
+<w:styles xmlns:mc="http://schemas.openxmlformats.org/markup-compatibility/2006" xmlns:r="http://schemas.openxmlformats.org/officeDocument/2006/relationships" xmlns:w="http://schemas.openxmlformats.org/wordprocessingml/2006/main" xmlns:w14="http://schemas.microsoft.com/office/word/2010/wordml" xmlns:w15="http://schemas.microsoft.com/office/word/2012/wordml" xmlns:w16se="http://schemas.microsoft.com/office/word/2015/wordml/symex" mc:Ignorable="w14 w15 w16se">
   <w:docDefaults>
     <w:rPrDefault>
       <w:rPr>
@@ -1595,7 +2242,7 @@
       </w:pPr>
     </w:pPrDefault>
   </w:docDefaults>
-  <w:latentStyles w:defLockedState="0" w:defUIPriority="99" w:defSemiHidden="0" w:defUnhideWhenUsed="0" w:defQFormat="0" w:count="376">
+  <w:latentStyles w:defLockedState="0" w:defUIPriority="99" w:defSemiHidden="0" w:defUnhideWhenUsed="0" w:defQFormat="0" w:count="371">
     <w:lsdException w:name="Normal" w:uiPriority="0" w:qFormat="1"/>
     <w:lsdException w:name="heading 1" w:uiPriority="9" w:qFormat="1"/>
     <w:lsdException w:name="heading 2" w:semiHidden="1" w:uiPriority="9" w:unhideWhenUsed="1" w:qFormat="1"/>
@@ -1967,11 +2614,6 @@
     <w:lsdException w:name="List Table 5 Dark Accent 6" w:uiPriority="50"/>
     <w:lsdException w:name="List Table 6 Colorful Accent 6" w:uiPriority="51"/>
     <w:lsdException w:name="List Table 7 Colorful Accent 6" w:uiPriority="52"/>
-    <w:lsdException w:name="Mention" w:semiHidden="1" w:unhideWhenUsed="1"/>
-    <w:lsdException w:name="Smart Hyperlink" w:semiHidden="1" w:unhideWhenUsed="1"/>
-    <w:lsdException w:name="Hashtag" w:semiHidden="1" w:unhideWhenUsed="1"/>
-    <w:lsdException w:name="Unresolved Mention" w:semiHidden="1" w:unhideWhenUsed="1"/>
-    <w:lsdException w:name="Smart Link" w:semiHidden="1" w:unhideWhenUsed="1"/>
   </w:latentStyles>
   <w:style w:type="paragraph" w:default="1" w:styleId="Normal">
     <w:name w:val="Normal"/>
@@ -1988,11 +2630,11 @@
       <w:lang w:eastAsia="zh-CN" w:bidi="hi-IN"/>
     </w:rPr>
   </w:style>
-  <w:style w:type="paragraph" w:styleId="Heading1">
+  <w:style w:type="paragraph" w:styleId="Balk1">
     <w:name w:val="heading 1"/>
     <w:basedOn w:val="Normal"/>
     <w:next w:val="Normal"/>
-    <w:link w:val="Heading1Char"/>
+    <w:link w:val="Balk1Char"/>
     <w:uiPriority w:val="9"/>
     <w:qFormat/>
     <w:rsid w:val="0011139B"/>
@@ -2011,13 +2653,13 @@
       <w:szCs w:val="29"/>
     </w:rPr>
   </w:style>
-  <w:style w:type="character" w:default="1" w:styleId="DefaultParagraphFont">
+  <w:style w:type="character" w:default="1" w:styleId="VarsaylanParagrafYazTipi">
     <w:name w:val="Default Paragraph Font"/>
     <w:uiPriority w:val="1"/>
     <w:semiHidden/>
     <w:unhideWhenUsed/>
   </w:style>
-  <w:style w:type="table" w:default="1" w:styleId="TableNormal">
+  <w:style w:type="table" w:default="1" w:styleId="NormalTablo">
     <w:name w:val="Normal Table"/>
     <w:uiPriority w:val="99"/>
     <w:semiHidden/>
@@ -2032,7 +2674,7 @@
       </w:tblCellMar>
     </w:tblPr>
   </w:style>
-  <w:style w:type="numbering" w:default="1" w:styleId="NoList">
+  <w:style w:type="numbering" w:default="1" w:styleId="ListeYok">
     <w:name w:val="No List"/>
     <w:uiPriority w:val="99"/>
     <w:semiHidden/>
@@ -2053,10 +2695,10 @@
       <w:lang w:eastAsia="en-GB"/>
     </w:rPr>
   </w:style>
-  <w:style w:type="character" w:customStyle="1" w:styleId="Heading1Char">
-    <w:name w:val="Heading 1 Char"/>
-    <w:basedOn w:val="DefaultParagraphFont"/>
-    <w:link w:val="Heading1"/>
+  <w:style w:type="character" w:customStyle="1" w:styleId="Balk1Char">
+    <w:name w:val="Başlık 1 Char"/>
+    <w:basedOn w:val="VarsaylanParagrafYazTipi"/>
+    <w:link w:val="Balk1"/>
     <w:uiPriority w:val="9"/>
     <w:rsid w:val="0011139B"/>
     <w:rPr>
@@ -2069,9 +2711,9 @@
       <w:lang w:eastAsia="zh-CN" w:bidi="hi-IN"/>
     </w:rPr>
   </w:style>
-  <w:style w:type="paragraph" w:styleId="TOCHeading">
+  <w:style w:type="paragraph" w:styleId="TBal">
     <w:name w:val="TOC Heading"/>
-    <w:basedOn w:val="Heading1"/>
+    <w:basedOn w:val="Balk1"/>
     <w:next w:val="Normal"/>
     <w:uiPriority w:val="39"/>
     <w:unhideWhenUsed/>
@@ -2089,7 +2731,7 @@
       <w:lang w:eastAsia="en-US" w:bidi="ar-SA"/>
     </w:rPr>
   </w:style>
-  <w:style w:type="paragraph" w:styleId="ListParagraph">
+  <w:style w:type="paragraph" w:styleId="ListeParagraf">
     <w:name w:val="List Paragraph"/>
     <w:basedOn w:val="Normal"/>
     <w:uiPriority w:val="34"/>
@@ -2104,9 +2746,9 @@
       <w:szCs w:val="21"/>
     </w:rPr>
   </w:style>
-  <w:style w:type="character" w:styleId="PlaceholderText">
+  <w:style w:type="character" w:styleId="YerTutucuMetni">
     <w:name w:val="Placeholder Text"/>
-    <w:basedOn w:val="DefaultParagraphFont"/>
+    <w:basedOn w:val="VarsaylanParagrafYazTipi"/>
     <w:uiPriority w:val="99"/>
     <w:semiHidden/>
     <w:rsid w:val="0011139B"/>
@@ -2114,7 +2756,7 @@
       <w:color w:val="808080"/>
     </w:rPr>
   </w:style>
-  <w:style w:type="paragraph" w:styleId="Caption">
+  <w:style w:type="paragraph" w:styleId="ResimYazs">
     <w:name w:val="caption"/>
     <w:basedOn w:val="Normal"/>
     <w:next w:val="Normal"/>
@@ -2132,6 +2774,32 @@
       <w:color w:val="44546A" w:themeColor="text2"/>
       <w:sz w:val="18"/>
       <w:szCs w:val="16"/>
+    </w:rPr>
+  </w:style>
+  <w:style w:type="paragraph" w:styleId="T1">
+    <w:name w:val="toc 1"/>
+    <w:basedOn w:val="Normal"/>
+    <w:next w:val="Normal"/>
+    <w:autoRedefine/>
+    <w:uiPriority w:val="39"/>
+    <w:unhideWhenUsed/>
+    <w:rsid w:val="009D6D77"/>
+    <w:pPr>
+      <w:spacing w:after="100"/>
+    </w:pPr>
+    <w:rPr>
+      <w:rFonts w:cs="Mangal"/>
+    </w:rPr>
+  </w:style>
+  <w:style w:type="character" w:styleId="Kpr">
+    <w:name w:val="Hyperlink"/>
+    <w:basedOn w:val="VarsaylanParagrafYazTipi"/>
+    <w:uiPriority w:val="99"/>
+    <w:unhideWhenUsed/>
+    <w:rsid w:val="009D6D77"/>
+    <w:rPr>
+      <w:color w:val="0563C1" w:themeColor="hyperlink"/>
+      <w:u w:val="single"/>
     </w:rPr>
   </w:style>
 </w:styles>

</xml_diff>

<commit_message>
Introduction part is implemented.
</commit_message>
<xml_diff>
--- a/EE462_Project_Report.docx
+++ b/EE462_Project_Report.docx
@@ -1,12 +1,18 @@
 
 <file path=word/document.xml><?xml version="1.0" encoding="utf-8"?>
-<w:document xmlns:wpc="http://schemas.microsoft.com/office/word/2010/wordprocessingCanvas" xmlns:cx="http://schemas.microsoft.com/office/drawing/2014/chartex" xmlns:cx1="http://schemas.microsoft.com/office/drawing/2015/9/8/chartex" xmlns:cx2="http://schemas.microsoft.com/office/drawing/2015/10/21/chartex" xmlns:cx3="http://schemas.microsoft.com/office/drawing/2016/5/9/chartex" xmlns:cx4="http://schemas.microsoft.com/office/drawing/2016/5/10/chartex" xmlns:cx5="http://schemas.microsoft.com/office/drawing/2016/5/11/chartex" xmlns:cx6="http://schemas.microsoft.com/office/drawing/2016/5/12/chartex" xmlns:cx7="http://schemas.microsoft.com/office/drawing/2016/5/13/chartex" xmlns:cx8="http://schemas.microsoft.com/office/drawing/2016/5/14/chartex" xmlns:mc="http://schemas.openxmlformats.org/markup-compatibility/2006" xmlns:aink="http://schemas.microsoft.com/office/drawing/2016/ink" xmlns:am3d="http://schemas.microsoft.com/office/drawing/2017/model3d" xmlns:o="urn:schemas-microsoft-com:office:office" xmlns:r="http://schemas.openxmlformats.org/officeDocument/2006/relationships" xmlns:m="http://schemas.openxmlformats.org/officeDocument/2006/math" xmlns:v="urn:schemas-microsoft-com:vml" xmlns:wp14="http://schemas.microsoft.com/office/word/2010/wordprocessingDrawing" xmlns:wp="http://schemas.openxmlformats.org/drawingml/2006/wordprocessingDrawing" xmlns:w10="urn:schemas-microsoft-com:office:word" xmlns:w="http://schemas.openxmlformats.org/wordprocessingml/2006/main" xmlns:w14="http://schemas.microsoft.com/office/word/2010/wordml" xmlns:w15="http://schemas.microsoft.com/office/word/2012/wordml" xmlns:w16cid="http://schemas.microsoft.com/office/word/2016/wordml/cid" xmlns:w16se="http://schemas.microsoft.com/office/word/2015/wordml/symex" xmlns:wpg="http://schemas.microsoft.com/office/word/2010/wordprocessingGroup" xmlns:wpi="http://schemas.microsoft.com/office/word/2010/wordprocessingInk" xmlns:wne="http://schemas.microsoft.com/office/word/2006/wordml" xmlns:wps="http://schemas.microsoft.com/office/word/2010/wordprocessingShape" mc:Ignorable="w14 w15 w16se w16cid wp14">
+<w:document xmlns:wpc="http://schemas.microsoft.com/office/word/2010/wordprocessingCanvas" xmlns:cx="http://schemas.microsoft.com/office/drawing/2014/chartex" xmlns:mc="http://schemas.openxmlformats.org/markup-compatibility/2006" xmlns:o="urn:schemas-microsoft-com:office:office" xmlns:r="http://schemas.openxmlformats.org/officeDocument/2006/relationships" xmlns:m="http://schemas.openxmlformats.org/officeDocument/2006/math" xmlns:v="urn:schemas-microsoft-com:vml" xmlns:wp14="http://schemas.microsoft.com/office/word/2010/wordprocessingDrawing" xmlns:wp="http://schemas.openxmlformats.org/drawingml/2006/wordprocessingDrawing" xmlns:w10="urn:schemas-microsoft-com:office:word" xmlns:w="http://schemas.openxmlformats.org/wordprocessingml/2006/main" xmlns:w14="http://schemas.microsoft.com/office/word/2010/wordml" xmlns:w15="http://schemas.microsoft.com/office/word/2012/wordml" xmlns:w16se="http://schemas.microsoft.com/office/word/2015/wordml/symex" xmlns:wpg="http://schemas.microsoft.com/office/word/2010/wordprocessingGroup" xmlns:wpi="http://schemas.microsoft.com/office/word/2010/wordprocessingInk" xmlns:wne="http://schemas.microsoft.com/office/word/2006/wordml" xmlns:wps="http://schemas.microsoft.com/office/word/2010/wordprocessingShape" mc:Ignorable="w14 w15 w16se wp14">
   <w:body>
     <w:p>
       <w:pPr>
         <w:jc w:val="center"/>
-      </w:pPr>
-      <w:r>
+        <w:rPr>
+          <w:rFonts w:ascii="Times New Roman" w:hAnsi="Times New Roman" w:cs="Times New Roman"/>
+        </w:rPr>
+      </w:pPr>
+      <w:r>
+        <w:rPr>
+          <w:rFonts w:ascii="Times New Roman" w:hAnsi="Times New Roman" w:cs="Times New Roman"/>
+        </w:rPr>
         <w:tab/>
       </w:r>
     </w:p>
@@ -14,7 +20,7 @@
       <w:pPr>
         <w:jc w:val="center"/>
         <w:rPr>
-          <w:rFonts w:cstheme="minorEastAsia"/>
+          <w:rFonts w:ascii="Times New Roman" w:hAnsi="Times New Roman" w:cs="Times New Roman"/>
           <w:b/>
           <w:bCs/>
           <w:color w:val="000000"/>
@@ -26,10 +32,13 @@
     <w:p>
       <w:pPr>
         <w:jc w:val="center"/>
-      </w:pPr>
-      <w:r>
-        <w:rPr>
-          <w:rFonts w:cstheme="minorEastAsia"/>
+        <w:rPr>
+          <w:rFonts w:ascii="Times New Roman" w:hAnsi="Times New Roman" w:cs="Times New Roman"/>
+        </w:rPr>
+      </w:pPr>
+      <w:r>
+        <w:rPr>
+          <w:rFonts w:ascii="Times New Roman" w:hAnsi="Times New Roman" w:cs="Times New Roman"/>
           <w:b/>
           <w:bCs/>
           <w:color w:val="000000"/>
@@ -45,13 +54,9 @@
         <w:spacing w:before="12" w:beforeAutospacing="0" w:after="280" w:afterAutospacing="0"/>
         <w:ind w:right="594" w:hanging="594"/>
         <w:jc w:val="center"/>
-        <w:rPr>
-          <w:rFonts w:ascii="Calibri" w:hAnsi="Calibri"/>
-        </w:rPr>
-      </w:pPr>
-      <w:r>
-        <w:rPr>
-          <w:rFonts w:ascii="Calibri" w:hAnsi="Calibri" w:cstheme="minorEastAsia"/>
+      </w:pPr>
+      <w:r>
+        <w:rPr>
           <w:b/>
           <w:bCs/>
           <w:color w:val="000000"/>
@@ -66,6 +71,7 @@
       <w:pPr>
         <w:jc w:val="center"/>
         <w:rPr>
+          <w:rFonts w:ascii="Times New Roman" w:hAnsi="Times New Roman" w:cs="Times New Roman"/>
           <w:b/>
           <w:sz w:val="32"/>
           <w:szCs w:val="32"/>
@@ -75,11 +81,15 @@
     <w:p>
       <w:pPr>
         <w:jc w:val="center"/>
-      </w:pPr>
-      <w:r>
-        <w:rPr>
+        <w:rPr>
+          <w:rFonts w:ascii="Times New Roman" w:hAnsi="Times New Roman" w:cs="Times New Roman"/>
+        </w:rPr>
+      </w:pPr>
+      <w:r>
+        <w:rPr>
+          <w:rFonts w:ascii="Times New Roman" w:hAnsi="Times New Roman" w:cs="Times New Roman"/>
           <w:noProof/>
-          <w:lang w:val="tr-TR" w:eastAsia="tr-TR" w:bidi="ar-SA"/>
+          <w:lang w:eastAsia="tr-TR" w:bidi="ar-SA"/>
         </w:rPr>
         <w:drawing>
           <wp:inline distT="0" distB="0" distL="0" distR="0" wp14:anchorId="457F6D55" wp14:editId="44922D52">
@@ -123,22 +133,32 @@
     <w:p>
       <w:pPr>
         <w:jc w:val="center"/>
+        <w:rPr>
+          <w:rFonts w:ascii="Times New Roman" w:hAnsi="Times New Roman" w:cs="Times New Roman"/>
+        </w:rPr>
       </w:pPr>
     </w:p>
     <w:p>
       <w:pPr>
         <w:jc w:val="center"/>
+        <w:rPr>
+          <w:rFonts w:ascii="Times New Roman" w:hAnsi="Times New Roman" w:cs="Times New Roman"/>
+        </w:rPr>
       </w:pPr>
     </w:p>
     <w:p>
       <w:pPr>
         <w:jc w:val="center"/>
+        <w:rPr>
+          <w:rFonts w:ascii="Times New Roman" w:hAnsi="Times New Roman" w:cs="Times New Roman"/>
+        </w:rPr>
       </w:pPr>
     </w:p>
     <w:p>
       <w:pPr>
         <w:jc w:val="center"/>
         <w:rPr>
+          <w:rFonts w:ascii="Times New Roman" w:hAnsi="Times New Roman" w:cs="Times New Roman"/>
           <w:b/>
           <w:sz w:val="32"/>
           <w:szCs w:val="32"/>
@@ -146,6 +166,7 @@
       </w:pPr>
       <w:r>
         <w:rPr>
+          <w:rFonts w:ascii="Times New Roman" w:hAnsi="Times New Roman" w:cs="Times New Roman"/>
           <w:b/>
           <w:sz w:val="32"/>
           <w:szCs w:val="32"/>
@@ -157,6 +178,7 @@
       <w:pPr>
         <w:jc w:val="center"/>
         <w:rPr>
+          <w:rFonts w:ascii="Times New Roman" w:hAnsi="Times New Roman" w:cs="Times New Roman"/>
           <w:b/>
           <w:sz w:val="32"/>
           <w:szCs w:val="32"/>
@@ -164,6 +186,7 @@
       </w:pPr>
       <w:r>
         <w:rPr>
+          <w:rFonts w:ascii="Times New Roman" w:hAnsi="Times New Roman" w:cs="Times New Roman"/>
           <w:b/>
           <w:sz w:val="32"/>
           <w:szCs w:val="32"/>
@@ -175,6 +198,7 @@
       <w:pPr>
         <w:jc w:val="center"/>
         <w:rPr>
+          <w:rFonts w:ascii="Times New Roman" w:hAnsi="Times New Roman" w:cs="Times New Roman"/>
           <w:b/>
           <w:sz w:val="32"/>
           <w:szCs w:val="32"/>
@@ -182,6 +206,7 @@
       </w:pPr>
       <w:r>
         <w:rPr>
+          <w:rFonts w:ascii="Times New Roman" w:hAnsi="Times New Roman" w:cs="Times New Roman"/>
           <w:b/>
           <w:sz w:val="32"/>
           <w:szCs w:val="32"/>
@@ -190,6 +215,7 @@
       </w:r>
       <w:r>
         <w:rPr>
+          <w:rFonts w:ascii="Times New Roman" w:hAnsi="Times New Roman" w:cs="Times New Roman"/>
           <w:b/>
           <w:sz w:val="32"/>
           <w:szCs w:val="32"/>
@@ -201,6 +227,7 @@
       <w:pPr>
         <w:jc w:val="center"/>
         <w:rPr>
+          <w:rFonts w:ascii="Times New Roman" w:hAnsi="Times New Roman" w:cs="Times New Roman"/>
           <w:b/>
           <w:sz w:val="32"/>
           <w:szCs w:val="32"/>
@@ -208,6 +235,7 @@
       </w:pPr>
       <w:r>
         <w:rPr>
+          <w:rFonts w:ascii="Times New Roman" w:hAnsi="Times New Roman" w:cs="Times New Roman"/>
           <w:b/>
           <w:sz w:val="32"/>
           <w:szCs w:val="32"/>
@@ -219,6 +247,7 @@
       <w:pPr>
         <w:jc w:val="center"/>
         <w:rPr>
+          <w:rFonts w:ascii="Times New Roman" w:hAnsi="Times New Roman" w:cs="Times New Roman"/>
           <w:b/>
           <w:sz w:val="32"/>
           <w:szCs w:val="32"/>
@@ -229,6 +258,7 @@
       <w:pPr>
         <w:jc w:val="center"/>
         <w:rPr>
+          <w:rFonts w:ascii="Times New Roman" w:hAnsi="Times New Roman" w:cs="Times New Roman"/>
           <w:b/>
           <w:sz w:val="32"/>
           <w:szCs w:val="32"/>
@@ -236,6 +266,7 @@
       </w:pPr>
       <w:r>
         <w:rPr>
+          <w:rFonts w:ascii="Times New Roman" w:hAnsi="Times New Roman" w:cs="Times New Roman"/>
           <w:b/>
           <w:sz w:val="32"/>
           <w:szCs w:val="32"/>
@@ -245,6 +276,7 @@
       <w:proofErr w:type="spellStart"/>
       <w:r>
         <w:rPr>
+          <w:rFonts w:ascii="Times New Roman" w:hAnsi="Times New Roman" w:cs="Times New Roman"/>
           <w:b/>
           <w:sz w:val="32"/>
           <w:szCs w:val="32"/>
@@ -254,6 +286,7 @@
       <w:proofErr w:type="spellEnd"/>
       <w:r>
         <w:rPr>
+          <w:rFonts w:ascii="Times New Roman" w:hAnsi="Times New Roman" w:cs="Times New Roman"/>
           <w:b/>
           <w:sz w:val="32"/>
           <w:szCs w:val="32"/>
@@ -264,6 +297,7 @@
     <w:p>
       <w:pPr>
         <w:rPr>
+          <w:rFonts w:ascii="Times New Roman" w:hAnsi="Times New Roman" w:cs="Times New Roman"/>
           <w:b/>
           <w:sz w:val="32"/>
           <w:szCs w:val="32"/>
@@ -273,6 +307,7 @@
     <w:p>
       <w:pPr>
         <w:rPr>
+          <w:rFonts w:ascii="Times New Roman" w:hAnsi="Times New Roman" w:cs="Times New Roman"/>
           <w:b/>
           <w:sz w:val="32"/>
           <w:szCs w:val="32"/>
@@ -280,8 +315,14 @@
       </w:pPr>
     </w:p>
     <w:p>
-      <w:r>
-        <w:rPr>
+      <w:pPr>
+        <w:rPr>
+          <w:rFonts w:ascii="Times New Roman" w:hAnsi="Times New Roman" w:cs="Times New Roman"/>
+        </w:rPr>
+      </w:pPr>
+      <w:r>
+        <w:rPr>
+          <w:rFonts w:ascii="Times New Roman" w:hAnsi="Times New Roman" w:cs="Times New Roman"/>
           <w:b/>
           <w:sz w:val="32"/>
           <w:szCs w:val="32"/>
@@ -292,6 +333,7 @@
     <w:p>
       <w:pPr>
         <w:rPr>
+          <w:rFonts w:ascii="Times New Roman" w:hAnsi="Times New Roman" w:cs="Times New Roman"/>
           <w:b/>
           <w:sz w:val="32"/>
           <w:szCs w:val="32"/>
@@ -301,6 +343,7 @@
     <w:p>
       <w:pPr>
         <w:rPr>
+          <w:rFonts w:ascii="Times New Roman" w:hAnsi="Times New Roman" w:cs="Times New Roman"/>
           <w:b/>
           <w:sz w:val="32"/>
           <w:szCs w:val="32"/>
@@ -308,8 +351,14 @@
       </w:pPr>
     </w:p>
     <w:p>
-      <w:r>
-        <w:rPr>
+      <w:pPr>
+        <w:rPr>
+          <w:rFonts w:ascii="Times New Roman" w:hAnsi="Times New Roman" w:cs="Times New Roman"/>
+        </w:rPr>
+      </w:pPr>
+      <w:r>
+        <w:rPr>
+          <w:rFonts w:ascii="Times New Roman" w:hAnsi="Times New Roman" w:cs="Times New Roman"/>
           <w:b/>
           <w:sz w:val="32"/>
           <w:szCs w:val="32"/>
@@ -318,8 +367,14 @@
       </w:r>
     </w:p>
     <w:p>
-      <w:r>
-        <w:rPr>
+      <w:pPr>
+        <w:rPr>
+          <w:rFonts w:ascii="Times New Roman" w:hAnsi="Times New Roman" w:cs="Times New Roman"/>
+        </w:rPr>
+      </w:pPr>
+      <w:r>
+        <w:rPr>
+          <w:rFonts w:ascii="Times New Roman" w:hAnsi="Times New Roman" w:cs="Times New Roman"/>
           <w:b/>
           <w:sz w:val="32"/>
           <w:szCs w:val="32"/>
@@ -328,6 +383,7 @@
       </w:r>
       <w:r>
         <w:rPr>
+          <w:rFonts w:ascii="Times New Roman" w:hAnsi="Times New Roman" w:cs="Times New Roman"/>
           <w:b/>
           <w:sz w:val="32"/>
           <w:szCs w:val="32"/>
@@ -336,6 +392,7 @@
       </w:r>
       <w:r>
         <w:rPr>
+          <w:rFonts w:ascii="Times New Roman" w:hAnsi="Times New Roman" w:cs="Times New Roman"/>
           <w:b/>
           <w:sz w:val="32"/>
           <w:szCs w:val="32"/>
@@ -346,6 +403,7 @@
     <w:p>
       <w:pPr>
         <w:rPr>
+          <w:rFonts w:ascii="Times New Roman" w:hAnsi="Times New Roman" w:cs="Times New Roman"/>
           <w:b/>
           <w:sz w:val="32"/>
           <w:szCs w:val="32"/>
@@ -353,6 +411,7 @@
       </w:pPr>
       <w:r>
         <w:rPr>
+          <w:rFonts w:ascii="Times New Roman" w:hAnsi="Times New Roman" w:cs="Times New Roman"/>
           <w:b/>
           <w:sz w:val="32"/>
           <w:szCs w:val="32"/>
@@ -361,6 +420,7 @@
       </w:r>
       <w:r>
         <w:rPr>
+          <w:rFonts w:ascii="Times New Roman" w:hAnsi="Times New Roman" w:cs="Times New Roman"/>
           <w:b/>
           <w:sz w:val="32"/>
           <w:szCs w:val="32"/>
@@ -369,54 +429,87 @@
       </w:r>
       <w:r>
         <w:rPr>
+          <w:rFonts w:ascii="Times New Roman" w:hAnsi="Times New Roman" w:cs="Times New Roman"/>
           <w:b/>
           <w:sz w:val="32"/>
           <w:szCs w:val="32"/>
         </w:rPr>
         <w:tab/>
-        <w:t>2030831</w:t>
-      </w:r>
-    </w:p>
-    <w:p>
-      <w:pPr>
-        <w:rPr>
+      </w:r>
+      <w:r>
+        <w:rPr>
+          <w:rFonts w:ascii="Times New Roman" w:hAnsi="Times New Roman" w:cs="Times New Roman"/>
           <w:b/>
           <w:sz w:val="32"/>
           <w:szCs w:val="32"/>
         </w:rPr>
-      </w:pPr>
-      <w:r>
-        <w:rPr>
+        <w:tab/>
+      </w:r>
+      <w:r>
+        <w:rPr>
+          <w:rFonts w:ascii="Times New Roman" w:hAnsi="Times New Roman" w:cs="Times New Roman"/>
           <w:b/>
           <w:sz w:val="32"/>
           <w:szCs w:val="32"/>
         </w:rPr>
-        <w:t>Huzeyfe HİNTOĞLU</w:t>
-      </w:r>
-      <w:r>
-        <w:rPr>
+        <w:t>2030831</w:t>
+      </w:r>
+    </w:p>
+    <w:p>
+      <w:pPr>
+        <w:rPr>
+          <w:rFonts w:ascii="Times New Roman" w:hAnsi="Times New Roman" w:cs="Times New Roman"/>
           <w:b/>
           <w:sz w:val="32"/>
           <w:szCs w:val="32"/>
         </w:rPr>
+      </w:pPr>
+      <w:r>
+        <w:rPr>
+          <w:rFonts w:ascii="Times New Roman" w:hAnsi="Times New Roman" w:cs="Times New Roman"/>
+          <w:b/>
+          <w:sz w:val="32"/>
+          <w:szCs w:val="32"/>
+        </w:rPr>
+        <w:t>Huzeyfe HİNTOĞLU</w:t>
+      </w:r>
+      <w:r>
+        <w:rPr>
+          <w:rFonts w:ascii="Times New Roman" w:hAnsi="Times New Roman" w:cs="Times New Roman"/>
+          <w:b/>
+          <w:sz w:val="32"/>
+          <w:szCs w:val="32"/>
+        </w:rPr>
         <w:tab/>
         <w:t>2093920</w:t>
       </w:r>
     </w:p>
-    <w:p/>
+    <w:p>
+      <w:pPr>
+        <w:rPr>
+          <w:rFonts w:ascii="Times New Roman" w:hAnsi="Times New Roman" w:cs="Times New Roman"/>
+        </w:rPr>
+      </w:pPr>
+    </w:p>
     <w:p>
       <w:pPr>
         <w:spacing w:after="160" w:line="259" w:lineRule="auto"/>
         <w:jc w:val="left"/>
-      </w:pPr>
-      <w:r>
+        <w:rPr>
+          <w:rFonts w:ascii="Times New Roman" w:hAnsi="Times New Roman" w:cs="Times New Roman"/>
+        </w:rPr>
+      </w:pPr>
+      <w:r>
+        <w:rPr>
+          <w:rFonts w:ascii="Times New Roman" w:hAnsi="Times New Roman" w:cs="Times New Roman"/>
+        </w:rPr>
         <w:br w:type="page"/>
       </w:r>
     </w:p>
     <w:sdt>
       <w:sdtPr>
         <w:rPr>
-          <w:rFonts w:asciiTheme="minorHAnsi" w:eastAsia="NSimSun" w:hAnsiTheme="minorHAnsi" w:cs="Lucida Sans"/>
+          <w:rFonts w:ascii="Times New Roman" w:eastAsia="NSimSun" w:hAnsi="Times New Roman" w:cs="Times New Roman"/>
           <w:b w:val="0"/>
           <w:color w:val="auto"/>
           <w:kern w:val="2"/>
@@ -439,55 +532,81 @@
       <w:sdtContent>
         <w:p>
           <w:pPr>
-            <w:pStyle w:val="TOCHeading"/>
+            <w:pStyle w:val="TBal"/>
+            <w:rPr>
+              <w:rFonts w:ascii="Times New Roman" w:hAnsi="Times New Roman" w:cs="Times New Roman"/>
+            </w:rPr>
           </w:pPr>
           <w:r>
+            <w:rPr>
+              <w:rFonts w:ascii="Times New Roman" w:hAnsi="Times New Roman" w:cs="Times New Roman"/>
+            </w:rPr>
             <w:t>Table of Contents</w:t>
           </w:r>
         </w:p>
         <w:p>
           <w:pPr>
-            <w:pStyle w:val="TOC1"/>
+            <w:pStyle w:val="T1"/>
             <w:tabs>
               <w:tab w:val="left" w:pos="440"/>
               <w:tab w:val="right" w:leader="dot" w:pos="9062"/>
             </w:tabs>
             <w:rPr>
+              <w:rFonts w:ascii="Times New Roman" w:eastAsiaTheme="minorEastAsia" w:hAnsi="Times New Roman" w:cs="Times New Roman"/>
               <w:noProof/>
+              <w:kern w:val="0"/>
+              <w:szCs w:val="22"/>
+              <w:lang w:val="tr-TR" w:eastAsia="tr-TR" w:bidi="ar-SA"/>
             </w:rPr>
           </w:pPr>
           <w:r>
+            <w:rPr>
+              <w:rFonts w:ascii="Times New Roman" w:hAnsi="Times New Roman" w:cs="Times New Roman"/>
+            </w:rPr>
             <w:fldChar w:fldCharType="begin"/>
           </w:r>
           <w:r>
+            <w:rPr>
+              <w:rFonts w:ascii="Times New Roman" w:hAnsi="Times New Roman" w:cs="Times New Roman"/>
+            </w:rPr>
             <w:instrText xml:space="preserve"> TOC \o "1-3" \h \z \u </w:instrText>
           </w:r>
           <w:r>
+            <w:rPr>
+              <w:rFonts w:ascii="Times New Roman" w:hAnsi="Times New Roman" w:cs="Times New Roman"/>
+            </w:rPr>
             <w:fldChar w:fldCharType="separate"/>
           </w:r>
-          <w:hyperlink w:anchor="_Toc10282123" w:history="1">
-            <w:r>
-              <w:rPr>
-                <w:rStyle w:val="Hyperlink"/>
+          <w:hyperlink w:anchor="_Toc10305390" w:history="1">
+            <w:r>
+              <w:rPr>
+                <w:rStyle w:val="Kpr"/>
+                <w:rFonts w:ascii="Times New Roman" w:hAnsi="Times New Roman" w:cs="Times New Roman"/>
                 <w:noProof/>
               </w:rPr>
               <w:t>1.</w:t>
             </w:r>
             <w:r>
               <w:rPr>
-                <w:noProof/>
+                <w:rFonts w:ascii="Times New Roman" w:eastAsiaTheme="minorEastAsia" w:hAnsi="Times New Roman" w:cs="Times New Roman"/>
+                <w:noProof/>
+                <w:kern w:val="0"/>
+                <w:szCs w:val="22"/>
+                <w:lang w:val="tr-TR" w:eastAsia="tr-TR" w:bidi="ar-SA"/>
               </w:rPr>
               <w:tab/>
             </w:r>
             <w:r>
               <w:rPr>
-                <w:rStyle w:val="Hyperlink"/>
+                <w:rStyle w:val="Kpr"/>
+                <w:rFonts w:ascii="Times New Roman" w:hAnsi="Times New Roman" w:cs="Times New Roman"/>
                 <w:noProof/>
               </w:rPr>
               <w:t>INTRODUCTION</w:t>
             </w:r>
             <w:r>
               <w:rPr>
+                <w:rFonts w:ascii="Times New Roman" w:hAnsi="Times New Roman" w:cs="Times New Roman"/>
                 <w:noProof/>
                 <w:webHidden/>
               </w:rPr>
@@ -495,6 +614,7 @@
             </w:r>
             <w:r>
               <w:rPr>
+                <w:rFonts w:ascii="Times New Roman" w:hAnsi="Times New Roman" w:cs="Times New Roman"/>
                 <w:noProof/>
                 <w:webHidden/>
               </w:rPr>
@@ -502,19 +622,22 @@
             </w:r>
             <w:r>
               <w:rPr>
+                <w:rFonts w:ascii="Times New Roman" w:hAnsi="Times New Roman" w:cs="Times New Roman"/>
                 <w:noProof/>
                 <w:webHidden/>
               </w:rPr>
-              <w:instrText xml:space="preserve"> PAGEREF _Toc10282123 \h </w:instrText>
-            </w:r>
-            <w:r>
-              <w:rPr>
+              <w:instrText xml:space="preserve"> PAGEREF _Toc10305390 \h </w:instrText>
+            </w:r>
+            <w:r>
+              <w:rPr>
+                <w:rFonts w:ascii="Times New Roman" w:hAnsi="Times New Roman" w:cs="Times New Roman"/>
                 <w:noProof/>
                 <w:webHidden/>
               </w:rPr>
             </w:r>
             <w:r>
               <w:rPr>
+                <w:rFonts w:ascii="Times New Roman" w:hAnsi="Times New Roman" w:cs="Times New Roman"/>
                 <w:noProof/>
                 <w:webHidden/>
               </w:rPr>
@@ -522,6 +645,7 @@
             </w:r>
             <w:r>
               <w:rPr>
+                <w:rFonts w:ascii="Times New Roman" w:hAnsi="Times New Roman" w:cs="Times New Roman"/>
                 <w:noProof/>
                 <w:webHidden/>
               </w:rPr>
@@ -529,6 +653,7 @@
             </w:r>
             <w:r>
               <w:rPr>
+                <w:rFonts w:ascii="Times New Roman" w:hAnsi="Times New Roman" w:cs="Times New Roman"/>
                 <w:noProof/>
                 <w:webHidden/>
               </w:rPr>
@@ -538,38 +663,49 @@
         </w:p>
         <w:p>
           <w:pPr>
-            <w:pStyle w:val="TOC1"/>
+            <w:pStyle w:val="T1"/>
             <w:tabs>
               <w:tab w:val="left" w:pos="440"/>
               <w:tab w:val="right" w:leader="dot" w:pos="9062"/>
             </w:tabs>
             <w:rPr>
+              <w:rFonts w:ascii="Times New Roman" w:eastAsiaTheme="minorEastAsia" w:hAnsi="Times New Roman" w:cs="Times New Roman"/>
               <w:noProof/>
+              <w:kern w:val="0"/>
+              <w:szCs w:val="22"/>
+              <w:lang w:val="tr-TR" w:eastAsia="tr-TR" w:bidi="ar-SA"/>
             </w:rPr>
           </w:pPr>
-          <w:hyperlink w:anchor="_Toc10282124" w:history="1">
-            <w:r>
-              <w:rPr>
-                <w:rStyle w:val="Hyperlink"/>
+          <w:hyperlink w:anchor="_Toc10305391" w:history="1">
+            <w:r>
+              <w:rPr>
+                <w:rStyle w:val="Kpr"/>
+                <w:rFonts w:ascii="Times New Roman" w:hAnsi="Times New Roman" w:cs="Times New Roman"/>
                 <w:noProof/>
               </w:rPr>
               <w:t>2.</w:t>
             </w:r>
             <w:r>
               <w:rPr>
-                <w:noProof/>
+                <w:rFonts w:ascii="Times New Roman" w:eastAsiaTheme="minorEastAsia" w:hAnsi="Times New Roman" w:cs="Times New Roman"/>
+                <w:noProof/>
+                <w:kern w:val="0"/>
+                <w:szCs w:val="22"/>
+                <w:lang w:val="tr-TR" w:eastAsia="tr-TR" w:bidi="ar-SA"/>
               </w:rPr>
               <w:tab/>
             </w:r>
             <w:r>
               <w:rPr>
-                <w:rStyle w:val="Hyperlink"/>
+                <w:rStyle w:val="Kpr"/>
+                <w:rFonts w:ascii="Times New Roman" w:hAnsi="Times New Roman" w:cs="Times New Roman"/>
                 <w:noProof/>
               </w:rPr>
               <w:t>PART A: Pre-design Stage</w:t>
             </w:r>
             <w:r>
               <w:rPr>
+                <w:rFonts w:ascii="Times New Roman" w:hAnsi="Times New Roman" w:cs="Times New Roman"/>
                 <w:noProof/>
                 <w:webHidden/>
               </w:rPr>
@@ -577,6 +713,7 @@
             </w:r>
             <w:r>
               <w:rPr>
+                <w:rFonts w:ascii="Times New Roman" w:hAnsi="Times New Roman" w:cs="Times New Roman"/>
                 <w:noProof/>
                 <w:webHidden/>
               </w:rPr>
@@ -584,19 +721,22 @@
             </w:r>
             <w:r>
               <w:rPr>
+                <w:rFonts w:ascii="Times New Roman" w:hAnsi="Times New Roman" w:cs="Times New Roman"/>
                 <w:noProof/>
                 <w:webHidden/>
               </w:rPr>
-              <w:instrText xml:space="preserve"> PAGEREF _Toc10282124 \h </w:instrText>
-            </w:r>
-            <w:r>
-              <w:rPr>
+              <w:instrText xml:space="preserve"> PAGEREF _Toc10305391 \h </w:instrText>
+            </w:r>
+            <w:r>
+              <w:rPr>
+                <w:rFonts w:ascii="Times New Roman" w:hAnsi="Times New Roman" w:cs="Times New Roman"/>
                 <w:noProof/>
                 <w:webHidden/>
               </w:rPr>
             </w:r>
             <w:r>
               <w:rPr>
+                <w:rFonts w:ascii="Times New Roman" w:hAnsi="Times New Roman" w:cs="Times New Roman"/>
                 <w:noProof/>
                 <w:webHidden/>
               </w:rPr>
@@ -604,6 +744,7 @@
             </w:r>
             <w:r>
               <w:rPr>
+                <w:rFonts w:ascii="Times New Roman" w:hAnsi="Times New Roman" w:cs="Times New Roman"/>
                 <w:noProof/>
                 <w:webHidden/>
               </w:rPr>
@@ -611,6 +752,7 @@
             </w:r>
             <w:r>
               <w:rPr>
+                <w:rFonts w:ascii="Times New Roman" w:hAnsi="Times New Roman" w:cs="Times New Roman"/>
                 <w:noProof/>
                 <w:webHidden/>
               </w:rPr>
@@ -620,38 +762,49 @@
         </w:p>
         <w:p>
           <w:pPr>
-            <w:pStyle w:val="TOC1"/>
+            <w:pStyle w:val="T1"/>
             <w:tabs>
               <w:tab w:val="left" w:pos="440"/>
               <w:tab w:val="right" w:leader="dot" w:pos="9062"/>
             </w:tabs>
             <w:rPr>
+              <w:rFonts w:ascii="Times New Roman" w:eastAsiaTheme="minorEastAsia" w:hAnsi="Times New Roman" w:cs="Times New Roman"/>
               <w:noProof/>
+              <w:kern w:val="0"/>
+              <w:szCs w:val="22"/>
+              <w:lang w:val="tr-TR" w:eastAsia="tr-TR" w:bidi="ar-SA"/>
             </w:rPr>
           </w:pPr>
-          <w:hyperlink w:anchor="_Toc10282125" w:history="1">
-            <w:r>
-              <w:rPr>
-                <w:rStyle w:val="Hyperlink"/>
+          <w:hyperlink w:anchor="_Toc10305392" w:history="1">
+            <w:r>
+              <w:rPr>
+                <w:rStyle w:val="Kpr"/>
+                <w:rFonts w:ascii="Times New Roman" w:hAnsi="Times New Roman" w:cs="Times New Roman"/>
                 <w:noProof/>
               </w:rPr>
               <w:t>3.</w:t>
             </w:r>
             <w:r>
               <w:rPr>
-                <w:noProof/>
+                <w:rFonts w:ascii="Times New Roman" w:eastAsiaTheme="minorEastAsia" w:hAnsi="Times New Roman" w:cs="Times New Roman"/>
+                <w:noProof/>
+                <w:kern w:val="0"/>
+                <w:szCs w:val="22"/>
+                <w:lang w:val="tr-TR" w:eastAsia="tr-TR" w:bidi="ar-SA"/>
               </w:rPr>
               <w:tab/>
             </w:r>
             <w:r>
               <w:rPr>
-                <w:rStyle w:val="Hyperlink"/>
+                <w:rStyle w:val="Kpr"/>
+                <w:rFonts w:ascii="Times New Roman" w:hAnsi="Times New Roman" w:cs="Times New Roman"/>
                 <w:noProof/>
               </w:rPr>
               <w:t>PART B: Sinusoidal PWM</w:t>
             </w:r>
             <w:r>
               <w:rPr>
+                <w:rFonts w:ascii="Times New Roman" w:hAnsi="Times New Roman" w:cs="Times New Roman"/>
                 <w:noProof/>
                 <w:webHidden/>
               </w:rPr>
@@ -659,6 +812,7 @@
             </w:r>
             <w:r>
               <w:rPr>
+                <w:rFonts w:ascii="Times New Roman" w:hAnsi="Times New Roman" w:cs="Times New Roman"/>
                 <w:noProof/>
                 <w:webHidden/>
               </w:rPr>
@@ -666,19 +820,22 @@
             </w:r>
             <w:r>
               <w:rPr>
+                <w:rFonts w:ascii="Times New Roman" w:hAnsi="Times New Roman" w:cs="Times New Roman"/>
                 <w:noProof/>
                 <w:webHidden/>
               </w:rPr>
-              <w:instrText xml:space="preserve"> PAGEREF _Toc10282125 \h </w:instrText>
-            </w:r>
-            <w:r>
-              <w:rPr>
+              <w:instrText xml:space="preserve"> PAGEREF _Toc10305392 \h </w:instrText>
+            </w:r>
+            <w:r>
+              <w:rPr>
+                <w:rFonts w:ascii="Times New Roman" w:hAnsi="Times New Roman" w:cs="Times New Roman"/>
                 <w:noProof/>
                 <w:webHidden/>
               </w:rPr>
             </w:r>
             <w:r>
               <w:rPr>
+                <w:rFonts w:ascii="Times New Roman" w:hAnsi="Times New Roman" w:cs="Times New Roman"/>
                 <w:noProof/>
                 <w:webHidden/>
               </w:rPr>
@@ -686,13 +843,15 @@
             </w:r>
             <w:r>
               <w:rPr>
+                <w:rFonts w:ascii="Times New Roman" w:hAnsi="Times New Roman" w:cs="Times New Roman"/>
                 <w:noProof/>
                 <w:webHidden/>
               </w:rPr>
-              <w:t>4</w:t>
-            </w:r>
-            <w:r>
-              <w:rPr>
+              <w:t>5</w:t>
+            </w:r>
+            <w:r>
+              <w:rPr>
+                <w:rFonts w:ascii="Times New Roman" w:hAnsi="Times New Roman" w:cs="Times New Roman"/>
                 <w:noProof/>
                 <w:webHidden/>
               </w:rPr>
@@ -702,38 +861,49 @@
         </w:p>
         <w:p>
           <w:pPr>
-            <w:pStyle w:val="TOC1"/>
+            <w:pStyle w:val="T1"/>
             <w:tabs>
               <w:tab w:val="left" w:pos="440"/>
               <w:tab w:val="right" w:leader="dot" w:pos="9062"/>
             </w:tabs>
             <w:rPr>
+              <w:rFonts w:ascii="Times New Roman" w:eastAsiaTheme="minorEastAsia" w:hAnsi="Times New Roman" w:cs="Times New Roman"/>
               <w:noProof/>
+              <w:kern w:val="0"/>
+              <w:szCs w:val="22"/>
+              <w:lang w:val="tr-TR" w:eastAsia="tr-TR" w:bidi="ar-SA"/>
             </w:rPr>
           </w:pPr>
-          <w:hyperlink w:anchor="_Toc10282126" w:history="1">
-            <w:r>
-              <w:rPr>
-                <w:rStyle w:val="Hyperlink"/>
+          <w:hyperlink w:anchor="_Toc10305393" w:history="1">
+            <w:r>
+              <w:rPr>
+                <w:rStyle w:val="Kpr"/>
+                <w:rFonts w:ascii="Times New Roman" w:hAnsi="Times New Roman" w:cs="Times New Roman"/>
                 <w:noProof/>
               </w:rPr>
               <w:t>4.</w:t>
             </w:r>
             <w:r>
               <w:rPr>
-                <w:noProof/>
+                <w:rFonts w:ascii="Times New Roman" w:eastAsiaTheme="minorEastAsia" w:hAnsi="Times New Roman" w:cs="Times New Roman"/>
+                <w:noProof/>
+                <w:kern w:val="0"/>
+                <w:szCs w:val="22"/>
+                <w:lang w:val="tr-TR" w:eastAsia="tr-TR" w:bidi="ar-SA"/>
               </w:rPr>
               <w:tab/>
             </w:r>
             <w:r>
               <w:rPr>
-                <w:rStyle w:val="Hyperlink"/>
+                <w:rStyle w:val="Kpr"/>
+                <w:rFonts w:ascii="Times New Roman" w:hAnsi="Times New Roman" w:cs="Times New Roman"/>
                 <w:noProof/>
               </w:rPr>
               <w:t>PART C: Space Vector PWM (SVPWM)</w:t>
             </w:r>
             <w:r>
               <w:rPr>
+                <w:rFonts w:ascii="Times New Roman" w:hAnsi="Times New Roman" w:cs="Times New Roman"/>
                 <w:noProof/>
                 <w:webHidden/>
               </w:rPr>
@@ -741,6 +911,7 @@
             </w:r>
             <w:r>
               <w:rPr>
+                <w:rFonts w:ascii="Times New Roman" w:hAnsi="Times New Roman" w:cs="Times New Roman"/>
                 <w:noProof/>
                 <w:webHidden/>
               </w:rPr>
@@ -748,19 +919,22 @@
             </w:r>
             <w:r>
               <w:rPr>
+                <w:rFonts w:ascii="Times New Roman" w:hAnsi="Times New Roman" w:cs="Times New Roman"/>
                 <w:noProof/>
                 <w:webHidden/>
               </w:rPr>
-              <w:instrText xml:space="preserve"> PAGEREF _Toc10282126 \h </w:instrText>
-            </w:r>
-            <w:r>
-              <w:rPr>
+              <w:instrText xml:space="preserve"> PAGEREF _Toc10305393 \h </w:instrText>
+            </w:r>
+            <w:r>
+              <w:rPr>
+                <w:rFonts w:ascii="Times New Roman" w:hAnsi="Times New Roman" w:cs="Times New Roman"/>
                 <w:noProof/>
                 <w:webHidden/>
               </w:rPr>
             </w:r>
             <w:r>
               <w:rPr>
+                <w:rFonts w:ascii="Times New Roman" w:hAnsi="Times New Roman" w:cs="Times New Roman"/>
                 <w:noProof/>
                 <w:webHidden/>
               </w:rPr>
@@ -768,13 +942,15 @@
             </w:r>
             <w:r>
               <w:rPr>
+                <w:rFonts w:ascii="Times New Roman" w:hAnsi="Times New Roman" w:cs="Times New Roman"/>
                 <w:noProof/>
                 <w:webHidden/>
               </w:rPr>
-              <w:t>4</w:t>
-            </w:r>
-            <w:r>
-              <w:rPr>
+              <w:t>6</w:t>
+            </w:r>
+            <w:r>
+              <w:rPr>
+                <w:rFonts w:ascii="Times New Roman" w:hAnsi="Times New Roman" w:cs="Times New Roman"/>
                 <w:noProof/>
                 <w:webHidden/>
               </w:rPr>
@@ -784,38 +960,49 @@
         </w:p>
         <w:p>
           <w:pPr>
-            <w:pStyle w:val="TOC1"/>
+            <w:pStyle w:val="T1"/>
             <w:tabs>
               <w:tab w:val="left" w:pos="440"/>
               <w:tab w:val="right" w:leader="dot" w:pos="9062"/>
             </w:tabs>
             <w:rPr>
+              <w:rFonts w:ascii="Times New Roman" w:eastAsiaTheme="minorEastAsia" w:hAnsi="Times New Roman" w:cs="Times New Roman"/>
               <w:noProof/>
+              <w:kern w:val="0"/>
+              <w:szCs w:val="22"/>
+              <w:lang w:val="tr-TR" w:eastAsia="tr-TR" w:bidi="ar-SA"/>
             </w:rPr>
           </w:pPr>
-          <w:hyperlink w:anchor="_Toc10282127" w:history="1">
-            <w:r>
-              <w:rPr>
-                <w:rStyle w:val="Hyperlink"/>
+          <w:hyperlink w:anchor="_Toc10305394" w:history="1">
+            <w:r>
+              <w:rPr>
+                <w:rStyle w:val="Kpr"/>
+                <w:rFonts w:ascii="Times New Roman" w:hAnsi="Times New Roman" w:cs="Times New Roman"/>
                 <w:noProof/>
               </w:rPr>
               <w:t>5.</w:t>
             </w:r>
             <w:r>
               <w:rPr>
-                <w:noProof/>
+                <w:rFonts w:ascii="Times New Roman" w:eastAsiaTheme="minorEastAsia" w:hAnsi="Times New Roman" w:cs="Times New Roman"/>
+                <w:noProof/>
+                <w:kern w:val="0"/>
+                <w:szCs w:val="22"/>
+                <w:lang w:val="tr-TR" w:eastAsia="tr-TR" w:bidi="ar-SA"/>
               </w:rPr>
               <w:tab/>
             </w:r>
             <w:r>
               <w:rPr>
-                <w:rStyle w:val="Hyperlink"/>
+                <w:rStyle w:val="Kpr"/>
+                <w:rFonts w:ascii="Times New Roman" w:hAnsi="Times New Roman" w:cs="Times New Roman"/>
                 <w:noProof/>
               </w:rPr>
               <w:t>PART D: Component selection and verification</w:t>
             </w:r>
             <w:r>
               <w:rPr>
+                <w:rFonts w:ascii="Times New Roman" w:hAnsi="Times New Roman" w:cs="Times New Roman"/>
                 <w:noProof/>
                 <w:webHidden/>
               </w:rPr>
@@ -823,6 +1010,7 @@
             </w:r>
             <w:r>
               <w:rPr>
+                <w:rFonts w:ascii="Times New Roman" w:hAnsi="Times New Roman" w:cs="Times New Roman"/>
                 <w:noProof/>
                 <w:webHidden/>
               </w:rPr>
@@ -830,19 +1018,22 @@
             </w:r>
             <w:r>
               <w:rPr>
+                <w:rFonts w:ascii="Times New Roman" w:hAnsi="Times New Roman" w:cs="Times New Roman"/>
                 <w:noProof/>
                 <w:webHidden/>
               </w:rPr>
-              <w:instrText xml:space="preserve"> PAGEREF _Toc10282127 \h </w:instrText>
-            </w:r>
-            <w:r>
-              <w:rPr>
+              <w:instrText xml:space="preserve"> PAGEREF _Toc10305394 \h </w:instrText>
+            </w:r>
+            <w:r>
+              <w:rPr>
+                <w:rFonts w:ascii="Times New Roman" w:hAnsi="Times New Roman" w:cs="Times New Roman"/>
                 <w:noProof/>
                 <w:webHidden/>
               </w:rPr>
             </w:r>
             <w:r>
               <w:rPr>
+                <w:rFonts w:ascii="Times New Roman" w:hAnsi="Times New Roman" w:cs="Times New Roman"/>
                 <w:noProof/>
                 <w:webHidden/>
               </w:rPr>
@@ -850,13 +1041,15 @@
             </w:r>
             <w:r>
               <w:rPr>
+                <w:rFonts w:ascii="Times New Roman" w:hAnsi="Times New Roman" w:cs="Times New Roman"/>
                 <w:noProof/>
                 <w:webHidden/>
               </w:rPr>
-              <w:t>4</w:t>
-            </w:r>
-            <w:r>
-              <w:rPr>
+              <w:t>6</w:t>
+            </w:r>
+            <w:r>
+              <w:rPr>
+                <w:rFonts w:ascii="Times New Roman" w:hAnsi="Times New Roman" w:cs="Times New Roman"/>
                 <w:noProof/>
                 <w:webHidden/>
               </w:rPr>
@@ -866,38 +1059,49 @@
         </w:p>
         <w:p>
           <w:pPr>
-            <w:pStyle w:val="TOC1"/>
+            <w:pStyle w:val="T1"/>
             <w:tabs>
               <w:tab w:val="left" w:pos="440"/>
               <w:tab w:val="right" w:leader="dot" w:pos="9062"/>
             </w:tabs>
             <w:rPr>
+              <w:rFonts w:ascii="Times New Roman" w:eastAsiaTheme="minorEastAsia" w:hAnsi="Times New Roman" w:cs="Times New Roman"/>
               <w:noProof/>
+              <w:kern w:val="0"/>
+              <w:szCs w:val="22"/>
+              <w:lang w:val="tr-TR" w:eastAsia="tr-TR" w:bidi="ar-SA"/>
             </w:rPr>
           </w:pPr>
-          <w:hyperlink w:anchor="_Toc10282128" w:history="1">
-            <w:r>
-              <w:rPr>
-                <w:rStyle w:val="Hyperlink"/>
+          <w:hyperlink w:anchor="_Toc10305395" w:history="1">
+            <w:r>
+              <w:rPr>
+                <w:rStyle w:val="Kpr"/>
+                <w:rFonts w:ascii="Times New Roman" w:hAnsi="Times New Roman" w:cs="Times New Roman"/>
                 <w:noProof/>
               </w:rPr>
               <w:t>6.</w:t>
             </w:r>
             <w:r>
               <w:rPr>
-                <w:noProof/>
+                <w:rFonts w:ascii="Times New Roman" w:eastAsiaTheme="minorEastAsia" w:hAnsi="Times New Roman" w:cs="Times New Roman"/>
+                <w:noProof/>
+                <w:kern w:val="0"/>
+                <w:szCs w:val="22"/>
+                <w:lang w:val="tr-TR" w:eastAsia="tr-TR" w:bidi="ar-SA"/>
               </w:rPr>
               <w:tab/>
             </w:r>
             <w:r>
               <w:rPr>
-                <w:rStyle w:val="Hyperlink"/>
+                <w:rStyle w:val="Kpr"/>
+                <w:rFonts w:ascii="Times New Roman" w:hAnsi="Times New Roman" w:cs="Times New Roman"/>
                 <w:noProof/>
               </w:rPr>
               <w:t>CONCLUSION</w:t>
             </w:r>
             <w:r>
               <w:rPr>
+                <w:rFonts w:ascii="Times New Roman" w:hAnsi="Times New Roman" w:cs="Times New Roman"/>
                 <w:noProof/>
                 <w:webHidden/>
               </w:rPr>
@@ -905,6 +1109,7 @@
             </w:r>
             <w:r>
               <w:rPr>
+                <w:rFonts w:ascii="Times New Roman" w:hAnsi="Times New Roman" w:cs="Times New Roman"/>
                 <w:noProof/>
                 <w:webHidden/>
               </w:rPr>
@@ -912,19 +1117,22 @@
             </w:r>
             <w:r>
               <w:rPr>
+                <w:rFonts w:ascii="Times New Roman" w:hAnsi="Times New Roman" w:cs="Times New Roman"/>
                 <w:noProof/>
                 <w:webHidden/>
               </w:rPr>
-              <w:instrText xml:space="preserve"> PAGEREF _Toc10282128 \h </w:instrText>
-            </w:r>
-            <w:r>
-              <w:rPr>
+              <w:instrText xml:space="preserve"> PAGEREF _Toc10305395 \h </w:instrText>
+            </w:r>
+            <w:r>
+              <w:rPr>
+                <w:rFonts w:ascii="Times New Roman" w:hAnsi="Times New Roman" w:cs="Times New Roman"/>
                 <w:noProof/>
                 <w:webHidden/>
               </w:rPr>
             </w:r>
             <w:r>
               <w:rPr>
+                <w:rFonts w:ascii="Times New Roman" w:hAnsi="Times New Roman" w:cs="Times New Roman"/>
                 <w:noProof/>
                 <w:webHidden/>
               </w:rPr>
@@ -932,13 +1140,15 @@
             </w:r>
             <w:r>
               <w:rPr>
+                <w:rFonts w:ascii="Times New Roman" w:hAnsi="Times New Roman" w:cs="Times New Roman"/>
                 <w:noProof/>
                 <w:webHidden/>
               </w:rPr>
-              <w:t>4</w:t>
-            </w:r>
-            <w:r>
-              <w:rPr>
+              <w:t>6</w:t>
+            </w:r>
+            <w:r>
+              <w:rPr>
+                <w:rFonts w:ascii="Times New Roman" w:hAnsi="Times New Roman" w:cs="Times New Roman"/>
                 <w:noProof/>
                 <w:webHidden/>
               </w:rPr>
@@ -948,24 +1158,30 @@
         </w:p>
         <w:p>
           <w:pPr>
-            <w:pStyle w:val="TOC1"/>
+            <w:pStyle w:val="T1"/>
             <w:tabs>
               <w:tab w:val="right" w:leader="dot" w:pos="9062"/>
             </w:tabs>
             <w:rPr>
+              <w:rFonts w:ascii="Times New Roman" w:eastAsiaTheme="minorEastAsia" w:hAnsi="Times New Roman" w:cs="Times New Roman"/>
               <w:noProof/>
+              <w:kern w:val="0"/>
+              <w:szCs w:val="22"/>
+              <w:lang w:val="tr-TR" w:eastAsia="tr-TR" w:bidi="ar-SA"/>
             </w:rPr>
           </w:pPr>
-          <w:hyperlink w:anchor="_Toc10282129" w:history="1">
-            <w:r>
-              <w:rPr>
-                <w:rStyle w:val="Hyperlink"/>
+          <w:hyperlink w:anchor="_Toc10305396" w:history="1">
+            <w:r>
+              <w:rPr>
+                <w:rStyle w:val="Kpr"/>
+                <w:rFonts w:ascii="Times New Roman" w:hAnsi="Times New Roman" w:cs="Times New Roman"/>
                 <w:noProof/>
               </w:rPr>
               <w:t>References</w:t>
             </w:r>
             <w:r>
               <w:rPr>
+                <w:rFonts w:ascii="Times New Roman" w:hAnsi="Times New Roman" w:cs="Times New Roman"/>
                 <w:noProof/>
                 <w:webHidden/>
               </w:rPr>
@@ -973,6 +1189,7 @@
             </w:r>
             <w:r>
               <w:rPr>
+                <w:rFonts w:ascii="Times New Roman" w:hAnsi="Times New Roman" w:cs="Times New Roman"/>
                 <w:noProof/>
                 <w:webHidden/>
               </w:rPr>
@@ -980,19 +1197,22 @@
             </w:r>
             <w:r>
               <w:rPr>
+                <w:rFonts w:ascii="Times New Roman" w:hAnsi="Times New Roman" w:cs="Times New Roman"/>
                 <w:noProof/>
                 <w:webHidden/>
               </w:rPr>
-              <w:instrText xml:space="preserve"> PAGEREF _Toc10282129 \h </w:instrText>
-            </w:r>
-            <w:r>
-              <w:rPr>
+              <w:instrText xml:space="preserve"> PAGEREF _Toc10305396 \h </w:instrText>
+            </w:r>
+            <w:r>
+              <w:rPr>
+                <w:rFonts w:ascii="Times New Roman" w:hAnsi="Times New Roman" w:cs="Times New Roman"/>
                 <w:noProof/>
                 <w:webHidden/>
               </w:rPr>
             </w:r>
             <w:r>
               <w:rPr>
+                <w:rFonts w:ascii="Times New Roman" w:hAnsi="Times New Roman" w:cs="Times New Roman"/>
                 <w:noProof/>
                 <w:webHidden/>
               </w:rPr>
@@ -1000,13 +1220,15 @@
             </w:r>
             <w:r>
               <w:rPr>
+                <w:rFonts w:ascii="Times New Roman" w:hAnsi="Times New Roman" w:cs="Times New Roman"/>
                 <w:noProof/>
                 <w:webHidden/>
               </w:rPr>
-              <w:t>4</w:t>
-            </w:r>
-            <w:r>
-              <w:rPr>
+              <w:t>6</w:t>
+            </w:r>
+            <w:r>
+              <w:rPr>
+                <w:rFonts w:ascii="Times New Roman" w:hAnsi="Times New Roman" w:cs="Times New Roman"/>
                 <w:noProof/>
                 <w:webHidden/>
               </w:rPr>
@@ -1015,8 +1237,14 @@
           </w:hyperlink>
         </w:p>
         <w:p>
+          <w:pPr>
+            <w:rPr>
+              <w:rFonts w:ascii="Times New Roman" w:hAnsi="Times New Roman" w:cs="Times New Roman"/>
+            </w:rPr>
+          </w:pPr>
           <w:r>
             <w:rPr>
+              <w:rFonts w:ascii="Times New Roman" w:hAnsi="Times New Roman" w:cs="Times New Roman"/>
               <w:b/>
               <w:bCs/>
               <w:noProof/>
@@ -1026,26 +1254,45 @@
         </w:p>
       </w:sdtContent>
     </w:sdt>
-    <w:p/>
+    <w:p>
+      <w:pPr>
+        <w:rPr>
+          <w:rFonts w:ascii="Times New Roman" w:hAnsi="Times New Roman" w:cs="Times New Roman"/>
+        </w:rPr>
+      </w:pPr>
+    </w:p>
     <w:p>
       <w:pPr>
         <w:spacing w:after="160" w:line="259" w:lineRule="auto"/>
         <w:jc w:val="left"/>
-      </w:pPr>
-      <w:r>
+        <w:rPr>
+          <w:rFonts w:ascii="Times New Roman" w:hAnsi="Times New Roman" w:cs="Times New Roman"/>
+        </w:rPr>
+      </w:pPr>
+      <w:r>
+        <w:rPr>
+          <w:rFonts w:ascii="Times New Roman" w:hAnsi="Times New Roman" w:cs="Times New Roman"/>
+        </w:rPr>
         <w:br w:type="page"/>
       </w:r>
     </w:p>
     <w:p>
       <w:pPr>
-        <w:pStyle w:val="Heading1"/>
+        <w:pStyle w:val="Balk1"/>
         <w:numPr>
           <w:ilvl w:val="0"/>
           <w:numId w:val="1"/>
         </w:numPr>
-      </w:pPr>
-      <w:bookmarkStart w:id="0" w:name="_Toc10282123"/>
-      <w:r>
+        <w:jc w:val="both"/>
+        <w:rPr>
+          <w:rFonts w:ascii="Times New Roman" w:hAnsi="Times New Roman" w:cs="Times New Roman"/>
+        </w:rPr>
+      </w:pPr>
+      <w:bookmarkStart w:id="0" w:name="_Toc10305390"/>
+      <w:r>
+        <w:rPr>
+          <w:rFonts w:ascii="Times New Roman" w:hAnsi="Times New Roman" w:cs="Times New Roman"/>
+        </w:rPr>
         <w:lastRenderedPageBreak/>
         <w:t>INTRODUCTION</w:t>
       </w:r>
@@ -1053,37 +1300,837 @@
     </w:p>
     <w:p>
       <w:pPr>
-        <w:pStyle w:val="Heading1"/>
+        <w:pStyle w:val="Default"/>
+        <w:jc w:val="both"/>
+        <w:rPr>
+          <w:lang w:val="en-US"/>
+        </w:rPr>
+      </w:pPr>
+      <w:r>
+        <w:rPr>
+          <w:lang w:val="en-US"/>
+        </w:rPr>
+        <w:tab/>
+      </w:r>
+    </w:p>
+    <w:p>
+      <w:pPr>
+        <w:pStyle w:val="Default"/>
+        <w:jc w:val="both"/>
+        <w:rPr>
+          <w:lang w:val="en-US"/>
+        </w:rPr>
+      </w:pPr>
+      <w:r>
+        <w:rPr>
+          <w:lang w:val="en-US"/>
+        </w:rPr>
+        <w:tab/>
+      </w:r>
+      <w:r>
+        <w:rPr>
+          <w:lang w:val="en-US"/>
+        </w:rPr>
+        <w:t xml:space="preserve">In this project, we are asked to design a SM-PMSM Variable Frequency Drive using </w:t>
+      </w:r>
+      <w:proofErr w:type="spellStart"/>
+      <w:r>
+        <w:rPr>
+          <w:lang w:val="en-US"/>
+        </w:rPr>
+        <w:t>Matlab</w:t>
+      </w:r>
+      <w:proofErr w:type="spellEnd"/>
+      <w:r>
+        <w:rPr>
+          <w:lang w:val="en-US"/>
+        </w:rPr>
+        <w:t>/Simulink.</w:t>
+      </w:r>
+      <w:r>
+        <w:rPr>
+          <w:lang w:val="en-US"/>
+        </w:rPr>
+        <w:t xml:space="preserve"> </w:t>
+      </w:r>
+      <w:r>
+        <w:rPr>
+          <w:lang w:val="en-US"/>
+        </w:rPr>
+        <w:t>The available supply is a three-phase AC source (50 Hz, 400Vl-l) and the PM is a surface-mount motor.</w:t>
+      </w:r>
+      <w:r>
+        <w:rPr>
+          <w:lang w:val="en-US"/>
+        </w:rPr>
+        <w:t xml:space="preserve"> </w:t>
+      </w:r>
+    </w:p>
+    <w:p>
+      <w:pPr>
+        <w:pStyle w:val="Default"/>
+        <w:jc w:val="both"/>
+        <w:rPr>
+          <w:lang w:val="en-US"/>
+        </w:rPr>
+      </w:pPr>
+    </w:p>
+    <w:p>
+      <w:pPr>
+        <w:pStyle w:val="Default"/>
+        <w:jc w:val="both"/>
+        <w:rPr>
+          <w:lang w:val="en-US"/>
+        </w:rPr>
+      </w:pPr>
+      <w:r>
+        <w:rPr>
+          <w:lang w:val="en-US"/>
+        </w:rPr>
+        <w:t>The</w:t>
+      </w:r>
+      <w:r>
+        <w:rPr>
+          <w:lang w:val="en-US"/>
+        </w:rPr>
+        <w:t xml:space="preserve"> motor ratings of the surface mount PM synchronous machine (SM-PMSM)</w:t>
+      </w:r>
+      <w:r>
+        <w:rPr>
+          <w:lang w:val="en-US"/>
+        </w:rPr>
+        <w:t>;</w:t>
+      </w:r>
+    </w:p>
+    <w:p>
+      <w:pPr>
+        <w:pStyle w:val="Default"/>
+        <w:jc w:val="both"/>
+        <w:rPr>
+          <w:lang w:val="en-US"/>
+        </w:rPr>
+      </w:pPr>
+    </w:p>
+    <w:p>
+      <w:pPr>
+        <w:pStyle w:val="Default"/>
+        <w:numPr>
+          <w:ilvl w:val="0"/>
+          <w:numId w:val="3"/>
+        </w:numPr>
+        <w:jc w:val="both"/>
+        <w:rPr>
+          <w:lang w:val="en-US"/>
+        </w:rPr>
+      </w:pPr>
+      <w:r>
+        <w:rPr>
+          <w:rFonts w:ascii="Cambria Math" w:hAnsi="Cambria Math" w:cs="Cambria Math"/>
+          <w:lang w:val="en-US"/>
+        </w:rPr>
+        <w:t>𝑃𝑛𝑜𝑚𝑖𝑛𝑎𝑙</w:t>
+      </w:r>
+      <w:r>
+        <w:rPr>
+          <w:lang w:val="en-US"/>
+        </w:rPr>
+        <w:t xml:space="preserve">=80 </w:t>
+      </w:r>
+      <w:r>
+        <w:rPr>
+          <w:rFonts w:ascii="Cambria Math" w:hAnsi="Cambria Math" w:cs="Cambria Math"/>
+          <w:lang w:val="en-US"/>
+        </w:rPr>
+        <w:t>𝑘𝑊</w:t>
+      </w:r>
+      <w:r>
+        <w:rPr>
+          <w:lang w:val="en-US"/>
+        </w:rPr>
+        <w:t xml:space="preserve"> </w:t>
+      </w:r>
+    </w:p>
+    <w:p>
+      <w:pPr>
+        <w:pStyle w:val="Default"/>
+        <w:numPr>
+          <w:ilvl w:val="0"/>
+          <w:numId w:val="3"/>
+        </w:numPr>
+        <w:jc w:val="both"/>
+        <w:rPr>
+          <w:lang w:val="en-US"/>
+        </w:rPr>
+      </w:pPr>
+      <w:r>
+        <w:rPr>
+          <w:rFonts w:ascii="Cambria Math" w:hAnsi="Cambria Math" w:cs="Cambria Math"/>
+          <w:lang w:val="en-US"/>
+        </w:rPr>
+        <w:t>𝑇𝑛𝑜𝑚𝑖𝑛𝑎𝑙</w:t>
+      </w:r>
+      <w:r>
+        <w:rPr>
+          <w:lang w:val="en-US"/>
+        </w:rPr>
+        <w:t xml:space="preserve">=300 </w:t>
+      </w:r>
+      <w:r>
+        <w:rPr>
+          <w:rFonts w:ascii="Cambria Math" w:hAnsi="Cambria Math" w:cs="Cambria Math"/>
+          <w:lang w:val="en-US"/>
+        </w:rPr>
+        <w:t>𝑁𝑚</w:t>
+      </w:r>
+      <w:r>
+        <w:rPr>
+          <w:lang w:val="en-US"/>
+        </w:rPr>
+        <w:t xml:space="preserve"> </w:t>
+      </w:r>
+    </w:p>
+    <w:p>
+      <w:pPr>
+        <w:pStyle w:val="Default"/>
+        <w:numPr>
+          <w:ilvl w:val="0"/>
+          <w:numId w:val="3"/>
+        </w:numPr>
+        <w:jc w:val="both"/>
+        <w:rPr>
+          <w:lang w:val="en-US"/>
+        </w:rPr>
+      </w:pPr>
+      <w:r>
+        <w:rPr>
+          <w:rFonts w:ascii="Cambria Math" w:hAnsi="Cambria Math" w:cs="Cambria Math"/>
+          <w:lang w:val="en-US"/>
+        </w:rPr>
+        <w:t>𝑛𝑚𝑎𝑥</w:t>
+      </w:r>
+      <w:r>
+        <w:rPr>
+          <w:lang w:val="en-US"/>
+        </w:rPr>
+        <w:t xml:space="preserve"> =7000 </w:t>
+      </w:r>
+      <w:r>
+        <w:rPr>
+          <w:rFonts w:ascii="Cambria Math" w:hAnsi="Cambria Math" w:cs="Cambria Math"/>
+          <w:lang w:val="en-US"/>
+        </w:rPr>
+        <w:t>𝑟𝑝𝑚</w:t>
+      </w:r>
+      <w:r>
+        <w:rPr>
+          <w:lang w:val="en-US"/>
+        </w:rPr>
+        <w:t xml:space="preserve"> </w:t>
+      </w:r>
+    </w:p>
+    <w:p>
+      <w:pPr>
+        <w:pStyle w:val="Default"/>
+        <w:numPr>
+          <w:ilvl w:val="0"/>
+          <w:numId w:val="3"/>
+        </w:numPr>
+        <w:jc w:val="both"/>
+        <w:rPr>
+          <w:lang w:val="en-US"/>
+        </w:rPr>
+      </w:pPr>
+      <w:r>
+        <w:rPr>
+          <w:bCs/>
+          <w:lang w:val="en-US"/>
+        </w:rPr>
+        <w:t>Pole number: p=8</w:t>
+      </w:r>
+    </w:p>
+    <w:p>
+      <w:pPr>
+        <w:pStyle w:val="Default"/>
+        <w:numPr>
+          <w:ilvl w:val="0"/>
+          <w:numId w:val="3"/>
+        </w:numPr>
+        <w:jc w:val="both"/>
+        <w:rPr>
+          <w:lang w:val="en-US"/>
+        </w:rPr>
+      </w:pPr>
+      <w:r>
+        <w:rPr>
+          <w:rFonts w:ascii="Cambria Math" w:hAnsi="Cambria Math" w:cs="Cambria Math"/>
+          <w:lang w:val="en-US"/>
+        </w:rPr>
+        <w:t>𝐹𝑙𝑢𝑥</w:t>
+      </w:r>
+      <w:r>
+        <w:rPr>
+          <w:lang w:val="en-US"/>
+        </w:rPr>
+        <w:t xml:space="preserve"> </w:t>
+      </w:r>
+      <w:r>
+        <w:rPr>
+          <w:rFonts w:ascii="Cambria Math" w:hAnsi="Cambria Math" w:cs="Cambria Math"/>
+          <w:lang w:val="en-US"/>
+        </w:rPr>
+        <w:t>𝑙𝑖𝑛𝑘𝑎𝑔𝑒</w:t>
+      </w:r>
+      <w:r>
+        <w:rPr>
+          <w:lang w:val="en-US"/>
+        </w:rPr>
+        <w:t xml:space="preserve">: </w:t>
+      </w:r>
+      <w:r>
+        <w:rPr>
+          <w:rFonts w:ascii="Cambria Math" w:hAnsi="Cambria Math" w:cs="Cambria Math"/>
+          <w:lang w:val="en-US"/>
+        </w:rPr>
+        <w:t>𝜆𝑃𝑀</w:t>
+      </w:r>
+      <w:r>
+        <w:rPr>
+          <w:lang w:val="en-US"/>
+        </w:rPr>
+        <w:t xml:space="preserve">= 0.2 Vs (Wb-t) </w:t>
+      </w:r>
+    </w:p>
+    <w:p>
+      <w:pPr>
+        <w:pStyle w:val="Default"/>
+        <w:numPr>
+          <w:ilvl w:val="0"/>
+          <w:numId w:val="3"/>
+        </w:numPr>
+        <w:jc w:val="both"/>
+        <w:rPr>
+          <w:lang w:val="en-US"/>
+        </w:rPr>
+      </w:pPr>
+      <w:r>
+        <w:rPr>
+          <w:rFonts w:ascii="Cambria Math" w:hAnsi="Cambria Math" w:cs="Cambria Math"/>
+          <w:lang w:val="en-US"/>
+        </w:rPr>
+        <w:t>𝐿𝑑</w:t>
+      </w:r>
+      <w:r>
+        <w:rPr>
+          <w:lang w:val="en-US"/>
+        </w:rPr>
+        <w:t>=</w:t>
+      </w:r>
+      <w:r>
+        <w:rPr>
+          <w:rFonts w:ascii="Cambria Math" w:hAnsi="Cambria Math" w:cs="Cambria Math"/>
+          <w:lang w:val="en-US"/>
+        </w:rPr>
+        <w:t>𝐿𝑞</w:t>
+      </w:r>
+      <w:r>
+        <w:rPr>
+          <w:lang w:val="en-US"/>
+        </w:rPr>
+        <w:t>= 500 µ</w:t>
+      </w:r>
+      <w:r>
+        <w:rPr>
+          <w:lang w:val="en-US"/>
+        </w:rPr>
+        <w:t xml:space="preserve">H </w:t>
+      </w:r>
+    </w:p>
+    <w:p>
+      <w:pPr>
+        <w:pStyle w:val="Default"/>
+        <w:numPr>
+          <w:ilvl w:val="0"/>
+          <w:numId w:val="3"/>
+        </w:numPr>
+        <w:jc w:val="both"/>
+        <w:rPr>
+          <w:lang w:val="en-US"/>
+        </w:rPr>
+      </w:pPr>
+      <w:r>
+        <w:rPr>
+          <w:rFonts w:ascii="Cambria Math" w:hAnsi="Cambria Math" w:cs="Cambria Math"/>
+          <w:lang w:val="en-US"/>
+        </w:rPr>
+        <w:t>𝐼𝑛𝑜𝑚𝑖𝑛𝑎𝑙</w:t>
+      </w:r>
+      <w:r>
+        <w:rPr>
+          <w:lang w:val="en-US"/>
+        </w:rPr>
+        <w:t xml:space="preserve">= 250 </w:t>
+      </w:r>
+      <w:r>
+        <w:rPr>
+          <w:rFonts w:ascii="Cambria Math" w:hAnsi="Cambria Math" w:cs="Cambria Math"/>
+          <w:lang w:val="en-US"/>
+        </w:rPr>
+        <w:t>𝐴</w:t>
+      </w:r>
+      <w:r>
+        <w:rPr>
+          <w:lang w:val="en-US"/>
+        </w:rPr>
+        <w:t xml:space="preserve"> (peak) </w:t>
+      </w:r>
+    </w:p>
+    <w:p>
+      <w:pPr>
+        <w:pStyle w:val="Default"/>
+        <w:numPr>
+          <w:ilvl w:val="0"/>
+          <w:numId w:val="3"/>
+        </w:numPr>
+        <w:jc w:val="both"/>
+        <w:rPr>
+          <w:lang w:val="en-US"/>
+        </w:rPr>
+      </w:pPr>
+      <w:r>
+        <w:rPr>
+          <w:lang w:val="en-US"/>
+        </w:rPr>
+        <w:t>Phase resistance</w:t>
+      </w:r>
+      <w:r>
+        <w:rPr>
+          <w:lang w:val="en-US"/>
+        </w:rPr>
+        <w:t>:</w:t>
+      </w:r>
+      <w:r>
+        <w:rPr>
+          <w:lang w:val="en-US"/>
+        </w:rPr>
+        <w:t xml:space="preserve"> </w:t>
+      </w:r>
+      <w:r>
+        <w:rPr>
+          <w:rFonts w:ascii="Cambria Math" w:hAnsi="Cambria Math" w:cs="Cambria Math"/>
+          <w:lang w:val="en-US"/>
+        </w:rPr>
+        <w:t>𝑅𝑠</w:t>
+      </w:r>
+      <w:r>
+        <w:rPr>
+          <w:lang w:val="en-US"/>
+        </w:rPr>
+        <w:t xml:space="preserve">=50 mOhm </w:t>
+      </w:r>
+    </w:p>
+    <w:p>
+      <w:pPr>
+        <w:pStyle w:val="Default"/>
+        <w:numPr>
+          <w:ilvl w:val="0"/>
+          <w:numId w:val="3"/>
+        </w:numPr>
+        <w:jc w:val="both"/>
+        <w:rPr>
+          <w:lang w:val="en-US"/>
+        </w:rPr>
+      </w:pPr>
+      <w:r>
+        <w:rPr>
+          <w:lang w:val="en-US"/>
+        </w:rPr>
+        <w:t xml:space="preserve">Equivalent inertia of the system: </w:t>
+      </w:r>
+      <w:r>
+        <w:rPr>
+          <w:rFonts w:ascii="Cambria Math" w:hAnsi="Cambria Math" w:cs="Cambria Math"/>
+          <w:lang w:val="en-US"/>
+        </w:rPr>
+        <w:t>𝐽𝑒𝑞</w:t>
+      </w:r>
+      <w:r>
+        <w:rPr>
+          <w:lang w:val="en-US"/>
+        </w:rPr>
+        <w:t xml:space="preserve">= 10 kg m2 </w:t>
+      </w:r>
+    </w:p>
+    <w:p>
+      <w:pPr>
+        <w:pStyle w:val="Default"/>
+        <w:jc w:val="both"/>
+        <w:rPr>
+          <w:lang w:val="en-US"/>
+        </w:rPr>
+      </w:pPr>
+    </w:p>
+    <w:p>
+      <w:pPr>
+        <w:rPr>
+          <w:rFonts w:ascii="Times New Roman" w:hAnsi="Times New Roman" w:cs="Times New Roman"/>
+          <w:sz w:val="24"/>
+        </w:rPr>
+      </w:pPr>
+      <w:r>
+        <w:rPr>
+          <w:rFonts w:ascii="Times New Roman" w:hAnsi="Times New Roman" w:cs="Times New Roman"/>
+          <w:sz w:val="24"/>
+        </w:rPr>
+        <w:t xml:space="preserve">3-phase full-bridge diode rectifier is connected to the grid. The 3-phase motor drive inverter is </w:t>
+      </w:r>
+    </w:p>
+    <w:p>
+      <w:pPr>
+        <w:rPr>
+          <w:rFonts w:ascii="Times New Roman" w:hAnsi="Times New Roman" w:cs="Times New Roman"/>
+          <w:sz w:val="24"/>
+        </w:rPr>
+      </w:pPr>
+      <w:r>
+        <w:rPr>
+          <w:rFonts w:ascii="Times New Roman" w:hAnsi="Times New Roman" w:cs="Times New Roman"/>
+          <w:sz w:val="24"/>
+        </w:rPr>
+        <w:t xml:space="preserve">connected to the diode rectifier as shown </w:t>
+      </w:r>
+      <w:r>
+        <w:rPr>
+          <w:rFonts w:ascii="Times New Roman" w:hAnsi="Times New Roman" w:cs="Times New Roman"/>
+          <w:sz w:val="24"/>
+        </w:rPr>
+        <w:t>in Figure 1.</w:t>
+      </w:r>
+    </w:p>
+    <w:p>
+      <w:pPr>
+        <w:keepNext/>
+        <w:rPr>
+          <w:rFonts w:ascii="Times New Roman" w:hAnsi="Times New Roman" w:cs="Times New Roman"/>
+        </w:rPr>
+      </w:pPr>
+      <w:r>
+        <w:rPr>
+          <w:rFonts w:ascii="Times New Roman" w:hAnsi="Times New Roman" w:cs="Times New Roman"/>
+          <w:noProof/>
+          <w:sz w:val="24"/>
+          <w:lang w:val="tr-TR" w:eastAsia="tr-TR" w:bidi="ar-SA"/>
+        </w:rPr>
+        <w:drawing>
+          <wp:inline distT="0" distB="0" distL="0" distR="0" wp14:anchorId="07BBDCD4" wp14:editId="79F7DEFB">
+            <wp:extent cx="5258256" cy="2598645"/>
+            <wp:effectExtent l="0" t="0" r="0" b="0"/>
+            <wp:docPr id="6" name="Resim 6"/>
+            <wp:cNvGraphicFramePr>
+              <a:graphicFrameLocks xmlns:a="http://schemas.openxmlformats.org/drawingml/2006/main" noChangeAspect="1"/>
+            </wp:cNvGraphicFramePr>
+            <a:graphic xmlns:a="http://schemas.openxmlformats.org/drawingml/2006/main">
+              <a:graphicData uri="http://schemas.openxmlformats.org/drawingml/2006/picture">
+                <pic:pic xmlns:pic="http://schemas.openxmlformats.org/drawingml/2006/picture">
+                  <pic:nvPicPr>
+                    <pic:cNvPr id="6" name="64CE479.tmp"/>
+                    <pic:cNvPicPr/>
+                  </pic:nvPicPr>
+                  <pic:blipFill>
+                    <a:blip r:embed="rId6">
+                      <a:extLst>
+                        <a:ext uri="{28A0092B-C50C-407E-A947-70E740481C1C}">
+                          <a14:useLocalDpi xmlns:a14="http://schemas.microsoft.com/office/drawing/2010/main" val="0"/>
+                        </a:ext>
+                      </a:extLst>
+                    </a:blip>
+                    <a:stretch>
+                      <a:fillRect/>
+                    </a:stretch>
+                  </pic:blipFill>
+                  <pic:spPr>
+                    <a:xfrm>
+                      <a:off x="0" y="0"/>
+                      <a:ext cx="5258256" cy="2598645"/>
+                    </a:xfrm>
+                    <a:prstGeom prst="rect">
+                      <a:avLst/>
+                    </a:prstGeom>
+                  </pic:spPr>
+                </pic:pic>
+              </a:graphicData>
+            </a:graphic>
+          </wp:inline>
+        </w:drawing>
+      </w:r>
+    </w:p>
+    <w:p>
+      <w:pPr>
+        <w:pStyle w:val="ResimYazs"/>
+        <w:jc w:val="center"/>
+        <w:rPr>
+          <w:rFonts w:ascii="Times New Roman" w:hAnsi="Times New Roman" w:cs="Times New Roman"/>
+          <w:sz w:val="22"/>
+          <w:szCs w:val="22"/>
+        </w:rPr>
+      </w:pPr>
+      <w:r>
+        <w:rPr>
+          <w:rFonts w:ascii="Times New Roman" w:hAnsi="Times New Roman" w:cs="Times New Roman"/>
+          <w:sz w:val="22"/>
+          <w:szCs w:val="22"/>
+        </w:rPr>
+        <w:t xml:space="preserve">Figure </w:t>
+      </w:r>
+      <w:r>
+        <w:rPr>
+          <w:rFonts w:ascii="Times New Roman" w:hAnsi="Times New Roman" w:cs="Times New Roman"/>
+          <w:sz w:val="22"/>
+          <w:szCs w:val="22"/>
+        </w:rPr>
+        <w:fldChar w:fldCharType="begin"/>
+      </w:r>
+      <w:r>
+        <w:rPr>
+          <w:rFonts w:ascii="Times New Roman" w:hAnsi="Times New Roman" w:cs="Times New Roman"/>
+          <w:sz w:val="22"/>
+          <w:szCs w:val="22"/>
+        </w:rPr>
+        <w:instrText xml:space="preserve"> SEQ Figure \* ARABIC </w:instrText>
+      </w:r>
+      <w:r>
+        <w:rPr>
+          <w:rFonts w:ascii="Times New Roman" w:hAnsi="Times New Roman" w:cs="Times New Roman"/>
+          <w:sz w:val="22"/>
+          <w:szCs w:val="22"/>
+        </w:rPr>
+        <w:fldChar w:fldCharType="separate"/>
+      </w:r>
+      <w:r>
+        <w:rPr>
+          <w:rFonts w:ascii="Times New Roman" w:hAnsi="Times New Roman" w:cs="Times New Roman"/>
+          <w:noProof/>
+          <w:sz w:val="22"/>
+          <w:szCs w:val="22"/>
+        </w:rPr>
+        <w:t>1</w:t>
+      </w:r>
+      <w:r>
+        <w:rPr>
+          <w:rFonts w:ascii="Times New Roman" w:hAnsi="Times New Roman" w:cs="Times New Roman"/>
+          <w:sz w:val="22"/>
+          <w:szCs w:val="22"/>
+        </w:rPr>
+        <w:fldChar w:fldCharType="end"/>
+      </w:r>
+      <w:r>
+        <w:rPr>
+          <w:rFonts w:ascii="Times New Roman" w:hAnsi="Times New Roman" w:cs="Times New Roman"/>
+          <w:sz w:val="22"/>
+          <w:szCs w:val="22"/>
+        </w:rPr>
+        <w:t>: The model used in overall schematic of the Motor Drive in Open-Loop configuration</w:t>
+      </w:r>
+    </w:p>
+    <w:p>
+      <w:pPr>
+        <w:rPr>
+          <w:rFonts w:ascii="Times New Roman" w:hAnsi="Times New Roman" w:cs="Times New Roman"/>
+          <w:sz w:val="24"/>
+        </w:rPr>
+      </w:pPr>
+      <w:r>
+        <w:rPr>
+          <w:rFonts w:ascii="Times New Roman" w:hAnsi="Times New Roman" w:cs="Times New Roman"/>
+          <w:sz w:val="24"/>
+        </w:rPr>
+        <w:tab/>
+      </w:r>
+    </w:p>
+    <w:p>
+      <w:pPr>
+        <w:rPr>
+          <w:rFonts w:ascii="Times New Roman" w:hAnsi="Times New Roman" w:cs="Times New Roman"/>
+          <w:sz w:val="24"/>
+        </w:rPr>
+      </w:pPr>
+      <w:r>
+        <w:rPr>
+          <w:rFonts w:ascii="Times New Roman" w:hAnsi="Times New Roman" w:cs="Times New Roman"/>
+          <w:sz w:val="24"/>
+        </w:rPr>
+        <w:tab/>
+      </w:r>
+      <w:r>
+        <w:rPr>
+          <w:rFonts w:ascii="Times New Roman" w:hAnsi="Times New Roman" w:cs="Times New Roman"/>
+          <w:sz w:val="24"/>
+        </w:rPr>
+        <w:t>Starting with pre-design,</w:t>
+      </w:r>
+      <w:r>
+        <w:rPr>
+          <w:rFonts w:ascii="Times New Roman" w:hAnsi="Times New Roman" w:cs="Times New Roman"/>
+          <w:sz w:val="24"/>
+        </w:rPr>
+        <w:t xml:space="preserve"> rated values are to be calculated. Then, a suitable DC-Link capacitor is chosen according to created Simulink model</w:t>
+      </w:r>
+      <w:r>
+        <w:rPr>
+          <w:rFonts w:ascii="Times New Roman" w:hAnsi="Times New Roman" w:cs="Times New Roman"/>
+          <w:sz w:val="24"/>
+        </w:rPr>
+        <w:t xml:space="preserve"> illustrated in Figure 3</w:t>
+      </w:r>
+      <w:r>
+        <w:rPr>
+          <w:rFonts w:ascii="Times New Roman" w:hAnsi="Times New Roman" w:cs="Times New Roman"/>
+          <w:sz w:val="24"/>
+        </w:rPr>
+        <w:t>.</w:t>
+      </w:r>
+      <w:r>
+        <w:rPr>
+          <w:rFonts w:ascii="Times New Roman" w:hAnsi="Times New Roman" w:cs="Times New Roman"/>
+          <w:sz w:val="24"/>
+        </w:rPr>
+        <w:t xml:space="preserve"> </w:t>
+      </w:r>
+    </w:p>
+    <w:p>
+      <w:pPr>
+        <w:rPr>
+          <w:rFonts w:ascii="Times New Roman" w:hAnsi="Times New Roman" w:cs="Times New Roman"/>
+          <w:sz w:val="24"/>
+        </w:rPr>
+      </w:pPr>
+      <w:r>
+        <w:rPr>
+          <w:rFonts w:ascii="Times New Roman" w:hAnsi="Times New Roman" w:cs="Times New Roman"/>
+          <w:sz w:val="24"/>
+        </w:rPr>
+        <w:tab/>
+      </w:r>
+      <w:r>
+        <w:rPr>
+          <w:rFonts w:ascii="Times New Roman" w:hAnsi="Times New Roman" w:cs="Times New Roman"/>
+          <w:sz w:val="24"/>
+        </w:rPr>
+        <w:t>Later on, Sinusoidal PWM method with current and speed controller using id-iq parameters are implemented with our own designed Clarke-Park transformation subcircuits.</w:t>
+      </w:r>
+      <w:r>
+        <w:rPr>
+          <w:rFonts w:ascii="Times New Roman" w:hAnsi="Times New Roman" w:cs="Times New Roman"/>
+          <w:sz w:val="24"/>
+        </w:rPr>
+        <w:t xml:space="preserve"> Then, some analysis using the data obtained from Voltage, Current, Speed etc. are performed. In these analysis, different load-characteristics and speed requirements are implemented. </w:t>
+      </w:r>
+    </w:p>
+    <w:p>
+      <w:pPr>
+        <w:rPr>
+          <w:rFonts w:ascii="Times New Roman" w:hAnsi="Times New Roman" w:cs="Times New Roman"/>
+          <w:sz w:val="24"/>
+        </w:rPr>
+      </w:pPr>
+      <w:r>
+        <w:rPr>
+          <w:rFonts w:ascii="Times New Roman" w:hAnsi="Times New Roman" w:cs="Times New Roman"/>
+          <w:sz w:val="24"/>
+        </w:rPr>
+        <w:tab/>
+        <w:t>After finishing the Sinusoidal PWM analysis, Space Vector PWM method is applied with readily available blocks. Then, 2 methods are compared and differences are discussed.</w:t>
+      </w:r>
+    </w:p>
+    <w:p>
+      <w:pPr>
+        <w:rPr>
+          <w:rFonts w:ascii="Times New Roman" w:hAnsi="Times New Roman" w:cs="Times New Roman"/>
+          <w:sz w:val="24"/>
+        </w:rPr>
+      </w:pPr>
+      <w:r>
+        <w:rPr>
+          <w:rFonts w:ascii="Times New Roman" w:hAnsi="Times New Roman" w:cs="Times New Roman"/>
+          <w:sz w:val="24"/>
+        </w:rPr>
+        <w:tab/>
+        <w:t>Finally, component selection and verification part is finished. Designed system is realized using the commercially available components. While choosing the components, application notes are used heavily. The characteristics for each component are analyzed and components are chosen accordingly.</w:t>
+      </w:r>
+      <w:r>
+        <w:rPr>
+          <w:rFonts w:ascii="Times New Roman" w:hAnsi="Times New Roman" w:cs="Times New Roman"/>
+          <w:sz w:val="24"/>
+        </w:rPr>
+        <w:t xml:space="preserve"> Efficiency is calculated and the drive is completed.</w:t>
+      </w:r>
+    </w:p>
+    <w:p>
+      <w:pPr>
+        <w:pStyle w:val="Balk1"/>
         <w:numPr>
           <w:ilvl w:val="0"/>
           <w:numId w:val="1"/>
         </w:numPr>
-      </w:pPr>
-      <w:bookmarkStart w:id="1" w:name="_Toc10282124"/>
-      <w:r>
+        <w:jc w:val="both"/>
+        <w:rPr>
+          <w:rFonts w:ascii="Times New Roman" w:hAnsi="Times New Roman" w:cs="Times New Roman"/>
+          <w:szCs w:val="32"/>
+        </w:rPr>
+      </w:pPr>
+      <w:bookmarkStart w:id="1" w:name="_Toc10305391"/>
+      <w:r>
+        <w:rPr>
+          <w:rFonts w:ascii="Times New Roman" w:hAnsi="Times New Roman" w:cs="Times New Roman"/>
+          <w:szCs w:val="32"/>
+        </w:rPr>
+        <w:lastRenderedPageBreak/>
         <w:t>PART A: Pre-design Stage</w:t>
       </w:r>
       <w:bookmarkEnd w:id="1"/>
     </w:p>
-    <w:p/>
-    <w:p>
-      <w:pPr>
-        <w:pStyle w:val="ListParagraph"/>
+    <w:p>
+      <w:pPr>
+        <w:rPr>
+          <w:rFonts w:ascii="Times New Roman" w:hAnsi="Times New Roman" w:cs="Times New Roman"/>
+        </w:rPr>
+      </w:pPr>
+    </w:p>
+    <w:p>
+      <w:pPr>
+        <w:pStyle w:val="ListeParagraf"/>
         <w:numPr>
           <w:ilvl w:val="0"/>
           <w:numId w:val="2"/>
         </w:numPr>
-      </w:pPr>
-      <w:r>
+        <w:rPr>
+          <w:rFonts w:ascii="Times New Roman" w:hAnsi="Times New Roman" w:cs="Times New Roman"/>
+          <w:sz w:val="24"/>
+          <w:szCs w:val="24"/>
+        </w:rPr>
+      </w:pPr>
+      <w:r>
+        <w:rPr>
+          <w:rFonts w:ascii="Times New Roman" w:hAnsi="Times New Roman" w:cs="Times New Roman"/>
+          <w:sz w:val="24"/>
+          <w:szCs w:val="24"/>
+        </w:rPr>
         <w:t xml:space="preserve">Rated torque of the motor is </w:t>
       </w:r>
       <w:proofErr w:type="spellStart"/>
       <w:proofErr w:type="gramStart"/>
       <w:r>
+        <w:rPr>
+          <w:rFonts w:ascii="Times New Roman" w:hAnsi="Times New Roman" w:cs="Times New Roman"/>
+          <w:sz w:val="24"/>
+          <w:szCs w:val="24"/>
+        </w:rPr>
         <w:t>T</w:t>
       </w:r>
       <w:r>
         <w:rPr>
+          <w:rFonts w:ascii="Times New Roman" w:hAnsi="Times New Roman" w:cs="Times New Roman"/>
+          <w:sz w:val="24"/>
+          <w:szCs w:val="24"/>
           <w:vertAlign w:val="subscript"/>
         </w:rPr>
         <w:t>nominal</w:t>
@@ -1091,29 +2138,57 @@
       <w:proofErr w:type="spellEnd"/>
       <w:r>
         <w:rPr>
+          <w:rFonts w:ascii="Times New Roman" w:hAnsi="Times New Roman" w:cs="Times New Roman"/>
+          <w:sz w:val="24"/>
+          <w:szCs w:val="24"/>
           <w:vertAlign w:val="subscript"/>
         </w:rPr>
         <w:t xml:space="preserve"> </w:t>
       </w:r>
       <w:r>
+        <w:rPr>
+          <w:rFonts w:ascii="Times New Roman" w:hAnsi="Times New Roman" w:cs="Times New Roman"/>
+          <w:sz w:val="24"/>
+          <w:szCs w:val="24"/>
+        </w:rPr>
         <w:t>,</w:t>
       </w:r>
       <w:proofErr w:type="gramEnd"/>
       <w:r>
+        <w:rPr>
+          <w:rFonts w:ascii="Times New Roman" w:hAnsi="Times New Roman" w:cs="Times New Roman"/>
+          <w:sz w:val="24"/>
+          <w:szCs w:val="24"/>
+        </w:rPr>
         <w:t xml:space="preserve"> </w:t>
       </w:r>
       <w:r>
+        <w:rPr>
+          <w:rFonts w:ascii="Times New Roman" w:hAnsi="Times New Roman" w:cs="Times New Roman"/>
+          <w:sz w:val="24"/>
+          <w:szCs w:val="24"/>
+        </w:rPr>
         <w:t>300Nm. Rated speed of the motor is found by (1) and (2).</w:t>
       </w:r>
     </w:p>
     <w:p>
       <w:pPr>
-        <w:pStyle w:val="ListParagraph"/>
-      </w:pPr>
-    </w:p>
-    <w:p>
-      <w:pPr>
-        <w:pStyle w:val="ListParagraph"/>
+        <w:pStyle w:val="ListeParagraf"/>
+        <w:rPr>
+          <w:rFonts w:ascii="Times New Roman" w:hAnsi="Times New Roman" w:cs="Times New Roman"/>
+          <w:sz w:val="24"/>
+          <w:szCs w:val="24"/>
+        </w:rPr>
+      </w:pPr>
+    </w:p>
+    <w:p>
+      <w:pPr>
+        <w:pStyle w:val="ListeParagraf"/>
+        <w:rPr>
+          <w:rFonts w:ascii="Times New Roman" w:hAnsi="Times New Roman" w:cs="Times New Roman"/>
+          <w:sz w:val="24"/>
+          <w:szCs w:val="24"/>
+        </w:rPr>
       </w:pPr>
       <m:oMathPara>
         <m:oMath>
@@ -1121,15 +2196,19 @@
             <m:sSubPr>
               <m:ctrlPr>
                 <w:rPr>
-                  <w:rFonts w:ascii="Cambria Math" w:hAnsi="Cambria Math"/>
+                  <w:rFonts w:ascii="Cambria Math" w:hAnsi="Cambria Math" w:cs="Times New Roman"/>
                   <w:i/>
+                  <w:sz w:val="24"/>
+                  <w:szCs w:val="24"/>
                 </w:rPr>
               </m:ctrlPr>
             </m:sSubPr>
             <m:e>
               <m:r>
                 <w:rPr>
-                  <w:rFonts w:ascii="Cambria Math" w:hAnsi="Cambria Math"/>
+                  <w:rFonts w:ascii="Cambria Math" w:hAnsi="Cambria Math" w:cs="Times New Roman"/>
+                  <w:sz w:val="24"/>
+                  <w:szCs w:val="24"/>
                 </w:rPr>
                 <m:t>P</m:t>
               </m:r>
@@ -1137,7 +2216,9 @@
             <m:sub>
               <m:r>
                 <w:rPr>
-                  <w:rFonts w:ascii="Cambria Math" w:hAnsi="Cambria Math"/>
+                  <w:rFonts w:ascii="Cambria Math" w:hAnsi="Cambria Math" w:cs="Times New Roman"/>
+                  <w:sz w:val="24"/>
+                  <w:szCs w:val="24"/>
                 </w:rPr>
                 <m:t>nominal</m:t>
               </m:r>
@@ -1145,7 +2226,9 @@
           </m:sSub>
           <m:r>
             <w:rPr>
-              <w:rFonts w:ascii="Cambria Math" w:hAnsi="Cambria Math"/>
+              <w:rFonts w:ascii="Cambria Math" w:hAnsi="Cambria Math" w:cs="Times New Roman"/>
+              <w:sz w:val="24"/>
+              <w:szCs w:val="24"/>
             </w:rPr>
             <m:t>=</m:t>
           </m:r>
@@ -1153,15 +2236,19 @@
             <m:sSubPr>
               <m:ctrlPr>
                 <w:rPr>
-                  <w:rFonts w:ascii="Cambria Math" w:hAnsi="Cambria Math"/>
+                  <w:rFonts w:ascii="Cambria Math" w:hAnsi="Cambria Math" w:cs="Times New Roman"/>
                   <w:i/>
+                  <w:sz w:val="24"/>
+                  <w:szCs w:val="24"/>
                 </w:rPr>
               </m:ctrlPr>
             </m:sSubPr>
             <m:e>
               <m:r>
                 <w:rPr>
-                  <w:rFonts w:ascii="Cambria Math" w:hAnsi="Cambria Math"/>
+                  <w:rFonts w:ascii="Cambria Math" w:hAnsi="Cambria Math" w:cs="Times New Roman"/>
+                  <w:sz w:val="24"/>
+                  <w:szCs w:val="24"/>
                 </w:rPr>
                 <m:t>T</m:t>
               </m:r>
@@ -1169,7 +2256,9 @@
             <m:sub>
               <m:r>
                 <w:rPr>
-                  <w:rFonts w:ascii="Cambria Math" w:hAnsi="Cambria Math"/>
+                  <w:rFonts w:ascii="Cambria Math" w:hAnsi="Cambria Math" w:cs="Times New Roman"/>
+                  <w:sz w:val="24"/>
+                  <w:szCs w:val="24"/>
                 </w:rPr>
                 <m:t>nominal</m:t>
               </m:r>
@@ -1177,7 +2266,9 @@
           </m:sSub>
           <m:r>
             <w:rPr>
-              <w:rFonts w:ascii="Cambria Math" w:hAnsi="Cambria Math"/>
+              <w:rFonts w:ascii="Cambria Math" w:hAnsi="Cambria Math" w:cs="Times New Roman"/>
+              <w:sz w:val="24"/>
+              <w:szCs w:val="24"/>
             </w:rPr>
             <m:t xml:space="preserve">* </m:t>
           </m:r>
@@ -1185,15 +2276,19 @@
             <m:sSubPr>
               <m:ctrlPr>
                 <w:rPr>
-                  <w:rFonts w:ascii="Cambria Math" w:hAnsi="Cambria Math"/>
+                  <w:rFonts w:ascii="Cambria Math" w:hAnsi="Cambria Math" w:cs="Times New Roman"/>
                   <w:i/>
+                  <w:sz w:val="24"/>
+                  <w:szCs w:val="24"/>
                 </w:rPr>
               </m:ctrlPr>
             </m:sSubPr>
             <m:e>
               <m:r>
                 <w:rPr>
-                  <w:rFonts w:ascii="Cambria Math" w:hAnsi="Cambria Math"/>
+                  <w:rFonts w:ascii="Cambria Math" w:hAnsi="Cambria Math" w:cs="Times New Roman"/>
+                  <w:sz w:val="24"/>
+                  <w:szCs w:val="24"/>
                 </w:rPr>
                 <m:t>ω</m:t>
               </m:r>
@@ -1201,7 +2296,9 @@
             <m:sub>
               <m:r>
                 <w:rPr>
-                  <w:rFonts w:ascii="Cambria Math" w:hAnsi="Cambria Math"/>
+                  <w:rFonts w:ascii="Cambria Math" w:hAnsi="Cambria Math" w:cs="Times New Roman"/>
+                  <w:sz w:val="24"/>
+                  <w:szCs w:val="24"/>
                 </w:rPr>
                 <m:t xml:space="preserve">m </m:t>
               </m:r>
@@ -1209,7 +2306,9 @@
           </m:sSub>
           <m:r>
             <w:rPr>
-              <w:rFonts w:ascii="Cambria Math" w:hAnsi="Cambria Math"/>
+              <w:rFonts w:ascii="Cambria Math" w:hAnsi="Cambria Math" w:cs="Times New Roman"/>
+              <w:sz w:val="24"/>
+              <w:szCs w:val="24"/>
             </w:rPr>
             <m:t xml:space="preserve">     </m:t>
           </m:r>
@@ -1217,15 +2316,19 @@
             <m:dPr>
               <m:ctrlPr>
                 <w:rPr>
-                  <w:rFonts w:ascii="Cambria Math" w:hAnsi="Cambria Math"/>
+                  <w:rFonts w:ascii="Cambria Math" w:hAnsi="Cambria Math" w:cs="Times New Roman"/>
                   <w:i/>
+                  <w:sz w:val="24"/>
+                  <w:szCs w:val="24"/>
                 </w:rPr>
               </m:ctrlPr>
             </m:dPr>
             <m:e>
               <m:r>
                 <w:rPr>
-                  <w:rFonts w:ascii="Cambria Math" w:hAnsi="Cambria Math"/>
+                  <w:rFonts w:ascii="Cambria Math" w:hAnsi="Cambria Math" w:cs="Times New Roman"/>
+                  <w:sz w:val="24"/>
+                  <w:szCs w:val="24"/>
                 </w:rPr>
                 <m:t>1</m:t>
               </m:r>
@@ -1236,12 +2339,22 @@
     </w:p>
     <w:p>
       <w:pPr>
-        <w:pStyle w:val="ListParagraph"/>
-      </w:pPr>
-    </w:p>
-    <w:p>
-      <w:pPr>
-        <w:pStyle w:val="ListParagraph"/>
+        <w:pStyle w:val="ListeParagraf"/>
+        <w:rPr>
+          <w:rFonts w:ascii="Times New Roman" w:hAnsi="Times New Roman" w:cs="Times New Roman"/>
+          <w:sz w:val="24"/>
+          <w:szCs w:val="24"/>
+        </w:rPr>
+      </w:pPr>
+    </w:p>
+    <w:p>
+      <w:pPr>
+        <w:pStyle w:val="ListeParagraf"/>
+        <w:rPr>
+          <w:rFonts w:ascii="Times New Roman" w:hAnsi="Times New Roman" w:cs="Times New Roman"/>
+          <w:sz w:val="24"/>
+          <w:szCs w:val="24"/>
+        </w:rPr>
       </w:pPr>
       <m:oMathPara>
         <m:oMath>
@@ -1249,15 +2362,19 @@
             <m:sSubPr>
               <m:ctrlPr>
                 <w:rPr>
-                  <w:rFonts w:ascii="Cambria Math" w:hAnsi="Cambria Math"/>
+                  <w:rFonts w:ascii="Cambria Math" w:hAnsi="Cambria Math" w:cs="Times New Roman"/>
                   <w:i/>
+                  <w:sz w:val="24"/>
+                  <w:szCs w:val="24"/>
                 </w:rPr>
               </m:ctrlPr>
             </m:sSubPr>
             <m:e>
               <m:r>
                 <w:rPr>
-                  <w:rFonts w:ascii="Cambria Math" w:hAnsi="Cambria Math"/>
+                  <w:rFonts w:ascii="Cambria Math" w:hAnsi="Cambria Math" w:cs="Times New Roman"/>
+                  <w:sz w:val="24"/>
+                  <w:szCs w:val="24"/>
                 </w:rPr>
                 <m:t>ω</m:t>
               </m:r>
@@ -1265,7 +2382,9 @@
             <m:sub>
               <m:r>
                 <w:rPr>
-                  <w:rFonts w:ascii="Cambria Math" w:hAnsi="Cambria Math"/>
+                  <w:rFonts w:ascii="Cambria Math" w:hAnsi="Cambria Math" w:cs="Times New Roman"/>
+                  <w:sz w:val="24"/>
+                  <w:szCs w:val="24"/>
                 </w:rPr>
                 <m:t>m</m:t>
               </m:r>
@@ -1273,7 +2392,9 @@
           </m:sSub>
           <m:r>
             <w:rPr>
-              <w:rFonts w:ascii="Cambria Math" w:hAnsi="Cambria Math"/>
+              <w:rFonts w:ascii="Cambria Math" w:hAnsi="Cambria Math" w:cs="Times New Roman"/>
+              <w:sz w:val="24"/>
+              <w:szCs w:val="24"/>
             </w:rPr>
             <m:t>=</m:t>
           </m:r>
@@ -1281,8 +2402,10 @@
             <m:fPr>
               <m:ctrlPr>
                 <w:rPr>
-                  <w:rFonts w:ascii="Cambria Math" w:hAnsi="Cambria Math"/>
+                  <w:rFonts w:ascii="Cambria Math" w:hAnsi="Cambria Math" w:cs="Times New Roman"/>
                   <w:i/>
+                  <w:sz w:val="24"/>
+                  <w:szCs w:val="24"/>
                 </w:rPr>
               </m:ctrlPr>
             </m:fPr>
@@ -1291,15 +2414,19 @@
                 <m:sSubPr>
                   <m:ctrlPr>
                     <w:rPr>
-                      <w:rFonts w:ascii="Cambria Math" w:hAnsi="Cambria Math"/>
+                      <w:rFonts w:ascii="Cambria Math" w:hAnsi="Cambria Math" w:cs="Times New Roman"/>
                       <w:i/>
+                      <w:sz w:val="24"/>
+                      <w:szCs w:val="24"/>
                     </w:rPr>
                   </m:ctrlPr>
                 </m:sSubPr>
                 <m:e>
                   <m:r>
                     <w:rPr>
-                      <w:rFonts w:ascii="Cambria Math" w:hAnsi="Cambria Math"/>
+                      <w:rFonts w:ascii="Cambria Math" w:hAnsi="Cambria Math" w:cs="Times New Roman"/>
+                      <w:sz w:val="24"/>
+                      <w:szCs w:val="24"/>
                     </w:rPr>
                     <m:t>P</m:t>
                   </m:r>
@@ -1307,7 +2434,9 @@
                 <m:sub>
                   <m:r>
                     <w:rPr>
-                      <w:rFonts w:ascii="Cambria Math" w:hAnsi="Cambria Math"/>
+                      <w:rFonts w:ascii="Cambria Math" w:hAnsi="Cambria Math" w:cs="Times New Roman"/>
+                      <w:sz w:val="24"/>
+                      <w:szCs w:val="24"/>
                     </w:rPr>
                     <m:t>nominal</m:t>
                   </m:r>
@@ -1319,15 +2448,19 @@
                 <m:sSubPr>
                   <m:ctrlPr>
                     <w:rPr>
-                      <w:rFonts w:ascii="Cambria Math" w:hAnsi="Cambria Math"/>
+                      <w:rFonts w:ascii="Cambria Math" w:hAnsi="Cambria Math" w:cs="Times New Roman"/>
                       <w:i/>
+                      <w:sz w:val="24"/>
+                      <w:szCs w:val="24"/>
                     </w:rPr>
                   </m:ctrlPr>
                 </m:sSubPr>
                 <m:e>
                   <m:r>
                     <w:rPr>
-                      <w:rFonts w:ascii="Cambria Math" w:hAnsi="Cambria Math"/>
+                      <w:rFonts w:ascii="Cambria Math" w:hAnsi="Cambria Math" w:cs="Times New Roman"/>
+                      <w:sz w:val="24"/>
+                      <w:szCs w:val="24"/>
                     </w:rPr>
                     <m:t>T</m:t>
                   </m:r>
@@ -1335,7 +2468,9 @@
                 <m:sub>
                   <m:r>
                     <w:rPr>
-                      <w:rFonts w:ascii="Cambria Math" w:hAnsi="Cambria Math"/>
+                      <w:rFonts w:ascii="Cambria Math" w:hAnsi="Cambria Math" w:cs="Times New Roman"/>
+                      <w:sz w:val="24"/>
+                      <w:szCs w:val="24"/>
                     </w:rPr>
                     <m:t>nominal</m:t>
                   </m:r>
@@ -1345,7 +2480,9 @@
           </m:f>
           <m:r>
             <w:rPr>
-              <w:rFonts w:ascii="Cambria Math" w:hAnsi="Cambria Math"/>
+              <w:rFonts w:ascii="Cambria Math" w:hAnsi="Cambria Math" w:cs="Times New Roman"/>
+              <w:sz w:val="24"/>
+              <w:szCs w:val="24"/>
             </w:rPr>
             <m:t>=</m:t>
           </m:r>
@@ -1353,15 +2490,19 @@
             <m:fPr>
               <m:ctrlPr>
                 <w:rPr>
-                  <w:rFonts w:ascii="Cambria Math" w:hAnsi="Cambria Math"/>
+                  <w:rFonts w:ascii="Cambria Math" w:hAnsi="Cambria Math" w:cs="Times New Roman"/>
                   <w:i/>
+                  <w:sz w:val="24"/>
+                  <w:szCs w:val="24"/>
                 </w:rPr>
               </m:ctrlPr>
             </m:fPr>
             <m:num>
               <m:r>
                 <w:rPr>
-                  <w:rFonts w:ascii="Cambria Math" w:hAnsi="Cambria Math"/>
+                  <w:rFonts w:ascii="Cambria Math" w:hAnsi="Cambria Math" w:cs="Times New Roman"/>
+                  <w:sz w:val="24"/>
+                  <w:szCs w:val="24"/>
                 </w:rPr>
                 <m:t>80000</m:t>
               </m:r>
@@ -1369,7 +2510,9 @@
             <m:den>
               <m:r>
                 <w:rPr>
-                  <w:rFonts w:ascii="Cambria Math" w:hAnsi="Cambria Math"/>
+                  <w:rFonts w:ascii="Cambria Math" w:hAnsi="Cambria Math" w:cs="Times New Roman"/>
+                  <w:sz w:val="24"/>
+                  <w:szCs w:val="24"/>
                 </w:rPr>
                 <m:t>300</m:t>
               </m:r>
@@ -1377,7 +2520,9 @@
           </m:f>
           <m:r>
             <w:rPr>
-              <w:rFonts w:ascii="Cambria Math" w:hAnsi="Cambria Math"/>
+              <w:rFonts w:ascii="Cambria Math" w:hAnsi="Cambria Math" w:cs="Times New Roman"/>
+              <w:sz w:val="24"/>
+              <w:szCs w:val="24"/>
             </w:rPr>
             <m:t xml:space="preserve">=266.67  </m:t>
           </m:r>
@@ -1385,15 +2530,19 @@
             <m:fPr>
               <m:ctrlPr>
                 <w:rPr>
-                  <w:rFonts w:ascii="Cambria Math" w:hAnsi="Cambria Math"/>
+                  <w:rFonts w:ascii="Cambria Math" w:hAnsi="Cambria Math" w:cs="Times New Roman"/>
                   <w:i/>
+                  <w:sz w:val="24"/>
+                  <w:szCs w:val="24"/>
                 </w:rPr>
               </m:ctrlPr>
             </m:fPr>
             <m:num>
               <m:r>
                 <w:rPr>
-                  <w:rFonts w:ascii="Cambria Math" w:hAnsi="Cambria Math"/>
+                  <w:rFonts w:ascii="Cambria Math" w:hAnsi="Cambria Math" w:cs="Times New Roman"/>
+                  <w:sz w:val="24"/>
+                  <w:szCs w:val="24"/>
                 </w:rPr>
                 <m:t>rad</m:t>
               </m:r>
@@ -1401,7 +2550,9 @@
             <m:den>
               <m:r>
                 <w:rPr>
-                  <w:rFonts w:ascii="Cambria Math" w:hAnsi="Cambria Math"/>
+                  <w:rFonts w:ascii="Cambria Math" w:hAnsi="Cambria Math" w:cs="Times New Roman"/>
+                  <w:sz w:val="24"/>
+                  <w:szCs w:val="24"/>
                 </w:rPr>
                 <m:t>s</m:t>
               </m:r>
@@ -1409,7 +2560,9 @@
           </m:f>
           <m:r>
             <w:rPr>
-              <w:rFonts w:ascii="Cambria Math" w:hAnsi="Cambria Math"/>
+              <w:rFonts w:ascii="Cambria Math" w:hAnsi="Cambria Math" w:cs="Times New Roman"/>
+              <w:sz w:val="24"/>
+              <w:szCs w:val="24"/>
             </w:rPr>
             <m:t xml:space="preserve">      </m:t>
           </m:r>
@@ -1417,15 +2570,19 @@
             <m:dPr>
               <m:ctrlPr>
                 <w:rPr>
-                  <w:rFonts w:ascii="Cambria Math" w:hAnsi="Cambria Math"/>
+                  <w:rFonts w:ascii="Cambria Math" w:hAnsi="Cambria Math" w:cs="Times New Roman"/>
                   <w:i/>
+                  <w:sz w:val="24"/>
+                  <w:szCs w:val="24"/>
                 </w:rPr>
               </m:ctrlPr>
             </m:dPr>
             <m:e>
               <m:r>
                 <w:rPr>
-                  <w:rFonts w:ascii="Cambria Math" w:hAnsi="Cambria Math"/>
+                  <w:rFonts w:ascii="Cambria Math" w:hAnsi="Cambria Math" w:cs="Times New Roman"/>
+                  <w:sz w:val="24"/>
+                  <w:szCs w:val="24"/>
                 </w:rPr>
                 <m:t>2</m:t>
               </m:r>
@@ -1436,30 +2593,55 @@
     </w:p>
     <w:p>
       <w:pPr>
-        <w:pStyle w:val="ListParagraph"/>
-      </w:pPr>
-    </w:p>
-    <w:p>
-      <w:pPr>
-        <w:pStyle w:val="ListParagraph"/>
+        <w:pStyle w:val="ListeParagraf"/>
+        <w:rPr>
+          <w:rFonts w:ascii="Times New Roman" w:hAnsi="Times New Roman" w:cs="Times New Roman"/>
+          <w:sz w:val="24"/>
+          <w:szCs w:val="24"/>
+        </w:rPr>
+      </w:pPr>
+    </w:p>
+    <w:p>
+      <w:pPr>
+        <w:pStyle w:val="ListeParagraf"/>
         <w:numPr>
           <w:ilvl w:val="0"/>
           <w:numId w:val="2"/>
         </w:numPr>
-      </w:pPr>
-      <w:r>
+        <w:rPr>
+          <w:rFonts w:ascii="Times New Roman" w:hAnsi="Times New Roman" w:cs="Times New Roman"/>
+          <w:sz w:val="24"/>
+          <w:szCs w:val="24"/>
+        </w:rPr>
+      </w:pPr>
+      <w:r>
+        <w:rPr>
+          <w:rFonts w:ascii="Times New Roman" w:hAnsi="Times New Roman" w:cs="Times New Roman"/>
+          <w:sz w:val="24"/>
+          <w:szCs w:val="24"/>
+        </w:rPr>
         <w:t>The maximum applied electrical frequency is found by (3).</w:t>
       </w:r>
     </w:p>
     <w:p>
       <w:pPr>
-        <w:pStyle w:val="ListParagraph"/>
+        <w:pStyle w:val="ListeParagraf"/>
         <w:ind w:left="360"/>
-      </w:pPr>
-    </w:p>
-    <w:p>
-      <w:pPr>
-        <w:pStyle w:val="ListParagraph"/>
+        <w:rPr>
+          <w:rFonts w:ascii="Times New Roman" w:hAnsi="Times New Roman" w:cs="Times New Roman"/>
+          <w:sz w:val="24"/>
+          <w:szCs w:val="24"/>
+        </w:rPr>
+      </w:pPr>
+    </w:p>
+    <w:p>
+      <w:pPr>
+        <w:pStyle w:val="ListeParagraf"/>
+        <w:rPr>
+          <w:rFonts w:ascii="Times New Roman" w:hAnsi="Times New Roman" w:cs="Times New Roman"/>
+          <w:sz w:val="24"/>
+          <w:szCs w:val="24"/>
+        </w:rPr>
       </w:pPr>
       <m:oMathPara>
         <m:oMath>
@@ -1467,15 +2649,19 @@
             <m:sSubPr>
               <m:ctrlPr>
                 <w:rPr>
-                  <w:rFonts w:ascii="Cambria Math" w:hAnsi="Cambria Math"/>
+                  <w:rFonts w:ascii="Cambria Math" w:hAnsi="Cambria Math" w:cs="Times New Roman"/>
                   <w:i/>
+                  <w:sz w:val="24"/>
+                  <w:szCs w:val="24"/>
                 </w:rPr>
               </m:ctrlPr>
             </m:sSubPr>
             <m:e>
               <m:r>
                 <w:rPr>
-                  <w:rFonts w:ascii="Cambria Math" w:hAnsi="Cambria Math"/>
+                  <w:rFonts w:ascii="Cambria Math" w:hAnsi="Cambria Math" w:cs="Times New Roman"/>
+                  <w:sz w:val="24"/>
+                  <w:szCs w:val="24"/>
                 </w:rPr>
                 <m:t>f</m:t>
               </m:r>
@@ -1483,7 +2669,9 @@
             <m:sub>
               <m:r>
                 <w:rPr>
-                  <w:rFonts w:ascii="Cambria Math" w:hAnsi="Cambria Math"/>
+                  <w:rFonts w:ascii="Cambria Math" w:hAnsi="Cambria Math" w:cs="Times New Roman"/>
+                  <w:sz w:val="24"/>
+                  <w:szCs w:val="24"/>
                 </w:rPr>
                 <m:t>e</m:t>
               </m:r>
@@ -1491,7 +2679,9 @@
           </m:sSub>
           <m:r>
             <w:rPr>
-              <w:rFonts w:ascii="Cambria Math" w:hAnsi="Cambria Math"/>
+              <w:rFonts w:ascii="Cambria Math" w:hAnsi="Cambria Math" w:cs="Times New Roman"/>
+              <w:sz w:val="24"/>
+              <w:szCs w:val="24"/>
             </w:rPr>
             <m:t>=</m:t>
           </m:r>
@@ -1499,8 +2689,10 @@
             <m:fPr>
               <m:ctrlPr>
                 <w:rPr>
-                  <w:rFonts w:ascii="Cambria Math" w:hAnsi="Cambria Math"/>
+                  <w:rFonts w:ascii="Cambria Math" w:hAnsi="Cambria Math" w:cs="Times New Roman"/>
                   <w:i/>
+                  <w:sz w:val="24"/>
+                  <w:szCs w:val="24"/>
                 </w:rPr>
               </m:ctrlPr>
             </m:fPr>
@@ -1509,15 +2701,19 @@
                 <m:sSubPr>
                   <m:ctrlPr>
                     <w:rPr>
-                      <w:rFonts w:ascii="Cambria Math" w:hAnsi="Cambria Math"/>
+                      <w:rFonts w:ascii="Cambria Math" w:hAnsi="Cambria Math" w:cs="Times New Roman"/>
                       <w:i/>
+                      <w:sz w:val="24"/>
+                      <w:szCs w:val="24"/>
                     </w:rPr>
                   </m:ctrlPr>
                 </m:sSubPr>
                 <m:e>
                   <m:r>
                     <w:rPr>
-                      <w:rFonts w:ascii="Cambria Math" w:hAnsi="Cambria Math"/>
+                      <w:rFonts w:ascii="Cambria Math" w:hAnsi="Cambria Math" w:cs="Times New Roman"/>
+                      <w:sz w:val="24"/>
+                      <w:szCs w:val="24"/>
                     </w:rPr>
                     <m:t>n</m:t>
                   </m:r>
@@ -1525,7 +2721,9 @@
                 <m:sub>
                   <m:r>
                     <w:rPr>
-                      <w:rFonts w:ascii="Cambria Math" w:hAnsi="Cambria Math"/>
+                      <w:rFonts w:ascii="Cambria Math" w:hAnsi="Cambria Math" w:cs="Times New Roman"/>
+                      <w:sz w:val="24"/>
+                      <w:szCs w:val="24"/>
                     </w:rPr>
                     <m:t>max</m:t>
                   </m:r>
@@ -1535,7 +2733,9 @@
             <m:den>
               <m:r>
                 <w:rPr>
-                  <w:rFonts w:ascii="Cambria Math" w:hAnsi="Cambria Math"/>
+                  <w:rFonts w:ascii="Cambria Math" w:hAnsi="Cambria Math" w:cs="Times New Roman"/>
+                  <w:sz w:val="24"/>
+                  <w:szCs w:val="24"/>
                 </w:rPr>
                 <m:t>60</m:t>
               </m:r>
@@ -1543,7 +2743,9 @@
           </m:f>
           <m:r>
             <w:rPr>
-              <w:rFonts w:ascii="Cambria Math" w:hAnsi="Cambria Math"/>
+              <w:rFonts w:ascii="Cambria Math" w:hAnsi="Cambria Math" w:cs="Times New Roman"/>
+              <w:sz w:val="24"/>
+              <w:szCs w:val="24"/>
             </w:rPr>
             <m:t>*pp=</m:t>
           </m:r>
@@ -1551,15 +2753,19 @@
             <m:fPr>
               <m:ctrlPr>
                 <w:rPr>
-                  <w:rFonts w:ascii="Cambria Math" w:hAnsi="Cambria Math"/>
+                  <w:rFonts w:ascii="Cambria Math" w:hAnsi="Cambria Math" w:cs="Times New Roman"/>
                   <w:i/>
+                  <w:sz w:val="24"/>
+                  <w:szCs w:val="24"/>
                 </w:rPr>
               </m:ctrlPr>
             </m:fPr>
             <m:num>
               <m:r>
                 <w:rPr>
-                  <w:rFonts w:ascii="Cambria Math" w:hAnsi="Cambria Math"/>
+                  <w:rFonts w:ascii="Cambria Math" w:hAnsi="Cambria Math" w:cs="Times New Roman"/>
+                  <w:sz w:val="24"/>
+                  <w:szCs w:val="24"/>
                 </w:rPr>
                 <m:t>7000</m:t>
               </m:r>
@@ -1567,7 +2773,9 @@
             <m:den>
               <m:r>
                 <w:rPr>
-                  <w:rFonts w:ascii="Cambria Math" w:hAnsi="Cambria Math"/>
+                  <w:rFonts w:ascii="Cambria Math" w:hAnsi="Cambria Math" w:cs="Times New Roman"/>
+                  <w:sz w:val="24"/>
+                  <w:szCs w:val="24"/>
                 </w:rPr>
                 <m:t>60</m:t>
               </m:r>
@@ -1575,7 +2783,9 @@
           </m:f>
           <m:r>
             <w:rPr>
-              <w:rFonts w:ascii="Cambria Math" w:hAnsi="Cambria Math"/>
+              <w:rFonts w:ascii="Cambria Math" w:hAnsi="Cambria Math" w:cs="Times New Roman"/>
+              <w:sz w:val="24"/>
+              <w:szCs w:val="24"/>
             </w:rPr>
             <m:t>*4=466.67 Hz    (3)</m:t>
           </m:r>
@@ -1584,106 +2794,201 @@
     </w:p>
     <w:p>
       <w:pPr>
-        <w:pStyle w:val="ListParagraph"/>
-      </w:pPr>
-    </w:p>
-    <w:p>
-      <w:r>
+        <w:pStyle w:val="ListeParagraf"/>
+        <w:rPr>
+          <w:rFonts w:ascii="Times New Roman" w:hAnsi="Times New Roman" w:cs="Times New Roman"/>
+          <w:sz w:val="24"/>
+          <w:szCs w:val="24"/>
+        </w:rPr>
+      </w:pPr>
+    </w:p>
+    <w:p>
+      <w:pPr>
+        <w:rPr>
+          <w:rFonts w:ascii="Times New Roman" w:hAnsi="Times New Roman" w:cs="Times New Roman"/>
+          <w:sz w:val="24"/>
+        </w:rPr>
+      </w:pPr>
+      <w:r>
+        <w:rPr>
+          <w:rFonts w:ascii="Times New Roman" w:hAnsi="Times New Roman" w:cs="Times New Roman"/>
+          <w:sz w:val="24"/>
+        </w:rPr>
         <w:t>In LV applications where the inverter output is in between 380-460</w:t>
       </w:r>
       <w:r>
+        <w:rPr>
+          <w:rFonts w:ascii="Times New Roman" w:hAnsi="Times New Roman" w:cs="Times New Roman"/>
+          <w:sz w:val="24"/>
+        </w:rPr>
         <w:t>V</w:t>
       </w:r>
       <w:r>
         <w:rPr>
+          <w:rFonts w:ascii="Times New Roman" w:hAnsi="Times New Roman" w:cs="Times New Roman"/>
+          <w:sz w:val="24"/>
           <w:vertAlign w:val="subscript"/>
         </w:rPr>
         <w:t>rms</w:t>
       </w:r>
       <w:r>
+        <w:rPr>
+          <w:rFonts w:ascii="Times New Roman" w:hAnsi="Times New Roman" w:cs="Times New Roman"/>
+          <w:sz w:val="24"/>
+        </w:rPr>
         <w:t>,</w:t>
       </w:r>
       <w:r>
-        <w:t xml:space="preserve"> IGBT voltage class in tow-level inverter topology is 1200V.  In Figure A.1, total semiconductor losses as a function of carrier frequency can be seen. [1].  Choosing FF200R12KS4 as our IGBT and 2000W as a </w:t>
-      </w:r>
-      <w:r>
+        <w:rPr>
+          <w:rFonts w:ascii="Times New Roman" w:hAnsi="Times New Roman" w:cs="Times New Roman"/>
+          <w:sz w:val="24"/>
+        </w:rPr>
+        <w:t xml:space="preserve"> IGBT voltage class in l</w:t>
+      </w:r>
+      <w:r>
+        <w:rPr>
+          <w:rFonts w:ascii="Times New Roman" w:hAnsi="Times New Roman" w:cs="Times New Roman"/>
+          <w:sz w:val="24"/>
+        </w:rPr>
+        <w:t xml:space="preserve">ow-level inverter topology is 1200V.  In Figure A.1, total semiconductor losses as a function of carrier frequency can be seen. [1].  Choosing FF200R12KS4 as our IGBT and 2000W as a </w:t>
+      </w:r>
+      <w:r>
+        <w:rPr>
+          <w:rFonts w:ascii="Times New Roman" w:hAnsi="Times New Roman" w:cs="Times New Roman"/>
+          <w:sz w:val="24"/>
+        </w:rPr>
         <w:t>reasonable loss</w:t>
       </w:r>
       <w:r>
+        <w:rPr>
+          <w:rFonts w:ascii="Times New Roman" w:hAnsi="Times New Roman" w:cs="Times New Roman"/>
+          <w:sz w:val="24"/>
+        </w:rPr>
         <w:t xml:space="preserve"> we decided to use 5000Hz. In this case m</w:t>
       </w:r>
       <w:r>
         <w:rPr>
+          <w:rFonts w:ascii="Times New Roman" w:hAnsi="Times New Roman" w:cs="Times New Roman"/>
+          <w:sz w:val="24"/>
           <w:vertAlign w:val="subscript"/>
         </w:rPr>
         <w:t>f</w:t>
       </w:r>
       <w:r>
+        <w:rPr>
+          <w:rFonts w:ascii="Times New Roman" w:hAnsi="Times New Roman" w:cs="Times New Roman"/>
+          <w:sz w:val="24"/>
+        </w:rPr>
         <w:t xml:space="preserve"> is given by (4)</w:t>
       </w:r>
       <w:r>
+        <w:rPr>
+          <w:rFonts w:ascii="Times New Roman" w:hAnsi="Times New Roman" w:cs="Times New Roman"/>
+          <w:sz w:val="24"/>
+        </w:rPr>
         <w:t>. Since we are operating below m</w:t>
       </w:r>
       <w:r>
         <w:rPr>
+          <w:rFonts w:ascii="Times New Roman" w:hAnsi="Times New Roman" w:cs="Times New Roman"/>
+          <w:sz w:val="24"/>
           <w:vertAlign w:val="subscript"/>
         </w:rPr>
         <w:t>f</w:t>
       </w:r>
       <w:r>
+        <w:rPr>
+          <w:rFonts w:ascii="Times New Roman" w:hAnsi="Times New Roman" w:cs="Times New Roman"/>
+          <w:sz w:val="24"/>
+        </w:rPr>
         <w:t xml:space="preserve"> =21, m</w:t>
       </w:r>
       <w:r>
         <w:rPr>
+          <w:rFonts w:ascii="Times New Roman" w:hAnsi="Times New Roman" w:cs="Times New Roman"/>
+          <w:sz w:val="24"/>
           <w:vertAlign w:val="subscript"/>
         </w:rPr>
         <w:t>f</w:t>
       </w:r>
       <w:r>
+        <w:rPr>
+          <w:rFonts w:ascii="Times New Roman" w:hAnsi="Times New Roman" w:cs="Times New Roman"/>
+          <w:sz w:val="24"/>
+        </w:rPr>
         <w:t xml:space="preserve"> should be an odd integer. To have m</w:t>
       </w:r>
       <w:r>
         <w:rPr>
+          <w:rFonts w:ascii="Times New Roman" w:hAnsi="Times New Roman" w:cs="Times New Roman"/>
+          <w:sz w:val="24"/>
           <w:vertAlign w:val="subscript"/>
         </w:rPr>
         <w:t xml:space="preserve">f </w:t>
       </w:r>
       <w:r>
+        <w:rPr>
+          <w:rFonts w:ascii="Times New Roman" w:hAnsi="Times New Roman" w:cs="Times New Roman"/>
+          <w:sz w:val="24"/>
+        </w:rPr>
         <w:t>approximately equal to 11, we chose f</w:t>
       </w:r>
       <w:r>
         <w:rPr>
+          <w:rFonts w:ascii="Times New Roman" w:hAnsi="Times New Roman" w:cs="Times New Roman"/>
+          <w:sz w:val="24"/>
           <w:vertAlign w:val="subscript"/>
         </w:rPr>
         <w:t>s</w:t>
       </w:r>
       <w:r>
+        <w:rPr>
+          <w:rFonts w:ascii="Times New Roman" w:hAnsi="Times New Roman" w:cs="Times New Roman"/>
+          <w:sz w:val="24"/>
+        </w:rPr>
         <w:t xml:space="preserve"> as </w:t>
       </w:r>
       <w:r>
         <w:rPr>
+          <w:rFonts w:ascii="Times New Roman" w:hAnsi="Times New Roman" w:cs="Times New Roman"/>
           <w:b/>
+          <w:sz w:val="24"/>
         </w:rPr>
         <w:t xml:space="preserve">5130Hz. </w:t>
       </w:r>
     </w:p>
-    <w:p/>
-    <w:p>
+    <w:p>
+      <w:pPr>
+        <w:rPr>
+          <w:rFonts w:ascii="Times New Roman" w:hAnsi="Times New Roman" w:cs="Times New Roman"/>
+          <w:sz w:val="24"/>
+        </w:rPr>
+      </w:pPr>
+    </w:p>
+    <w:p>
+      <w:pPr>
+        <w:rPr>
+          <w:rFonts w:ascii="Times New Roman" w:hAnsi="Times New Roman" w:cs="Times New Roman"/>
+          <w:sz w:val="24"/>
+        </w:rPr>
+      </w:pPr>
       <m:oMathPara>
         <m:oMath>
           <m:sSub>
             <m:sSubPr>
               <m:ctrlPr>
                 <w:rPr>
-                  <w:rFonts w:ascii="Cambria Math" w:hAnsi="Cambria Math"/>
+                  <w:rFonts w:ascii="Cambria Math" w:hAnsi="Cambria Math" w:cs="Times New Roman"/>
                   <w:i/>
+                  <w:sz w:val="24"/>
                 </w:rPr>
               </m:ctrlPr>
             </m:sSubPr>
             <m:e>
               <m:r>
                 <w:rPr>
-                  <w:rFonts w:ascii="Cambria Math" w:hAnsi="Cambria Math"/>
+                  <w:rFonts w:ascii="Cambria Math" w:hAnsi="Cambria Math" w:cs="Times New Roman"/>
+                  <w:sz w:val="24"/>
                 </w:rPr>
                 <m:t>m</m:t>
               </m:r>
@@ -1691,7 +2996,8 @@
             <m:sub>
               <m:r>
                 <w:rPr>
-                  <w:rFonts w:ascii="Cambria Math" w:hAnsi="Cambria Math"/>
+                  <w:rFonts w:ascii="Cambria Math" w:hAnsi="Cambria Math" w:cs="Times New Roman"/>
+                  <w:sz w:val="24"/>
                 </w:rPr>
                 <m:t>f</m:t>
               </m:r>
@@ -1699,7 +3005,8 @@
           </m:sSub>
           <m:r>
             <w:rPr>
-              <w:rFonts w:ascii="Cambria Math" w:hAnsi="Cambria Math"/>
+              <w:rFonts w:ascii="Cambria Math" w:hAnsi="Cambria Math" w:cs="Times New Roman"/>
+              <w:sz w:val="24"/>
             </w:rPr>
             <m:t>=</m:t>
           </m:r>
@@ -1707,15 +3014,17 @@
             <m:fPr>
               <m:ctrlPr>
                 <w:rPr>
-                  <w:rFonts w:ascii="Cambria Math" w:hAnsi="Cambria Math"/>
+                  <w:rFonts w:ascii="Cambria Math" w:hAnsi="Cambria Math" w:cs="Times New Roman"/>
                   <w:i/>
+                  <w:sz w:val="24"/>
                 </w:rPr>
               </m:ctrlPr>
             </m:fPr>
             <m:num>
               <m:r>
                 <w:rPr>
-                  <w:rFonts w:ascii="Cambria Math" w:hAnsi="Cambria Math"/>
+                  <w:rFonts w:ascii="Cambria Math" w:hAnsi="Cambria Math" w:cs="Times New Roman"/>
+                  <w:sz w:val="24"/>
                 </w:rPr>
                 <m:t>5000</m:t>
               </m:r>
@@ -1723,7 +3032,8 @@
             <m:den>
               <m:r>
                 <w:rPr>
-                  <w:rFonts w:ascii="Cambria Math" w:hAnsi="Cambria Math"/>
+                  <w:rFonts w:ascii="Cambria Math" w:hAnsi="Cambria Math" w:cs="Times New Roman"/>
+                  <w:sz w:val="24"/>
                 </w:rPr>
                 <m:t>466.67</m:t>
               </m:r>
@@ -1731,127 +3041,40 @@
           </m:f>
           <m:r>
             <w:rPr>
-              <w:rFonts w:ascii="Cambria Math" w:hAnsi="Cambria Math"/>
+              <w:rFonts w:ascii="Cambria Math" w:hAnsi="Cambria Math" w:cs="Times New Roman"/>
+              <w:sz w:val="24"/>
             </w:rPr>
             <m:t>=10.71    (4)</m:t>
           </m:r>
         </m:oMath>
       </m:oMathPara>
     </w:p>
-    <w:p/>
+    <w:p>
+      <w:pPr>
+        <w:rPr>
+          <w:rFonts w:ascii="Times New Roman" w:hAnsi="Times New Roman" w:cs="Times New Roman"/>
+        </w:rPr>
+      </w:pPr>
+    </w:p>
     <w:p>
       <w:pPr>
         <w:keepNext/>
         <w:jc w:val="center"/>
-      </w:pPr>
-      <w:r>
-        <w:rPr>
+        <w:rPr>
+          <w:rFonts w:ascii="Times New Roman" w:hAnsi="Times New Roman" w:cs="Times New Roman"/>
+        </w:rPr>
+      </w:pPr>
+      <w:r>
+        <w:rPr>
+          <w:rFonts w:ascii="Times New Roman" w:hAnsi="Times New Roman" w:cs="Times New Roman"/>
           <w:noProof/>
-          <w:lang w:val="tr-TR" w:eastAsia="tr-TR" w:bidi="ar-SA"/>
+          <w:lang w:eastAsia="tr-TR" w:bidi="ar-SA"/>
         </w:rPr>
         <w:drawing>
           <wp:inline distT="0" distB="0" distL="0" distR="0" wp14:anchorId="7580B56B" wp14:editId="61C190D9">
             <wp:extent cx="3228975" cy="2460171"/>
             <wp:effectExtent l="0" t="0" r="0" b="0"/>
             <wp:docPr id="2" name="Picture 2"/>
-            <wp:cNvGraphicFramePr>
-              <a:graphicFrameLocks xmlns:a="http://schemas.openxmlformats.org/drawingml/2006/main" noChangeAspect="1"/>
-            </wp:cNvGraphicFramePr>
-            <a:graphic xmlns:a="http://schemas.openxmlformats.org/drawingml/2006/main">
-              <a:graphicData uri="http://schemas.openxmlformats.org/drawingml/2006/picture">
-                <pic:pic xmlns:pic="http://schemas.openxmlformats.org/drawingml/2006/picture">
-                  <pic:nvPicPr>
-                    <pic:cNvPr id="1" name=""/>
-                    <pic:cNvPicPr/>
-                  </pic:nvPicPr>
-                  <pic:blipFill>
-                    <a:blip r:embed="rId6"/>
-                    <a:stretch>
-                      <a:fillRect/>
-                    </a:stretch>
-                  </pic:blipFill>
-                  <pic:spPr>
-                    <a:xfrm>
-                      <a:off x="0" y="0"/>
-                      <a:ext cx="3235388" cy="2465057"/>
-                    </a:xfrm>
-                    <a:prstGeom prst="rect">
-                      <a:avLst/>
-                    </a:prstGeom>
-                  </pic:spPr>
-                </pic:pic>
-              </a:graphicData>
-            </a:graphic>
-          </wp:inline>
-        </w:drawing>
-      </w:r>
-    </w:p>
-    <w:p>
-      <w:pPr>
-        <w:pStyle w:val="Caption"/>
-        <w:jc w:val="center"/>
-      </w:pPr>
-      <w:r>
-        <w:t>Figure A.1: Total semiconductor loss as a function of carrier frequency</w:t>
-      </w:r>
-    </w:p>
-    <w:p/>
-    <w:p>
-      <w:pPr>
-        <w:pStyle w:val="ListParagraph"/>
-        <w:numPr>
-          <w:ilvl w:val="0"/>
-          <w:numId w:val="2"/>
-        </w:numPr>
-      </w:pPr>
-      <w:r>
-        <w:t>In this part we are required to find the suitable DC link capacitor for the rectifier output so that the DC input of the inverter will be 540V. Equivalent resistance at the rated current is 2.16</w:t>
-      </w:r>
-      <w:r>
-        <w:rPr>
-          <w:rFonts w:cstheme="minorHAnsi"/>
-        </w:rPr>
-        <w:t>Ω</w:t>
-      </w:r>
-      <w:r>
-        <w:t xml:space="preserve">. </w:t>
-      </w:r>
-      <w:r>
-        <w:t>T</w:t>
-      </w:r>
-      <w:r>
-        <w:t>he rectifying circuit and voltage output waveform can be seen in Figure A.2 and 3</w:t>
-      </w:r>
-      <w:r>
-        <w:t xml:space="preserve">, </w:t>
-      </w:r>
-      <w:r>
-        <w:t>respectively.</w:t>
-      </w:r>
-      <w:r>
-        <w:t xml:space="preserve"> DC link capacitor is 1mF as it can be seen output voltage is oscillating around 540V. However, 1mF is already is a big value. </w:t>
-      </w:r>
-      <w:r>
-        <w:t xml:space="preserve"> </w:t>
-      </w:r>
-    </w:p>
-    <w:p>
-      <w:pPr>
-        <w:keepNext/>
-        <w:ind w:left="360"/>
-        <w:jc w:val="center"/>
-      </w:pPr>
-      <w:r>
-        <w:rPr>
-          <w:noProof/>
-          <w:lang w:val="tr-TR" w:eastAsia="tr-TR" w:bidi="ar-SA"/>
-        </w:rPr>
-        <w:lastRenderedPageBreak/>
-        <w:drawing>
-          <wp:inline distT="0" distB="0" distL="0" distR="0" wp14:anchorId="39B35236" wp14:editId="098A220F">
-            <wp:extent cx="4876800" cy="1708385"/>
-            <wp:effectExtent l="0" t="0" r="0" b="6350"/>
-            <wp:docPr id="3" name="Picture 3"/>
             <wp:cNvGraphicFramePr>
               <a:graphicFrameLocks xmlns:a="http://schemas.openxmlformats.org/drawingml/2006/main" noChangeAspect="1"/>
             </wp:cNvGraphicFramePr>
@@ -1871,7 +3094,7 @@
                   <pic:spPr>
                     <a:xfrm>
                       <a:off x="0" y="0"/>
-                      <a:ext cx="4896120" cy="1715153"/>
+                      <a:ext cx="3235388" cy="2465057"/>
                     </a:xfrm>
                     <a:prstGeom prst="rect">
                       <a:avLst/>
@@ -1886,35 +3109,179 @@
     </w:p>
     <w:p>
       <w:pPr>
-        <w:pStyle w:val="Caption"/>
+        <w:pStyle w:val="ResimYazs"/>
         <w:jc w:val="center"/>
-      </w:pPr>
-      <w:r>
-        <w:t>Figure A2: Simulink circuit of the rectifier</w:t>
-      </w:r>
-    </w:p>
-    <w:p>
-      <w:pPr>
-        <w:ind w:left="360"/>
-        <w:jc w:val="center"/>
-      </w:pPr>
+        <w:rPr>
+          <w:rFonts w:ascii="Times New Roman" w:hAnsi="Times New Roman" w:cs="Times New Roman"/>
+          <w:sz w:val="22"/>
+          <w:szCs w:val="22"/>
+        </w:rPr>
+      </w:pPr>
+      <w:r>
+        <w:rPr>
+          <w:rFonts w:ascii="Times New Roman" w:hAnsi="Times New Roman" w:cs="Times New Roman"/>
+          <w:sz w:val="22"/>
+          <w:szCs w:val="22"/>
+        </w:rPr>
+        <w:t xml:space="preserve">Figure </w:t>
+      </w:r>
+      <w:r>
+        <w:rPr>
+          <w:rFonts w:ascii="Times New Roman" w:hAnsi="Times New Roman" w:cs="Times New Roman"/>
+          <w:sz w:val="22"/>
+          <w:szCs w:val="22"/>
+        </w:rPr>
+        <w:fldChar w:fldCharType="begin"/>
+      </w:r>
+      <w:r>
+        <w:rPr>
+          <w:rFonts w:ascii="Times New Roman" w:hAnsi="Times New Roman" w:cs="Times New Roman"/>
+          <w:sz w:val="22"/>
+          <w:szCs w:val="22"/>
+        </w:rPr>
+        <w:instrText xml:space="preserve"> SEQ Figure \* ARABIC </w:instrText>
+      </w:r>
+      <w:r>
+        <w:rPr>
+          <w:rFonts w:ascii="Times New Roman" w:hAnsi="Times New Roman" w:cs="Times New Roman"/>
+          <w:sz w:val="22"/>
+          <w:szCs w:val="22"/>
+        </w:rPr>
+        <w:fldChar w:fldCharType="separate"/>
+      </w:r>
+      <w:r>
+        <w:rPr>
+          <w:rFonts w:ascii="Times New Roman" w:hAnsi="Times New Roman" w:cs="Times New Roman"/>
+          <w:noProof/>
+          <w:sz w:val="22"/>
+          <w:szCs w:val="22"/>
+        </w:rPr>
+        <w:t>2</w:t>
+      </w:r>
+      <w:r>
+        <w:rPr>
+          <w:rFonts w:ascii="Times New Roman" w:hAnsi="Times New Roman" w:cs="Times New Roman"/>
+          <w:sz w:val="22"/>
+          <w:szCs w:val="22"/>
+        </w:rPr>
+        <w:fldChar w:fldCharType="end"/>
+      </w:r>
+      <w:r>
+        <w:rPr>
+          <w:rFonts w:ascii="Times New Roman" w:hAnsi="Times New Roman" w:cs="Times New Roman"/>
+          <w:sz w:val="22"/>
+          <w:szCs w:val="22"/>
+        </w:rPr>
+        <w:t xml:space="preserve">: </w:t>
+      </w:r>
+      <w:r>
+        <w:rPr>
+          <w:rFonts w:ascii="Times New Roman" w:hAnsi="Times New Roman" w:cs="Times New Roman"/>
+          <w:sz w:val="22"/>
+          <w:szCs w:val="22"/>
+        </w:rPr>
+        <w:t>Total semiconductor loss as a function of carrier frequency</w:t>
+      </w:r>
+    </w:p>
+    <w:p>
+      <w:pPr>
+        <w:pStyle w:val="ListeParagraf"/>
+        <w:numPr>
+          <w:ilvl w:val="0"/>
+          <w:numId w:val="2"/>
+        </w:numPr>
+        <w:rPr>
+          <w:rFonts w:ascii="Times New Roman" w:hAnsi="Times New Roman" w:cs="Times New Roman"/>
+          <w:sz w:val="24"/>
+          <w:szCs w:val="24"/>
+        </w:rPr>
+      </w:pPr>
+      <w:r>
+        <w:rPr>
+          <w:rFonts w:ascii="Times New Roman" w:hAnsi="Times New Roman" w:cs="Times New Roman"/>
+          <w:sz w:val="24"/>
+          <w:szCs w:val="24"/>
+        </w:rPr>
+        <w:tab/>
+      </w:r>
+      <w:r>
+        <w:rPr>
+          <w:rFonts w:ascii="Times New Roman" w:hAnsi="Times New Roman" w:cs="Times New Roman"/>
+          <w:sz w:val="24"/>
+          <w:szCs w:val="24"/>
+        </w:rPr>
+        <w:t xml:space="preserve">In this part we are required to find the suitable DC link capacitor for the rectifier output so that the DC input of the inverter will be 540V. Equivalent resistance at the rated current is 2.16Ω. </w:t>
+      </w:r>
+      <w:r>
+        <w:rPr>
+          <w:rFonts w:ascii="Times New Roman" w:hAnsi="Times New Roman" w:cs="Times New Roman"/>
+          <w:sz w:val="24"/>
+          <w:szCs w:val="24"/>
+        </w:rPr>
+        <w:t>T</w:t>
+      </w:r>
+      <w:r>
+        <w:rPr>
+          <w:rFonts w:ascii="Times New Roman" w:hAnsi="Times New Roman" w:cs="Times New Roman"/>
+          <w:sz w:val="24"/>
+          <w:szCs w:val="24"/>
+        </w:rPr>
+        <w:t>he rectifying circuit and voltage output waveform can be seen in Figure A.2 and 3</w:t>
+      </w:r>
+      <w:r>
+        <w:rPr>
+          <w:rFonts w:ascii="Times New Roman" w:hAnsi="Times New Roman" w:cs="Times New Roman"/>
+          <w:sz w:val="24"/>
+          <w:szCs w:val="24"/>
+        </w:rPr>
+        <w:t xml:space="preserve">, </w:t>
+      </w:r>
+      <w:r>
+        <w:rPr>
+          <w:rFonts w:ascii="Times New Roman" w:hAnsi="Times New Roman" w:cs="Times New Roman"/>
+          <w:sz w:val="24"/>
+          <w:szCs w:val="24"/>
+        </w:rPr>
+        <w:t>respectively.</w:t>
+      </w:r>
+      <w:r>
+        <w:rPr>
+          <w:rFonts w:ascii="Times New Roman" w:hAnsi="Times New Roman" w:cs="Times New Roman"/>
+          <w:sz w:val="24"/>
+          <w:szCs w:val="24"/>
+        </w:rPr>
+        <w:t xml:space="preserve"> DC link capacitor is 1mF as it can be seen output voltage is oscillating around 540V. However, 1mF is already is a big value. </w:t>
+      </w:r>
+      <w:r>
+        <w:rPr>
+          <w:rFonts w:ascii="Times New Roman" w:hAnsi="Times New Roman" w:cs="Times New Roman"/>
+          <w:sz w:val="24"/>
+          <w:szCs w:val="24"/>
+        </w:rPr>
+        <w:t xml:space="preserve"> </w:t>
+      </w:r>
     </w:p>
     <w:p>
       <w:pPr>
         <w:keepNext/>
         <w:ind w:left="360"/>
         <w:jc w:val="center"/>
-      </w:pPr>
-      <w:r>
-        <w:rPr>
+        <w:rPr>
+          <w:rFonts w:ascii="Times New Roman" w:hAnsi="Times New Roman" w:cs="Times New Roman"/>
+        </w:rPr>
+      </w:pPr>
+      <w:r>
+        <w:rPr>
+          <w:rFonts w:ascii="Times New Roman" w:hAnsi="Times New Roman" w:cs="Times New Roman"/>
           <w:noProof/>
           <w:lang w:val="tr-TR" w:eastAsia="tr-TR" w:bidi="ar-SA"/>
         </w:rPr>
+        <w:lastRenderedPageBreak/>
         <w:drawing>
-          <wp:inline distT="0" distB="0" distL="0" distR="0" wp14:anchorId="2FD3EE09" wp14:editId="6991E016">
-            <wp:extent cx="4429125" cy="2810678"/>
-            <wp:effectExtent l="0" t="0" r="0" b="8890"/>
-            <wp:docPr id="4" name="Picture 4"/>
+          <wp:inline distT="0" distB="0" distL="0" distR="0" wp14:anchorId="0CFD5A41" wp14:editId="5D29B13E">
+            <wp:extent cx="5880028" cy="2628900"/>
+            <wp:effectExtent l="0" t="0" r="6985" b="0"/>
+            <wp:docPr id="8" name="Resim 8"/>
             <wp:cNvGraphicFramePr>
               <a:graphicFrameLocks xmlns:a="http://schemas.openxmlformats.org/drawingml/2006/main" noChangeAspect="1"/>
             </wp:cNvGraphicFramePr>
@@ -1922,11 +3289,17 @@
               <a:graphicData uri="http://schemas.openxmlformats.org/drawingml/2006/picture">
                 <pic:pic xmlns:pic="http://schemas.openxmlformats.org/drawingml/2006/picture">
                   <pic:nvPicPr>
-                    <pic:cNvPr id="1" name=""/>
+                    <pic:cNvPr id="8" name="64C682A.tmp"/>
                     <pic:cNvPicPr/>
                   </pic:nvPicPr>
                   <pic:blipFill>
-                    <a:blip r:embed="rId8"/>
+                    <a:blip r:embed="rId8" cstate="print">
+                      <a:extLst>
+                        <a:ext uri="{28A0092B-C50C-407E-A947-70E740481C1C}">
+                          <a14:useLocalDpi xmlns:a14="http://schemas.microsoft.com/office/drawing/2010/main" val="0"/>
+                        </a:ext>
+                      </a:extLst>
+                    </a:blip>
                     <a:stretch>
                       <a:fillRect/>
                     </a:stretch>
@@ -1934,7 +3307,7 @@
                   <pic:spPr>
                     <a:xfrm>
                       <a:off x="0" y="0"/>
-                      <a:ext cx="4437159" cy="2815776"/>
+                      <a:ext cx="5953982" cy="2661964"/>
                     </a:xfrm>
                     <a:prstGeom prst="rect">
                       <a:avLst/>
@@ -1949,75 +3322,100 @@
     </w:p>
     <w:p>
       <w:pPr>
-        <w:pStyle w:val="Caption"/>
+        <w:pStyle w:val="ResimYazs"/>
         <w:jc w:val="center"/>
-      </w:pPr>
-      <w:r>
-        <w:t xml:space="preserve">Figure A.3: Output voltage of the rectifying unit </w:t>
-      </w:r>
-    </w:p>
-    <w:p>
-      <w:pPr>
-        <w:pStyle w:val="Heading1"/>
-        <w:numPr>
-          <w:ilvl w:val="0"/>
-          <w:numId w:val="1"/>
-        </w:numPr>
-      </w:pPr>
-      <w:bookmarkStart w:id="2" w:name="_Toc10282125"/>
-      <w:r>
-        <w:t>PART B: Sinusoidal PWM</w:t>
-      </w:r>
-      <w:bookmarkEnd w:id="2"/>
-    </w:p>
-    <w:p/>
-    <w:p>
-      <w:r>
-        <w:t xml:space="preserve">In this part, we are asked to implement a SMPMSM motor drive using sinusoidal PWM scheme. The controller must adjust the rotor speed according to the reference value and set a current limit to the nominal value using id, </w:t>
-      </w:r>
-      <w:proofErr w:type="spellStart"/>
-      <w:r>
-        <w:t>iq</w:t>
-      </w:r>
-      <w:proofErr w:type="spellEnd"/>
-      <w:r>
-        <w:t xml:space="preserve"> parameters. </w:t>
-      </w:r>
-      <w:r>
-        <w:t xml:space="preserve"> This motor drive can be seen in Figure B.1. Subsystem details in the given Simulink model can be observed in the </w:t>
-      </w:r>
-      <w:proofErr w:type="spellStart"/>
-      <w:r>
-        <w:t>slx</w:t>
-      </w:r>
-      <w:proofErr w:type="spellEnd"/>
-      <w:r>
-        <w:t xml:space="preserve">. files uploaded to </w:t>
-      </w:r>
-      <w:proofErr w:type="spellStart"/>
-      <w:r>
-        <w:t>Odtuclass</w:t>
-      </w:r>
-      <w:proofErr w:type="spellEnd"/>
-      <w:r>
-        <w:t xml:space="preserve">.  </w:t>
-      </w:r>
-    </w:p>
-    <w:p/>
+        <w:rPr>
+          <w:rFonts w:ascii="Times New Roman" w:hAnsi="Times New Roman" w:cs="Times New Roman"/>
+          <w:sz w:val="22"/>
+          <w:szCs w:val="22"/>
+        </w:rPr>
+      </w:pPr>
+      <w:r>
+        <w:rPr>
+          <w:rFonts w:ascii="Times New Roman" w:hAnsi="Times New Roman" w:cs="Times New Roman"/>
+          <w:sz w:val="22"/>
+          <w:szCs w:val="22"/>
+        </w:rPr>
+        <w:t xml:space="preserve">Figure </w:t>
+      </w:r>
+      <w:r>
+        <w:rPr>
+          <w:rFonts w:ascii="Times New Roman" w:hAnsi="Times New Roman" w:cs="Times New Roman"/>
+          <w:sz w:val="22"/>
+          <w:szCs w:val="22"/>
+        </w:rPr>
+        <w:fldChar w:fldCharType="begin"/>
+      </w:r>
+      <w:r>
+        <w:rPr>
+          <w:rFonts w:ascii="Times New Roman" w:hAnsi="Times New Roman" w:cs="Times New Roman"/>
+          <w:sz w:val="22"/>
+          <w:szCs w:val="22"/>
+        </w:rPr>
+        <w:instrText xml:space="preserve"> SEQ Figure \* ARABIC </w:instrText>
+      </w:r>
+      <w:r>
+        <w:rPr>
+          <w:rFonts w:ascii="Times New Roman" w:hAnsi="Times New Roman" w:cs="Times New Roman"/>
+          <w:sz w:val="22"/>
+          <w:szCs w:val="22"/>
+        </w:rPr>
+        <w:fldChar w:fldCharType="separate"/>
+      </w:r>
+      <w:r>
+        <w:rPr>
+          <w:rFonts w:ascii="Times New Roman" w:hAnsi="Times New Roman" w:cs="Times New Roman"/>
+          <w:noProof/>
+          <w:sz w:val="22"/>
+          <w:szCs w:val="22"/>
+        </w:rPr>
+        <w:t>3</w:t>
+      </w:r>
+      <w:r>
+        <w:rPr>
+          <w:rFonts w:ascii="Times New Roman" w:hAnsi="Times New Roman" w:cs="Times New Roman"/>
+          <w:sz w:val="22"/>
+          <w:szCs w:val="22"/>
+        </w:rPr>
+        <w:fldChar w:fldCharType="end"/>
+      </w:r>
+      <w:r>
+        <w:rPr>
+          <w:rFonts w:ascii="Times New Roman" w:hAnsi="Times New Roman" w:cs="Times New Roman"/>
+          <w:sz w:val="22"/>
+          <w:szCs w:val="22"/>
+        </w:rPr>
+        <w:t xml:space="preserve">: </w:t>
+      </w:r>
+      <w:r>
+        <w:rPr>
+          <w:rFonts w:ascii="Times New Roman" w:hAnsi="Times New Roman" w:cs="Times New Roman"/>
+          <w:sz w:val="22"/>
+          <w:szCs w:val="22"/>
+        </w:rPr>
+        <w:t>Simulink circuit of the rectifier</w:t>
+      </w:r>
+    </w:p>
     <w:p>
       <w:pPr>
         <w:keepNext/>
-      </w:pPr>
-      <w:r>
-        <w:rPr>
+        <w:ind w:left="360"/>
+        <w:jc w:val="center"/>
+        <w:rPr>
+          <w:rFonts w:ascii="Times New Roman" w:hAnsi="Times New Roman" w:cs="Times New Roman"/>
+        </w:rPr>
+      </w:pPr>
+      <w:r>
+        <w:rPr>
+          <w:rFonts w:ascii="Times New Roman" w:hAnsi="Times New Roman" w:cs="Times New Roman"/>
           <w:noProof/>
-        </w:rPr>
-        <w:lastRenderedPageBreak/>
+          <w:lang w:eastAsia="tr-TR" w:bidi="ar-SA"/>
+        </w:rPr>
         <w:drawing>
-          <wp:inline distT="0" distB="0" distL="0" distR="0" wp14:anchorId="4F920410" wp14:editId="2346C87C">
-            <wp:extent cx="6265164" cy="2798329"/>
-            <wp:effectExtent l="0" t="0" r="2540" b="2540"/>
-            <wp:docPr id="5" name="Picture 5"/>
+          <wp:inline distT="0" distB="0" distL="0" distR="0" wp14:anchorId="2FD3EE09" wp14:editId="70469B73">
+            <wp:extent cx="5570220" cy="3534805"/>
+            <wp:effectExtent l="0" t="0" r="0" b="8890"/>
+            <wp:docPr id="4" name="Picture 4"/>
             <wp:cNvGraphicFramePr>
               <a:graphicFrameLocks xmlns:a="http://schemas.openxmlformats.org/drawingml/2006/main" noChangeAspect="1"/>
             </wp:cNvGraphicFramePr>
@@ -2037,7 +3435,7 @@
                   <pic:spPr>
                     <a:xfrm>
                       <a:off x="0" y="0"/>
-                      <a:ext cx="6330160" cy="2827359"/>
+                      <a:ext cx="5676809" cy="3602446"/>
                     </a:xfrm>
                     <a:prstGeom prst="rect">
                       <a:avLst/>
@@ -2052,69 +3450,387 @@
     </w:p>
     <w:p>
       <w:pPr>
-        <w:pStyle w:val="Caption"/>
+        <w:pStyle w:val="ResimYazs"/>
         <w:jc w:val="center"/>
-      </w:pPr>
-      <w:r>
-        <w:t>Figure B1: Simulink model of the SPWM motor drive</w:t>
-      </w:r>
-    </w:p>
-    <w:p>
-      <w:pPr>
-        <w:pStyle w:val="Heading1"/>
+        <w:rPr>
+          <w:rFonts w:ascii="Times New Roman" w:hAnsi="Times New Roman" w:cs="Times New Roman"/>
+          <w:sz w:val="22"/>
+          <w:szCs w:val="22"/>
+        </w:rPr>
+      </w:pPr>
+      <w:r>
+        <w:rPr>
+          <w:rFonts w:ascii="Times New Roman" w:hAnsi="Times New Roman" w:cs="Times New Roman"/>
+          <w:sz w:val="22"/>
+          <w:szCs w:val="22"/>
+        </w:rPr>
+        <w:t xml:space="preserve">Figure </w:t>
+      </w:r>
+      <w:r>
+        <w:rPr>
+          <w:rFonts w:ascii="Times New Roman" w:hAnsi="Times New Roman" w:cs="Times New Roman"/>
+          <w:sz w:val="22"/>
+          <w:szCs w:val="22"/>
+        </w:rPr>
+        <w:fldChar w:fldCharType="begin"/>
+      </w:r>
+      <w:r>
+        <w:rPr>
+          <w:rFonts w:ascii="Times New Roman" w:hAnsi="Times New Roman" w:cs="Times New Roman"/>
+          <w:sz w:val="22"/>
+          <w:szCs w:val="22"/>
+        </w:rPr>
+        <w:instrText xml:space="preserve"> SEQ Figure \* ARABIC </w:instrText>
+      </w:r>
+      <w:r>
+        <w:rPr>
+          <w:rFonts w:ascii="Times New Roman" w:hAnsi="Times New Roman" w:cs="Times New Roman"/>
+          <w:sz w:val="22"/>
+          <w:szCs w:val="22"/>
+        </w:rPr>
+        <w:fldChar w:fldCharType="separate"/>
+      </w:r>
+      <w:r>
+        <w:rPr>
+          <w:rFonts w:ascii="Times New Roman" w:hAnsi="Times New Roman" w:cs="Times New Roman"/>
+          <w:noProof/>
+          <w:sz w:val="22"/>
+          <w:szCs w:val="22"/>
+        </w:rPr>
+        <w:t>4</w:t>
+      </w:r>
+      <w:r>
+        <w:rPr>
+          <w:rFonts w:ascii="Times New Roman" w:hAnsi="Times New Roman" w:cs="Times New Roman"/>
+          <w:sz w:val="22"/>
+          <w:szCs w:val="22"/>
+        </w:rPr>
+        <w:fldChar w:fldCharType="end"/>
+      </w:r>
+      <w:r>
+        <w:rPr>
+          <w:rFonts w:ascii="Times New Roman" w:hAnsi="Times New Roman" w:cs="Times New Roman"/>
+          <w:sz w:val="22"/>
+          <w:szCs w:val="22"/>
+        </w:rPr>
+        <w:t xml:space="preserve">: </w:t>
+      </w:r>
+      <w:r>
+        <w:rPr>
+          <w:rFonts w:ascii="Times New Roman" w:hAnsi="Times New Roman" w:cs="Times New Roman"/>
+          <w:sz w:val="22"/>
+          <w:szCs w:val="22"/>
+        </w:rPr>
+        <w:t>Output voltage of the rectifying unit</w:t>
+      </w:r>
+    </w:p>
+    <w:p/>
+    <w:p>
+      <w:pPr>
+        <w:pStyle w:val="Balk1"/>
         <w:numPr>
           <w:ilvl w:val="0"/>
           <w:numId w:val="1"/>
         </w:numPr>
-      </w:pPr>
-      <w:bookmarkStart w:id="3" w:name="_Toc10282126"/>
-      <w:r>
-        <w:t>PART C: Space Vector PWM (SVPWM)</w:t>
-      </w:r>
+        <w:jc w:val="both"/>
+        <w:rPr>
+          <w:rFonts w:ascii="Times New Roman" w:hAnsi="Times New Roman" w:cs="Times New Roman"/>
+        </w:rPr>
+      </w:pPr>
+      <w:bookmarkStart w:id="2" w:name="_Toc10305392"/>
+      <w:r>
+        <w:rPr>
+          <w:rFonts w:ascii="Times New Roman" w:hAnsi="Times New Roman" w:cs="Times New Roman"/>
+        </w:rPr>
+        <w:t>PART B: Sinusoidal PWM</w:t>
+      </w:r>
+      <w:bookmarkEnd w:id="2"/>
+    </w:p>
+    <w:p>
+      <w:pPr>
+        <w:rPr>
+          <w:rFonts w:ascii="Times New Roman" w:hAnsi="Times New Roman" w:cs="Times New Roman"/>
+        </w:rPr>
+      </w:pPr>
+    </w:p>
+    <w:p>
+      <w:pPr>
+        <w:rPr>
+          <w:rFonts w:ascii="Times New Roman" w:hAnsi="Times New Roman" w:cs="Times New Roman"/>
+          <w:sz w:val="24"/>
+        </w:rPr>
+      </w:pPr>
+      <w:r>
+        <w:rPr>
+          <w:rFonts w:ascii="Times New Roman" w:hAnsi="Times New Roman" w:cs="Times New Roman"/>
+          <w:sz w:val="24"/>
+        </w:rPr>
+        <w:tab/>
+      </w:r>
+      <w:r>
+        <w:rPr>
+          <w:rFonts w:ascii="Times New Roman" w:hAnsi="Times New Roman" w:cs="Times New Roman"/>
+          <w:sz w:val="24"/>
+        </w:rPr>
+        <w:t xml:space="preserve">In this part, we are asked to implement a SMPMSM motor drive using sinusoidal PWM scheme. The controller must adjust the rotor speed according to the reference value and set a current limit to the nominal value using id, iq parameters. </w:t>
+      </w:r>
+      <w:r>
+        <w:rPr>
+          <w:rFonts w:ascii="Times New Roman" w:hAnsi="Times New Roman" w:cs="Times New Roman"/>
+          <w:sz w:val="24"/>
+        </w:rPr>
+        <w:t xml:space="preserve"> This motor drive can be seen in Figure B.1. Subsystem details in the given Simulink model can be observed in the slx. files uploaded to </w:t>
+      </w:r>
+      <w:r>
+        <w:rPr>
+          <w:rFonts w:ascii="Times New Roman" w:hAnsi="Times New Roman" w:cs="Times New Roman"/>
+          <w:sz w:val="24"/>
+        </w:rPr>
+        <w:t>ODTUClass</w:t>
+      </w:r>
+      <w:r>
+        <w:rPr>
+          <w:rFonts w:ascii="Times New Roman" w:hAnsi="Times New Roman" w:cs="Times New Roman"/>
+          <w:sz w:val="24"/>
+        </w:rPr>
+        <w:t xml:space="preserve">.  </w:t>
+      </w:r>
+    </w:p>
+    <w:p>
+      <w:pPr>
+        <w:rPr>
+          <w:rFonts w:ascii="Times New Roman" w:hAnsi="Times New Roman" w:cs="Times New Roman"/>
+        </w:rPr>
+      </w:pPr>
+    </w:p>
+    <w:p>
+      <w:pPr>
+        <w:keepNext/>
+      </w:pPr>
+      <w:r>
+        <w:rPr>
+          <w:rFonts w:ascii="Times New Roman" w:hAnsi="Times New Roman" w:cs="Times New Roman"/>
+          <w:noProof/>
+          <w:lang w:val="tr-TR" w:eastAsia="tr-TR" w:bidi="ar-SA"/>
+        </w:rPr>
+        <w:lastRenderedPageBreak/>
+        <w:drawing>
+          <wp:inline distT="0" distB="0" distL="0" distR="0" wp14:anchorId="33464DE9" wp14:editId="2EF0A4E0">
+            <wp:extent cx="6338354" cy="3093720"/>
+            <wp:effectExtent l="0" t="0" r="5715" b="0"/>
+            <wp:docPr id="7" name="Resim 7"/>
+            <wp:cNvGraphicFramePr>
+              <a:graphicFrameLocks xmlns:a="http://schemas.openxmlformats.org/drawingml/2006/main" noChangeAspect="1"/>
+            </wp:cNvGraphicFramePr>
+            <a:graphic xmlns:a="http://schemas.openxmlformats.org/drawingml/2006/main">
+              <a:graphicData uri="http://schemas.openxmlformats.org/drawingml/2006/picture">
+                <pic:pic xmlns:pic="http://schemas.openxmlformats.org/drawingml/2006/picture">
+                  <pic:nvPicPr>
+                    <pic:cNvPr id="7" name="64C3F39.tmp"/>
+                    <pic:cNvPicPr/>
+                  </pic:nvPicPr>
+                  <pic:blipFill>
+                    <a:blip r:embed="rId10" cstate="print">
+                      <a:extLst>
+                        <a:ext uri="{28A0092B-C50C-407E-A947-70E740481C1C}">
+                          <a14:useLocalDpi xmlns:a14="http://schemas.microsoft.com/office/drawing/2010/main" val="0"/>
+                        </a:ext>
+                      </a:extLst>
+                    </a:blip>
+                    <a:stretch>
+                      <a:fillRect/>
+                    </a:stretch>
+                  </pic:blipFill>
+                  <pic:spPr>
+                    <a:xfrm>
+                      <a:off x="0" y="0"/>
+                      <a:ext cx="6354481" cy="3101592"/>
+                    </a:xfrm>
+                    <a:prstGeom prst="rect">
+                      <a:avLst/>
+                    </a:prstGeom>
+                  </pic:spPr>
+                </pic:pic>
+              </a:graphicData>
+            </a:graphic>
+          </wp:inline>
+        </w:drawing>
+      </w:r>
+    </w:p>
+    <w:p>
+      <w:pPr>
+        <w:pStyle w:val="ResimYazs"/>
+        <w:jc w:val="center"/>
+        <w:rPr>
+          <w:rFonts w:ascii="Times New Roman" w:hAnsi="Times New Roman" w:cs="Times New Roman"/>
+          <w:sz w:val="22"/>
+          <w:szCs w:val="22"/>
+        </w:rPr>
+      </w:pPr>
+      <w:r>
+        <w:rPr>
+          <w:rFonts w:ascii="Times New Roman" w:hAnsi="Times New Roman" w:cs="Times New Roman"/>
+          <w:sz w:val="22"/>
+          <w:szCs w:val="22"/>
+        </w:rPr>
+        <w:t xml:space="preserve">Figure </w:t>
+      </w:r>
+      <w:r>
+        <w:rPr>
+          <w:rFonts w:ascii="Times New Roman" w:hAnsi="Times New Roman" w:cs="Times New Roman"/>
+          <w:sz w:val="22"/>
+          <w:szCs w:val="22"/>
+        </w:rPr>
+        <w:fldChar w:fldCharType="begin"/>
+      </w:r>
+      <w:r>
+        <w:rPr>
+          <w:rFonts w:ascii="Times New Roman" w:hAnsi="Times New Roman" w:cs="Times New Roman"/>
+          <w:sz w:val="22"/>
+          <w:szCs w:val="22"/>
+        </w:rPr>
+        <w:instrText xml:space="preserve"> SEQ Figure \* ARABIC </w:instrText>
+      </w:r>
+      <w:r>
+        <w:rPr>
+          <w:rFonts w:ascii="Times New Roman" w:hAnsi="Times New Roman" w:cs="Times New Roman"/>
+          <w:sz w:val="22"/>
+          <w:szCs w:val="22"/>
+        </w:rPr>
+        <w:fldChar w:fldCharType="separate"/>
+      </w:r>
+      <w:r>
+        <w:rPr>
+          <w:rFonts w:ascii="Times New Roman" w:hAnsi="Times New Roman" w:cs="Times New Roman"/>
+          <w:noProof/>
+          <w:sz w:val="22"/>
+          <w:szCs w:val="22"/>
+        </w:rPr>
+        <w:t>5</w:t>
+      </w:r>
+      <w:r>
+        <w:rPr>
+          <w:rFonts w:ascii="Times New Roman" w:hAnsi="Times New Roman" w:cs="Times New Roman"/>
+          <w:sz w:val="22"/>
+          <w:szCs w:val="22"/>
+        </w:rPr>
+        <w:fldChar w:fldCharType="end"/>
+      </w:r>
+      <w:r>
+        <w:rPr>
+          <w:rFonts w:ascii="Times New Roman" w:hAnsi="Times New Roman" w:cs="Times New Roman"/>
+          <w:sz w:val="22"/>
+          <w:szCs w:val="22"/>
+        </w:rPr>
+        <w:t xml:space="preserve">: </w:t>
+      </w:r>
+      <w:r>
+        <w:rPr>
+          <w:rFonts w:ascii="Times New Roman" w:hAnsi="Times New Roman" w:cs="Times New Roman"/>
+          <w:sz w:val="22"/>
+          <w:szCs w:val="22"/>
+        </w:rPr>
+        <w:t>Detailed Simulink model of the SPWM motor drive</w:t>
+      </w:r>
+    </w:p>
+    <w:p>
+      <w:bookmarkStart w:id="3" w:name="_GoBack"/>
       <w:bookmarkEnd w:id="3"/>
     </w:p>
     <w:p>
       <w:pPr>
-        <w:pStyle w:val="Heading1"/>
+        <w:pStyle w:val="Balk1"/>
         <w:numPr>
           <w:ilvl w:val="0"/>
           <w:numId w:val="1"/>
         </w:numPr>
-      </w:pPr>
-      <w:bookmarkStart w:id="4" w:name="_Toc10282127"/>
-      <w:r>
-        <w:t>PART D: Component selection and verification</w:t>
-      </w:r>
-      <w:bookmarkStart w:id="5" w:name="_GoBack"/>
+        <w:jc w:val="both"/>
+        <w:rPr>
+          <w:rFonts w:ascii="Times New Roman" w:hAnsi="Times New Roman" w:cs="Times New Roman"/>
+        </w:rPr>
+      </w:pPr>
+      <w:bookmarkStart w:id="4" w:name="_Toc10305393"/>
+      <w:r>
+        <w:rPr>
+          <w:rFonts w:ascii="Times New Roman" w:hAnsi="Times New Roman" w:cs="Times New Roman"/>
+        </w:rPr>
+        <w:t>PART C: Space Vector PWM (SVPWM)</w:t>
+      </w:r>
       <w:bookmarkEnd w:id="4"/>
-      <w:bookmarkEnd w:id="5"/>
-    </w:p>
-    <w:p>
-      <w:pPr>
-        <w:pStyle w:val="Heading1"/>
+    </w:p>
+    <w:p>
+      <w:pPr>
+        <w:pStyle w:val="Balk1"/>
         <w:numPr>
           <w:ilvl w:val="0"/>
           <w:numId w:val="1"/>
         </w:numPr>
-      </w:pPr>
-      <w:bookmarkStart w:id="6" w:name="_Toc10282128"/>
-      <w:r>
+        <w:jc w:val="both"/>
+        <w:rPr>
+          <w:rFonts w:ascii="Times New Roman" w:hAnsi="Times New Roman" w:cs="Times New Roman"/>
+        </w:rPr>
+      </w:pPr>
+      <w:bookmarkStart w:id="5" w:name="_Toc10305394"/>
+      <w:r>
+        <w:rPr>
+          <w:rFonts w:ascii="Times New Roman" w:hAnsi="Times New Roman" w:cs="Times New Roman"/>
+        </w:rPr>
+        <w:t>PART D: Component selection and verification</w:t>
+      </w:r>
+      <w:bookmarkEnd w:id="5"/>
+    </w:p>
+    <w:p>
+      <w:pPr>
+        <w:pStyle w:val="Balk1"/>
+        <w:numPr>
+          <w:ilvl w:val="0"/>
+          <w:numId w:val="1"/>
+        </w:numPr>
+        <w:jc w:val="both"/>
+        <w:rPr>
+          <w:rFonts w:ascii="Times New Roman" w:hAnsi="Times New Roman" w:cs="Times New Roman"/>
+        </w:rPr>
+      </w:pPr>
+      <w:bookmarkStart w:id="6" w:name="_Toc10305395"/>
+      <w:r>
+        <w:rPr>
+          <w:rFonts w:ascii="Times New Roman" w:hAnsi="Times New Roman" w:cs="Times New Roman"/>
+        </w:rPr>
         <w:t>CONCLUSION</w:t>
       </w:r>
       <w:bookmarkEnd w:id="6"/>
     </w:p>
     <w:p>
       <w:pPr>
-        <w:pStyle w:val="Heading1"/>
-      </w:pPr>
-      <w:bookmarkStart w:id="7" w:name="_Toc10282129"/>
-      <w:r>
+        <w:pStyle w:val="Balk1"/>
+        <w:jc w:val="both"/>
+        <w:rPr>
+          <w:rFonts w:ascii="Times New Roman" w:hAnsi="Times New Roman" w:cs="Times New Roman"/>
+        </w:rPr>
+      </w:pPr>
+      <w:bookmarkStart w:id="7" w:name="_Toc10305396"/>
+      <w:r>
+        <w:rPr>
+          <w:rFonts w:ascii="Times New Roman" w:hAnsi="Times New Roman" w:cs="Times New Roman"/>
+        </w:rPr>
         <w:t>References</w:t>
       </w:r>
       <w:bookmarkEnd w:id="7"/>
     </w:p>
-    <w:p/>
-    <w:p/>
+    <w:p>
+      <w:pPr>
+        <w:rPr>
+          <w:rFonts w:ascii="Times New Roman" w:hAnsi="Times New Roman" w:cs="Times New Roman"/>
+        </w:rPr>
+      </w:pPr>
+    </w:p>
+    <w:p>
+      <w:pPr>
+        <w:rPr>
+          <w:rFonts w:ascii="Times New Roman" w:hAnsi="Times New Roman" w:cs="Times New Roman"/>
+        </w:rPr>
+      </w:pPr>
+    </w:p>
     <w:sectPr>
       <w:pgSz w:w="11906" w:h="16838"/>
       <w:pgMar w:top="1417" w:right="1417" w:bottom="1417" w:left="1417" w:header="708" w:footer="708" w:gutter="0"/>
@@ -2126,8 +3842,121 @@
 </file>
 
 <file path=word/numbering.xml><?xml version="1.0" encoding="utf-8"?>
-<w:numbering xmlns:wpc="http://schemas.microsoft.com/office/word/2010/wordprocessingCanvas" xmlns:cx="http://schemas.microsoft.com/office/drawing/2014/chartex" xmlns:cx1="http://schemas.microsoft.com/office/drawing/2015/9/8/chartex" xmlns:cx2="http://schemas.microsoft.com/office/drawing/2015/10/21/chartex" xmlns:cx3="http://schemas.microsoft.com/office/drawing/2016/5/9/chartex" xmlns:cx4="http://schemas.microsoft.com/office/drawing/2016/5/10/chartex" xmlns:cx5="http://schemas.microsoft.com/office/drawing/2016/5/11/chartex" xmlns:cx6="http://schemas.microsoft.com/office/drawing/2016/5/12/chartex" xmlns:cx7="http://schemas.microsoft.com/office/drawing/2016/5/13/chartex" xmlns:cx8="http://schemas.microsoft.com/office/drawing/2016/5/14/chartex" xmlns:mc="http://schemas.openxmlformats.org/markup-compatibility/2006" xmlns:aink="http://schemas.microsoft.com/office/drawing/2016/ink" xmlns:am3d="http://schemas.microsoft.com/office/drawing/2017/model3d" xmlns:o="urn:schemas-microsoft-com:office:office" xmlns:r="http://schemas.openxmlformats.org/officeDocument/2006/relationships" xmlns:m="http://schemas.openxmlformats.org/officeDocument/2006/math" xmlns:v="urn:schemas-microsoft-com:vml" xmlns:wp14="http://schemas.microsoft.com/office/word/2010/wordprocessingDrawing" xmlns:wp="http://schemas.openxmlformats.org/drawingml/2006/wordprocessingDrawing" xmlns:w10="urn:schemas-microsoft-com:office:word" xmlns:w="http://schemas.openxmlformats.org/wordprocessingml/2006/main" xmlns:w14="http://schemas.microsoft.com/office/word/2010/wordml" xmlns:w15="http://schemas.microsoft.com/office/word/2012/wordml" xmlns:w16cid="http://schemas.microsoft.com/office/word/2016/wordml/cid" xmlns:w16se="http://schemas.microsoft.com/office/word/2015/wordml/symex" xmlns:wpg="http://schemas.microsoft.com/office/word/2010/wordprocessingGroup" xmlns:wpi="http://schemas.microsoft.com/office/word/2010/wordprocessingInk" xmlns:wne="http://schemas.microsoft.com/office/word/2006/wordml" xmlns:wps="http://schemas.microsoft.com/office/word/2010/wordprocessingShape" mc:Ignorable="w14 w15 w16se w16cid wp14">
+<w:numbering xmlns:wpc="http://schemas.microsoft.com/office/word/2010/wordprocessingCanvas" xmlns:cx="http://schemas.microsoft.com/office/drawing/2014/chartex" xmlns:mc="http://schemas.openxmlformats.org/markup-compatibility/2006" xmlns:o="urn:schemas-microsoft-com:office:office" xmlns:r="http://schemas.openxmlformats.org/officeDocument/2006/relationships" xmlns:m="http://schemas.openxmlformats.org/officeDocument/2006/math" xmlns:v="urn:schemas-microsoft-com:vml" xmlns:wp14="http://schemas.microsoft.com/office/word/2010/wordprocessingDrawing" xmlns:wp="http://schemas.openxmlformats.org/drawingml/2006/wordprocessingDrawing" xmlns:w10="urn:schemas-microsoft-com:office:word" xmlns:w="http://schemas.openxmlformats.org/wordprocessingml/2006/main" xmlns:w14="http://schemas.microsoft.com/office/word/2010/wordml" xmlns:w15="http://schemas.microsoft.com/office/word/2012/wordml" xmlns:w16se="http://schemas.microsoft.com/office/word/2015/wordml/symex" xmlns:wpg="http://schemas.microsoft.com/office/word/2010/wordprocessingGroup" xmlns:wpi="http://schemas.microsoft.com/office/word/2010/wordprocessingInk" xmlns:wne="http://schemas.microsoft.com/office/word/2006/wordml" xmlns:wps="http://schemas.microsoft.com/office/word/2010/wordprocessingShape" mc:Ignorable="w14 w15 w16se wp14">
   <w:abstractNum w:abstractNumId="0" w15:restartNumberingAfterBreak="0">
+    <w:nsid w:val="1555196F"/>
+    <w:multiLevelType w:val="hybridMultilevel"/>
+    <w:tmpl w:val="C26EA3F8"/>
+    <w:lvl w:ilvl="0" w:tplc="041F0001">
+      <w:start w:val="1"/>
+      <w:numFmt w:val="bullet"/>
+      <w:lvlText w:val=""/>
+      <w:lvlJc w:val="left"/>
+      <w:pPr>
+        <w:ind w:left="720" w:hanging="360"/>
+      </w:pPr>
+      <w:rPr>
+        <w:rFonts w:ascii="Symbol" w:hAnsi="Symbol" w:hint="default"/>
+      </w:rPr>
+    </w:lvl>
+    <w:lvl w:ilvl="1" w:tplc="041F0003" w:tentative="1">
+      <w:start w:val="1"/>
+      <w:numFmt w:val="bullet"/>
+      <w:lvlText w:val="o"/>
+      <w:lvlJc w:val="left"/>
+      <w:pPr>
+        <w:ind w:left="1440" w:hanging="360"/>
+      </w:pPr>
+      <w:rPr>
+        <w:rFonts w:ascii="Courier New" w:hAnsi="Courier New" w:cs="Courier New" w:hint="default"/>
+      </w:rPr>
+    </w:lvl>
+    <w:lvl w:ilvl="2" w:tplc="041F0005" w:tentative="1">
+      <w:start w:val="1"/>
+      <w:numFmt w:val="bullet"/>
+      <w:lvlText w:val=""/>
+      <w:lvlJc w:val="left"/>
+      <w:pPr>
+        <w:ind w:left="2160" w:hanging="360"/>
+      </w:pPr>
+      <w:rPr>
+        <w:rFonts w:ascii="Wingdings" w:hAnsi="Wingdings" w:hint="default"/>
+      </w:rPr>
+    </w:lvl>
+    <w:lvl w:ilvl="3" w:tplc="041F0001" w:tentative="1">
+      <w:start w:val="1"/>
+      <w:numFmt w:val="bullet"/>
+      <w:lvlText w:val=""/>
+      <w:lvlJc w:val="left"/>
+      <w:pPr>
+        <w:ind w:left="2880" w:hanging="360"/>
+      </w:pPr>
+      <w:rPr>
+        <w:rFonts w:ascii="Symbol" w:hAnsi="Symbol" w:hint="default"/>
+      </w:rPr>
+    </w:lvl>
+    <w:lvl w:ilvl="4" w:tplc="041F0003" w:tentative="1">
+      <w:start w:val="1"/>
+      <w:numFmt w:val="bullet"/>
+      <w:lvlText w:val="o"/>
+      <w:lvlJc w:val="left"/>
+      <w:pPr>
+        <w:ind w:left="3600" w:hanging="360"/>
+      </w:pPr>
+      <w:rPr>
+        <w:rFonts w:ascii="Courier New" w:hAnsi="Courier New" w:cs="Courier New" w:hint="default"/>
+      </w:rPr>
+    </w:lvl>
+    <w:lvl w:ilvl="5" w:tplc="041F0005" w:tentative="1">
+      <w:start w:val="1"/>
+      <w:numFmt w:val="bullet"/>
+      <w:lvlText w:val=""/>
+      <w:lvlJc w:val="left"/>
+      <w:pPr>
+        <w:ind w:left="4320" w:hanging="360"/>
+      </w:pPr>
+      <w:rPr>
+        <w:rFonts w:ascii="Wingdings" w:hAnsi="Wingdings" w:hint="default"/>
+      </w:rPr>
+    </w:lvl>
+    <w:lvl w:ilvl="6" w:tplc="041F0001" w:tentative="1">
+      <w:start w:val="1"/>
+      <w:numFmt w:val="bullet"/>
+      <w:lvlText w:val=""/>
+      <w:lvlJc w:val="left"/>
+      <w:pPr>
+        <w:ind w:left="5040" w:hanging="360"/>
+      </w:pPr>
+      <w:rPr>
+        <w:rFonts w:ascii="Symbol" w:hAnsi="Symbol" w:hint="default"/>
+      </w:rPr>
+    </w:lvl>
+    <w:lvl w:ilvl="7" w:tplc="041F0003" w:tentative="1">
+      <w:start w:val="1"/>
+      <w:numFmt w:val="bullet"/>
+      <w:lvlText w:val="o"/>
+      <w:lvlJc w:val="left"/>
+      <w:pPr>
+        <w:ind w:left="5760" w:hanging="360"/>
+      </w:pPr>
+      <w:rPr>
+        <w:rFonts w:ascii="Courier New" w:hAnsi="Courier New" w:cs="Courier New" w:hint="default"/>
+      </w:rPr>
+    </w:lvl>
+    <w:lvl w:ilvl="8" w:tplc="041F0005" w:tentative="1">
+      <w:start w:val="1"/>
+      <w:numFmt w:val="bullet"/>
+      <w:lvlText w:val=""/>
+      <w:lvlJc w:val="left"/>
+      <w:pPr>
+        <w:ind w:left="6480" w:hanging="360"/>
+      </w:pPr>
+      <w:rPr>
+        <w:rFonts w:ascii="Wingdings" w:hAnsi="Wingdings" w:hint="default"/>
+      </w:rPr>
+    </w:lvl>
+  </w:abstractNum>
+  <w:abstractNum w:abstractNumId="1" w15:restartNumberingAfterBreak="0">
     <w:nsid w:val="54DF3D21"/>
     <w:multiLevelType w:val="hybridMultilevel"/>
     <w:tmpl w:val="0A8E45A0"/>
@@ -2216,7 +4045,7 @@
       </w:pPr>
     </w:lvl>
   </w:abstractNum>
-  <w:abstractNum w:abstractNumId="1" w15:restartNumberingAfterBreak="0">
+  <w:abstractNum w:abstractNumId="2" w15:restartNumberingAfterBreak="0">
     <w:nsid w:val="5BB73744"/>
     <w:multiLevelType w:val="hybridMultilevel"/>
     <w:tmpl w:val="CE565B62"/>
@@ -2306,16 +4135,19 @@
     </w:lvl>
   </w:abstractNum>
   <w:num w:numId="1">
+    <w:abstractNumId w:val="2"/>
+  </w:num>
+  <w:num w:numId="2">
     <w:abstractNumId w:val="1"/>
   </w:num>
-  <w:num w:numId="2">
+  <w:num w:numId="3">
     <w:abstractNumId w:val="0"/>
   </w:num>
 </w:numbering>
 </file>
 
 <file path=word/styles.xml><?xml version="1.0" encoding="utf-8"?>
-<w:styles xmlns:mc="http://schemas.openxmlformats.org/markup-compatibility/2006" xmlns:r="http://schemas.openxmlformats.org/officeDocument/2006/relationships" xmlns:w="http://schemas.openxmlformats.org/wordprocessingml/2006/main" xmlns:w14="http://schemas.microsoft.com/office/word/2010/wordml" xmlns:w15="http://schemas.microsoft.com/office/word/2012/wordml" xmlns:w16cid="http://schemas.microsoft.com/office/word/2016/wordml/cid" xmlns:w16se="http://schemas.microsoft.com/office/word/2015/wordml/symex" mc:Ignorable="w14 w15 w16se w16cid">
+<w:styles xmlns:mc="http://schemas.openxmlformats.org/markup-compatibility/2006" xmlns:r="http://schemas.openxmlformats.org/officeDocument/2006/relationships" xmlns:w="http://schemas.openxmlformats.org/wordprocessingml/2006/main" xmlns:w14="http://schemas.microsoft.com/office/word/2010/wordml" xmlns:w15="http://schemas.microsoft.com/office/word/2012/wordml" xmlns:w16se="http://schemas.microsoft.com/office/word/2015/wordml/symex" mc:Ignorable="w14 w15 w16se">
   <w:docDefaults>
     <w:rPrDefault>
       <w:rPr>
@@ -2331,7 +4163,7 @@
       </w:pPr>
     </w:pPrDefault>
   </w:docDefaults>
-  <w:latentStyles w:defLockedState="0" w:defUIPriority="99" w:defSemiHidden="0" w:defUnhideWhenUsed="0" w:defQFormat="0" w:count="376">
+  <w:latentStyles w:defLockedState="0" w:defUIPriority="99" w:defSemiHidden="0" w:defUnhideWhenUsed="0" w:defQFormat="0" w:count="371">
     <w:lsdException w:name="Normal" w:uiPriority="0" w:qFormat="1"/>
     <w:lsdException w:name="heading 1" w:uiPriority="9" w:qFormat="1"/>
     <w:lsdException w:name="heading 2" w:semiHidden="1" w:uiPriority="9" w:unhideWhenUsed="1" w:qFormat="1"/>
@@ -2437,6 +4269,7 @@
     <w:lsdException w:name="HTML Sample" w:semiHidden="1" w:unhideWhenUsed="1"/>
     <w:lsdException w:name="HTML Typewriter" w:semiHidden="1" w:unhideWhenUsed="1"/>
     <w:lsdException w:name="HTML Variable" w:semiHidden="1" w:unhideWhenUsed="1"/>
+    <w:lsdException w:name="Normal Table" w:semiHidden="1" w:unhideWhenUsed="1"/>
     <w:lsdException w:name="annotation subject" w:semiHidden="1" w:unhideWhenUsed="1"/>
     <w:lsdException w:name="No List" w:semiHidden="1" w:unhideWhenUsed="1"/>
     <w:lsdException w:name="Outline List 1" w:semiHidden="1" w:unhideWhenUsed="1"/>
@@ -2479,8 +4312,11 @@
     <w:lsdException w:name="Table Contemporary" w:semiHidden="1" w:unhideWhenUsed="1"/>
     <w:lsdException w:name="Table Elegant" w:semiHidden="1" w:unhideWhenUsed="1"/>
     <w:lsdException w:name="Table Professional" w:semiHidden="1" w:unhideWhenUsed="1"/>
+    <w:lsdException w:name="Table Subtle 1" w:semiHidden="1" w:unhideWhenUsed="1"/>
     <w:lsdException w:name="Table Subtle 2" w:semiHidden="1" w:unhideWhenUsed="1"/>
     <w:lsdException w:name="Table Web 1" w:semiHidden="1" w:unhideWhenUsed="1"/>
+    <w:lsdException w:name="Table Web 2" w:semiHidden="1" w:unhideWhenUsed="1"/>
+    <w:lsdException w:name="Table Web 3" w:semiHidden="1" w:unhideWhenUsed="1"/>
     <w:lsdException w:name="Balloon Text" w:semiHidden="1" w:unhideWhenUsed="1"/>
     <w:lsdException w:name="Table Grid" w:uiPriority="39"/>
     <w:lsdException w:name="Table Theme" w:semiHidden="1" w:unhideWhenUsed="1"/>
@@ -2699,11 +4535,6 @@
     <w:lsdException w:name="List Table 5 Dark Accent 6" w:uiPriority="50"/>
     <w:lsdException w:name="List Table 6 Colorful Accent 6" w:uiPriority="51"/>
     <w:lsdException w:name="List Table 7 Colorful Accent 6" w:uiPriority="52"/>
-    <w:lsdException w:name="Mention" w:semiHidden="1" w:unhideWhenUsed="1"/>
-    <w:lsdException w:name="Smart Hyperlink" w:semiHidden="1" w:unhideWhenUsed="1"/>
-    <w:lsdException w:name="Hashtag" w:semiHidden="1" w:unhideWhenUsed="1"/>
-    <w:lsdException w:name="Unresolved Mention" w:semiHidden="1" w:unhideWhenUsed="1"/>
-    <w:lsdException w:name="Smart Link" w:semiHidden="1" w:unhideWhenUsed="1"/>
   </w:latentStyles>
   <w:style w:type="paragraph" w:default="1" w:styleId="Normal">
     <w:name w:val="Normal"/>
@@ -2720,11 +4551,11 @@
       <w:lang w:eastAsia="zh-CN" w:bidi="hi-IN"/>
     </w:rPr>
   </w:style>
-  <w:style w:type="paragraph" w:styleId="Heading1">
+  <w:style w:type="paragraph" w:styleId="Balk1">
     <w:name w:val="heading 1"/>
     <w:basedOn w:val="Normal"/>
     <w:next w:val="Normal"/>
-    <w:link w:val="Heading1Char"/>
+    <w:link w:val="Balk1Char"/>
     <w:uiPriority w:val="9"/>
     <w:qFormat/>
     <w:rsid w:val="0011139B"/>
@@ -2743,13 +4574,13 @@
       <w:szCs w:val="29"/>
     </w:rPr>
   </w:style>
-  <w:style w:type="character" w:default="1" w:styleId="DefaultParagraphFont">
+  <w:style w:type="character" w:default="1" w:styleId="VarsaylanParagrafYazTipi">
     <w:name w:val="Default Paragraph Font"/>
     <w:uiPriority w:val="1"/>
     <w:semiHidden/>
     <w:unhideWhenUsed/>
   </w:style>
-  <w:style w:type="table" w:default="1" w:styleId="TableNormal">
+  <w:style w:type="table" w:default="1" w:styleId="NormalTablo">
     <w:name w:val="Normal Table"/>
     <w:uiPriority w:val="99"/>
     <w:semiHidden/>
@@ -2764,7 +4595,7 @@
       </w:tblCellMar>
     </w:tblPr>
   </w:style>
-  <w:style w:type="numbering" w:default="1" w:styleId="NoList">
+  <w:style w:type="numbering" w:default="1" w:styleId="ListeYok">
     <w:name w:val="No List"/>
     <w:uiPriority w:val="99"/>
     <w:semiHidden/>
@@ -2785,10 +4616,10 @@
       <w:lang w:eastAsia="en-GB"/>
     </w:rPr>
   </w:style>
-  <w:style w:type="character" w:customStyle="1" w:styleId="Heading1Char">
-    <w:name w:val="Heading 1 Char"/>
-    <w:basedOn w:val="DefaultParagraphFont"/>
-    <w:link w:val="Heading1"/>
+  <w:style w:type="character" w:customStyle="1" w:styleId="Balk1Char">
+    <w:name w:val="Başlık 1 Char"/>
+    <w:basedOn w:val="VarsaylanParagrafYazTipi"/>
+    <w:link w:val="Balk1"/>
     <w:uiPriority w:val="9"/>
     <w:rsid w:val="0011139B"/>
     <w:rPr>
@@ -2801,9 +4632,9 @@
       <w:lang w:eastAsia="zh-CN" w:bidi="hi-IN"/>
     </w:rPr>
   </w:style>
-  <w:style w:type="paragraph" w:styleId="TOCHeading">
+  <w:style w:type="paragraph" w:styleId="TBal">
     <w:name w:val="TOC Heading"/>
-    <w:basedOn w:val="Heading1"/>
+    <w:basedOn w:val="Balk1"/>
     <w:next w:val="Normal"/>
     <w:uiPriority w:val="39"/>
     <w:unhideWhenUsed/>
@@ -2821,7 +4652,7 @@
       <w:lang w:eastAsia="en-US" w:bidi="ar-SA"/>
     </w:rPr>
   </w:style>
-  <w:style w:type="paragraph" w:styleId="ListParagraph">
+  <w:style w:type="paragraph" w:styleId="ListeParagraf">
     <w:name w:val="List Paragraph"/>
     <w:basedOn w:val="Normal"/>
     <w:uiPriority w:val="34"/>
@@ -2836,9 +4667,9 @@
       <w:szCs w:val="21"/>
     </w:rPr>
   </w:style>
-  <w:style w:type="character" w:styleId="PlaceholderText">
+  <w:style w:type="character" w:styleId="YerTutucuMetni">
     <w:name w:val="Placeholder Text"/>
-    <w:basedOn w:val="DefaultParagraphFont"/>
+    <w:basedOn w:val="VarsaylanParagrafYazTipi"/>
     <w:uiPriority w:val="99"/>
     <w:semiHidden/>
     <w:rsid w:val="0011139B"/>
@@ -2846,7 +4677,7 @@
       <w:color w:val="808080"/>
     </w:rPr>
   </w:style>
-  <w:style w:type="paragraph" w:styleId="Caption">
+  <w:style w:type="paragraph" w:styleId="ResimYazs">
     <w:name w:val="caption"/>
     <w:basedOn w:val="Normal"/>
     <w:next w:val="Normal"/>
@@ -2866,7 +4697,7 @@
       <w:szCs w:val="16"/>
     </w:rPr>
   </w:style>
-  <w:style w:type="paragraph" w:styleId="TOC1">
+  <w:style w:type="paragraph" w:styleId="T1">
     <w:name w:val="toc 1"/>
     <w:basedOn w:val="Normal"/>
     <w:next w:val="Normal"/>
@@ -2881,15 +4712,32 @@
       <w:rFonts w:cs="Mangal"/>
     </w:rPr>
   </w:style>
-  <w:style w:type="character" w:styleId="Hyperlink">
+  <w:style w:type="character" w:styleId="Kpr">
     <w:name w:val="Hyperlink"/>
-    <w:basedOn w:val="DefaultParagraphFont"/>
+    <w:basedOn w:val="VarsaylanParagrafYazTipi"/>
     <w:uiPriority w:val="99"/>
     <w:unhideWhenUsed/>
     <w:rsid w:val="009D6D77"/>
     <w:rPr>
       <w:color w:val="0563C1" w:themeColor="hyperlink"/>
       <w:u w:val="single"/>
+    </w:rPr>
+  </w:style>
+  <w:style w:type="paragraph" w:customStyle="1" w:styleId="Default">
+    <w:name w:val="Default"/>
+    <w:rsid w:val="00CF5031"/>
+    <w:pPr>
+      <w:autoSpaceDE w:val="0"/>
+      <w:autoSpaceDN w:val="0"/>
+      <w:adjustRightInd w:val="0"/>
+      <w:spacing w:after="0" w:line="240" w:lineRule="auto"/>
+    </w:pPr>
+    <w:rPr>
+      <w:rFonts w:ascii="Times New Roman" w:hAnsi="Times New Roman" w:cs="Times New Roman"/>
+      <w:color w:val="000000"/>
+      <w:sz w:val="24"/>
+      <w:szCs w:val="24"/>
+      <w:lang w:val="tr-TR"/>
     </w:rPr>
   </w:style>
 </w:styles>

</xml_diff>

<commit_message>
svpwm implemented, it's working
</commit_message>
<xml_diff>
--- a/EE462_Project_Report.docx
+++ b/EE462_Project_Report.docx
@@ -1,6 +1,6 @@
 
 <file path=word/document.xml><?xml version="1.0" encoding="utf-8"?>
-<w:document xmlns:wpc="http://schemas.microsoft.com/office/word/2010/wordprocessingCanvas" xmlns:cx="http://schemas.microsoft.com/office/drawing/2014/chartex" xmlns:mc="http://schemas.openxmlformats.org/markup-compatibility/2006" xmlns:o="urn:schemas-microsoft-com:office:office" xmlns:r="http://schemas.openxmlformats.org/officeDocument/2006/relationships" xmlns:m="http://schemas.openxmlformats.org/officeDocument/2006/math" xmlns:v="urn:schemas-microsoft-com:vml" xmlns:wp14="http://schemas.microsoft.com/office/word/2010/wordprocessingDrawing" xmlns:wp="http://schemas.openxmlformats.org/drawingml/2006/wordprocessingDrawing" xmlns:w10="urn:schemas-microsoft-com:office:word" xmlns:w="http://schemas.openxmlformats.org/wordprocessingml/2006/main" xmlns:w14="http://schemas.microsoft.com/office/word/2010/wordml" xmlns:w15="http://schemas.microsoft.com/office/word/2012/wordml" xmlns:w16se="http://schemas.microsoft.com/office/word/2015/wordml/symex" xmlns:wpg="http://schemas.microsoft.com/office/word/2010/wordprocessingGroup" xmlns:wpi="http://schemas.microsoft.com/office/word/2010/wordprocessingInk" xmlns:wne="http://schemas.microsoft.com/office/word/2006/wordml" xmlns:wps="http://schemas.microsoft.com/office/word/2010/wordprocessingShape" mc:Ignorable="w14 w15 w16se wp14">
+<w:document xmlns:wpc="http://schemas.microsoft.com/office/word/2010/wordprocessingCanvas" xmlns:cx="http://schemas.microsoft.com/office/drawing/2014/chartex" xmlns:cx1="http://schemas.microsoft.com/office/drawing/2015/9/8/chartex" xmlns:cx2="http://schemas.microsoft.com/office/drawing/2015/10/21/chartex" xmlns:cx3="http://schemas.microsoft.com/office/drawing/2016/5/9/chartex" xmlns:cx4="http://schemas.microsoft.com/office/drawing/2016/5/10/chartex" xmlns:cx5="http://schemas.microsoft.com/office/drawing/2016/5/11/chartex" xmlns:cx6="http://schemas.microsoft.com/office/drawing/2016/5/12/chartex" xmlns:cx7="http://schemas.microsoft.com/office/drawing/2016/5/13/chartex" xmlns:cx8="http://schemas.microsoft.com/office/drawing/2016/5/14/chartex" xmlns:mc="http://schemas.openxmlformats.org/markup-compatibility/2006" xmlns:aink="http://schemas.microsoft.com/office/drawing/2016/ink" xmlns:am3d="http://schemas.microsoft.com/office/drawing/2017/model3d" xmlns:o="urn:schemas-microsoft-com:office:office" xmlns:r="http://schemas.openxmlformats.org/officeDocument/2006/relationships" xmlns:m="http://schemas.openxmlformats.org/officeDocument/2006/math" xmlns:v="urn:schemas-microsoft-com:vml" xmlns:wp14="http://schemas.microsoft.com/office/word/2010/wordprocessingDrawing" xmlns:wp="http://schemas.openxmlformats.org/drawingml/2006/wordprocessingDrawing" xmlns:w10="urn:schemas-microsoft-com:office:word" xmlns:w="http://schemas.openxmlformats.org/wordprocessingml/2006/main" xmlns:w14="http://schemas.microsoft.com/office/word/2010/wordml" xmlns:w15="http://schemas.microsoft.com/office/word/2012/wordml" xmlns:w16cid="http://schemas.microsoft.com/office/word/2016/wordml/cid" xmlns:w16se="http://schemas.microsoft.com/office/word/2015/wordml/symex" xmlns:wpg="http://schemas.microsoft.com/office/word/2010/wordprocessingGroup" xmlns:wpi="http://schemas.microsoft.com/office/word/2010/wordprocessingInk" xmlns:wne="http://schemas.microsoft.com/office/word/2006/wordml" xmlns:wps="http://schemas.microsoft.com/office/word/2010/wordprocessingShape" mc:Ignorable="w14 w15 w16se w16cid wp14">
   <w:body>
     <w:p>
       <w:pPr>
@@ -532,7 +532,7 @@
       <w:sdtContent>
         <w:p>
           <w:pPr>
-            <w:pStyle w:val="TBal"/>
+            <w:pStyle w:val="TOCHeading"/>
             <w:rPr>
               <w:rFonts w:ascii="Times New Roman" w:hAnsi="Times New Roman" w:cs="Times New Roman"/>
             </w:rPr>
@@ -546,7 +546,7 @@
         </w:p>
         <w:p>
           <w:pPr>
-            <w:pStyle w:val="T1"/>
+            <w:pStyle w:val="TOC1"/>
             <w:tabs>
               <w:tab w:val="left" w:pos="440"/>
               <w:tab w:val="right" w:leader="dot" w:pos="9062"/>
@@ -580,7 +580,7 @@
           <w:hyperlink w:anchor="_Toc10305390" w:history="1">
             <w:r>
               <w:rPr>
-                <w:rStyle w:val="Kpr"/>
+                <w:rStyle w:val="Hyperlink"/>
                 <w:rFonts w:ascii="Times New Roman" w:hAnsi="Times New Roman" w:cs="Times New Roman"/>
                 <w:noProof/>
               </w:rPr>
@@ -598,7 +598,7 @@
             </w:r>
             <w:r>
               <w:rPr>
-                <w:rStyle w:val="Kpr"/>
+                <w:rStyle w:val="Hyperlink"/>
                 <w:rFonts w:ascii="Times New Roman" w:hAnsi="Times New Roman" w:cs="Times New Roman"/>
                 <w:noProof/>
               </w:rPr>
@@ -663,7 +663,7 @@
         </w:p>
         <w:p>
           <w:pPr>
-            <w:pStyle w:val="T1"/>
+            <w:pStyle w:val="TOC1"/>
             <w:tabs>
               <w:tab w:val="left" w:pos="440"/>
               <w:tab w:val="right" w:leader="dot" w:pos="9062"/>
@@ -679,7 +679,7 @@
           <w:hyperlink w:anchor="_Toc10305391" w:history="1">
             <w:r>
               <w:rPr>
-                <w:rStyle w:val="Kpr"/>
+                <w:rStyle w:val="Hyperlink"/>
                 <w:rFonts w:ascii="Times New Roman" w:hAnsi="Times New Roman" w:cs="Times New Roman"/>
                 <w:noProof/>
               </w:rPr>
@@ -697,7 +697,7 @@
             </w:r>
             <w:r>
               <w:rPr>
-                <w:rStyle w:val="Kpr"/>
+                <w:rStyle w:val="Hyperlink"/>
                 <w:rFonts w:ascii="Times New Roman" w:hAnsi="Times New Roman" w:cs="Times New Roman"/>
                 <w:noProof/>
               </w:rPr>
@@ -762,7 +762,7 @@
         </w:p>
         <w:p>
           <w:pPr>
-            <w:pStyle w:val="T1"/>
+            <w:pStyle w:val="TOC1"/>
             <w:tabs>
               <w:tab w:val="left" w:pos="440"/>
               <w:tab w:val="right" w:leader="dot" w:pos="9062"/>
@@ -778,7 +778,7 @@
           <w:hyperlink w:anchor="_Toc10305392" w:history="1">
             <w:r>
               <w:rPr>
-                <w:rStyle w:val="Kpr"/>
+                <w:rStyle w:val="Hyperlink"/>
                 <w:rFonts w:ascii="Times New Roman" w:hAnsi="Times New Roman" w:cs="Times New Roman"/>
                 <w:noProof/>
               </w:rPr>
@@ -796,7 +796,7 @@
             </w:r>
             <w:r>
               <w:rPr>
-                <w:rStyle w:val="Kpr"/>
+                <w:rStyle w:val="Hyperlink"/>
                 <w:rFonts w:ascii="Times New Roman" w:hAnsi="Times New Roman" w:cs="Times New Roman"/>
                 <w:noProof/>
               </w:rPr>
@@ -861,7 +861,7 @@
         </w:p>
         <w:p>
           <w:pPr>
-            <w:pStyle w:val="T1"/>
+            <w:pStyle w:val="TOC1"/>
             <w:tabs>
               <w:tab w:val="left" w:pos="440"/>
               <w:tab w:val="right" w:leader="dot" w:pos="9062"/>
@@ -877,7 +877,7 @@
           <w:hyperlink w:anchor="_Toc10305393" w:history="1">
             <w:r>
               <w:rPr>
-                <w:rStyle w:val="Kpr"/>
+                <w:rStyle w:val="Hyperlink"/>
                 <w:rFonts w:ascii="Times New Roman" w:hAnsi="Times New Roman" w:cs="Times New Roman"/>
                 <w:noProof/>
               </w:rPr>
@@ -895,7 +895,7 @@
             </w:r>
             <w:r>
               <w:rPr>
-                <w:rStyle w:val="Kpr"/>
+                <w:rStyle w:val="Hyperlink"/>
                 <w:rFonts w:ascii="Times New Roman" w:hAnsi="Times New Roman" w:cs="Times New Roman"/>
                 <w:noProof/>
               </w:rPr>
@@ -960,7 +960,7 @@
         </w:p>
         <w:p>
           <w:pPr>
-            <w:pStyle w:val="T1"/>
+            <w:pStyle w:val="TOC1"/>
             <w:tabs>
               <w:tab w:val="left" w:pos="440"/>
               <w:tab w:val="right" w:leader="dot" w:pos="9062"/>
@@ -976,7 +976,7 @@
           <w:hyperlink w:anchor="_Toc10305394" w:history="1">
             <w:r>
               <w:rPr>
-                <w:rStyle w:val="Kpr"/>
+                <w:rStyle w:val="Hyperlink"/>
                 <w:rFonts w:ascii="Times New Roman" w:hAnsi="Times New Roman" w:cs="Times New Roman"/>
                 <w:noProof/>
               </w:rPr>
@@ -994,7 +994,7 @@
             </w:r>
             <w:r>
               <w:rPr>
-                <w:rStyle w:val="Kpr"/>
+                <w:rStyle w:val="Hyperlink"/>
                 <w:rFonts w:ascii="Times New Roman" w:hAnsi="Times New Roman" w:cs="Times New Roman"/>
                 <w:noProof/>
               </w:rPr>
@@ -1059,7 +1059,7 @@
         </w:p>
         <w:p>
           <w:pPr>
-            <w:pStyle w:val="T1"/>
+            <w:pStyle w:val="TOC1"/>
             <w:tabs>
               <w:tab w:val="left" w:pos="440"/>
               <w:tab w:val="right" w:leader="dot" w:pos="9062"/>
@@ -1075,7 +1075,7 @@
           <w:hyperlink w:anchor="_Toc10305395" w:history="1">
             <w:r>
               <w:rPr>
-                <w:rStyle w:val="Kpr"/>
+                <w:rStyle w:val="Hyperlink"/>
                 <w:rFonts w:ascii="Times New Roman" w:hAnsi="Times New Roman" w:cs="Times New Roman"/>
                 <w:noProof/>
               </w:rPr>
@@ -1093,7 +1093,7 @@
             </w:r>
             <w:r>
               <w:rPr>
-                <w:rStyle w:val="Kpr"/>
+                <w:rStyle w:val="Hyperlink"/>
                 <w:rFonts w:ascii="Times New Roman" w:hAnsi="Times New Roman" w:cs="Times New Roman"/>
                 <w:noProof/>
               </w:rPr>
@@ -1158,7 +1158,7 @@
         </w:p>
         <w:p>
           <w:pPr>
-            <w:pStyle w:val="T1"/>
+            <w:pStyle w:val="TOC1"/>
             <w:tabs>
               <w:tab w:val="right" w:leader="dot" w:pos="9062"/>
             </w:tabs>
@@ -1173,7 +1173,7 @@
           <w:hyperlink w:anchor="_Toc10305396" w:history="1">
             <w:r>
               <w:rPr>
-                <w:rStyle w:val="Kpr"/>
+                <w:rStyle w:val="Hyperlink"/>
                 <w:rFonts w:ascii="Times New Roman" w:hAnsi="Times New Roman" w:cs="Times New Roman"/>
                 <w:noProof/>
               </w:rPr>
@@ -1278,7 +1278,7 @@
     </w:p>
     <w:p>
       <w:pPr>
-        <w:pStyle w:val="Balk1"/>
+        <w:pStyle w:val="Heading1"/>
         <w:numPr>
           <w:ilvl w:val="0"/>
           <w:numId w:val="1"/>
@@ -1835,7 +1835,7 @@
     </w:p>
     <w:p>
       <w:pPr>
-        <w:pStyle w:val="ResimYazs"/>
+        <w:pStyle w:val="Caption"/>
         <w:jc w:val="center"/>
         <w:rPr>
           <w:rFonts w:ascii="Times New Roman" w:hAnsi="Times New Roman" w:cs="Times New Roman"/>
@@ -2036,7 +2036,7 @@
     </w:p>
     <w:p>
       <w:pPr>
-        <w:pStyle w:val="Balk1"/>
+        <w:pStyle w:val="Heading1"/>
         <w:numPr>
           <w:ilvl w:val="0"/>
           <w:numId w:val="1"/>
@@ -2067,7 +2067,7 @@
     </w:p>
     <w:p>
       <w:pPr>
-        <w:pStyle w:val="ListeParagraf"/>
+        <w:pStyle w:val="ListParagraph"/>
         <w:numPr>
           <w:ilvl w:val="0"/>
           <w:numId w:val="2"/>
@@ -2143,7 +2143,7 @@
     </w:p>
     <w:p>
       <w:pPr>
-        <w:pStyle w:val="ListeParagraf"/>
+        <w:pStyle w:val="ListParagraph"/>
         <w:rPr>
           <w:rFonts w:ascii="Times New Roman" w:hAnsi="Times New Roman" w:cs="Times New Roman"/>
           <w:sz w:val="24"/>
@@ -2153,7 +2153,7 @@
     </w:p>
     <w:p>
       <w:pPr>
-        <w:pStyle w:val="ListeParagraf"/>
+        <w:pStyle w:val="ListParagraph"/>
         <w:rPr>
           <w:rFonts w:ascii="Times New Roman" w:hAnsi="Times New Roman" w:cs="Times New Roman"/>
           <w:sz w:val="24"/>
@@ -2309,7 +2309,7 @@
     </w:p>
     <w:p>
       <w:pPr>
-        <w:pStyle w:val="ListeParagraf"/>
+        <w:pStyle w:val="ListParagraph"/>
         <w:rPr>
           <w:rFonts w:ascii="Times New Roman" w:hAnsi="Times New Roman" w:cs="Times New Roman"/>
           <w:sz w:val="24"/>
@@ -2319,7 +2319,7 @@
     </w:p>
     <w:p>
       <w:pPr>
-        <w:pStyle w:val="ListeParagraf"/>
+        <w:pStyle w:val="ListParagraph"/>
         <w:rPr>
           <w:rFonts w:ascii="Times New Roman" w:hAnsi="Times New Roman" w:cs="Times New Roman"/>
           <w:sz w:val="24"/>
@@ -2563,7 +2563,7 @@
     </w:p>
     <w:p>
       <w:pPr>
-        <w:pStyle w:val="ListeParagraf"/>
+        <w:pStyle w:val="ListParagraph"/>
         <w:rPr>
           <w:rFonts w:ascii="Times New Roman" w:hAnsi="Times New Roman" w:cs="Times New Roman"/>
           <w:sz w:val="24"/>
@@ -2573,7 +2573,7 @@
     </w:p>
     <w:p>
       <w:pPr>
-        <w:pStyle w:val="ListeParagraf"/>
+        <w:pStyle w:val="ListParagraph"/>
         <w:numPr>
           <w:ilvl w:val="0"/>
           <w:numId w:val="2"/>
@@ -2595,7 +2595,7 @@
     </w:p>
     <w:p>
       <w:pPr>
-        <w:pStyle w:val="ListeParagraf"/>
+        <w:pStyle w:val="ListParagraph"/>
         <w:ind w:left="360"/>
         <w:rPr>
           <w:rFonts w:ascii="Times New Roman" w:hAnsi="Times New Roman" w:cs="Times New Roman"/>
@@ -2606,7 +2606,7 @@
     </w:p>
     <w:p>
       <w:pPr>
-        <w:pStyle w:val="ListeParagraf"/>
+        <w:pStyle w:val="ListParagraph"/>
         <w:rPr>
           <w:rFonts w:ascii="Times New Roman" w:hAnsi="Times New Roman" w:cs="Times New Roman"/>
           <w:sz w:val="24"/>
@@ -2764,7 +2764,7 @@
     </w:p>
     <w:p>
       <w:pPr>
-        <w:pStyle w:val="ListeParagraf"/>
+        <w:pStyle w:val="ListParagraph"/>
         <w:rPr>
           <w:rFonts w:ascii="Times New Roman" w:hAnsi="Times New Roman" w:cs="Times New Roman"/>
           <w:sz w:val="24"/>
@@ -3079,7 +3079,7 @@
     </w:p>
     <w:p>
       <w:pPr>
-        <w:pStyle w:val="ResimYazs"/>
+        <w:pStyle w:val="Caption"/>
         <w:jc w:val="center"/>
         <w:rPr>
           <w:rFonts w:ascii="Times New Roman" w:hAnsi="Times New Roman" w:cs="Times New Roman"/>
@@ -3147,7 +3147,7 @@
     </w:p>
     <w:p>
       <w:pPr>
-        <w:pStyle w:val="ListeParagraf"/>
+        <w:pStyle w:val="ListParagraph"/>
         <w:numPr>
           <w:ilvl w:val="0"/>
           <w:numId w:val="2"/>
@@ -3284,7 +3284,7 @@
     </w:p>
     <w:p>
       <w:pPr>
-        <w:pStyle w:val="ResimYazs"/>
+        <w:pStyle w:val="Caption"/>
         <w:jc w:val="center"/>
         <w:rPr>
           <w:rFonts w:ascii="Times New Roman" w:hAnsi="Times New Roman" w:cs="Times New Roman"/>
@@ -3404,7 +3404,7 @@
     </w:p>
     <w:p>
       <w:pPr>
-        <w:pStyle w:val="ResimYazs"/>
+        <w:pStyle w:val="Caption"/>
         <w:jc w:val="center"/>
         <w:rPr>
           <w:rFonts w:ascii="Times New Roman" w:hAnsi="Times New Roman" w:cs="Times New Roman"/>
@@ -3473,7 +3473,7 @@
     <w:p/>
     <w:p>
       <w:pPr>
-        <w:pStyle w:val="Balk1"/>
+        <w:pStyle w:val="Heading1"/>
         <w:numPr>
           <w:ilvl w:val="0"/>
           <w:numId w:val="1"/>
@@ -3605,7 +3605,7 @@
     </w:p>
     <w:p>
       <w:pPr>
-        <w:pStyle w:val="ResimYazs"/>
+        <w:pStyle w:val="Caption"/>
         <w:jc w:val="center"/>
         <w:rPr>
           <w:rFonts w:ascii="Times New Roman" w:hAnsi="Times New Roman" w:cs="Times New Roman"/>
@@ -3673,7 +3673,7 @@
     </w:p>
     <w:p>
       <w:pPr>
-        <w:pStyle w:val="ListeParagraf"/>
+        <w:pStyle w:val="ListParagraph"/>
         <w:numPr>
           <w:ilvl w:val="0"/>
           <w:numId w:val="5"/>
@@ -3683,12 +3683,10 @@
       <w:r>
         <w:t>%90</w:t>
       </w:r>
-      <w:bookmarkStart w:id="3" w:name="_GoBack"/>
-      <w:bookmarkEnd w:id="3"/>
-    </w:p>
-    <w:p>
-      <w:pPr>
-        <w:pStyle w:val="Balk1"/>
+    </w:p>
+    <w:p>
+      <w:pPr>
+        <w:pStyle w:val="Heading1"/>
         <w:numPr>
           <w:ilvl w:val="0"/>
           <w:numId w:val="1"/>
@@ -3698,18 +3696,191 @@
           <w:rFonts w:ascii="Times New Roman" w:hAnsi="Times New Roman" w:cs="Times New Roman"/>
         </w:rPr>
       </w:pPr>
-      <w:bookmarkStart w:id="4" w:name="_Toc10305393"/>
+      <w:bookmarkStart w:id="3" w:name="_Toc10305393"/>
       <w:r>
         <w:rPr>
           <w:rFonts w:ascii="Times New Roman" w:hAnsi="Times New Roman" w:cs="Times New Roman"/>
         </w:rPr>
         <w:t>PART C: Space Vector PWM (SVPWM)</w:t>
       </w:r>
+      <w:bookmarkEnd w:id="3"/>
+    </w:p>
+    <w:p/>
+    <w:p>
+      <w:pPr>
+        <w:ind w:firstLine="360"/>
+      </w:pPr>
+      <w:r>
+        <w:t xml:space="preserve">Since in this part we are allowed to use readily available Simulink blocks implementing SVPWM is quite easy. Without changing control loops, SVPWM Generator (2-level) block, which can be seen in Figure 6, is added which uses inverse Clarke’s transformation instead of Sinusoidal PWM Generator subsystem in Figure 5.  </w:t>
+      </w:r>
+    </w:p>
+    <w:p>
+      <w:pPr>
+        <w:keepNext/>
+        <w:ind w:firstLine="360"/>
+        <w:jc w:val="center"/>
+      </w:pPr>
+      <w:r>
+        <w:rPr>
+          <w:noProof/>
+        </w:rPr>
+        <w:drawing>
+          <wp:inline distT="0" distB="0" distL="0" distR="0" wp14:anchorId="25052E41" wp14:editId="2A4554BB">
+            <wp:extent cx="4124325" cy="1974322"/>
+            <wp:effectExtent l="0" t="0" r="0" b="6985"/>
+            <wp:docPr id="3" name="Picture 3"/>
+            <wp:cNvGraphicFramePr>
+              <a:graphicFrameLocks xmlns:a="http://schemas.openxmlformats.org/drawingml/2006/main" noChangeAspect="1"/>
+            </wp:cNvGraphicFramePr>
+            <a:graphic xmlns:a="http://schemas.openxmlformats.org/drawingml/2006/main">
+              <a:graphicData uri="http://schemas.openxmlformats.org/drawingml/2006/picture">
+                <pic:pic xmlns:pic="http://schemas.openxmlformats.org/drawingml/2006/picture">
+                  <pic:nvPicPr>
+                    <pic:cNvPr id="1" name=""/>
+                    <pic:cNvPicPr/>
+                  </pic:nvPicPr>
+                  <pic:blipFill>
+                    <a:blip r:embed="rId11"/>
+                    <a:stretch>
+                      <a:fillRect/>
+                    </a:stretch>
+                  </pic:blipFill>
+                  <pic:spPr>
+                    <a:xfrm>
+                      <a:off x="0" y="0"/>
+                      <a:ext cx="4125581" cy="1974923"/>
+                    </a:xfrm>
+                    <a:prstGeom prst="rect">
+                      <a:avLst/>
+                    </a:prstGeom>
+                  </pic:spPr>
+                </pic:pic>
+              </a:graphicData>
+            </a:graphic>
+          </wp:inline>
+        </w:drawing>
+      </w:r>
+    </w:p>
+    <w:p>
+      <w:pPr>
+        <w:pStyle w:val="Caption"/>
+        <w:jc w:val="center"/>
+      </w:pPr>
+      <w:r>
+        <w:t xml:space="preserve">Figure </w:t>
+      </w:r>
+      <w:fldSimple w:instr=" SEQ Figure \* ARABIC ">
+        <w:r>
+          <w:rPr>
+            <w:noProof/>
+          </w:rPr>
+          <w:t>6</w:t>
+        </w:r>
+      </w:fldSimple>
+      <w:r>
+        <w:t>: SVPWM Simulink model</w:t>
+      </w:r>
+    </w:p>
+    <w:p/>
+    <w:p>
+      <w:pPr>
+        <w:pStyle w:val="ListParagraph"/>
+        <w:numPr>
+          <w:ilvl w:val="0"/>
+          <w:numId w:val="6"/>
+        </w:numPr>
+      </w:pPr>
+      <w:r>
+        <w:t xml:space="preserve"> In this part, we are asked to r</w:t>
+      </w:r>
+      <w:r>
+        <w:t>epeat part B using a Space Vector PWM algorithm</w:t>
+      </w:r>
+      <w:r>
+        <w:t xml:space="preserve">. </w:t>
+      </w:r>
+    </w:p>
+    <w:p/>
+    <w:p>
+      <w:pPr>
+        <w:ind w:firstLine="360"/>
+      </w:pPr>
+      <w:r>
+        <w:t xml:space="preserve">Speed versus time plot of </w:t>
+      </w:r>
+      <w:r>
+        <w:t>SVPWM</w:t>
+      </w:r>
+      <w:r>
+        <w:t xml:space="preserve"> scheme </w:t>
+      </w:r>
+      <w:r>
+        <w:t>from %90 of the rated speed to rated speed</w:t>
+      </w:r>
+      <w:r>
+        <w:t xml:space="preserve"> can be seen in Figure 7</w:t>
+      </w:r>
+      <w:r>
+        <w:t>. Also, m</w:t>
+      </w:r>
+      <w:r>
+        <w:t>otor 3-phase line-to-line voltages and 3-phase line currents vs. time</w:t>
+      </w:r>
+      <w:r>
+        <w:t xml:space="preserve"> plots are in Figure 8. Plots of </w:t>
+      </w:r>
+      <w:r>
+        <w:t>d and q currents are in Figure 9. Finally, since in this part we are driving constant torque, its plot is not added.</w:t>
+      </w:r>
+    </w:p>
+    <w:p>
+      <w:pPr>
+        <w:ind w:firstLine="360"/>
+      </w:pPr>
+    </w:p>
+    <w:p/>
+    <w:p>
+      <w:pPr>
+        <w:keepNext/>
+        <w:jc w:val="center"/>
+      </w:pPr>
+    </w:p>
+    <w:p>
+      <w:pPr>
+        <w:pStyle w:val="Caption"/>
+        <w:jc w:val="center"/>
+      </w:pPr>
+      <w:r>
+        <w:t xml:space="preserve">Figure </w:t>
+      </w:r>
+      <w:fldSimple w:instr=" SEQ Figure \* ARABIC ">
+        <w:r>
+          <w:rPr>
+            <w:noProof/>
+          </w:rPr>
+          <w:t>7</w:t>
+        </w:r>
+      </w:fldSimple>
+      <w:r>
+        <w:t xml:space="preserve">: Rotor speed versus time plot </w:t>
+      </w:r>
+      <w:r>
+        <w:t xml:space="preserve">from </w:t>
+      </w:r>
+      <w:r>
+        <w:t>%90 of the rated speed to rat</w:t>
+      </w:r>
+      <w:bookmarkStart w:id="4" w:name="_GoBack"/>
       <w:bookmarkEnd w:id="4"/>
-    </w:p>
-    <w:p>
-      <w:pPr>
-        <w:pStyle w:val="Balk1"/>
+      <w:r>
+        <w:t>ed speed</w:t>
+      </w:r>
+    </w:p>
+    <w:p/>
+    <w:p/>
+    <w:p>
+      <w:pPr>
+        <w:pStyle w:val="Heading1"/>
         <w:numPr>
           <w:ilvl w:val="0"/>
           <w:numId w:val="1"/>
@@ -3730,7 +3901,7 @@
     </w:p>
     <w:p>
       <w:pPr>
-        <w:pStyle w:val="Balk1"/>
+        <w:pStyle w:val="Heading1"/>
         <w:numPr>
           <w:ilvl w:val="0"/>
           <w:numId w:val="1"/>
@@ -3751,7 +3922,7 @@
     </w:p>
     <w:p>
       <w:pPr>
-        <w:pStyle w:val="Balk1"/>
+        <w:pStyle w:val="Heading1"/>
         <w:jc w:val="both"/>
         <w:rPr>
           <w:rFonts w:ascii="Times New Roman" w:hAnsi="Times New Roman" w:cs="Times New Roman"/>
@@ -3791,7 +3962,7 @@
 </file>
 
 <file path=word/numbering.xml><?xml version="1.0" encoding="utf-8"?>
-<w:numbering xmlns:wpc="http://schemas.microsoft.com/office/word/2010/wordprocessingCanvas" xmlns:cx="http://schemas.microsoft.com/office/drawing/2014/chartex" xmlns:mc="http://schemas.openxmlformats.org/markup-compatibility/2006" xmlns:o="urn:schemas-microsoft-com:office:office" xmlns:r="http://schemas.openxmlformats.org/officeDocument/2006/relationships" xmlns:m="http://schemas.openxmlformats.org/officeDocument/2006/math" xmlns:v="urn:schemas-microsoft-com:vml" xmlns:wp14="http://schemas.microsoft.com/office/word/2010/wordprocessingDrawing" xmlns:wp="http://schemas.openxmlformats.org/drawingml/2006/wordprocessingDrawing" xmlns:w10="urn:schemas-microsoft-com:office:word" xmlns:w="http://schemas.openxmlformats.org/wordprocessingml/2006/main" xmlns:w14="http://schemas.microsoft.com/office/word/2010/wordml" xmlns:w15="http://schemas.microsoft.com/office/word/2012/wordml" xmlns:w16se="http://schemas.microsoft.com/office/word/2015/wordml/symex" xmlns:wpg="http://schemas.microsoft.com/office/word/2010/wordprocessingGroup" xmlns:wpi="http://schemas.microsoft.com/office/word/2010/wordprocessingInk" xmlns:wne="http://schemas.microsoft.com/office/word/2006/wordml" xmlns:wps="http://schemas.microsoft.com/office/word/2010/wordprocessingShape" mc:Ignorable="w14 w15 w16se wp14">
+<w:numbering xmlns:wpc="http://schemas.microsoft.com/office/word/2010/wordprocessingCanvas" xmlns:cx="http://schemas.microsoft.com/office/drawing/2014/chartex" xmlns:cx1="http://schemas.microsoft.com/office/drawing/2015/9/8/chartex" xmlns:cx2="http://schemas.microsoft.com/office/drawing/2015/10/21/chartex" xmlns:cx3="http://schemas.microsoft.com/office/drawing/2016/5/9/chartex" xmlns:cx4="http://schemas.microsoft.com/office/drawing/2016/5/10/chartex" xmlns:cx5="http://schemas.microsoft.com/office/drawing/2016/5/11/chartex" xmlns:cx6="http://schemas.microsoft.com/office/drawing/2016/5/12/chartex" xmlns:cx7="http://schemas.microsoft.com/office/drawing/2016/5/13/chartex" xmlns:cx8="http://schemas.microsoft.com/office/drawing/2016/5/14/chartex" xmlns:mc="http://schemas.openxmlformats.org/markup-compatibility/2006" xmlns:aink="http://schemas.microsoft.com/office/drawing/2016/ink" xmlns:am3d="http://schemas.microsoft.com/office/drawing/2017/model3d" xmlns:o="urn:schemas-microsoft-com:office:office" xmlns:r="http://schemas.openxmlformats.org/officeDocument/2006/relationships" xmlns:m="http://schemas.openxmlformats.org/officeDocument/2006/math" xmlns:v="urn:schemas-microsoft-com:vml" xmlns:wp14="http://schemas.microsoft.com/office/word/2010/wordprocessingDrawing" xmlns:wp="http://schemas.openxmlformats.org/drawingml/2006/wordprocessingDrawing" xmlns:w10="urn:schemas-microsoft-com:office:word" xmlns:w="http://schemas.openxmlformats.org/wordprocessingml/2006/main" xmlns:w14="http://schemas.microsoft.com/office/word/2010/wordml" xmlns:w15="http://schemas.microsoft.com/office/word/2012/wordml" xmlns:w16cid="http://schemas.microsoft.com/office/word/2016/wordml/cid" xmlns:w16se="http://schemas.microsoft.com/office/word/2015/wordml/symex" xmlns:wpg="http://schemas.microsoft.com/office/word/2010/wordprocessingGroup" xmlns:wpi="http://schemas.microsoft.com/office/word/2010/wordprocessingInk" xmlns:wne="http://schemas.microsoft.com/office/word/2006/wordml" xmlns:wps="http://schemas.microsoft.com/office/word/2010/wordprocessingShape" mc:Ignorable="w14 w15 w16se w16cid wp14">
   <w:abstractNum w:abstractNumId="0" w15:restartNumberingAfterBreak="0">
     <w:nsid w:val="1555196F"/>
     <w:multiLevelType w:val="hybridMultilevel"/>
@@ -4081,16 +4252,16 @@
     </w:lvl>
   </w:abstractNum>
   <w:abstractNum w:abstractNumId="3" w15:restartNumberingAfterBreak="0">
-    <w:nsid w:val="54DF3D21"/>
+    <w:nsid w:val="3BE33F1A"/>
     <w:multiLevelType w:val="hybridMultilevel"/>
-    <w:tmpl w:val="0A8E45A0"/>
+    <w:tmpl w:val="115E8886"/>
     <w:lvl w:ilvl="0" w:tplc="0409000F">
       <w:start w:val="1"/>
       <w:numFmt w:val="decimal"/>
       <w:lvlText w:val="%1."/>
       <w:lvlJc w:val="left"/>
       <w:pPr>
-        <w:ind w:left="360" w:hanging="360"/>
+        <w:ind w:left="720" w:hanging="360"/>
       </w:pPr>
       <w:rPr>
         <w:rFonts w:hint="default"/>
@@ -4102,7 +4273,7 @@
       <w:lvlText w:val="%2."/>
       <w:lvlJc w:val="left"/>
       <w:pPr>
-        <w:ind w:left="1080" w:hanging="360"/>
+        <w:ind w:left="1440" w:hanging="360"/>
       </w:pPr>
     </w:lvl>
     <w:lvl w:ilvl="2" w:tplc="0409001B" w:tentative="1">
@@ -4111,7 +4282,7 @@
       <w:lvlText w:val="%3."/>
       <w:lvlJc w:val="right"/>
       <w:pPr>
-        <w:ind w:left="1800" w:hanging="180"/>
+        <w:ind w:left="2160" w:hanging="180"/>
       </w:pPr>
     </w:lvl>
     <w:lvl w:ilvl="3" w:tplc="0409000F" w:tentative="1">
@@ -4120,7 +4291,7 @@
       <w:lvlText w:val="%4."/>
       <w:lvlJc w:val="left"/>
       <w:pPr>
-        <w:ind w:left="2520" w:hanging="360"/>
+        <w:ind w:left="2880" w:hanging="360"/>
       </w:pPr>
     </w:lvl>
     <w:lvl w:ilvl="4" w:tplc="04090019" w:tentative="1">
@@ -4129,7 +4300,7 @@
       <w:lvlText w:val="%5."/>
       <w:lvlJc w:val="left"/>
       <w:pPr>
-        <w:ind w:left="3240" w:hanging="360"/>
+        <w:ind w:left="3600" w:hanging="360"/>
       </w:pPr>
     </w:lvl>
     <w:lvl w:ilvl="5" w:tplc="0409001B" w:tentative="1">
@@ -4138,7 +4309,7 @@
       <w:lvlText w:val="%6."/>
       <w:lvlJc w:val="right"/>
       <w:pPr>
-        <w:ind w:left="3960" w:hanging="180"/>
+        <w:ind w:left="4320" w:hanging="180"/>
       </w:pPr>
     </w:lvl>
     <w:lvl w:ilvl="6" w:tplc="0409000F" w:tentative="1">
@@ -4147,7 +4318,7 @@
       <w:lvlText w:val="%7."/>
       <w:lvlJc w:val="left"/>
       <w:pPr>
-        <w:ind w:left="4680" w:hanging="360"/>
+        <w:ind w:left="5040" w:hanging="360"/>
       </w:pPr>
     </w:lvl>
     <w:lvl w:ilvl="7" w:tplc="04090019" w:tentative="1">
@@ -4156,7 +4327,7 @@
       <w:lvlText w:val="%8."/>
       <w:lvlJc w:val="left"/>
       <w:pPr>
-        <w:ind w:left="5400" w:hanging="360"/>
+        <w:ind w:left="5760" w:hanging="360"/>
       </w:pPr>
     </w:lvl>
     <w:lvl w:ilvl="8" w:tplc="0409001B" w:tentative="1">
@@ -4165,21 +4336,21 @@
       <w:lvlText w:val="%9."/>
       <w:lvlJc w:val="right"/>
       <w:pPr>
-        <w:ind w:left="6120" w:hanging="180"/>
+        <w:ind w:left="6480" w:hanging="180"/>
       </w:pPr>
     </w:lvl>
   </w:abstractNum>
   <w:abstractNum w:abstractNumId="4" w15:restartNumberingAfterBreak="0">
-    <w:nsid w:val="5BB73744"/>
+    <w:nsid w:val="54DF3D21"/>
     <w:multiLevelType w:val="hybridMultilevel"/>
-    <w:tmpl w:val="05B08156"/>
+    <w:tmpl w:val="0A8E45A0"/>
     <w:lvl w:ilvl="0" w:tplc="0409000F">
       <w:start w:val="1"/>
       <w:numFmt w:val="decimal"/>
       <w:lvlText w:val="%1."/>
       <w:lvlJc w:val="left"/>
       <w:pPr>
-        <w:ind w:left="720" w:hanging="360"/>
+        <w:ind w:left="360" w:hanging="360"/>
       </w:pPr>
       <w:rPr>
         <w:rFonts w:hint="default"/>
@@ -4191,7 +4362,7 @@
       <w:lvlText w:val="%2."/>
       <w:lvlJc w:val="left"/>
       <w:pPr>
-        <w:ind w:left="1440" w:hanging="360"/>
+        <w:ind w:left="1080" w:hanging="360"/>
       </w:pPr>
     </w:lvl>
     <w:lvl w:ilvl="2" w:tplc="0409001B" w:tentative="1">
@@ -4200,7 +4371,7 @@
       <w:lvlText w:val="%3."/>
       <w:lvlJc w:val="right"/>
       <w:pPr>
-        <w:ind w:left="2160" w:hanging="180"/>
+        <w:ind w:left="1800" w:hanging="180"/>
       </w:pPr>
     </w:lvl>
     <w:lvl w:ilvl="3" w:tplc="0409000F" w:tentative="1">
@@ -4209,7 +4380,7 @@
       <w:lvlText w:val="%4."/>
       <w:lvlJc w:val="left"/>
       <w:pPr>
-        <w:ind w:left="2880" w:hanging="360"/>
+        <w:ind w:left="2520" w:hanging="360"/>
       </w:pPr>
     </w:lvl>
     <w:lvl w:ilvl="4" w:tplc="04090019" w:tentative="1">
@@ -4218,7 +4389,7 @@
       <w:lvlText w:val="%5."/>
       <w:lvlJc w:val="left"/>
       <w:pPr>
-        <w:ind w:left="3600" w:hanging="360"/>
+        <w:ind w:left="3240" w:hanging="360"/>
       </w:pPr>
     </w:lvl>
     <w:lvl w:ilvl="5" w:tplc="0409001B" w:tentative="1">
@@ -4227,7 +4398,7 @@
       <w:lvlText w:val="%6."/>
       <w:lvlJc w:val="right"/>
       <w:pPr>
-        <w:ind w:left="4320" w:hanging="180"/>
+        <w:ind w:left="3960" w:hanging="180"/>
       </w:pPr>
     </w:lvl>
     <w:lvl w:ilvl="6" w:tplc="0409000F" w:tentative="1">
@@ -4236,7 +4407,7 @@
       <w:lvlText w:val="%7."/>
       <w:lvlJc w:val="left"/>
       <w:pPr>
-        <w:ind w:left="5040" w:hanging="360"/>
+        <w:ind w:left="4680" w:hanging="360"/>
       </w:pPr>
     </w:lvl>
     <w:lvl w:ilvl="7" w:tplc="04090019" w:tentative="1">
@@ -4245,7 +4416,7 @@
       <w:lvlText w:val="%8."/>
       <w:lvlJc w:val="left"/>
       <w:pPr>
-        <w:ind w:left="5760" w:hanging="360"/>
+        <w:ind w:left="5400" w:hanging="360"/>
       </w:pPr>
     </w:lvl>
     <w:lvl w:ilvl="8" w:tplc="0409001B" w:tentative="1">
@@ -4254,15 +4425,104 @@
       <w:lvlText w:val="%9."/>
       <w:lvlJc w:val="right"/>
       <w:pPr>
+        <w:ind w:left="6120" w:hanging="180"/>
+      </w:pPr>
+    </w:lvl>
+  </w:abstractNum>
+  <w:abstractNum w:abstractNumId="5" w15:restartNumberingAfterBreak="0">
+    <w:nsid w:val="5BB73744"/>
+    <w:multiLevelType w:val="hybridMultilevel"/>
+    <w:tmpl w:val="05B08156"/>
+    <w:lvl w:ilvl="0" w:tplc="0409000F">
+      <w:start w:val="1"/>
+      <w:numFmt w:val="decimal"/>
+      <w:lvlText w:val="%1."/>
+      <w:lvlJc w:val="left"/>
+      <w:pPr>
+        <w:ind w:left="720" w:hanging="360"/>
+      </w:pPr>
+      <w:rPr>
+        <w:rFonts w:hint="default"/>
+      </w:rPr>
+    </w:lvl>
+    <w:lvl w:ilvl="1" w:tplc="04090019" w:tentative="1">
+      <w:start w:val="1"/>
+      <w:numFmt w:val="lowerLetter"/>
+      <w:lvlText w:val="%2."/>
+      <w:lvlJc w:val="left"/>
+      <w:pPr>
+        <w:ind w:left="1440" w:hanging="360"/>
+      </w:pPr>
+    </w:lvl>
+    <w:lvl w:ilvl="2" w:tplc="0409001B" w:tentative="1">
+      <w:start w:val="1"/>
+      <w:numFmt w:val="lowerRoman"/>
+      <w:lvlText w:val="%3."/>
+      <w:lvlJc w:val="right"/>
+      <w:pPr>
+        <w:ind w:left="2160" w:hanging="180"/>
+      </w:pPr>
+    </w:lvl>
+    <w:lvl w:ilvl="3" w:tplc="0409000F" w:tentative="1">
+      <w:start w:val="1"/>
+      <w:numFmt w:val="decimal"/>
+      <w:lvlText w:val="%4."/>
+      <w:lvlJc w:val="left"/>
+      <w:pPr>
+        <w:ind w:left="2880" w:hanging="360"/>
+      </w:pPr>
+    </w:lvl>
+    <w:lvl w:ilvl="4" w:tplc="04090019" w:tentative="1">
+      <w:start w:val="1"/>
+      <w:numFmt w:val="lowerLetter"/>
+      <w:lvlText w:val="%5."/>
+      <w:lvlJc w:val="left"/>
+      <w:pPr>
+        <w:ind w:left="3600" w:hanging="360"/>
+      </w:pPr>
+    </w:lvl>
+    <w:lvl w:ilvl="5" w:tplc="0409001B" w:tentative="1">
+      <w:start w:val="1"/>
+      <w:numFmt w:val="lowerRoman"/>
+      <w:lvlText w:val="%6."/>
+      <w:lvlJc w:val="right"/>
+      <w:pPr>
+        <w:ind w:left="4320" w:hanging="180"/>
+      </w:pPr>
+    </w:lvl>
+    <w:lvl w:ilvl="6" w:tplc="0409000F" w:tentative="1">
+      <w:start w:val="1"/>
+      <w:numFmt w:val="decimal"/>
+      <w:lvlText w:val="%7."/>
+      <w:lvlJc w:val="left"/>
+      <w:pPr>
+        <w:ind w:left="5040" w:hanging="360"/>
+      </w:pPr>
+    </w:lvl>
+    <w:lvl w:ilvl="7" w:tplc="04090019" w:tentative="1">
+      <w:start w:val="1"/>
+      <w:numFmt w:val="lowerLetter"/>
+      <w:lvlText w:val="%8."/>
+      <w:lvlJc w:val="left"/>
+      <w:pPr>
+        <w:ind w:left="5760" w:hanging="360"/>
+      </w:pPr>
+    </w:lvl>
+    <w:lvl w:ilvl="8" w:tplc="0409001B" w:tentative="1">
+      <w:start w:val="1"/>
+      <w:numFmt w:val="lowerRoman"/>
+      <w:lvlText w:val="%9."/>
+      <w:lvlJc w:val="right"/>
+      <w:pPr>
         <w:ind w:left="6480" w:hanging="180"/>
       </w:pPr>
     </w:lvl>
   </w:abstractNum>
   <w:num w:numId="1">
-    <w:abstractNumId w:val="4"/>
+    <w:abstractNumId w:val="5"/>
   </w:num>
   <w:num w:numId="2">
-    <w:abstractNumId w:val="3"/>
+    <w:abstractNumId w:val="4"/>
   </w:num>
   <w:num w:numId="3">
     <w:abstractNumId w:val="0"/>
@@ -4273,11 +4533,14 @@
   <w:num w:numId="5">
     <w:abstractNumId w:val="1"/>
   </w:num>
+  <w:num w:numId="6">
+    <w:abstractNumId w:val="3"/>
+  </w:num>
 </w:numbering>
 </file>
 
 <file path=word/styles.xml><?xml version="1.0" encoding="utf-8"?>
-<w:styles xmlns:mc="http://schemas.openxmlformats.org/markup-compatibility/2006" xmlns:r="http://schemas.openxmlformats.org/officeDocument/2006/relationships" xmlns:w="http://schemas.openxmlformats.org/wordprocessingml/2006/main" xmlns:w14="http://schemas.microsoft.com/office/word/2010/wordml" xmlns:w15="http://schemas.microsoft.com/office/word/2012/wordml" xmlns:w16se="http://schemas.microsoft.com/office/word/2015/wordml/symex" mc:Ignorable="w14 w15 w16se">
+<w:styles xmlns:mc="http://schemas.openxmlformats.org/markup-compatibility/2006" xmlns:r="http://schemas.openxmlformats.org/officeDocument/2006/relationships" xmlns:w="http://schemas.openxmlformats.org/wordprocessingml/2006/main" xmlns:w14="http://schemas.microsoft.com/office/word/2010/wordml" xmlns:w15="http://schemas.microsoft.com/office/word/2012/wordml" xmlns:w16cid="http://schemas.microsoft.com/office/word/2016/wordml/cid" xmlns:w16se="http://schemas.microsoft.com/office/word/2015/wordml/symex" mc:Ignorable="w14 w15 w16se w16cid">
   <w:docDefaults>
     <w:rPrDefault>
       <w:rPr>
@@ -4293,7 +4556,7 @@
       </w:pPr>
     </w:pPrDefault>
   </w:docDefaults>
-  <w:latentStyles w:defLockedState="0" w:defUIPriority="99" w:defSemiHidden="0" w:defUnhideWhenUsed="0" w:defQFormat="0" w:count="371">
+  <w:latentStyles w:defLockedState="0" w:defUIPriority="99" w:defSemiHidden="0" w:defUnhideWhenUsed="0" w:defQFormat="0" w:count="376">
     <w:lsdException w:name="Normal" w:uiPriority="0" w:qFormat="1"/>
     <w:lsdException w:name="heading 1" w:uiPriority="9" w:qFormat="1"/>
     <w:lsdException w:name="heading 2" w:semiHidden="1" w:uiPriority="9" w:unhideWhenUsed="1" w:qFormat="1"/>
@@ -4399,7 +4662,6 @@
     <w:lsdException w:name="HTML Sample" w:semiHidden="1" w:unhideWhenUsed="1"/>
     <w:lsdException w:name="HTML Typewriter" w:semiHidden="1" w:unhideWhenUsed="1"/>
     <w:lsdException w:name="HTML Variable" w:semiHidden="1" w:unhideWhenUsed="1"/>
-    <w:lsdException w:name="Normal Table" w:semiHidden="1" w:unhideWhenUsed="1"/>
     <w:lsdException w:name="annotation subject" w:semiHidden="1" w:unhideWhenUsed="1"/>
     <w:lsdException w:name="No List" w:semiHidden="1" w:unhideWhenUsed="1"/>
     <w:lsdException w:name="Outline List 1" w:semiHidden="1" w:unhideWhenUsed="1"/>
@@ -4442,11 +4704,8 @@
     <w:lsdException w:name="Table Contemporary" w:semiHidden="1" w:unhideWhenUsed="1"/>
     <w:lsdException w:name="Table Elegant" w:semiHidden="1" w:unhideWhenUsed="1"/>
     <w:lsdException w:name="Table Professional" w:semiHidden="1" w:unhideWhenUsed="1"/>
-    <w:lsdException w:name="Table Subtle 1" w:semiHidden="1" w:unhideWhenUsed="1"/>
     <w:lsdException w:name="Table Subtle 2" w:semiHidden="1" w:unhideWhenUsed="1"/>
     <w:lsdException w:name="Table Web 1" w:semiHidden="1" w:unhideWhenUsed="1"/>
-    <w:lsdException w:name="Table Web 2" w:semiHidden="1" w:unhideWhenUsed="1"/>
-    <w:lsdException w:name="Table Web 3" w:semiHidden="1" w:unhideWhenUsed="1"/>
     <w:lsdException w:name="Balloon Text" w:semiHidden="1" w:unhideWhenUsed="1"/>
     <w:lsdException w:name="Table Grid" w:uiPriority="39"/>
     <w:lsdException w:name="Table Theme" w:semiHidden="1" w:unhideWhenUsed="1"/>
@@ -4665,6 +4924,11 @@
     <w:lsdException w:name="List Table 5 Dark Accent 6" w:uiPriority="50"/>
     <w:lsdException w:name="List Table 6 Colorful Accent 6" w:uiPriority="51"/>
     <w:lsdException w:name="List Table 7 Colorful Accent 6" w:uiPriority="52"/>
+    <w:lsdException w:name="Mention" w:semiHidden="1" w:unhideWhenUsed="1"/>
+    <w:lsdException w:name="Smart Hyperlink" w:semiHidden="1" w:unhideWhenUsed="1"/>
+    <w:lsdException w:name="Hashtag" w:semiHidden="1" w:unhideWhenUsed="1"/>
+    <w:lsdException w:name="Unresolved Mention" w:semiHidden="1" w:unhideWhenUsed="1"/>
+    <w:lsdException w:name="Smart Link" w:semiHidden="1" w:unhideWhenUsed="1"/>
   </w:latentStyles>
   <w:style w:type="paragraph" w:default="1" w:styleId="Normal">
     <w:name w:val="Normal"/>
@@ -4681,11 +4945,11 @@
       <w:lang w:eastAsia="zh-CN" w:bidi="hi-IN"/>
     </w:rPr>
   </w:style>
-  <w:style w:type="paragraph" w:styleId="Balk1">
+  <w:style w:type="paragraph" w:styleId="Heading1">
     <w:name w:val="heading 1"/>
     <w:basedOn w:val="Normal"/>
     <w:next w:val="Normal"/>
-    <w:link w:val="Balk1Char"/>
+    <w:link w:val="Heading1Char"/>
     <w:uiPriority w:val="9"/>
     <w:qFormat/>
     <w:rsid w:val="0011139B"/>
@@ -4704,13 +4968,13 @@
       <w:szCs w:val="29"/>
     </w:rPr>
   </w:style>
-  <w:style w:type="character" w:default="1" w:styleId="VarsaylanParagrafYazTipi">
+  <w:style w:type="character" w:default="1" w:styleId="DefaultParagraphFont">
     <w:name w:val="Default Paragraph Font"/>
     <w:uiPriority w:val="1"/>
     <w:semiHidden/>
     <w:unhideWhenUsed/>
   </w:style>
-  <w:style w:type="table" w:default="1" w:styleId="NormalTablo">
+  <w:style w:type="table" w:default="1" w:styleId="TableNormal">
     <w:name w:val="Normal Table"/>
     <w:uiPriority w:val="99"/>
     <w:semiHidden/>
@@ -4725,7 +4989,7 @@
       </w:tblCellMar>
     </w:tblPr>
   </w:style>
-  <w:style w:type="numbering" w:default="1" w:styleId="ListeYok">
+  <w:style w:type="numbering" w:default="1" w:styleId="NoList">
     <w:name w:val="No List"/>
     <w:uiPriority w:val="99"/>
     <w:semiHidden/>
@@ -4746,10 +5010,10 @@
       <w:lang w:eastAsia="en-GB"/>
     </w:rPr>
   </w:style>
-  <w:style w:type="character" w:customStyle="1" w:styleId="Balk1Char">
-    <w:name w:val="Başlık 1 Char"/>
-    <w:basedOn w:val="VarsaylanParagrafYazTipi"/>
-    <w:link w:val="Balk1"/>
+  <w:style w:type="character" w:customStyle="1" w:styleId="Heading1Char">
+    <w:name w:val="Heading 1 Char"/>
+    <w:basedOn w:val="DefaultParagraphFont"/>
+    <w:link w:val="Heading1"/>
     <w:uiPriority w:val="9"/>
     <w:rsid w:val="0011139B"/>
     <w:rPr>
@@ -4762,9 +5026,9 @@
       <w:lang w:eastAsia="zh-CN" w:bidi="hi-IN"/>
     </w:rPr>
   </w:style>
-  <w:style w:type="paragraph" w:styleId="TBal">
+  <w:style w:type="paragraph" w:styleId="TOCHeading">
     <w:name w:val="TOC Heading"/>
-    <w:basedOn w:val="Balk1"/>
+    <w:basedOn w:val="Heading1"/>
     <w:next w:val="Normal"/>
     <w:uiPriority w:val="39"/>
     <w:unhideWhenUsed/>
@@ -4782,7 +5046,7 @@
       <w:lang w:eastAsia="en-US" w:bidi="ar-SA"/>
     </w:rPr>
   </w:style>
-  <w:style w:type="paragraph" w:styleId="ListeParagraf">
+  <w:style w:type="paragraph" w:styleId="ListParagraph">
     <w:name w:val="List Paragraph"/>
     <w:basedOn w:val="Normal"/>
     <w:uiPriority w:val="34"/>
@@ -4797,9 +5061,9 @@
       <w:szCs w:val="21"/>
     </w:rPr>
   </w:style>
-  <w:style w:type="character" w:styleId="YerTutucuMetni">
+  <w:style w:type="character" w:styleId="PlaceholderText">
     <w:name w:val="Placeholder Text"/>
-    <w:basedOn w:val="VarsaylanParagrafYazTipi"/>
+    <w:basedOn w:val="DefaultParagraphFont"/>
     <w:uiPriority w:val="99"/>
     <w:semiHidden/>
     <w:rsid w:val="0011139B"/>
@@ -4807,7 +5071,7 @@
       <w:color w:val="808080"/>
     </w:rPr>
   </w:style>
-  <w:style w:type="paragraph" w:styleId="ResimYazs">
+  <w:style w:type="paragraph" w:styleId="Caption">
     <w:name w:val="caption"/>
     <w:basedOn w:val="Normal"/>
     <w:next w:val="Normal"/>
@@ -4827,7 +5091,7 @@
       <w:szCs w:val="16"/>
     </w:rPr>
   </w:style>
-  <w:style w:type="paragraph" w:styleId="T1">
+  <w:style w:type="paragraph" w:styleId="TOC1">
     <w:name w:val="toc 1"/>
     <w:basedOn w:val="Normal"/>
     <w:next w:val="Normal"/>
@@ -4842,9 +5106,9 @@
       <w:rFonts w:cs="Mangal"/>
     </w:rPr>
   </w:style>
-  <w:style w:type="character" w:styleId="Kpr">
+  <w:style w:type="character" w:styleId="Hyperlink">
     <w:name w:val="Hyperlink"/>
-    <w:basedOn w:val="VarsaylanParagrafYazTipi"/>
+    <w:basedOn w:val="DefaultParagraphFont"/>
     <w:uiPriority w:val="99"/>
     <w:unhideWhenUsed/>
     <w:rsid w:val="009D6D77"/>

</xml_diff>

<commit_message>
Part B is added into report. There exist still some missing parts.
</commit_message>
<xml_diff>
--- a/EE462_Project_Report.docx
+++ b/EE462_Project_Report.docx
@@ -1,6 +1,6 @@
 
 <file path=word/document.xml><?xml version="1.0" encoding="utf-8"?>
-<w:document xmlns:wpc="http://schemas.microsoft.com/office/word/2010/wordprocessingCanvas" xmlns:cx="http://schemas.microsoft.com/office/drawing/2014/chartex" xmlns:cx1="http://schemas.microsoft.com/office/drawing/2015/9/8/chartex" xmlns:cx2="http://schemas.microsoft.com/office/drawing/2015/10/21/chartex" xmlns:cx3="http://schemas.microsoft.com/office/drawing/2016/5/9/chartex" xmlns:cx4="http://schemas.microsoft.com/office/drawing/2016/5/10/chartex" xmlns:cx5="http://schemas.microsoft.com/office/drawing/2016/5/11/chartex" xmlns:cx6="http://schemas.microsoft.com/office/drawing/2016/5/12/chartex" xmlns:cx7="http://schemas.microsoft.com/office/drawing/2016/5/13/chartex" xmlns:cx8="http://schemas.microsoft.com/office/drawing/2016/5/14/chartex" xmlns:mc="http://schemas.openxmlformats.org/markup-compatibility/2006" xmlns:aink="http://schemas.microsoft.com/office/drawing/2016/ink" xmlns:am3d="http://schemas.microsoft.com/office/drawing/2017/model3d" xmlns:o="urn:schemas-microsoft-com:office:office" xmlns:r="http://schemas.openxmlformats.org/officeDocument/2006/relationships" xmlns:m="http://schemas.openxmlformats.org/officeDocument/2006/math" xmlns:v="urn:schemas-microsoft-com:vml" xmlns:wp14="http://schemas.microsoft.com/office/word/2010/wordprocessingDrawing" xmlns:wp="http://schemas.openxmlformats.org/drawingml/2006/wordprocessingDrawing" xmlns:w10="urn:schemas-microsoft-com:office:word" xmlns:w="http://schemas.openxmlformats.org/wordprocessingml/2006/main" xmlns:w14="http://schemas.microsoft.com/office/word/2010/wordml" xmlns:w15="http://schemas.microsoft.com/office/word/2012/wordml" xmlns:w16cid="http://schemas.microsoft.com/office/word/2016/wordml/cid" xmlns:w16se="http://schemas.microsoft.com/office/word/2015/wordml/symex" xmlns:wpg="http://schemas.microsoft.com/office/word/2010/wordprocessingGroup" xmlns:wpi="http://schemas.microsoft.com/office/word/2010/wordprocessingInk" xmlns:wne="http://schemas.microsoft.com/office/word/2006/wordml" xmlns:wps="http://schemas.microsoft.com/office/word/2010/wordprocessingShape" mc:Ignorable="w14 w15 w16se w16cid wp14">
+<w:document xmlns:wpc="http://schemas.microsoft.com/office/word/2010/wordprocessingCanvas" xmlns:cx="http://schemas.microsoft.com/office/drawing/2014/chartex" xmlns:mc="http://schemas.openxmlformats.org/markup-compatibility/2006" xmlns:o="urn:schemas-microsoft-com:office:office" xmlns:r="http://schemas.openxmlformats.org/officeDocument/2006/relationships" xmlns:m="http://schemas.openxmlformats.org/officeDocument/2006/math" xmlns:v="urn:schemas-microsoft-com:vml" xmlns:wp14="http://schemas.microsoft.com/office/word/2010/wordprocessingDrawing" xmlns:wp="http://schemas.openxmlformats.org/drawingml/2006/wordprocessingDrawing" xmlns:w10="urn:schemas-microsoft-com:office:word" xmlns:w="http://schemas.openxmlformats.org/wordprocessingml/2006/main" xmlns:w14="http://schemas.microsoft.com/office/word/2010/wordml" xmlns:w15="http://schemas.microsoft.com/office/word/2012/wordml" xmlns:w16se="http://schemas.microsoft.com/office/word/2015/wordml/symex" xmlns:wpg="http://schemas.microsoft.com/office/word/2010/wordprocessingGroup" xmlns:wpi="http://schemas.microsoft.com/office/word/2010/wordprocessingInk" xmlns:wne="http://schemas.microsoft.com/office/word/2006/wordml" xmlns:wps="http://schemas.microsoft.com/office/word/2010/wordprocessingShape" mc:Ignorable="w14 w15 w16se wp14">
   <w:body>
     <w:p>
       <w:pPr>
@@ -532,7 +532,7 @@
       <w:sdtContent>
         <w:p>
           <w:pPr>
-            <w:pStyle w:val="TOCHeading"/>
+            <w:pStyle w:val="TBal"/>
             <w:rPr>
               <w:rFonts w:ascii="Times New Roman" w:hAnsi="Times New Roman" w:cs="Times New Roman"/>
             </w:rPr>
@@ -546,7 +546,7 @@
         </w:p>
         <w:p>
           <w:pPr>
-            <w:pStyle w:val="TOC1"/>
+            <w:pStyle w:val="T1"/>
             <w:tabs>
               <w:tab w:val="left" w:pos="440"/>
               <w:tab w:val="right" w:leader="dot" w:pos="9062"/>
@@ -580,7 +580,7 @@
           <w:hyperlink w:anchor="_Toc10305390" w:history="1">
             <w:r>
               <w:rPr>
-                <w:rStyle w:val="Hyperlink"/>
+                <w:rStyle w:val="Kpr"/>
                 <w:rFonts w:ascii="Times New Roman" w:hAnsi="Times New Roman" w:cs="Times New Roman"/>
                 <w:noProof/>
               </w:rPr>
@@ -598,7 +598,7 @@
             </w:r>
             <w:r>
               <w:rPr>
-                <w:rStyle w:val="Hyperlink"/>
+                <w:rStyle w:val="Kpr"/>
                 <w:rFonts w:ascii="Times New Roman" w:hAnsi="Times New Roman" w:cs="Times New Roman"/>
                 <w:noProof/>
               </w:rPr>
@@ -663,7 +663,7 @@
         </w:p>
         <w:p>
           <w:pPr>
-            <w:pStyle w:val="TOC1"/>
+            <w:pStyle w:val="T1"/>
             <w:tabs>
               <w:tab w:val="left" w:pos="440"/>
               <w:tab w:val="right" w:leader="dot" w:pos="9062"/>
@@ -679,7 +679,7 @@
           <w:hyperlink w:anchor="_Toc10305391" w:history="1">
             <w:r>
               <w:rPr>
-                <w:rStyle w:val="Hyperlink"/>
+                <w:rStyle w:val="Kpr"/>
                 <w:rFonts w:ascii="Times New Roman" w:hAnsi="Times New Roman" w:cs="Times New Roman"/>
                 <w:noProof/>
               </w:rPr>
@@ -697,7 +697,7 @@
             </w:r>
             <w:r>
               <w:rPr>
-                <w:rStyle w:val="Hyperlink"/>
+                <w:rStyle w:val="Kpr"/>
                 <w:rFonts w:ascii="Times New Roman" w:hAnsi="Times New Roman" w:cs="Times New Roman"/>
                 <w:noProof/>
               </w:rPr>
@@ -762,7 +762,7 @@
         </w:p>
         <w:p>
           <w:pPr>
-            <w:pStyle w:val="TOC1"/>
+            <w:pStyle w:val="T1"/>
             <w:tabs>
               <w:tab w:val="left" w:pos="440"/>
               <w:tab w:val="right" w:leader="dot" w:pos="9062"/>
@@ -778,7 +778,7 @@
           <w:hyperlink w:anchor="_Toc10305392" w:history="1">
             <w:r>
               <w:rPr>
-                <w:rStyle w:val="Hyperlink"/>
+                <w:rStyle w:val="Kpr"/>
                 <w:rFonts w:ascii="Times New Roman" w:hAnsi="Times New Roman" w:cs="Times New Roman"/>
                 <w:noProof/>
               </w:rPr>
@@ -796,7 +796,7 @@
             </w:r>
             <w:r>
               <w:rPr>
-                <w:rStyle w:val="Hyperlink"/>
+                <w:rStyle w:val="Kpr"/>
                 <w:rFonts w:ascii="Times New Roman" w:hAnsi="Times New Roman" w:cs="Times New Roman"/>
                 <w:noProof/>
               </w:rPr>
@@ -861,7 +861,7 @@
         </w:p>
         <w:p>
           <w:pPr>
-            <w:pStyle w:val="TOC1"/>
+            <w:pStyle w:val="T1"/>
             <w:tabs>
               <w:tab w:val="left" w:pos="440"/>
               <w:tab w:val="right" w:leader="dot" w:pos="9062"/>
@@ -877,7 +877,7 @@
           <w:hyperlink w:anchor="_Toc10305393" w:history="1">
             <w:r>
               <w:rPr>
-                <w:rStyle w:val="Hyperlink"/>
+                <w:rStyle w:val="Kpr"/>
                 <w:rFonts w:ascii="Times New Roman" w:hAnsi="Times New Roman" w:cs="Times New Roman"/>
                 <w:noProof/>
               </w:rPr>
@@ -895,7 +895,7 @@
             </w:r>
             <w:r>
               <w:rPr>
-                <w:rStyle w:val="Hyperlink"/>
+                <w:rStyle w:val="Kpr"/>
                 <w:rFonts w:ascii="Times New Roman" w:hAnsi="Times New Roman" w:cs="Times New Roman"/>
                 <w:noProof/>
               </w:rPr>
@@ -960,7 +960,7 @@
         </w:p>
         <w:p>
           <w:pPr>
-            <w:pStyle w:val="TOC1"/>
+            <w:pStyle w:val="T1"/>
             <w:tabs>
               <w:tab w:val="left" w:pos="440"/>
               <w:tab w:val="right" w:leader="dot" w:pos="9062"/>
@@ -976,7 +976,7 @@
           <w:hyperlink w:anchor="_Toc10305394" w:history="1">
             <w:r>
               <w:rPr>
-                <w:rStyle w:val="Hyperlink"/>
+                <w:rStyle w:val="Kpr"/>
                 <w:rFonts w:ascii="Times New Roman" w:hAnsi="Times New Roman" w:cs="Times New Roman"/>
                 <w:noProof/>
               </w:rPr>
@@ -994,7 +994,7 @@
             </w:r>
             <w:r>
               <w:rPr>
-                <w:rStyle w:val="Hyperlink"/>
+                <w:rStyle w:val="Kpr"/>
                 <w:rFonts w:ascii="Times New Roman" w:hAnsi="Times New Roman" w:cs="Times New Roman"/>
                 <w:noProof/>
               </w:rPr>
@@ -1059,7 +1059,7 @@
         </w:p>
         <w:p>
           <w:pPr>
-            <w:pStyle w:val="TOC1"/>
+            <w:pStyle w:val="T1"/>
             <w:tabs>
               <w:tab w:val="left" w:pos="440"/>
               <w:tab w:val="right" w:leader="dot" w:pos="9062"/>
@@ -1075,7 +1075,7 @@
           <w:hyperlink w:anchor="_Toc10305395" w:history="1">
             <w:r>
               <w:rPr>
-                <w:rStyle w:val="Hyperlink"/>
+                <w:rStyle w:val="Kpr"/>
                 <w:rFonts w:ascii="Times New Roman" w:hAnsi="Times New Roman" w:cs="Times New Roman"/>
                 <w:noProof/>
               </w:rPr>
@@ -1093,7 +1093,7 @@
             </w:r>
             <w:r>
               <w:rPr>
-                <w:rStyle w:val="Hyperlink"/>
+                <w:rStyle w:val="Kpr"/>
                 <w:rFonts w:ascii="Times New Roman" w:hAnsi="Times New Roman" w:cs="Times New Roman"/>
                 <w:noProof/>
               </w:rPr>
@@ -1158,7 +1158,7 @@
         </w:p>
         <w:p>
           <w:pPr>
-            <w:pStyle w:val="TOC1"/>
+            <w:pStyle w:val="T1"/>
             <w:tabs>
               <w:tab w:val="right" w:leader="dot" w:pos="9062"/>
             </w:tabs>
@@ -1173,7 +1173,7 @@
           <w:hyperlink w:anchor="_Toc10305396" w:history="1">
             <w:r>
               <w:rPr>
-                <w:rStyle w:val="Hyperlink"/>
+                <w:rStyle w:val="Kpr"/>
                 <w:rFonts w:ascii="Times New Roman" w:hAnsi="Times New Roman" w:cs="Times New Roman"/>
                 <w:noProof/>
               </w:rPr>
@@ -1278,7 +1278,7 @@
     </w:p>
     <w:p>
       <w:pPr>
-        <w:pStyle w:val="Heading1"/>
+        <w:pStyle w:val="Balk1"/>
         <w:numPr>
           <w:ilvl w:val="0"/>
           <w:numId w:val="1"/>
@@ -1835,7 +1835,7 @@
     </w:p>
     <w:p>
       <w:pPr>
-        <w:pStyle w:val="Caption"/>
+        <w:pStyle w:val="ResimYazs"/>
         <w:jc w:val="center"/>
         <w:rPr>
           <w:rFonts w:ascii="Times New Roman" w:hAnsi="Times New Roman" w:cs="Times New Roman"/>
@@ -2036,7 +2036,7 @@
     </w:p>
     <w:p>
       <w:pPr>
-        <w:pStyle w:val="Heading1"/>
+        <w:pStyle w:val="Balk1"/>
         <w:numPr>
           <w:ilvl w:val="0"/>
           <w:numId w:val="1"/>
@@ -2067,7 +2067,7 @@
     </w:p>
     <w:p>
       <w:pPr>
-        <w:pStyle w:val="ListParagraph"/>
+        <w:pStyle w:val="ListeParagraf"/>
         <w:numPr>
           <w:ilvl w:val="0"/>
           <w:numId w:val="2"/>
@@ -2143,7 +2143,7 @@
     </w:p>
     <w:p>
       <w:pPr>
-        <w:pStyle w:val="ListParagraph"/>
+        <w:pStyle w:val="ListeParagraf"/>
         <w:rPr>
           <w:rFonts w:ascii="Times New Roman" w:hAnsi="Times New Roman" w:cs="Times New Roman"/>
           <w:sz w:val="24"/>
@@ -2153,7 +2153,7 @@
     </w:p>
     <w:p>
       <w:pPr>
-        <w:pStyle w:val="ListParagraph"/>
+        <w:pStyle w:val="ListeParagraf"/>
         <w:rPr>
           <w:rFonts w:ascii="Times New Roman" w:hAnsi="Times New Roman" w:cs="Times New Roman"/>
           <w:sz w:val="24"/>
@@ -2309,7 +2309,7 @@
     </w:p>
     <w:p>
       <w:pPr>
-        <w:pStyle w:val="ListParagraph"/>
+        <w:pStyle w:val="ListeParagraf"/>
         <w:rPr>
           <w:rFonts w:ascii="Times New Roman" w:hAnsi="Times New Roman" w:cs="Times New Roman"/>
           <w:sz w:val="24"/>
@@ -2319,7 +2319,7 @@
     </w:p>
     <w:p>
       <w:pPr>
-        <w:pStyle w:val="ListParagraph"/>
+        <w:pStyle w:val="ListeParagraf"/>
         <w:rPr>
           <w:rFonts w:ascii="Times New Roman" w:hAnsi="Times New Roman" w:cs="Times New Roman"/>
           <w:sz w:val="24"/>
@@ -2563,7 +2563,7 @@
     </w:p>
     <w:p>
       <w:pPr>
-        <w:pStyle w:val="ListParagraph"/>
+        <w:pStyle w:val="ListeParagraf"/>
         <w:rPr>
           <w:rFonts w:ascii="Times New Roman" w:hAnsi="Times New Roman" w:cs="Times New Roman"/>
           <w:sz w:val="24"/>
@@ -2573,7 +2573,7 @@
     </w:p>
     <w:p>
       <w:pPr>
-        <w:pStyle w:val="ListParagraph"/>
+        <w:pStyle w:val="ListeParagraf"/>
         <w:numPr>
           <w:ilvl w:val="0"/>
           <w:numId w:val="2"/>
@@ -2595,7 +2595,7 @@
     </w:p>
     <w:p>
       <w:pPr>
-        <w:pStyle w:val="ListParagraph"/>
+        <w:pStyle w:val="ListeParagraf"/>
         <w:ind w:left="360"/>
         <w:rPr>
           <w:rFonts w:ascii="Times New Roman" w:hAnsi="Times New Roman" w:cs="Times New Roman"/>
@@ -2606,7 +2606,7 @@
     </w:p>
     <w:p>
       <w:pPr>
-        <w:pStyle w:val="ListParagraph"/>
+        <w:pStyle w:val="ListeParagraf"/>
         <w:rPr>
           <w:rFonts w:ascii="Times New Roman" w:hAnsi="Times New Roman" w:cs="Times New Roman"/>
           <w:sz w:val="24"/>
@@ -2764,7 +2764,7 @@
     </w:p>
     <w:p>
       <w:pPr>
-        <w:pStyle w:val="ListParagraph"/>
+        <w:pStyle w:val="ListeParagraf"/>
         <w:rPr>
           <w:rFonts w:ascii="Times New Roman" w:hAnsi="Times New Roman" w:cs="Times New Roman"/>
           <w:sz w:val="24"/>
@@ -3079,7 +3079,7 @@
     </w:p>
     <w:p>
       <w:pPr>
-        <w:pStyle w:val="Caption"/>
+        <w:pStyle w:val="ResimYazs"/>
         <w:jc w:val="center"/>
         <w:rPr>
           <w:rFonts w:ascii="Times New Roman" w:hAnsi="Times New Roman" w:cs="Times New Roman"/>
@@ -3147,7 +3147,7 @@
     </w:p>
     <w:p>
       <w:pPr>
-        <w:pStyle w:val="ListParagraph"/>
+        <w:pStyle w:val="ListeParagraf"/>
         <w:numPr>
           <w:ilvl w:val="0"/>
           <w:numId w:val="2"/>
@@ -3284,7 +3284,7 @@
     </w:p>
     <w:p>
       <w:pPr>
-        <w:pStyle w:val="Caption"/>
+        <w:pStyle w:val="ResimYazs"/>
         <w:jc w:val="center"/>
         <w:rPr>
           <w:rFonts w:ascii="Times New Roman" w:hAnsi="Times New Roman" w:cs="Times New Roman"/>
@@ -3404,7 +3404,7 @@
     </w:p>
     <w:p>
       <w:pPr>
-        <w:pStyle w:val="Caption"/>
+        <w:pStyle w:val="ResimYazs"/>
         <w:jc w:val="center"/>
         <w:rPr>
           <w:rFonts w:ascii="Times New Roman" w:hAnsi="Times New Roman" w:cs="Times New Roman"/>
@@ -3473,7 +3473,7 @@
     <w:p/>
     <w:p>
       <w:pPr>
-        <w:pStyle w:val="Heading1"/>
+        <w:pStyle w:val="Balk1"/>
         <w:numPr>
           <w:ilvl w:val="0"/>
           <w:numId w:val="1"/>
@@ -3605,7 +3605,7 @@
     </w:p>
     <w:p>
       <w:pPr>
-        <w:pStyle w:val="Caption"/>
+        <w:pStyle w:val="ResimYazs"/>
         <w:jc w:val="center"/>
         <w:rPr>
           <w:rFonts w:ascii="Times New Roman" w:hAnsi="Times New Roman" w:cs="Times New Roman"/>
@@ -3673,62 +3673,237 @@
     </w:p>
     <w:p>
       <w:pPr>
-        <w:pStyle w:val="ListParagraph"/>
+        <w:pStyle w:val="ListeParagraf"/>
         <w:numPr>
           <w:ilvl w:val="0"/>
           <w:numId w:val="5"/>
         </w:numPr>
         <w:ind w:left="426" w:hanging="426"/>
-      </w:pPr>
-      <w:r>
+        <w:rPr>
+          <w:rFonts w:ascii="Times New Roman" w:hAnsi="Times New Roman" w:cs="Times New Roman"/>
+          <w:sz w:val="24"/>
+          <w:szCs w:val="24"/>
+        </w:rPr>
+      </w:pPr>
+      <w:r>
+        <w:rPr>
+          <w:rFonts w:ascii="Times New Roman" w:hAnsi="Times New Roman" w:cs="Times New Roman"/>
+          <w:sz w:val="24"/>
+          <w:szCs w:val="24"/>
+        </w:rPr>
         <w:t>%90</w:t>
       </w:r>
-    </w:p>
-    <w:p>
-      <w:pPr>
-        <w:pStyle w:val="Heading1"/>
-        <w:numPr>
-          <w:ilvl w:val="0"/>
-          <w:numId w:val="1"/>
-        </w:numPr>
-        <w:jc w:val="both"/>
-        <w:rPr>
-          <w:rFonts w:ascii="Times New Roman" w:hAnsi="Times New Roman" w:cs="Times New Roman"/>
-        </w:rPr>
-      </w:pPr>
-      <w:bookmarkStart w:id="3" w:name="_Toc10305393"/>
-      <w:r>
-        <w:rPr>
-          <w:rFonts w:ascii="Times New Roman" w:hAnsi="Times New Roman" w:cs="Times New Roman"/>
-        </w:rPr>
-        <w:t>PART C: Space Vector PWM (SVPWM)</w:t>
-      </w:r>
-      <w:bookmarkEnd w:id="3"/>
-    </w:p>
-    <w:p/>
-    <w:p>
-      <w:pPr>
-        <w:ind w:firstLine="360"/>
-      </w:pPr>
-      <w:r>
-        <w:t xml:space="preserve">Since in this part we are allowed to use readily available Simulink blocks implementing SVPWM is quite easy. Without changing control loops, SVPWM Generator (2-level) block, which can be seen in Figure 6, is added which uses inverse Clarke’s transformation instead of Sinusoidal PWM Generator subsystem in Figure 5.  </w:t>
+      <w:r>
+        <w:rPr>
+          <w:rFonts w:ascii="Times New Roman" w:hAnsi="Times New Roman" w:cs="Times New Roman"/>
+          <w:sz w:val="24"/>
+          <w:szCs w:val="24"/>
+        </w:rPr>
+        <w:t xml:space="preserve"> of the rated speed is found using the equation (5).</w:t>
+      </w:r>
+    </w:p>
+    <w:p>
+      <w:pPr>
+        <w:rPr>
+          <w:rFonts w:ascii="Times New Roman" w:hAnsi="Times New Roman" w:cs="Times New Roman"/>
+          <w:sz w:val="24"/>
+        </w:rPr>
+      </w:pPr>
+    </w:p>
+    <w:p>
+      <w:pPr>
+        <w:ind w:left="1080"/>
+        <w:rPr>
+          <w:rFonts w:ascii="Times New Roman" w:hAnsi="Times New Roman" w:cs="Times New Roman"/>
+          <w:sz w:val="24"/>
+        </w:rPr>
+      </w:pPr>
+      <m:oMathPara>
+        <m:oMath>
+          <m:sSub>
+            <m:sSubPr>
+              <m:ctrlPr>
+                <w:rPr>
+                  <w:rFonts w:ascii="Cambria Math" w:hAnsi="Cambria Math" w:cs="Times New Roman"/>
+                  <w:i/>
+                  <w:sz w:val="24"/>
+                </w:rPr>
+              </m:ctrlPr>
+            </m:sSubPr>
+            <m:e>
+              <m:r>
+                <w:rPr>
+                  <w:rFonts w:ascii="Cambria Math" w:hAnsi="Cambria Math" w:cs="Times New Roman"/>
+                  <w:sz w:val="24"/>
+                </w:rPr>
+                <m:t>ω</m:t>
+              </m:r>
+            </m:e>
+            <m:sub>
+              <m:r>
+                <w:rPr>
+                  <w:rFonts w:ascii="Cambria Math" w:hAnsi="Cambria Math" w:cs="Times New Roman"/>
+                  <w:sz w:val="24"/>
+                </w:rPr>
+                <m:t>nominal</m:t>
+              </m:r>
+            </m:sub>
+          </m:sSub>
+          <m:r>
+            <w:rPr>
+              <w:rFonts w:ascii="Cambria Math" w:hAnsi="Cambria Math" w:cs="Times New Roman"/>
+              <w:sz w:val="24"/>
+            </w:rPr>
+            <m:t>*%90</m:t>
+          </m:r>
+          <m:r>
+            <w:rPr>
+              <w:rFonts w:ascii="Cambria Math" w:hAnsi="Cambria Math" w:cs="Times New Roman"/>
+              <w:sz w:val="24"/>
+            </w:rPr>
+            <m:t xml:space="preserve">=266.67  </m:t>
+          </m:r>
+          <m:f>
+            <m:fPr>
+              <m:ctrlPr>
+                <w:rPr>
+                  <w:rFonts w:ascii="Cambria Math" w:hAnsi="Cambria Math" w:cs="Times New Roman"/>
+                  <w:i/>
+                  <w:sz w:val="24"/>
+                </w:rPr>
+              </m:ctrlPr>
+            </m:fPr>
+            <m:num>
+              <m:r>
+                <w:rPr>
+                  <w:rFonts w:ascii="Cambria Math" w:hAnsi="Cambria Math" w:cs="Times New Roman"/>
+                  <w:sz w:val="24"/>
+                </w:rPr>
+                <m:t>rad</m:t>
+              </m:r>
+            </m:num>
+            <m:den>
+              <m:r>
+                <w:rPr>
+                  <w:rFonts w:ascii="Cambria Math" w:hAnsi="Cambria Math" w:cs="Times New Roman"/>
+                  <w:sz w:val="24"/>
+                </w:rPr>
+                <m:t>s</m:t>
+              </m:r>
+            </m:den>
+          </m:f>
+          <m:r>
+            <w:rPr>
+              <w:rFonts w:ascii="Cambria Math" w:hAnsi="Cambria Math" w:cs="Times New Roman"/>
+              <w:sz w:val="24"/>
+            </w:rPr>
+            <m:t>*%90=240</m:t>
+          </m:r>
+          <m:r>
+            <w:rPr>
+              <w:rFonts w:ascii="Cambria Math" w:hAnsi="Cambria Math" w:cs="Times New Roman"/>
+              <w:sz w:val="24"/>
+            </w:rPr>
+            <m:t xml:space="preserve"> </m:t>
+          </m:r>
+          <m:f>
+            <m:fPr>
+              <m:ctrlPr>
+                <w:rPr>
+                  <w:rFonts w:ascii="Cambria Math" w:hAnsi="Cambria Math" w:cs="Times New Roman"/>
+                  <w:i/>
+                  <w:sz w:val="24"/>
+                </w:rPr>
+              </m:ctrlPr>
+            </m:fPr>
+            <m:num>
+              <m:r>
+                <w:rPr>
+                  <w:rFonts w:ascii="Cambria Math" w:hAnsi="Cambria Math" w:cs="Times New Roman"/>
+                  <w:sz w:val="24"/>
+                </w:rPr>
+                <m:t>rad</m:t>
+              </m:r>
+            </m:num>
+            <m:den>
+              <m:r>
+                <w:rPr>
+                  <w:rFonts w:ascii="Cambria Math" w:hAnsi="Cambria Math" w:cs="Times New Roman"/>
+                  <w:sz w:val="24"/>
+                </w:rPr>
+                <m:t>s</m:t>
+              </m:r>
+            </m:den>
+          </m:f>
+          <m:r>
+            <w:rPr>
+              <w:rFonts w:ascii="Cambria Math" w:hAnsi="Cambria Math" w:cs="Times New Roman"/>
+              <w:sz w:val="24"/>
+            </w:rPr>
+            <m:t xml:space="preserve">    </m:t>
+          </m:r>
+          <m:d>
+            <m:dPr>
+              <m:ctrlPr>
+                <w:rPr>
+                  <w:rFonts w:ascii="Cambria Math" w:hAnsi="Cambria Math" w:cs="Times New Roman"/>
+                  <w:i/>
+                  <w:sz w:val="24"/>
+                </w:rPr>
+              </m:ctrlPr>
+            </m:dPr>
+            <m:e>
+              <m:r>
+                <w:rPr>
+                  <w:rFonts w:ascii="Cambria Math" w:hAnsi="Cambria Math" w:cs="Times New Roman"/>
+                  <w:sz w:val="24"/>
+                </w:rPr>
+                <m:t>5</m:t>
+              </m:r>
+            </m:e>
+          </m:d>
+        </m:oMath>
+      </m:oMathPara>
+    </w:p>
+    <w:p>
+      <w:pPr>
+        <w:rPr>
+          <w:rFonts w:ascii="Times New Roman" w:hAnsi="Times New Roman" w:cs="Times New Roman"/>
+          <w:sz w:val="24"/>
+        </w:rPr>
+      </w:pPr>
+      <w:r>
+        <w:rPr>
+          <w:rFonts w:ascii="Times New Roman" w:hAnsi="Times New Roman" w:cs="Times New Roman"/>
+          <w:sz w:val="24"/>
+        </w:rPr>
+        <w:t>Now, apply th</w:t>
+      </w:r>
+      <w:r>
+        <w:rPr>
+          <w:rFonts w:ascii="Times New Roman" w:hAnsi="Times New Roman" w:cs="Times New Roman"/>
+          <w:sz w:val="24"/>
+        </w:rPr>
+        <w:t>e %90 rated speed to rated speed</w:t>
+      </w:r>
+      <w:r>
+        <w:rPr>
+          <w:rFonts w:ascii="Times New Roman" w:hAnsi="Times New Roman" w:cs="Times New Roman"/>
+          <w:sz w:val="24"/>
+        </w:rPr>
+        <w:t xml:space="preserve"> at rated current while driving a constant torque load of 60Nm.</w:t>
       </w:r>
     </w:p>
     <w:p>
       <w:pPr>
         <w:keepNext/>
-        <w:ind w:firstLine="360"/>
-        <w:jc w:val="center"/>
-      </w:pPr>
-      <w:r>
-        <w:rPr>
-          <w:noProof/>
-        </w:rPr>
+      </w:pPr>
+      <w:r>
         <w:drawing>
-          <wp:inline distT="0" distB="0" distL="0" distR="0" wp14:anchorId="25052E41" wp14:editId="2A4554BB">
-            <wp:extent cx="4124325" cy="1974322"/>
-            <wp:effectExtent l="0" t="0" r="0" b="6985"/>
-            <wp:docPr id="3" name="Picture 3"/>
+          <wp:inline distT="0" distB="0" distL="0" distR="0" wp14:anchorId="438FEF1A" wp14:editId="519424AF">
+            <wp:extent cx="5760720" cy="2714625"/>
+            <wp:effectExtent l="0" t="0" r="0" b="9525"/>
+            <wp:docPr id="39" name="Resim 39"/>
             <wp:cNvGraphicFramePr>
               <a:graphicFrameLocks xmlns:a="http://schemas.openxmlformats.org/drawingml/2006/main" noChangeAspect="1"/>
             </wp:cNvGraphicFramePr>
@@ -3748,6 +3923,2116 @@
                   <pic:spPr>
                     <a:xfrm>
                       <a:off x="0" y="0"/>
+                      <a:ext cx="5760720" cy="2714625"/>
+                    </a:xfrm>
+                    <a:prstGeom prst="rect">
+                      <a:avLst/>
+                    </a:prstGeom>
+                  </pic:spPr>
+                </pic:pic>
+              </a:graphicData>
+            </a:graphic>
+          </wp:inline>
+        </w:drawing>
+      </w:r>
+    </w:p>
+    <w:p>
+      <w:pPr>
+        <w:pStyle w:val="ResimYazs"/>
+        <w:jc w:val="center"/>
+        <w:rPr>
+          <w:rFonts w:ascii="Times New Roman" w:hAnsi="Times New Roman" w:cs="Times New Roman"/>
+          <w:sz w:val="22"/>
+          <w:szCs w:val="22"/>
+        </w:rPr>
+      </w:pPr>
+      <w:r>
+        <w:rPr>
+          <w:rFonts w:ascii="Times New Roman" w:hAnsi="Times New Roman" w:cs="Times New Roman"/>
+          <w:sz w:val="22"/>
+          <w:szCs w:val="22"/>
+        </w:rPr>
+        <w:t xml:space="preserve">Figure </w:t>
+      </w:r>
+      <w:r>
+        <w:rPr>
+          <w:rFonts w:ascii="Times New Roman" w:hAnsi="Times New Roman" w:cs="Times New Roman"/>
+          <w:sz w:val="22"/>
+          <w:szCs w:val="22"/>
+        </w:rPr>
+        <w:fldChar w:fldCharType="begin"/>
+      </w:r>
+      <w:r>
+        <w:rPr>
+          <w:rFonts w:ascii="Times New Roman" w:hAnsi="Times New Roman" w:cs="Times New Roman"/>
+          <w:sz w:val="22"/>
+          <w:szCs w:val="22"/>
+        </w:rPr>
+        <w:instrText xml:space="preserve"> SEQ Figure \* ARABIC </w:instrText>
+      </w:r>
+      <w:r>
+        <w:rPr>
+          <w:rFonts w:ascii="Times New Roman" w:hAnsi="Times New Roman" w:cs="Times New Roman"/>
+          <w:sz w:val="22"/>
+          <w:szCs w:val="22"/>
+        </w:rPr>
+        <w:fldChar w:fldCharType="separate"/>
+      </w:r>
+      <w:r>
+        <w:rPr>
+          <w:rFonts w:ascii="Times New Roman" w:hAnsi="Times New Roman" w:cs="Times New Roman"/>
+          <w:noProof/>
+          <w:sz w:val="22"/>
+          <w:szCs w:val="22"/>
+        </w:rPr>
+        <w:t>6</w:t>
+      </w:r>
+      <w:r>
+        <w:rPr>
+          <w:rFonts w:ascii="Times New Roman" w:hAnsi="Times New Roman" w:cs="Times New Roman"/>
+          <w:sz w:val="22"/>
+          <w:szCs w:val="22"/>
+        </w:rPr>
+        <w:fldChar w:fldCharType="end"/>
+      </w:r>
+      <w:r>
+        <w:rPr>
+          <w:rFonts w:ascii="Times New Roman" w:hAnsi="Times New Roman" w:cs="Times New Roman"/>
+          <w:sz w:val="22"/>
+          <w:szCs w:val="22"/>
+        </w:rPr>
+        <w:t>: Applied input and Speed vs Time plot</w:t>
+      </w:r>
+    </w:p>
+    <w:p>
+      <w:pPr>
+        <w:keepNext/>
+        <w:jc w:val="center"/>
+      </w:pPr>
+      <w:r>
+        <w:lastRenderedPageBreak/>
+        <w:drawing>
+          <wp:inline distT="0" distB="0" distL="0" distR="0" wp14:anchorId="4DD15480" wp14:editId="05BC6087">
+            <wp:extent cx="5760720" cy="2714625"/>
+            <wp:effectExtent l="0" t="0" r="0" b="9525"/>
+            <wp:docPr id="43" name="Resim 43"/>
+            <wp:cNvGraphicFramePr>
+              <a:graphicFrameLocks xmlns:a="http://schemas.openxmlformats.org/drawingml/2006/main" noChangeAspect="1"/>
+            </wp:cNvGraphicFramePr>
+            <a:graphic xmlns:a="http://schemas.openxmlformats.org/drawingml/2006/main">
+              <a:graphicData uri="http://schemas.openxmlformats.org/drawingml/2006/picture">
+                <pic:pic xmlns:pic="http://schemas.openxmlformats.org/drawingml/2006/picture">
+                  <pic:nvPicPr>
+                    <pic:cNvPr id="1" name=""/>
+                    <pic:cNvPicPr/>
+                  </pic:nvPicPr>
+                  <pic:blipFill>
+                    <a:blip r:embed="rId12"/>
+                    <a:stretch>
+                      <a:fillRect/>
+                    </a:stretch>
+                  </pic:blipFill>
+                  <pic:spPr>
+                    <a:xfrm>
+                      <a:off x="0" y="0"/>
+                      <a:ext cx="5760720" cy="2714625"/>
+                    </a:xfrm>
+                    <a:prstGeom prst="rect">
+                      <a:avLst/>
+                    </a:prstGeom>
+                  </pic:spPr>
+                </pic:pic>
+              </a:graphicData>
+            </a:graphic>
+          </wp:inline>
+        </w:drawing>
+      </w:r>
+    </w:p>
+    <w:p>
+      <w:pPr>
+        <w:pStyle w:val="ResimYazs"/>
+        <w:jc w:val="center"/>
+        <w:rPr>
+          <w:rFonts w:ascii="Times New Roman" w:hAnsi="Times New Roman" w:cs="Times New Roman"/>
+          <w:sz w:val="22"/>
+          <w:szCs w:val="22"/>
+        </w:rPr>
+      </w:pPr>
+      <w:r>
+        <w:rPr>
+          <w:rFonts w:ascii="Times New Roman" w:hAnsi="Times New Roman" w:cs="Times New Roman"/>
+          <w:sz w:val="22"/>
+          <w:szCs w:val="22"/>
+        </w:rPr>
+        <w:t xml:space="preserve">Figure </w:t>
+      </w:r>
+      <w:r>
+        <w:rPr>
+          <w:rFonts w:ascii="Times New Roman" w:hAnsi="Times New Roman" w:cs="Times New Roman"/>
+          <w:sz w:val="22"/>
+          <w:szCs w:val="22"/>
+        </w:rPr>
+        <w:fldChar w:fldCharType="begin"/>
+      </w:r>
+      <w:r>
+        <w:rPr>
+          <w:rFonts w:ascii="Times New Roman" w:hAnsi="Times New Roman" w:cs="Times New Roman"/>
+          <w:sz w:val="22"/>
+          <w:szCs w:val="22"/>
+        </w:rPr>
+        <w:instrText xml:space="preserve"> SEQ Figure \* ARABIC </w:instrText>
+      </w:r>
+      <w:r>
+        <w:rPr>
+          <w:rFonts w:ascii="Times New Roman" w:hAnsi="Times New Roman" w:cs="Times New Roman"/>
+          <w:sz w:val="22"/>
+          <w:szCs w:val="22"/>
+        </w:rPr>
+        <w:fldChar w:fldCharType="separate"/>
+      </w:r>
+      <w:r>
+        <w:rPr>
+          <w:rFonts w:ascii="Times New Roman" w:hAnsi="Times New Roman" w:cs="Times New Roman"/>
+          <w:noProof/>
+          <w:sz w:val="22"/>
+          <w:szCs w:val="22"/>
+        </w:rPr>
+        <w:t>7</w:t>
+      </w:r>
+      <w:r>
+        <w:rPr>
+          <w:rFonts w:ascii="Times New Roman" w:hAnsi="Times New Roman" w:cs="Times New Roman"/>
+          <w:sz w:val="22"/>
+          <w:szCs w:val="22"/>
+        </w:rPr>
+        <w:fldChar w:fldCharType="end"/>
+      </w:r>
+      <w:r>
+        <w:rPr>
+          <w:rFonts w:ascii="Times New Roman" w:hAnsi="Times New Roman" w:cs="Times New Roman"/>
+          <w:sz w:val="22"/>
+          <w:szCs w:val="22"/>
+        </w:rPr>
+        <w:t>: 3-phase line-to</w:t>
+      </w:r>
+      <w:r>
+        <w:rPr>
+          <w:rFonts w:ascii="Times New Roman" w:hAnsi="Times New Roman" w:cs="Times New Roman"/>
+          <w:sz w:val="22"/>
+          <w:szCs w:val="22"/>
+        </w:rPr>
+        <w:t>-</w:t>
+      </w:r>
+      <w:r>
+        <w:rPr>
+          <w:rFonts w:ascii="Times New Roman" w:hAnsi="Times New Roman" w:cs="Times New Roman"/>
+          <w:sz w:val="22"/>
+          <w:szCs w:val="22"/>
+        </w:rPr>
+        <w:t>line voltages and currents vs time plot</w:t>
+      </w:r>
+    </w:p>
+    <w:p>
+      <w:pPr>
+        <w:keepNext/>
+        <w:jc w:val="center"/>
+      </w:pPr>
+      <w:r>
+        <w:drawing>
+          <wp:inline distT="0" distB="0" distL="0" distR="0" wp14:anchorId="0B1BFBD4" wp14:editId="1A851432">
+            <wp:extent cx="5643484" cy="2659380"/>
+            <wp:effectExtent l="0" t="0" r="0" b="7620"/>
+            <wp:docPr id="12" name="Resim 12"/>
+            <wp:cNvGraphicFramePr>
+              <a:graphicFrameLocks xmlns:a="http://schemas.openxmlformats.org/drawingml/2006/main" noChangeAspect="1"/>
+            </wp:cNvGraphicFramePr>
+            <a:graphic xmlns:a="http://schemas.openxmlformats.org/drawingml/2006/main">
+              <a:graphicData uri="http://schemas.openxmlformats.org/drawingml/2006/picture">
+                <pic:pic xmlns:pic="http://schemas.openxmlformats.org/drawingml/2006/picture">
+                  <pic:nvPicPr>
+                    <pic:cNvPr id="1" name=""/>
+                    <pic:cNvPicPr/>
+                  </pic:nvPicPr>
+                  <pic:blipFill>
+                    <a:blip r:embed="rId13"/>
+                    <a:stretch>
+                      <a:fillRect/>
+                    </a:stretch>
+                  </pic:blipFill>
+                  <pic:spPr>
+                    <a:xfrm>
+                      <a:off x="0" y="0"/>
+                      <a:ext cx="5648764" cy="2661868"/>
+                    </a:xfrm>
+                    <a:prstGeom prst="rect">
+                      <a:avLst/>
+                    </a:prstGeom>
+                  </pic:spPr>
+                </pic:pic>
+              </a:graphicData>
+            </a:graphic>
+          </wp:inline>
+        </w:drawing>
+      </w:r>
+    </w:p>
+    <w:p>
+      <w:pPr>
+        <w:pStyle w:val="ResimYazs"/>
+        <w:jc w:val="center"/>
+        <w:rPr>
+          <w:rFonts w:ascii="Times New Roman" w:hAnsi="Times New Roman" w:cs="Times New Roman"/>
+          <w:sz w:val="22"/>
+          <w:szCs w:val="22"/>
+        </w:rPr>
+      </w:pPr>
+      <w:r>
+        <w:rPr>
+          <w:rFonts w:ascii="Times New Roman" w:hAnsi="Times New Roman" w:cs="Times New Roman"/>
+          <w:sz w:val="22"/>
+          <w:szCs w:val="22"/>
+        </w:rPr>
+        <w:t xml:space="preserve">Figure </w:t>
+      </w:r>
+      <w:r>
+        <w:rPr>
+          <w:rFonts w:ascii="Times New Roman" w:hAnsi="Times New Roman" w:cs="Times New Roman"/>
+          <w:sz w:val="22"/>
+          <w:szCs w:val="22"/>
+        </w:rPr>
+        <w:fldChar w:fldCharType="begin"/>
+      </w:r>
+      <w:r>
+        <w:rPr>
+          <w:rFonts w:ascii="Times New Roman" w:hAnsi="Times New Roman" w:cs="Times New Roman"/>
+          <w:sz w:val="22"/>
+          <w:szCs w:val="22"/>
+        </w:rPr>
+        <w:instrText xml:space="preserve"> SEQ Figure \* ARABIC </w:instrText>
+      </w:r>
+      <w:r>
+        <w:rPr>
+          <w:rFonts w:ascii="Times New Roman" w:hAnsi="Times New Roman" w:cs="Times New Roman"/>
+          <w:sz w:val="22"/>
+          <w:szCs w:val="22"/>
+        </w:rPr>
+        <w:fldChar w:fldCharType="separate"/>
+      </w:r>
+      <w:r>
+        <w:rPr>
+          <w:rFonts w:ascii="Times New Roman" w:hAnsi="Times New Roman" w:cs="Times New Roman"/>
+          <w:noProof/>
+          <w:sz w:val="22"/>
+          <w:szCs w:val="22"/>
+        </w:rPr>
+        <w:t>8</w:t>
+      </w:r>
+      <w:r>
+        <w:rPr>
+          <w:rFonts w:ascii="Times New Roman" w:hAnsi="Times New Roman" w:cs="Times New Roman"/>
+          <w:sz w:val="22"/>
+          <w:szCs w:val="22"/>
+        </w:rPr>
+        <w:fldChar w:fldCharType="end"/>
+      </w:r>
+      <w:r>
+        <w:rPr>
+          <w:rFonts w:ascii="Times New Roman" w:hAnsi="Times New Roman" w:cs="Times New Roman"/>
+          <w:sz w:val="22"/>
+          <w:szCs w:val="22"/>
+        </w:rPr>
+        <w:t xml:space="preserve">: </w:t>
+      </w:r>
+      <w:r>
+        <w:rPr>
+          <w:rFonts w:ascii="Times New Roman" w:hAnsi="Times New Roman" w:cs="Times New Roman"/>
+          <w:sz w:val="22"/>
+          <w:szCs w:val="22"/>
+        </w:rPr>
+        <w:t>3-phase line-to</w:t>
+      </w:r>
+      <w:r>
+        <w:rPr>
+          <w:rFonts w:ascii="Times New Roman" w:hAnsi="Times New Roman" w:cs="Times New Roman"/>
+          <w:sz w:val="22"/>
+          <w:szCs w:val="22"/>
+        </w:rPr>
+        <w:t>-</w:t>
+      </w:r>
+      <w:r>
+        <w:rPr>
+          <w:rFonts w:ascii="Times New Roman" w:hAnsi="Times New Roman" w:cs="Times New Roman"/>
+          <w:sz w:val="22"/>
+          <w:szCs w:val="22"/>
+        </w:rPr>
+        <w:t>line voltages and currents vs time plot</w:t>
+      </w:r>
+      <w:r>
+        <w:rPr>
+          <w:rFonts w:ascii="Times New Roman" w:hAnsi="Times New Roman" w:cs="Times New Roman"/>
+          <w:sz w:val="22"/>
+          <w:szCs w:val="22"/>
+        </w:rPr>
+        <w:t xml:space="preserve"> zoomed in</w:t>
+      </w:r>
+    </w:p>
+    <w:p>
+      <w:pPr>
+        <w:keepNext/>
+        <w:jc w:val="center"/>
+      </w:pPr>
+      <w:r>
+        <w:drawing>
+          <wp:inline distT="0" distB="0" distL="0" distR="0" wp14:anchorId="586FE25A" wp14:editId="3020F712">
+            <wp:extent cx="5760720" cy="2714625"/>
+            <wp:effectExtent l="0" t="0" r="0" b="9525"/>
+            <wp:docPr id="44" name="Resim 44"/>
+            <wp:cNvGraphicFramePr>
+              <a:graphicFrameLocks xmlns:a="http://schemas.openxmlformats.org/drawingml/2006/main" noChangeAspect="1"/>
+            </wp:cNvGraphicFramePr>
+            <a:graphic xmlns:a="http://schemas.openxmlformats.org/drawingml/2006/main">
+              <a:graphicData uri="http://schemas.openxmlformats.org/drawingml/2006/picture">
+                <pic:pic xmlns:pic="http://schemas.openxmlformats.org/drawingml/2006/picture">
+                  <pic:nvPicPr>
+                    <pic:cNvPr id="1" name=""/>
+                    <pic:cNvPicPr/>
+                  </pic:nvPicPr>
+                  <pic:blipFill>
+                    <a:blip r:embed="rId14"/>
+                    <a:stretch>
+                      <a:fillRect/>
+                    </a:stretch>
+                  </pic:blipFill>
+                  <pic:spPr>
+                    <a:xfrm>
+                      <a:off x="0" y="0"/>
+                      <a:ext cx="5760720" cy="2714625"/>
+                    </a:xfrm>
+                    <a:prstGeom prst="rect">
+                      <a:avLst/>
+                    </a:prstGeom>
+                  </pic:spPr>
+                </pic:pic>
+              </a:graphicData>
+            </a:graphic>
+          </wp:inline>
+        </w:drawing>
+      </w:r>
+    </w:p>
+    <w:p>
+      <w:pPr>
+        <w:pStyle w:val="ResimYazs"/>
+        <w:jc w:val="center"/>
+        <w:rPr>
+          <w:rFonts w:ascii="Times New Roman" w:hAnsi="Times New Roman" w:cs="Times New Roman"/>
+          <w:sz w:val="22"/>
+          <w:szCs w:val="22"/>
+        </w:rPr>
+      </w:pPr>
+      <w:r>
+        <w:rPr>
+          <w:rFonts w:ascii="Times New Roman" w:hAnsi="Times New Roman" w:cs="Times New Roman"/>
+          <w:sz w:val="22"/>
+          <w:szCs w:val="22"/>
+        </w:rPr>
+        <w:t xml:space="preserve">Figure </w:t>
+      </w:r>
+      <w:r>
+        <w:rPr>
+          <w:rFonts w:ascii="Times New Roman" w:hAnsi="Times New Roman" w:cs="Times New Roman"/>
+          <w:sz w:val="22"/>
+          <w:szCs w:val="22"/>
+        </w:rPr>
+        <w:fldChar w:fldCharType="begin"/>
+      </w:r>
+      <w:r>
+        <w:rPr>
+          <w:rFonts w:ascii="Times New Roman" w:hAnsi="Times New Roman" w:cs="Times New Roman"/>
+          <w:sz w:val="22"/>
+          <w:szCs w:val="22"/>
+        </w:rPr>
+        <w:instrText xml:space="preserve"> SEQ Figure \* ARABIC </w:instrText>
+      </w:r>
+      <w:r>
+        <w:rPr>
+          <w:rFonts w:ascii="Times New Roman" w:hAnsi="Times New Roman" w:cs="Times New Roman"/>
+          <w:sz w:val="22"/>
+          <w:szCs w:val="22"/>
+        </w:rPr>
+        <w:fldChar w:fldCharType="separate"/>
+      </w:r>
+      <w:r>
+        <w:rPr>
+          <w:rFonts w:ascii="Times New Roman" w:hAnsi="Times New Roman" w:cs="Times New Roman"/>
+          <w:noProof/>
+          <w:sz w:val="22"/>
+          <w:szCs w:val="22"/>
+        </w:rPr>
+        <w:t>9</w:t>
+      </w:r>
+      <w:r>
+        <w:rPr>
+          <w:rFonts w:ascii="Times New Roman" w:hAnsi="Times New Roman" w:cs="Times New Roman"/>
+          <w:sz w:val="22"/>
+          <w:szCs w:val="22"/>
+        </w:rPr>
+        <w:fldChar w:fldCharType="end"/>
+      </w:r>
+      <w:r>
+        <w:rPr>
+          <w:rFonts w:ascii="Times New Roman" w:hAnsi="Times New Roman" w:cs="Times New Roman"/>
+          <w:sz w:val="22"/>
+          <w:szCs w:val="22"/>
+        </w:rPr>
+        <w:t>: Torque vs time plot</w:t>
+      </w:r>
+    </w:p>
+    <w:p>
+      <w:pPr>
+        <w:keepNext/>
+        <w:jc w:val="center"/>
+      </w:pPr>
+      <w:r>
+        <w:lastRenderedPageBreak/>
+        <w:drawing>
+          <wp:inline distT="0" distB="0" distL="0" distR="0" wp14:anchorId="491F4A23" wp14:editId="3B8D7CF2">
+            <wp:extent cx="5760720" cy="2714625"/>
+            <wp:effectExtent l="0" t="0" r="0" b="9525"/>
+            <wp:docPr id="47" name="Resim 47"/>
+            <wp:cNvGraphicFramePr>
+              <a:graphicFrameLocks xmlns:a="http://schemas.openxmlformats.org/drawingml/2006/main" noChangeAspect="1"/>
+            </wp:cNvGraphicFramePr>
+            <a:graphic xmlns:a="http://schemas.openxmlformats.org/drawingml/2006/main">
+              <a:graphicData uri="http://schemas.openxmlformats.org/drawingml/2006/picture">
+                <pic:pic xmlns:pic="http://schemas.openxmlformats.org/drawingml/2006/picture">
+                  <pic:nvPicPr>
+                    <pic:cNvPr id="1" name=""/>
+                    <pic:cNvPicPr/>
+                  </pic:nvPicPr>
+                  <pic:blipFill>
+                    <a:blip r:embed="rId15"/>
+                    <a:stretch>
+                      <a:fillRect/>
+                    </a:stretch>
+                  </pic:blipFill>
+                  <pic:spPr>
+                    <a:xfrm>
+                      <a:off x="0" y="0"/>
+                      <a:ext cx="5760720" cy="2714625"/>
+                    </a:xfrm>
+                    <a:prstGeom prst="rect">
+                      <a:avLst/>
+                    </a:prstGeom>
+                  </pic:spPr>
+                </pic:pic>
+              </a:graphicData>
+            </a:graphic>
+          </wp:inline>
+        </w:drawing>
+      </w:r>
+    </w:p>
+    <w:p>
+      <w:pPr>
+        <w:pStyle w:val="ResimYazs"/>
+        <w:jc w:val="center"/>
+        <w:rPr>
+          <w:rFonts w:ascii="Times New Roman" w:hAnsi="Times New Roman" w:cs="Times New Roman"/>
+          <w:sz w:val="22"/>
+          <w:szCs w:val="22"/>
+        </w:rPr>
+      </w:pPr>
+      <w:r>
+        <w:rPr>
+          <w:rFonts w:ascii="Times New Roman" w:hAnsi="Times New Roman" w:cs="Times New Roman"/>
+          <w:sz w:val="22"/>
+          <w:szCs w:val="22"/>
+        </w:rPr>
+        <w:t xml:space="preserve">Figure </w:t>
+      </w:r>
+      <w:r>
+        <w:rPr>
+          <w:rFonts w:ascii="Times New Roman" w:hAnsi="Times New Roman" w:cs="Times New Roman"/>
+          <w:sz w:val="22"/>
+          <w:szCs w:val="22"/>
+        </w:rPr>
+        <w:fldChar w:fldCharType="begin"/>
+      </w:r>
+      <w:r>
+        <w:rPr>
+          <w:rFonts w:ascii="Times New Roman" w:hAnsi="Times New Roman" w:cs="Times New Roman"/>
+          <w:sz w:val="22"/>
+          <w:szCs w:val="22"/>
+        </w:rPr>
+        <w:instrText xml:space="preserve"> SEQ Figure \* ARABIC </w:instrText>
+      </w:r>
+      <w:r>
+        <w:rPr>
+          <w:rFonts w:ascii="Times New Roman" w:hAnsi="Times New Roman" w:cs="Times New Roman"/>
+          <w:sz w:val="22"/>
+          <w:szCs w:val="22"/>
+        </w:rPr>
+        <w:fldChar w:fldCharType="separate"/>
+      </w:r>
+      <w:r>
+        <w:rPr>
+          <w:rFonts w:ascii="Times New Roman" w:hAnsi="Times New Roman" w:cs="Times New Roman"/>
+          <w:noProof/>
+          <w:sz w:val="22"/>
+          <w:szCs w:val="22"/>
+        </w:rPr>
+        <w:t>10</w:t>
+      </w:r>
+      <w:r>
+        <w:rPr>
+          <w:rFonts w:ascii="Times New Roman" w:hAnsi="Times New Roman" w:cs="Times New Roman"/>
+          <w:sz w:val="22"/>
+          <w:szCs w:val="22"/>
+        </w:rPr>
+        <w:fldChar w:fldCharType="end"/>
+      </w:r>
+      <w:r>
+        <w:rPr>
+          <w:rFonts w:ascii="Times New Roman" w:hAnsi="Times New Roman" w:cs="Times New Roman"/>
+          <w:sz w:val="22"/>
+          <w:szCs w:val="22"/>
+        </w:rPr>
+        <w:t>: d and q currents of the motor</w:t>
+      </w:r>
+    </w:p>
+    <w:p>
+      <w:pPr>
+        <w:rPr>
+          <w:rFonts w:ascii="Times New Roman" w:hAnsi="Times New Roman" w:cs="Times New Roman"/>
+          <w:b/>
+          <w:sz w:val="24"/>
+        </w:rPr>
+      </w:pPr>
+      <w:r>
+        <w:rPr>
+          <w:rFonts w:ascii="Times New Roman" w:hAnsi="Times New Roman" w:cs="Times New Roman"/>
+          <w:b/>
+          <w:sz w:val="24"/>
+        </w:rPr>
+        <w:t>Comments:</w:t>
+      </w:r>
+    </w:p>
+    <w:p>
+      <w:pPr>
+        <w:rPr>
+          <w:rFonts w:ascii="Times New Roman" w:hAnsi="Times New Roman" w:cs="Times New Roman"/>
+          <w:sz w:val="24"/>
+        </w:rPr>
+      </w:pPr>
+    </w:p>
+    <w:p>
+      <w:pPr>
+        <w:rPr>
+          <w:rFonts w:ascii="Times New Roman" w:hAnsi="Times New Roman" w:cs="Times New Roman"/>
+          <w:sz w:val="24"/>
+        </w:rPr>
+      </w:pPr>
+    </w:p>
+    <w:p>
+      <w:pPr>
+        <w:pStyle w:val="ListeParagraf"/>
+        <w:numPr>
+          <w:ilvl w:val="0"/>
+          <w:numId w:val="5"/>
+        </w:numPr>
+        <w:ind w:left="426" w:hanging="426"/>
+        <w:rPr>
+          <w:rFonts w:ascii="Times New Roman" w:hAnsi="Times New Roman" w:cs="Times New Roman"/>
+          <w:sz w:val="24"/>
+          <w:szCs w:val="24"/>
+        </w:rPr>
+      </w:pPr>
+      <w:r>
+        <w:rPr>
+          <w:rFonts w:ascii="Times New Roman" w:hAnsi="Times New Roman" w:cs="Times New Roman"/>
+          <w:sz w:val="24"/>
+          <w:szCs w:val="24"/>
+        </w:rPr>
+        <w:t>Speed reference is set to 266</w:t>
+      </w:r>
+      <w:r>
+        <w:rPr>
+          <w:rFonts w:ascii="Times New Roman" w:hAnsi="Times New Roman" w:cs="Times New Roman"/>
+          <w:sz w:val="24"/>
+          <w:szCs w:val="24"/>
+        </w:rPr>
+        <w:t xml:space="preserve"> rad/sec.</w:t>
+      </w:r>
+      <w:r>
+        <w:rPr>
+          <w:rFonts w:ascii="Times New Roman" w:hAnsi="Times New Roman" w:cs="Times New Roman"/>
+          <w:sz w:val="24"/>
+          <w:szCs w:val="24"/>
+        </w:rPr>
+        <w:t xml:space="preserve"> Load torque is reduced from </w:t>
+      </w:r>
+      <w:r>
+        <w:rPr>
+          <w:rFonts w:ascii="Times New Roman" w:hAnsi="Times New Roman" w:cs="Times New Roman"/>
+          <w:sz w:val="24"/>
+          <w:szCs w:val="24"/>
+        </w:rPr>
+        <w:t>300</w:t>
+      </w:r>
+      <w:r>
+        <w:rPr>
+          <w:rFonts w:ascii="Times New Roman" w:hAnsi="Times New Roman" w:cs="Times New Roman"/>
+          <w:sz w:val="24"/>
+          <w:szCs w:val="24"/>
+        </w:rPr>
+        <w:t xml:space="preserve">Nm to 0Nm </w:t>
+      </w:r>
+      <w:r>
+        <w:rPr>
+          <w:rFonts w:ascii="Times New Roman" w:hAnsi="Times New Roman" w:cs="Times New Roman"/>
+          <w:sz w:val="24"/>
+          <w:szCs w:val="24"/>
+        </w:rPr>
+        <w:t xml:space="preserve">at </w:t>
+      </w:r>
+      <w:r>
+        <w:rPr>
+          <w:rFonts w:ascii="Times New Roman" w:hAnsi="Times New Roman" w:cs="Times New Roman"/>
+          <w:sz w:val="24"/>
+          <w:szCs w:val="24"/>
+        </w:rPr>
+        <w:t>time = 1sec.</w:t>
+      </w:r>
+      <w:r>
+        <w:rPr>
+          <w:rFonts w:ascii="Times New Roman" w:hAnsi="Times New Roman" w:cs="Times New Roman"/>
+          <w:sz w:val="24"/>
+          <w:szCs w:val="24"/>
+        </w:rPr>
+        <w:t xml:space="preserve"> Then, the load torque is kept constant at 0Nm.</w:t>
+      </w:r>
+    </w:p>
+    <w:p>
+      <w:pPr>
+        <w:keepNext/>
+        <w:jc w:val="center"/>
+      </w:pPr>
+      <w:r>
+        <w:drawing>
+          <wp:inline distT="0" distB="0" distL="0" distR="0" wp14:anchorId="4F643192" wp14:editId="30F4E165">
+            <wp:extent cx="5760720" cy="2714625"/>
+            <wp:effectExtent l="0" t="0" r="0" b="9525"/>
+            <wp:docPr id="48" name="Resim 48"/>
+            <wp:cNvGraphicFramePr>
+              <a:graphicFrameLocks xmlns:a="http://schemas.openxmlformats.org/drawingml/2006/main" noChangeAspect="1"/>
+            </wp:cNvGraphicFramePr>
+            <a:graphic xmlns:a="http://schemas.openxmlformats.org/drawingml/2006/main">
+              <a:graphicData uri="http://schemas.openxmlformats.org/drawingml/2006/picture">
+                <pic:pic xmlns:pic="http://schemas.openxmlformats.org/drawingml/2006/picture">
+                  <pic:nvPicPr>
+                    <pic:cNvPr id="1" name=""/>
+                    <pic:cNvPicPr/>
+                  </pic:nvPicPr>
+                  <pic:blipFill>
+                    <a:blip r:embed="rId16"/>
+                    <a:stretch>
+                      <a:fillRect/>
+                    </a:stretch>
+                  </pic:blipFill>
+                  <pic:spPr>
+                    <a:xfrm>
+                      <a:off x="0" y="0"/>
+                      <a:ext cx="5760720" cy="2714625"/>
+                    </a:xfrm>
+                    <a:prstGeom prst="rect">
+                      <a:avLst/>
+                    </a:prstGeom>
+                  </pic:spPr>
+                </pic:pic>
+              </a:graphicData>
+            </a:graphic>
+          </wp:inline>
+        </w:drawing>
+      </w:r>
+    </w:p>
+    <w:p>
+      <w:pPr>
+        <w:pStyle w:val="ResimYazs"/>
+        <w:jc w:val="center"/>
+        <w:rPr>
+          <w:rFonts w:ascii="Times New Roman" w:hAnsi="Times New Roman" w:cs="Times New Roman"/>
+          <w:sz w:val="22"/>
+          <w:szCs w:val="22"/>
+        </w:rPr>
+      </w:pPr>
+      <w:r>
+        <w:rPr>
+          <w:rFonts w:ascii="Times New Roman" w:hAnsi="Times New Roman" w:cs="Times New Roman"/>
+          <w:sz w:val="22"/>
+          <w:szCs w:val="22"/>
+        </w:rPr>
+        <w:t xml:space="preserve">Figure </w:t>
+      </w:r>
+      <w:r>
+        <w:rPr>
+          <w:rFonts w:ascii="Times New Roman" w:hAnsi="Times New Roman" w:cs="Times New Roman"/>
+          <w:sz w:val="22"/>
+          <w:szCs w:val="22"/>
+        </w:rPr>
+        <w:fldChar w:fldCharType="begin"/>
+      </w:r>
+      <w:r>
+        <w:rPr>
+          <w:rFonts w:ascii="Times New Roman" w:hAnsi="Times New Roman" w:cs="Times New Roman"/>
+          <w:sz w:val="22"/>
+          <w:szCs w:val="22"/>
+        </w:rPr>
+        <w:instrText xml:space="preserve"> SEQ Figure \* ARABIC </w:instrText>
+      </w:r>
+      <w:r>
+        <w:rPr>
+          <w:rFonts w:ascii="Times New Roman" w:hAnsi="Times New Roman" w:cs="Times New Roman"/>
+          <w:sz w:val="22"/>
+          <w:szCs w:val="22"/>
+        </w:rPr>
+        <w:fldChar w:fldCharType="separate"/>
+      </w:r>
+      <w:r>
+        <w:rPr>
+          <w:rFonts w:ascii="Times New Roman" w:hAnsi="Times New Roman" w:cs="Times New Roman"/>
+          <w:noProof/>
+          <w:sz w:val="22"/>
+          <w:szCs w:val="22"/>
+        </w:rPr>
+        <w:t>11</w:t>
+      </w:r>
+      <w:r>
+        <w:rPr>
+          <w:rFonts w:ascii="Times New Roman" w:hAnsi="Times New Roman" w:cs="Times New Roman"/>
+          <w:sz w:val="22"/>
+          <w:szCs w:val="22"/>
+        </w:rPr>
+        <w:fldChar w:fldCharType="end"/>
+      </w:r>
+      <w:r>
+        <w:rPr>
+          <w:rFonts w:ascii="Times New Roman" w:hAnsi="Times New Roman" w:cs="Times New Roman"/>
+          <w:sz w:val="22"/>
+          <w:szCs w:val="22"/>
+        </w:rPr>
+        <w:t>: Speed vs time plot</w:t>
+      </w:r>
+    </w:p>
+    <w:p>
+      <w:pPr>
+        <w:keepNext/>
+        <w:jc w:val="center"/>
+      </w:pPr>
+      <w:r>
+        <w:lastRenderedPageBreak/>
+        <w:drawing>
+          <wp:inline distT="0" distB="0" distL="0" distR="0" wp14:anchorId="7E1FB145" wp14:editId="31CABDF0">
+            <wp:extent cx="5760720" cy="2714625"/>
+            <wp:effectExtent l="0" t="0" r="0" b="9525"/>
+            <wp:docPr id="49" name="Resim 49"/>
+            <wp:cNvGraphicFramePr>
+              <a:graphicFrameLocks xmlns:a="http://schemas.openxmlformats.org/drawingml/2006/main" noChangeAspect="1"/>
+            </wp:cNvGraphicFramePr>
+            <a:graphic xmlns:a="http://schemas.openxmlformats.org/drawingml/2006/main">
+              <a:graphicData uri="http://schemas.openxmlformats.org/drawingml/2006/picture">
+                <pic:pic xmlns:pic="http://schemas.openxmlformats.org/drawingml/2006/picture">
+                  <pic:nvPicPr>
+                    <pic:cNvPr id="1" name=""/>
+                    <pic:cNvPicPr/>
+                  </pic:nvPicPr>
+                  <pic:blipFill>
+                    <a:blip r:embed="rId17"/>
+                    <a:stretch>
+                      <a:fillRect/>
+                    </a:stretch>
+                  </pic:blipFill>
+                  <pic:spPr>
+                    <a:xfrm>
+                      <a:off x="0" y="0"/>
+                      <a:ext cx="5760720" cy="2714625"/>
+                    </a:xfrm>
+                    <a:prstGeom prst="rect">
+                      <a:avLst/>
+                    </a:prstGeom>
+                  </pic:spPr>
+                </pic:pic>
+              </a:graphicData>
+            </a:graphic>
+          </wp:inline>
+        </w:drawing>
+      </w:r>
+    </w:p>
+    <w:p>
+      <w:pPr>
+        <w:pStyle w:val="ResimYazs"/>
+        <w:jc w:val="center"/>
+        <w:rPr>
+          <w:rFonts w:ascii="Times New Roman" w:hAnsi="Times New Roman" w:cs="Times New Roman"/>
+          <w:sz w:val="22"/>
+          <w:szCs w:val="22"/>
+        </w:rPr>
+      </w:pPr>
+      <w:r>
+        <w:rPr>
+          <w:rFonts w:ascii="Times New Roman" w:hAnsi="Times New Roman" w:cs="Times New Roman"/>
+          <w:sz w:val="22"/>
+          <w:szCs w:val="22"/>
+        </w:rPr>
+        <w:t xml:space="preserve">Figure </w:t>
+      </w:r>
+      <w:r>
+        <w:rPr>
+          <w:rFonts w:ascii="Times New Roman" w:hAnsi="Times New Roman" w:cs="Times New Roman"/>
+          <w:sz w:val="22"/>
+          <w:szCs w:val="22"/>
+        </w:rPr>
+        <w:fldChar w:fldCharType="begin"/>
+      </w:r>
+      <w:r>
+        <w:rPr>
+          <w:rFonts w:ascii="Times New Roman" w:hAnsi="Times New Roman" w:cs="Times New Roman"/>
+          <w:sz w:val="22"/>
+          <w:szCs w:val="22"/>
+        </w:rPr>
+        <w:instrText xml:space="preserve"> SEQ Figure \* ARABIC </w:instrText>
+      </w:r>
+      <w:r>
+        <w:rPr>
+          <w:rFonts w:ascii="Times New Roman" w:hAnsi="Times New Roman" w:cs="Times New Roman"/>
+          <w:sz w:val="22"/>
+          <w:szCs w:val="22"/>
+        </w:rPr>
+        <w:fldChar w:fldCharType="separate"/>
+      </w:r>
+      <w:r>
+        <w:rPr>
+          <w:rFonts w:ascii="Times New Roman" w:hAnsi="Times New Roman" w:cs="Times New Roman"/>
+          <w:noProof/>
+          <w:sz w:val="22"/>
+          <w:szCs w:val="22"/>
+        </w:rPr>
+        <w:t>12</w:t>
+      </w:r>
+      <w:r>
+        <w:rPr>
+          <w:rFonts w:ascii="Times New Roman" w:hAnsi="Times New Roman" w:cs="Times New Roman"/>
+          <w:sz w:val="22"/>
+          <w:szCs w:val="22"/>
+        </w:rPr>
+        <w:fldChar w:fldCharType="end"/>
+      </w:r>
+      <w:r>
+        <w:rPr>
+          <w:rFonts w:ascii="Times New Roman" w:hAnsi="Times New Roman" w:cs="Times New Roman"/>
+          <w:sz w:val="22"/>
+          <w:szCs w:val="22"/>
+        </w:rPr>
+        <w:t>: Torque vs time plot</w:t>
+      </w:r>
+    </w:p>
+    <w:p>
+      <w:pPr>
+        <w:keepNext/>
+      </w:pPr>
+      <w:r>
+        <w:drawing>
+          <wp:inline distT="0" distB="0" distL="0" distR="0" wp14:anchorId="67561819" wp14:editId="5CF0F572">
+            <wp:extent cx="5760720" cy="2714625"/>
+            <wp:effectExtent l="0" t="0" r="0" b="9525"/>
+            <wp:docPr id="55" name="Resim 55"/>
+            <wp:cNvGraphicFramePr>
+              <a:graphicFrameLocks xmlns:a="http://schemas.openxmlformats.org/drawingml/2006/main" noChangeAspect="1"/>
+            </wp:cNvGraphicFramePr>
+            <a:graphic xmlns:a="http://schemas.openxmlformats.org/drawingml/2006/main">
+              <a:graphicData uri="http://schemas.openxmlformats.org/drawingml/2006/picture">
+                <pic:pic xmlns:pic="http://schemas.openxmlformats.org/drawingml/2006/picture">
+                  <pic:nvPicPr>
+                    <pic:cNvPr id="1" name=""/>
+                    <pic:cNvPicPr/>
+                  </pic:nvPicPr>
+                  <pic:blipFill>
+                    <a:blip r:embed="rId18"/>
+                    <a:stretch>
+                      <a:fillRect/>
+                    </a:stretch>
+                  </pic:blipFill>
+                  <pic:spPr>
+                    <a:xfrm>
+                      <a:off x="0" y="0"/>
+                      <a:ext cx="5760720" cy="2714625"/>
+                    </a:xfrm>
+                    <a:prstGeom prst="rect">
+                      <a:avLst/>
+                    </a:prstGeom>
+                  </pic:spPr>
+                </pic:pic>
+              </a:graphicData>
+            </a:graphic>
+          </wp:inline>
+        </w:drawing>
+      </w:r>
+      <w:bookmarkStart w:id="3" w:name="_GoBack"/>
+      <w:bookmarkEnd w:id="3"/>
+    </w:p>
+    <w:p>
+      <w:pPr>
+        <w:pStyle w:val="ResimYazs"/>
+        <w:jc w:val="center"/>
+        <w:rPr>
+          <w:rFonts w:ascii="Times New Roman" w:hAnsi="Times New Roman" w:cs="Times New Roman"/>
+          <w:sz w:val="22"/>
+          <w:szCs w:val="22"/>
+        </w:rPr>
+      </w:pPr>
+      <w:r>
+        <w:rPr>
+          <w:rFonts w:ascii="Times New Roman" w:hAnsi="Times New Roman" w:cs="Times New Roman"/>
+          <w:sz w:val="22"/>
+          <w:szCs w:val="22"/>
+        </w:rPr>
+        <w:t xml:space="preserve">Figure </w:t>
+      </w:r>
+      <w:r>
+        <w:rPr>
+          <w:rFonts w:ascii="Times New Roman" w:hAnsi="Times New Roman" w:cs="Times New Roman"/>
+          <w:sz w:val="22"/>
+          <w:szCs w:val="22"/>
+        </w:rPr>
+        <w:fldChar w:fldCharType="begin"/>
+      </w:r>
+      <w:r>
+        <w:rPr>
+          <w:rFonts w:ascii="Times New Roman" w:hAnsi="Times New Roman" w:cs="Times New Roman"/>
+          <w:sz w:val="22"/>
+          <w:szCs w:val="22"/>
+        </w:rPr>
+        <w:instrText xml:space="preserve"> SEQ Figure \* ARABIC </w:instrText>
+      </w:r>
+      <w:r>
+        <w:rPr>
+          <w:rFonts w:ascii="Times New Roman" w:hAnsi="Times New Roman" w:cs="Times New Roman"/>
+          <w:sz w:val="22"/>
+          <w:szCs w:val="22"/>
+        </w:rPr>
+        <w:fldChar w:fldCharType="separate"/>
+      </w:r>
+      <w:r>
+        <w:rPr>
+          <w:rFonts w:ascii="Times New Roman" w:hAnsi="Times New Roman" w:cs="Times New Roman"/>
+          <w:noProof/>
+          <w:sz w:val="22"/>
+          <w:szCs w:val="22"/>
+        </w:rPr>
+        <w:t>13</w:t>
+      </w:r>
+      <w:r>
+        <w:rPr>
+          <w:rFonts w:ascii="Times New Roman" w:hAnsi="Times New Roman" w:cs="Times New Roman"/>
+          <w:sz w:val="22"/>
+          <w:szCs w:val="22"/>
+        </w:rPr>
+        <w:fldChar w:fldCharType="end"/>
+      </w:r>
+      <w:r>
+        <w:rPr>
+          <w:rFonts w:ascii="Times New Roman" w:hAnsi="Times New Roman" w:cs="Times New Roman"/>
+          <w:sz w:val="22"/>
+          <w:szCs w:val="22"/>
+        </w:rPr>
+        <w:t xml:space="preserve">: </w:t>
+      </w:r>
+      <w:r>
+        <w:rPr>
+          <w:rFonts w:ascii="Times New Roman" w:hAnsi="Times New Roman" w:cs="Times New Roman"/>
+          <w:sz w:val="22"/>
+          <w:szCs w:val="22"/>
+        </w:rPr>
+        <w:t>3-phase line-to-line voltages and currents vs time plot zoomed in</w:t>
+      </w:r>
+    </w:p>
+    <w:p>
+      <w:pPr>
+        <w:keepNext/>
+        <w:jc w:val="center"/>
+      </w:pPr>
+      <w:r>
+        <w:drawing>
+          <wp:inline distT="0" distB="0" distL="0" distR="0" wp14:anchorId="54F66D7E" wp14:editId="3BED45CB">
+            <wp:extent cx="5497952" cy="2590800"/>
+            <wp:effectExtent l="0" t="0" r="7620" b="0"/>
+            <wp:docPr id="52" name="Resim 52"/>
+            <wp:cNvGraphicFramePr>
+              <a:graphicFrameLocks xmlns:a="http://schemas.openxmlformats.org/drawingml/2006/main" noChangeAspect="1"/>
+            </wp:cNvGraphicFramePr>
+            <a:graphic xmlns:a="http://schemas.openxmlformats.org/drawingml/2006/main">
+              <a:graphicData uri="http://schemas.openxmlformats.org/drawingml/2006/picture">
+                <pic:pic xmlns:pic="http://schemas.openxmlformats.org/drawingml/2006/picture">
+                  <pic:nvPicPr>
+                    <pic:cNvPr id="1" name=""/>
+                    <pic:cNvPicPr/>
+                  </pic:nvPicPr>
+                  <pic:blipFill>
+                    <a:blip r:embed="rId19"/>
+                    <a:stretch>
+                      <a:fillRect/>
+                    </a:stretch>
+                  </pic:blipFill>
+                  <pic:spPr>
+                    <a:xfrm>
+                      <a:off x="0" y="0"/>
+                      <a:ext cx="5504670" cy="2593966"/>
+                    </a:xfrm>
+                    <a:prstGeom prst="rect">
+                      <a:avLst/>
+                    </a:prstGeom>
+                  </pic:spPr>
+                </pic:pic>
+              </a:graphicData>
+            </a:graphic>
+          </wp:inline>
+        </w:drawing>
+      </w:r>
+    </w:p>
+    <w:p>
+      <w:pPr>
+        <w:pStyle w:val="ResimYazs"/>
+        <w:jc w:val="center"/>
+        <w:rPr>
+          <w:rFonts w:ascii="Times New Roman" w:hAnsi="Times New Roman" w:cs="Times New Roman"/>
+          <w:sz w:val="22"/>
+          <w:szCs w:val="22"/>
+        </w:rPr>
+      </w:pPr>
+      <w:r>
+        <w:rPr>
+          <w:rFonts w:ascii="Times New Roman" w:hAnsi="Times New Roman" w:cs="Times New Roman"/>
+          <w:sz w:val="22"/>
+          <w:szCs w:val="22"/>
+        </w:rPr>
+        <w:t xml:space="preserve">Figure </w:t>
+      </w:r>
+      <w:r>
+        <w:rPr>
+          <w:rFonts w:ascii="Times New Roman" w:hAnsi="Times New Roman" w:cs="Times New Roman"/>
+          <w:sz w:val="22"/>
+          <w:szCs w:val="22"/>
+        </w:rPr>
+        <w:fldChar w:fldCharType="begin"/>
+      </w:r>
+      <w:r>
+        <w:rPr>
+          <w:rFonts w:ascii="Times New Roman" w:hAnsi="Times New Roman" w:cs="Times New Roman"/>
+          <w:sz w:val="22"/>
+          <w:szCs w:val="22"/>
+        </w:rPr>
+        <w:instrText xml:space="preserve"> SEQ Figure \* ARABIC </w:instrText>
+      </w:r>
+      <w:r>
+        <w:rPr>
+          <w:rFonts w:ascii="Times New Roman" w:hAnsi="Times New Roman" w:cs="Times New Roman"/>
+          <w:sz w:val="22"/>
+          <w:szCs w:val="22"/>
+        </w:rPr>
+        <w:fldChar w:fldCharType="separate"/>
+      </w:r>
+      <w:r>
+        <w:rPr>
+          <w:rFonts w:ascii="Times New Roman" w:hAnsi="Times New Roman" w:cs="Times New Roman"/>
+          <w:noProof/>
+          <w:sz w:val="22"/>
+          <w:szCs w:val="22"/>
+        </w:rPr>
+        <w:t>14</w:t>
+      </w:r>
+      <w:r>
+        <w:rPr>
+          <w:rFonts w:ascii="Times New Roman" w:hAnsi="Times New Roman" w:cs="Times New Roman"/>
+          <w:sz w:val="22"/>
+          <w:szCs w:val="22"/>
+        </w:rPr>
+        <w:fldChar w:fldCharType="end"/>
+      </w:r>
+      <w:r>
+        <w:rPr>
+          <w:rFonts w:ascii="Times New Roman" w:hAnsi="Times New Roman" w:cs="Times New Roman"/>
+          <w:sz w:val="22"/>
+          <w:szCs w:val="22"/>
+        </w:rPr>
+        <w:t xml:space="preserve">: </w:t>
+      </w:r>
+      <w:r>
+        <w:rPr>
+          <w:rFonts w:ascii="Times New Roman" w:hAnsi="Times New Roman" w:cs="Times New Roman"/>
+          <w:sz w:val="22"/>
+          <w:szCs w:val="22"/>
+        </w:rPr>
+        <w:t>d and q currents of the motor</w:t>
+      </w:r>
+    </w:p>
+    <w:p>
+      <w:pPr>
+        <w:rPr>
+          <w:rFonts w:ascii="Times New Roman" w:hAnsi="Times New Roman" w:cs="Times New Roman"/>
+          <w:b/>
+          <w:sz w:val="24"/>
+        </w:rPr>
+      </w:pPr>
+      <w:r>
+        <w:rPr>
+          <w:rFonts w:ascii="Times New Roman" w:hAnsi="Times New Roman" w:cs="Times New Roman"/>
+          <w:b/>
+          <w:sz w:val="24"/>
+        </w:rPr>
+        <w:lastRenderedPageBreak/>
+        <w:t>Comments:</w:t>
+      </w:r>
+    </w:p>
+    <w:p>
+      <w:pPr>
+        <w:rPr>
+          <w:rFonts w:ascii="Times New Roman" w:hAnsi="Times New Roman" w:cs="Times New Roman"/>
+          <w:sz w:val="24"/>
+        </w:rPr>
+      </w:pPr>
+    </w:p>
+    <w:p/>
+    <w:p>
+      <w:pPr>
+        <w:pStyle w:val="ListeParagraf"/>
+        <w:numPr>
+          <w:ilvl w:val="0"/>
+          <w:numId w:val="5"/>
+        </w:numPr>
+        <w:ind w:left="426" w:hanging="426"/>
+        <w:rPr>
+          <w:rFonts w:ascii="Times New Roman" w:hAnsi="Times New Roman" w:cs="Times New Roman"/>
+          <w:sz w:val="24"/>
+          <w:szCs w:val="24"/>
+        </w:rPr>
+      </w:pPr>
+      <w:r>
+        <w:rPr>
+          <w:rFonts w:ascii="Times New Roman" w:hAnsi="Times New Roman" w:cs="Times New Roman"/>
+          <w:sz w:val="24"/>
+          <w:szCs w:val="24"/>
+        </w:rPr>
+        <w:t>Firstly, braking resistor is not implemented to the system.</w:t>
+      </w:r>
+    </w:p>
+    <w:p>
+      <w:pPr>
+        <w:rPr>
+          <w:rFonts w:ascii="Times New Roman" w:hAnsi="Times New Roman" w:cs="Times New Roman"/>
+          <w:sz w:val="24"/>
+        </w:rPr>
+      </w:pPr>
+    </w:p>
+    <w:p>
+      <w:pPr>
+        <w:keepNext/>
+        <w:jc w:val="center"/>
+      </w:pPr>
+      <w:r>
+        <w:rPr>
+          <w:rFonts w:ascii="Times New Roman" w:hAnsi="Times New Roman" w:cs="Times New Roman"/>
+          <w:sz w:val="24"/>
+        </w:rPr>
+        <w:drawing>
+          <wp:inline distT="0" distB="0" distL="0" distR="0" wp14:anchorId="62C82FC2" wp14:editId="65A32BB5">
+            <wp:extent cx="4777740" cy="2251415"/>
+            <wp:effectExtent l="0" t="0" r="3810" b="0"/>
+            <wp:docPr id="27" name="Resim 27"/>
+            <wp:cNvGraphicFramePr>
+              <a:graphicFrameLocks xmlns:a="http://schemas.openxmlformats.org/drawingml/2006/main" noChangeAspect="1"/>
+            </wp:cNvGraphicFramePr>
+            <a:graphic xmlns:a="http://schemas.openxmlformats.org/drawingml/2006/main">
+              <a:graphicData uri="http://schemas.openxmlformats.org/drawingml/2006/picture">
+                <pic:pic xmlns:pic="http://schemas.openxmlformats.org/drawingml/2006/picture">
+                  <pic:nvPicPr>
+                    <pic:cNvPr id="1" name=""/>
+                    <pic:cNvPicPr/>
+                  </pic:nvPicPr>
+                  <pic:blipFill>
+                    <a:blip r:embed="rId20"/>
+                    <a:stretch>
+                      <a:fillRect/>
+                    </a:stretch>
+                  </pic:blipFill>
+                  <pic:spPr>
+                    <a:xfrm>
+                      <a:off x="0" y="0"/>
+                      <a:ext cx="4794401" cy="2259266"/>
+                    </a:xfrm>
+                    <a:prstGeom prst="rect">
+                      <a:avLst/>
+                    </a:prstGeom>
+                  </pic:spPr>
+                </pic:pic>
+              </a:graphicData>
+            </a:graphic>
+          </wp:inline>
+        </w:drawing>
+      </w:r>
+    </w:p>
+    <w:p>
+      <w:pPr>
+        <w:pStyle w:val="ResimYazs"/>
+        <w:jc w:val="center"/>
+        <w:rPr>
+          <w:rFonts w:ascii="Times New Roman" w:hAnsi="Times New Roman" w:cs="Times New Roman"/>
+          <w:sz w:val="24"/>
+          <w:szCs w:val="24"/>
+        </w:rPr>
+      </w:pPr>
+      <w:r>
+        <w:t xml:space="preserve">Figure </w:t>
+      </w:r>
+      <w:fldSimple w:instr=" SEQ Figure \* ARABIC ">
+        <w:r>
+          <w:rPr>
+            <w:noProof/>
+          </w:rPr>
+          <w:t>15</w:t>
+        </w:r>
+      </w:fldSimple>
+      <w:r>
+        <w:t>: DC-Link Capacitor Voltage waveform</w:t>
+      </w:r>
+    </w:p>
+    <w:p>
+      <w:pPr>
+        <w:rPr>
+          <w:rFonts w:ascii="Times New Roman" w:hAnsi="Times New Roman" w:cs="Times New Roman"/>
+          <w:sz w:val="24"/>
+        </w:rPr>
+      </w:pPr>
+      <w:r>
+        <w:rPr>
+          <w:rFonts w:ascii="Times New Roman" w:hAnsi="Times New Roman" w:cs="Times New Roman"/>
+          <w:sz w:val="24"/>
+        </w:rPr>
+        <w:t>As seen in Figure 15, DC-Link capacitor voltage exceeds 600V while trying to reverse the speed. It is because system tends to operate in generating mode. However, 3-Phase rectifier blocks current to flow through source. Hence, capacitor voltage increases incredibly. Therefore, a braking resistor is implemented.</w:t>
+      </w:r>
+      <w:r>
+        <w:rPr>
+          <w:rFonts w:ascii="Times New Roman" w:hAnsi="Times New Roman" w:cs="Times New Roman"/>
+          <w:sz w:val="24"/>
+        </w:rPr>
+        <w:t xml:space="preserve"> Operation is not feasible.</w:t>
+      </w:r>
+    </w:p>
+    <w:p>
+      <w:pPr>
+        <w:keepNext/>
+        <w:jc w:val="center"/>
+      </w:pPr>
+      <w:r>
+        <w:rPr>
+          <w:rFonts w:ascii="Times New Roman" w:hAnsi="Times New Roman" w:cs="Times New Roman"/>
+          <w:sz w:val="24"/>
+        </w:rPr>
+        <w:drawing>
+          <wp:inline distT="0" distB="0" distL="0" distR="0" wp14:anchorId="2295C613" wp14:editId="1168CD61">
+            <wp:extent cx="4975860" cy="2344775"/>
+            <wp:effectExtent l="0" t="0" r="0" b="0"/>
+            <wp:docPr id="29" name="Resim 29"/>
+            <wp:cNvGraphicFramePr>
+              <a:graphicFrameLocks xmlns:a="http://schemas.openxmlformats.org/drawingml/2006/main" noChangeAspect="1"/>
+            </wp:cNvGraphicFramePr>
+            <a:graphic xmlns:a="http://schemas.openxmlformats.org/drawingml/2006/main">
+              <a:graphicData uri="http://schemas.openxmlformats.org/drawingml/2006/picture">
+                <pic:pic xmlns:pic="http://schemas.openxmlformats.org/drawingml/2006/picture">
+                  <pic:nvPicPr>
+                    <pic:cNvPr id="1" name=""/>
+                    <pic:cNvPicPr/>
+                  </pic:nvPicPr>
+                  <pic:blipFill>
+                    <a:blip r:embed="rId21"/>
+                    <a:stretch>
+                      <a:fillRect/>
+                    </a:stretch>
+                  </pic:blipFill>
+                  <pic:spPr>
+                    <a:xfrm>
+                      <a:off x="0" y="0"/>
+                      <a:ext cx="4987854" cy="2350427"/>
+                    </a:xfrm>
+                    <a:prstGeom prst="rect">
+                      <a:avLst/>
+                    </a:prstGeom>
+                  </pic:spPr>
+                </pic:pic>
+              </a:graphicData>
+            </a:graphic>
+          </wp:inline>
+        </w:drawing>
+      </w:r>
+    </w:p>
+    <w:p>
+      <w:pPr>
+        <w:pStyle w:val="ResimYazs"/>
+        <w:jc w:val="center"/>
+        <w:rPr>
+          <w:rFonts w:ascii="Times New Roman" w:hAnsi="Times New Roman" w:cs="Times New Roman"/>
+          <w:sz w:val="22"/>
+          <w:szCs w:val="22"/>
+        </w:rPr>
+      </w:pPr>
+      <w:r>
+        <w:rPr>
+          <w:rFonts w:ascii="Times New Roman" w:hAnsi="Times New Roman" w:cs="Times New Roman"/>
+          <w:sz w:val="22"/>
+          <w:szCs w:val="22"/>
+        </w:rPr>
+        <w:t xml:space="preserve">Figure </w:t>
+      </w:r>
+      <w:r>
+        <w:rPr>
+          <w:rFonts w:ascii="Times New Roman" w:hAnsi="Times New Roman" w:cs="Times New Roman"/>
+          <w:sz w:val="22"/>
+          <w:szCs w:val="22"/>
+        </w:rPr>
+        <w:fldChar w:fldCharType="begin"/>
+      </w:r>
+      <w:r>
+        <w:rPr>
+          <w:rFonts w:ascii="Times New Roman" w:hAnsi="Times New Roman" w:cs="Times New Roman"/>
+          <w:sz w:val="22"/>
+          <w:szCs w:val="22"/>
+        </w:rPr>
+        <w:instrText xml:space="preserve"> SEQ Figure \* ARABIC </w:instrText>
+      </w:r>
+      <w:r>
+        <w:rPr>
+          <w:rFonts w:ascii="Times New Roman" w:hAnsi="Times New Roman" w:cs="Times New Roman"/>
+          <w:sz w:val="22"/>
+          <w:szCs w:val="22"/>
+        </w:rPr>
+        <w:fldChar w:fldCharType="separate"/>
+      </w:r>
+      <w:r>
+        <w:rPr>
+          <w:rFonts w:ascii="Times New Roman" w:hAnsi="Times New Roman" w:cs="Times New Roman"/>
+          <w:noProof/>
+          <w:sz w:val="22"/>
+          <w:szCs w:val="22"/>
+        </w:rPr>
+        <w:t>16</w:t>
+      </w:r>
+      <w:r>
+        <w:rPr>
+          <w:rFonts w:ascii="Times New Roman" w:hAnsi="Times New Roman" w:cs="Times New Roman"/>
+          <w:sz w:val="22"/>
+          <w:szCs w:val="22"/>
+        </w:rPr>
+        <w:fldChar w:fldCharType="end"/>
+      </w:r>
+      <w:r>
+        <w:rPr>
+          <w:rFonts w:ascii="Times New Roman" w:hAnsi="Times New Roman" w:cs="Times New Roman"/>
+          <w:sz w:val="22"/>
+          <w:szCs w:val="22"/>
+        </w:rPr>
+        <w:t>: DC-Link Capacitor Voltage waveform with braking resistor implemented</w:t>
+      </w:r>
+    </w:p>
+    <w:p>
+      <w:pPr>
+        <w:keepNext/>
+        <w:jc w:val="center"/>
+      </w:pPr>
+      <w:r>
+        <w:rPr>
+          <w:rFonts w:ascii="Times New Roman" w:hAnsi="Times New Roman" w:cs="Times New Roman"/>
+          <w:sz w:val="24"/>
+        </w:rPr>
+        <w:lastRenderedPageBreak/>
+        <w:drawing>
+          <wp:inline distT="0" distB="0" distL="0" distR="0" wp14:anchorId="2D08FBA1" wp14:editId="70973C3F">
+            <wp:extent cx="5044440" cy="2377093"/>
+            <wp:effectExtent l="0" t="0" r="3810" b="4445"/>
+            <wp:docPr id="31" name="Resim 31"/>
+            <wp:cNvGraphicFramePr>
+              <a:graphicFrameLocks xmlns:a="http://schemas.openxmlformats.org/drawingml/2006/main" noChangeAspect="1"/>
+            </wp:cNvGraphicFramePr>
+            <a:graphic xmlns:a="http://schemas.openxmlformats.org/drawingml/2006/main">
+              <a:graphicData uri="http://schemas.openxmlformats.org/drawingml/2006/picture">
+                <pic:pic xmlns:pic="http://schemas.openxmlformats.org/drawingml/2006/picture">
+                  <pic:nvPicPr>
+                    <pic:cNvPr id="1" name=""/>
+                    <pic:cNvPicPr/>
+                  </pic:nvPicPr>
+                  <pic:blipFill>
+                    <a:blip r:embed="rId22"/>
+                    <a:stretch>
+                      <a:fillRect/>
+                    </a:stretch>
+                  </pic:blipFill>
+                  <pic:spPr>
+                    <a:xfrm>
+                      <a:off x="0" y="0"/>
+                      <a:ext cx="5047127" cy="2378359"/>
+                    </a:xfrm>
+                    <a:prstGeom prst="rect">
+                      <a:avLst/>
+                    </a:prstGeom>
+                  </pic:spPr>
+                </pic:pic>
+              </a:graphicData>
+            </a:graphic>
+          </wp:inline>
+        </w:drawing>
+      </w:r>
+    </w:p>
+    <w:p>
+      <w:pPr>
+        <w:pStyle w:val="ResimYazs"/>
+        <w:jc w:val="center"/>
+        <w:rPr>
+          <w:rFonts w:ascii="Times New Roman" w:hAnsi="Times New Roman" w:cs="Times New Roman"/>
+          <w:sz w:val="22"/>
+          <w:szCs w:val="22"/>
+        </w:rPr>
+      </w:pPr>
+      <w:r>
+        <w:rPr>
+          <w:rFonts w:ascii="Times New Roman" w:hAnsi="Times New Roman" w:cs="Times New Roman"/>
+          <w:sz w:val="22"/>
+          <w:szCs w:val="22"/>
+        </w:rPr>
+        <w:t xml:space="preserve">Figure </w:t>
+      </w:r>
+      <w:r>
+        <w:rPr>
+          <w:rFonts w:ascii="Times New Roman" w:hAnsi="Times New Roman" w:cs="Times New Roman"/>
+          <w:sz w:val="22"/>
+          <w:szCs w:val="22"/>
+        </w:rPr>
+        <w:fldChar w:fldCharType="begin"/>
+      </w:r>
+      <w:r>
+        <w:rPr>
+          <w:rFonts w:ascii="Times New Roman" w:hAnsi="Times New Roman" w:cs="Times New Roman"/>
+          <w:sz w:val="22"/>
+          <w:szCs w:val="22"/>
+        </w:rPr>
+        <w:instrText xml:space="preserve"> SEQ Figure \* ARABIC </w:instrText>
+      </w:r>
+      <w:r>
+        <w:rPr>
+          <w:rFonts w:ascii="Times New Roman" w:hAnsi="Times New Roman" w:cs="Times New Roman"/>
+          <w:sz w:val="22"/>
+          <w:szCs w:val="22"/>
+        </w:rPr>
+        <w:fldChar w:fldCharType="separate"/>
+      </w:r>
+      <w:r>
+        <w:rPr>
+          <w:rFonts w:ascii="Times New Roman" w:hAnsi="Times New Roman" w:cs="Times New Roman"/>
+          <w:noProof/>
+          <w:sz w:val="22"/>
+          <w:szCs w:val="22"/>
+        </w:rPr>
+        <w:t>17</w:t>
+      </w:r>
+      <w:r>
+        <w:rPr>
+          <w:rFonts w:ascii="Times New Roman" w:hAnsi="Times New Roman" w:cs="Times New Roman"/>
+          <w:sz w:val="22"/>
+          <w:szCs w:val="22"/>
+        </w:rPr>
+        <w:fldChar w:fldCharType="end"/>
+      </w:r>
+      <w:r>
+        <w:rPr>
+          <w:rFonts w:ascii="Times New Roman" w:hAnsi="Times New Roman" w:cs="Times New Roman"/>
+          <w:sz w:val="22"/>
+          <w:szCs w:val="22"/>
+        </w:rPr>
+        <w:t>:</w:t>
+      </w:r>
+      <w:r>
+        <w:rPr>
+          <w:rFonts w:ascii="Times New Roman" w:hAnsi="Times New Roman" w:cs="Times New Roman"/>
+          <w:sz w:val="22"/>
+          <w:szCs w:val="22"/>
+        </w:rPr>
+        <w:t xml:space="preserve"> Voltages on </w:t>
+      </w:r>
+      <w:r>
+        <w:rPr>
+          <w:rFonts w:ascii="Times New Roman" w:hAnsi="Times New Roman" w:cs="Times New Roman"/>
+          <w:sz w:val="22"/>
+          <w:szCs w:val="22"/>
+        </w:rPr>
+        <w:t>DC-Link Capacitor</w:t>
+      </w:r>
+      <w:r>
+        <w:rPr>
+          <w:rFonts w:ascii="Times New Roman" w:hAnsi="Times New Roman" w:cs="Times New Roman"/>
+          <w:sz w:val="22"/>
+          <w:szCs w:val="22"/>
+        </w:rPr>
+        <w:t xml:space="preserve"> and braking resistor</w:t>
+      </w:r>
+    </w:p>
+    <w:p>
+      <w:pPr>
+        <w:rPr>
+          <w:rFonts w:ascii="Times New Roman" w:hAnsi="Times New Roman" w:cs="Times New Roman"/>
+          <w:sz w:val="24"/>
+        </w:rPr>
+      </w:pPr>
+      <w:r>
+        <w:rPr>
+          <w:rFonts w:ascii="Times New Roman" w:hAnsi="Times New Roman" w:cs="Times New Roman"/>
+          <w:sz w:val="24"/>
+        </w:rPr>
+        <w:t>As seen in Figure 17, when the voltage tries to exceed 600V, braking resistor system is activated and the voltage is dissipated on it.</w:t>
+      </w:r>
+    </w:p>
+    <w:p>
+      <w:pPr>
+        <w:keepNext/>
+        <w:jc w:val="center"/>
+      </w:pPr>
+      <w:r>
+        <w:drawing>
+          <wp:inline distT="0" distB="0" distL="0" distR="0" wp14:anchorId="16915096" wp14:editId="34C77514">
+            <wp:extent cx="5012838" cy="2362200"/>
+            <wp:effectExtent l="0" t="0" r="0" b="0"/>
+            <wp:docPr id="33" name="Resim 33"/>
+            <wp:cNvGraphicFramePr>
+              <a:graphicFrameLocks xmlns:a="http://schemas.openxmlformats.org/drawingml/2006/main" noChangeAspect="1"/>
+            </wp:cNvGraphicFramePr>
+            <a:graphic xmlns:a="http://schemas.openxmlformats.org/drawingml/2006/main">
+              <a:graphicData uri="http://schemas.openxmlformats.org/drawingml/2006/picture">
+                <pic:pic xmlns:pic="http://schemas.openxmlformats.org/drawingml/2006/picture">
+                  <pic:nvPicPr>
+                    <pic:cNvPr id="1" name=""/>
+                    <pic:cNvPicPr/>
+                  </pic:nvPicPr>
+                  <pic:blipFill>
+                    <a:blip r:embed="rId23"/>
+                    <a:stretch>
+                      <a:fillRect/>
+                    </a:stretch>
+                  </pic:blipFill>
+                  <pic:spPr>
+                    <a:xfrm>
+                      <a:off x="0" y="0"/>
+                      <a:ext cx="5028461" cy="2369562"/>
+                    </a:xfrm>
+                    <a:prstGeom prst="rect">
+                      <a:avLst/>
+                    </a:prstGeom>
+                  </pic:spPr>
+                </pic:pic>
+              </a:graphicData>
+            </a:graphic>
+          </wp:inline>
+        </w:drawing>
+      </w:r>
+    </w:p>
+    <w:p>
+      <w:pPr>
+        <w:pStyle w:val="ResimYazs"/>
+        <w:jc w:val="center"/>
+        <w:rPr>
+          <w:rFonts w:ascii="Times New Roman" w:hAnsi="Times New Roman" w:cs="Times New Roman"/>
+          <w:sz w:val="22"/>
+          <w:szCs w:val="22"/>
+        </w:rPr>
+      </w:pPr>
+      <w:r>
+        <w:rPr>
+          <w:rFonts w:ascii="Times New Roman" w:hAnsi="Times New Roman" w:cs="Times New Roman"/>
+          <w:sz w:val="22"/>
+          <w:szCs w:val="22"/>
+        </w:rPr>
+        <w:t xml:space="preserve">Figure </w:t>
+      </w:r>
+      <w:r>
+        <w:rPr>
+          <w:rFonts w:ascii="Times New Roman" w:hAnsi="Times New Roman" w:cs="Times New Roman"/>
+          <w:sz w:val="22"/>
+          <w:szCs w:val="22"/>
+        </w:rPr>
+        <w:fldChar w:fldCharType="begin"/>
+      </w:r>
+      <w:r>
+        <w:rPr>
+          <w:rFonts w:ascii="Times New Roman" w:hAnsi="Times New Roman" w:cs="Times New Roman"/>
+          <w:sz w:val="22"/>
+          <w:szCs w:val="22"/>
+        </w:rPr>
+        <w:instrText xml:space="preserve"> SEQ Figure \* ARABIC </w:instrText>
+      </w:r>
+      <w:r>
+        <w:rPr>
+          <w:rFonts w:ascii="Times New Roman" w:hAnsi="Times New Roman" w:cs="Times New Roman"/>
+          <w:sz w:val="22"/>
+          <w:szCs w:val="22"/>
+        </w:rPr>
+        <w:fldChar w:fldCharType="separate"/>
+      </w:r>
+      <w:r>
+        <w:rPr>
+          <w:rFonts w:ascii="Times New Roman" w:hAnsi="Times New Roman" w:cs="Times New Roman"/>
+          <w:noProof/>
+          <w:sz w:val="22"/>
+          <w:szCs w:val="22"/>
+        </w:rPr>
+        <w:t>18</w:t>
+      </w:r>
+      <w:r>
+        <w:rPr>
+          <w:rFonts w:ascii="Times New Roman" w:hAnsi="Times New Roman" w:cs="Times New Roman"/>
+          <w:sz w:val="22"/>
+          <w:szCs w:val="22"/>
+        </w:rPr>
+        <w:fldChar w:fldCharType="end"/>
+      </w:r>
+      <w:r>
+        <w:rPr>
+          <w:rFonts w:ascii="Times New Roman" w:hAnsi="Times New Roman" w:cs="Times New Roman"/>
+          <w:sz w:val="22"/>
+          <w:szCs w:val="22"/>
+        </w:rPr>
+        <w:t>: Speed vs time plot</w:t>
+      </w:r>
+    </w:p>
+    <w:p>
+      <w:pPr>
+        <w:keepNext/>
+        <w:jc w:val="center"/>
+      </w:pPr>
+      <w:r>
+        <w:drawing>
+          <wp:inline distT="0" distB="0" distL="0" distR="0" wp14:anchorId="2843F48F" wp14:editId="226BB24C">
+            <wp:extent cx="5760720" cy="2714625"/>
+            <wp:effectExtent l="0" t="0" r="0" b="9525"/>
+            <wp:docPr id="36" name="Resim 36"/>
+            <wp:cNvGraphicFramePr>
+              <a:graphicFrameLocks xmlns:a="http://schemas.openxmlformats.org/drawingml/2006/main" noChangeAspect="1"/>
+            </wp:cNvGraphicFramePr>
+            <a:graphic xmlns:a="http://schemas.openxmlformats.org/drawingml/2006/main">
+              <a:graphicData uri="http://schemas.openxmlformats.org/drawingml/2006/picture">
+                <pic:pic xmlns:pic="http://schemas.openxmlformats.org/drawingml/2006/picture">
+                  <pic:nvPicPr>
+                    <pic:cNvPr id="1" name=""/>
+                    <pic:cNvPicPr/>
+                  </pic:nvPicPr>
+                  <pic:blipFill>
+                    <a:blip r:embed="rId24"/>
+                    <a:stretch>
+                      <a:fillRect/>
+                    </a:stretch>
+                  </pic:blipFill>
+                  <pic:spPr>
+                    <a:xfrm>
+                      <a:off x="0" y="0"/>
+                      <a:ext cx="5760720" cy="2714625"/>
+                    </a:xfrm>
+                    <a:prstGeom prst="rect">
+                      <a:avLst/>
+                    </a:prstGeom>
+                  </pic:spPr>
+                </pic:pic>
+              </a:graphicData>
+            </a:graphic>
+          </wp:inline>
+        </w:drawing>
+      </w:r>
+    </w:p>
+    <w:p>
+      <w:pPr>
+        <w:pStyle w:val="ResimYazs"/>
+        <w:jc w:val="center"/>
+        <w:rPr>
+          <w:rFonts w:ascii="Times New Roman" w:hAnsi="Times New Roman" w:cs="Times New Roman"/>
+          <w:sz w:val="22"/>
+          <w:szCs w:val="22"/>
+        </w:rPr>
+      </w:pPr>
+      <w:r>
+        <w:rPr>
+          <w:rFonts w:ascii="Times New Roman" w:hAnsi="Times New Roman" w:cs="Times New Roman"/>
+          <w:sz w:val="22"/>
+          <w:szCs w:val="22"/>
+        </w:rPr>
+        <w:t xml:space="preserve">Figure </w:t>
+      </w:r>
+      <w:r>
+        <w:rPr>
+          <w:rFonts w:ascii="Times New Roman" w:hAnsi="Times New Roman" w:cs="Times New Roman"/>
+          <w:sz w:val="22"/>
+          <w:szCs w:val="22"/>
+        </w:rPr>
+        <w:fldChar w:fldCharType="begin"/>
+      </w:r>
+      <w:r>
+        <w:rPr>
+          <w:rFonts w:ascii="Times New Roman" w:hAnsi="Times New Roman" w:cs="Times New Roman"/>
+          <w:sz w:val="22"/>
+          <w:szCs w:val="22"/>
+        </w:rPr>
+        <w:instrText xml:space="preserve"> SEQ Figure \* ARABIC </w:instrText>
+      </w:r>
+      <w:r>
+        <w:rPr>
+          <w:rFonts w:ascii="Times New Roman" w:hAnsi="Times New Roman" w:cs="Times New Roman"/>
+          <w:sz w:val="22"/>
+          <w:szCs w:val="22"/>
+        </w:rPr>
+        <w:fldChar w:fldCharType="separate"/>
+      </w:r>
+      <w:r>
+        <w:rPr>
+          <w:rFonts w:ascii="Times New Roman" w:hAnsi="Times New Roman" w:cs="Times New Roman"/>
+          <w:noProof/>
+          <w:sz w:val="22"/>
+          <w:szCs w:val="22"/>
+        </w:rPr>
+        <w:t>19</w:t>
+      </w:r>
+      <w:r>
+        <w:rPr>
+          <w:rFonts w:ascii="Times New Roman" w:hAnsi="Times New Roman" w:cs="Times New Roman"/>
+          <w:sz w:val="22"/>
+          <w:szCs w:val="22"/>
+        </w:rPr>
+        <w:fldChar w:fldCharType="end"/>
+      </w:r>
+      <w:r>
+        <w:rPr>
+          <w:rFonts w:ascii="Times New Roman" w:hAnsi="Times New Roman" w:cs="Times New Roman"/>
+          <w:sz w:val="22"/>
+          <w:szCs w:val="22"/>
+        </w:rPr>
+        <w:t>: 3-Phase Line currents during speed reversal</w:t>
+      </w:r>
+    </w:p>
+    <w:p>
+      <w:pPr>
+        <w:keepNext/>
+      </w:pPr>
+      <w:r>
+        <w:lastRenderedPageBreak/>
+        <w:drawing>
+          <wp:inline distT="0" distB="0" distL="0" distR="0" wp14:anchorId="77674529" wp14:editId="506ADA75">
+            <wp:extent cx="5760720" cy="2714625"/>
+            <wp:effectExtent l="0" t="0" r="0" b="9525"/>
+            <wp:docPr id="37" name="Resim 37"/>
+            <wp:cNvGraphicFramePr>
+              <a:graphicFrameLocks xmlns:a="http://schemas.openxmlformats.org/drawingml/2006/main" noChangeAspect="1"/>
+            </wp:cNvGraphicFramePr>
+            <a:graphic xmlns:a="http://schemas.openxmlformats.org/drawingml/2006/main">
+              <a:graphicData uri="http://schemas.openxmlformats.org/drawingml/2006/picture">
+                <pic:pic xmlns:pic="http://schemas.openxmlformats.org/drawingml/2006/picture">
+                  <pic:nvPicPr>
+                    <pic:cNvPr id="1" name=""/>
+                    <pic:cNvPicPr/>
+                  </pic:nvPicPr>
+                  <pic:blipFill>
+                    <a:blip r:embed="rId25"/>
+                    <a:stretch>
+                      <a:fillRect/>
+                    </a:stretch>
+                  </pic:blipFill>
+                  <pic:spPr>
+                    <a:xfrm>
+                      <a:off x="0" y="0"/>
+                      <a:ext cx="5760720" cy="2714625"/>
+                    </a:xfrm>
+                    <a:prstGeom prst="rect">
+                      <a:avLst/>
+                    </a:prstGeom>
+                  </pic:spPr>
+                </pic:pic>
+              </a:graphicData>
+            </a:graphic>
+          </wp:inline>
+        </w:drawing>
+      </w:r>
+    </w:p>
+    <w:p>
+      <w:pPr>
+        <w:pStyle w:val="ResimYazs"/>
+        <w:jc w:val="center"/>
+        <w:rPr>
+          <w:rFonts w:ascii="Times New Roman" w:hAnsi="Times New Roman" w:cs="Times New Roman"/>
+          <w:sz w:val="22"/>
+          <w:szCs w:val="22"/>
+        </w:rPr>
+      </w:pPr>
+      <w:r>
+        <w:rPr>
+          <w:rFonts w:ascii="Times New Roman" w:hAnsi="Times New Roman" w:cs="Times New Roman"/>
+          <w:sz w:val="22"/>
+          <w:szCs w:val="22"/>
+        </w:rPr>
+        <w:t xml:space="preserve">Figure </w:t>
+      </w:r>
+      <w:r>
+        <w:rPr>
+          <w:rFonts w:ascii="Times New Roman" w:hAnsi="Times New Roman" w:cs="Times New Roman"/>
+          <w:sz w:val="22"/>
+          <w:szCs w:val="22"/>
+        </w:rPr>
+        <w:fldChar w:fldCharType="begin"/>
+      </w:r>
+      <w:r>
+        <w:rPr>
+          <w:rFonts w:ascii="Times New Roman" w:hAnsi="Times New Roman" w:cs="Times New Roman"/>
+          <w:sz w:val="22"/>
+          <w:szCs w:val="22"/>
+        </w:rPr>
+        <w:instrText xml:space="preserve"> SEQ Figure \* ARABIC </w:instrText>
+      </w:r>
+      <w:r>
+        <w:rPr>
+          <w:rFonts w:ascii="Times New Roman" w:hAnsi="Times New Roman" w:cs="Times New Roman"/>
+          <w:sz w:val="22"/>
+          <w:szCs w:val="22"/>
+        </w:rPr>
+        <w:fldChar w:fldCharType="separate"/>
+      </w:r>
+      <w:r>
+        <w:rPr>
+          <w:rFonts w:ascii="Times New Roman" w:hAnsi="Times New Roman" w:cs="Times New Roman"/>
+          <w:noProof/>
+          <w:sz w:val="22"/>
+          <w:szCs w:val="22"/>
+        </w:rPr>
+        <w:t>20</w:t>
+      </w:r>
+      <w:r>
+        <w:rPr>
+          <w:rFonts w:ascii="Times New Roman" w:hAnsi="Times New Roman" w:cs="Times New Roman"/>
+          <w:sz w:val="22"/>
+          <w:szCs w:val="22"/>
+        </w:rPr>
+        <w:fldChar w:fldCharType="end"/>
+      </w:r>
+      <w:r>
+        <w:rPr>
+          <w:rFonts w:ascii="Times New Roman" w:hAnsi="Times New Roman" w:cs="Times New Roman"/>
+          <w:sz w:val="22"/>
+          <w:szCs w:val="22"/>
+        </w:rPr>
+        <w:t>: d and q currents</w:t>
+      </w:r>
+    </w:p>
+    <w:p>
+      <w:pPr>
+        <w:rPr>
+          <w:rFonts w:ascii="Times New Roman" w:hAnsi="Times New Roman" w:cs="Times New Roman"/>
+          <w:b/>
+          <w:sz w:val="24"/>
+        </w:rPr>
+      </w:pPr>
+      <w:r>
+        <w:rPr>
+          <w:rFonts w:ascii="Times New Roman" w:hAnsi="Times New Roman" w:cs="Times New Roman"/>
+          <w:b/>
+          <w:sz w:val="24"/>
+        </w:rPr>
+        <w:t>Comments:</w:t>
+      </w:r>
+    </w:p>
+    <w:p>
+      <w:pPr>
+        <w:rPr>
+          <w:rFonts w:ascii="Times New Roman" w:hAnsi="Times New Roman" w:cs="Times New Roman"/>
+          <w:sz w:val="24"/>
+        </w:rPr>
+      </w:pPr>
+    </w:p>
+    <w:p>
+      <w:pPr>
+        <w:rPr>
+          <w:rFonts w:ascii="Times New Roman" w:hAnsi="Times New Roman" w:cs="Times New Roman"/>
+          <w:sz w:val="24"/>
+        </w:rPr>
+      </w:pPr>
+    </w:p>
+    <w:p>
+      <w:pPr>
+        <w:rPr>
+          <w:rFonts w:ascii="Times New Roman" w:hAnsi="Times New Roman" w:cs="Times New Roman"/>
+          <w:sz w:val="24"/>
+        </w:rPr>
+      </w:pPr>
+    </w:p>
+    <w:p>
+      <w:pPr>
+        <w:pStyle w:val="ListeParagraf"/>
+        <w:numPr>
+          <w:ilvl w:val="0"/>
+          <w:numId w:val="5"/>
+        </w:numPr>
+        <w:ind w:left="426" w:hanging="426"/>
+        <w:rPr>
+          <w:rFonts w:ascii="Times New Roman" w:hAnsi="Times New Roman" w:cs="Times New Roman"/>
+          <w:sz w:val="24"/>
+        </w:rPr>
+      </w:pPr>
+      <w:r>
+        <w:rPr>
+          <w:rFonts w:ascii="Times New Roman" w:hAnsi="Times New Roman" w:cs="Times New Roman"/>
+          <w:sz w:val="24"/>
+        </w:rPr>
+        <w:t>T</w:t>
+      </w:r>
+      <w:r>
+        <w:rPr>
+          <w:rFonts w:ascii="Times New Roman" w:hAnsi="Times New Roman" w:cs="Times New Roman"/>
+          <w:sz w:val="24"/>
+          <w:vertAlign w:val="subscript"/>
+        </w:rPr>
+        <w:t>LOAD</w:t>
+      </w:r>
+      <w:r>
+        <w:rPr>
+          <w:rFonts w:ascii="Times New Roman" w:hAnsi="Times New Roman" w:cs="Times New Roman"/>
+          <w:sz w:val="24"/>
+        </w:rPr>
+        <w:t>=150Nm</w:t>
+      </w:r>
+    </w:p>
+    <w:p>
+      <w:pPr>
+        <w:rPr>
+          <w:rFonts w:ascii="Times New Roman" w:hAnsi="Times New Roman" w:cs="Times New Roman"/>
+          <w:sz w:val="24"/>
+        </w:rPr>
+      </w:pPr>
+    </w:p>
+    <w:p>
+      <w:pPr>
+        <w:pStyle w:val="Balk1"/>
+        <w:numPr>
+          <w:ilvl w:val="0"/>
+          <w:numId w:val="1"/>
+        </w:numPr>
+        <w:jc w:val="both"/>
+        <w:rPr>
+          <w:rFonts w:ascii="Times New Roman" w:hAnsi="Times New Roman" w:cs="Times New Roman"/>
+        </w:rPr>
+      </w:pPr>
+      <w:bookmarkStart w:id="4" w:name="_Toc10305393"/>
+      <w:r>
+        <w:rPr>
+          <w:rFonts w:ascii="Times New Roman" w:hAnsi="Times New Roman" w:cs="Times New Roman"/>
+        </w:rPr>
+        <w:t>PART C: Space Vector PWM (SVPWM)</w:t>
+      </w:r>
+      <w:bookmarkEnd w:id="4"/>
+    </w:p>
+    <w:p/>
+    <w:p>
+      <w:pPr>
+        <w:ind w:firstLine="360"/>
+        <w:rPr>
+          <w:rFonts w:ascii="Times New Roman" w:hAnsi="Times New Roman" w:cs="Times New Roman"/>
+          <w:sz w:val="24"/>
+        </w:rPr>
+      </w:pPr>
+      <w:r>
+        <w:rPr>
+          <w:rFonts w:ascii="Times New Roman" w:hAnsi="Times New Roman" w:cs="Times New Roman"/>
+          <w:sz w:val="24"/>
+        </w:rPr>
+        <w:t>Since in this part we are allowed to use readily available Simulink blocks implementing SVPWM is quite easy. Without changing control loops, SVPWM Generator (2-level) bloc</w:t>
+      </w:r>
+      <w:r>
+        <w:rPr>
+          <w:rFonts w:ascii="Times New Roman" w:hAnsi="Times New Roman" w:cs="Times New Roman"/>
+          <w:sz w:val="24"/>
+        </w:rPr>
+        <w:t>k, which can be seen in Figure ??</w:t>
+      </w:r>
+      <w:r>
+        <w:rPr>
+          <w:rFonts w:ascii="Times New Roman" w:hAnsi="Times New Roman" w:cs="Times New Roman"/>
+          <w:sz w:val="24"/>
+        </w:rPr>
+        <w:t>, is added which uses inverse Clarke’s transformation instead of Sinusoidal PWM</w:t>
+      </w:r>
+      <w:r>
+        <w:rPr>
+          <w:rFonts w:ascii="Times New Roman" w:hAnsi="Times New Roman" w:cs="Times New Roman"/>
+          <w:sz w:val="24"/>
+        </w:rPr>
+        <w:t xml:space="preserve"> Generator subsystem in </w:t>
+      </w:r>
+      <w:proofErr w:type="gramStart"/>
+      <w:r>
+        <w:rPr>
+          <w:rFonts w:ascii="Times New Roman" w:hAnsi="Times New Roman" w:cs="Times New Roman"/>
+          <w:sz w:val="24"/>
+        </w:rPr>
+        <w:t>Figure ?</w:t>
+      </w:r>
+      <w:proofErr w:type="gramEnd"/>
+      <w:r>
+        <w:rPr>
+          <w:rFonts w:ascii="Times New Roman" w:hAnsi="Times New Roman" w:cs="Times New Roman"/>
+          <w:sz w:val="24"/>
+        </w:rPr>
+        <w:t>?</w:t>
+      </w:r>
+      <w:r>
+        <w:rPr>
+          <w:rFonts w:ascii="Times New Roman" w:hAnsi="Times New Roman" w:cs="Times New Roman"/>
+          <w:sz w:val="24"/>
+        </w:rPr>
+        <w:t xml:space="preserve">.  </w:t>
+      </w:r>
+    </w:p>
+    <w:p>
+      <w:pPr>
+        <w:keepNext/>
+        <w:ind w:firstLine="360"/>
+        <w:jc w:val="center"/>
+        <w:rPr>
+          <w:rFonts w:ascii="Times New Roman" w:hAnsi="Times New Roman" w:cs="Times New Roman"/>
+        </w:rPr>
+      </w:pPr>
+      <w:r>
+        <w:rPr>
+          <w:rFonts w:ascii="Times New Roman" w:hAnsi="Times New Roman" w:cs="Times New Roman"/>
+          <w:noProof/>
+          <w:lang w:val="tr-TR" w:eastAsia="tr-TR" w:bidi="ar-SA"/>
+        </w:rPr>
+        <w:drawing>
+          <wp:inline distT="0" distB="0" distL="0" distR="0" wp14:anchorId="25052E41" wp14:editId="2A4554BB">
+            <wp:extent cx="4124325" cy="1974322"/>
+            <wp:effectExtent l="0" t="0" r="0" b="6985"/>
+            <wp:docPr id="3" name="Picture 3"/>
+            <wp:cNvGraphicFramePr>
+              <a:graphicFrameLocks xmlns:a="http://schemas.openxmlformats.org/drawingml/2006/main" noChangeAspect="1"/>
+            </wp:cNvGraphicFramePr>
+            <a:graphic xmlns:a="http://schemas.openxmlformats.org/drawingml/2006/main">
+              <a:graphicData uri="http://schemas.openxmlformats.org/drawingml/2006/picture">
+                <pic:pic xmlns:pic="http://schemas.openxmlformats.org/drawingml/2006/picture">
+                  <pic:nvPicPr>
+                    <pic:cNvPr id="1" name=""/>
+                    <pic:cNvPicPr/>
+                  </pic:nvPicPr>
+                  <pic:blipFill>
+                    <a:blip r:embed="rId26"/>
+                    <a:stretch>
+                      <a:fillRect/>
+                    </a:stretch>
+                  </pic:blipFill>
+                  <pic:spPr>
+                    <a:xfrm>
+                      <a:off x="0" y="0"/>
                       <a:ext cx="4125581" cy="1974923"/>
                     </a:xfrm>
                     <a:prstGeom prst="rect">
@@ -3763,74 +6048,235 @@
     </w:p>
     <w:p>
       <w:pPr>
-        <w:pStyle w:val="Caption"/>
+        <w:pStyle w:val="ResimYazs"/>
         <w:jc w:val="center"/>
-      </w:pPr>
-      <w:r>
+        <w:rPr>
+          <w:rFonts w:ascii="Times New Roman" w:hAnsi="Times New Roman" w:cs="Times New Roman"/>
+          <w:sz w:val="22"/>
+          <w:szCs w:val="22"/>
+        </w:rPr>
+      </w:pPr>
+      <w:r>
+        <w:rPr>
+          <w:rFonts w:ascii="Times New Roman" w:hAnsi="Times New Roman" w:cs="Times New Roman"/>
+          <w:sz w:val="22"/>
+          <w:szCs w:val="22"/>
+        </w:rPr>
         <w:t xml:space="preserve">Figure </w:t>
       </w:r>
-      <w:fldSimple w:instr=" SEQ Figure \* ARABIC ">
-        <w:r>
-          <w:rPr>
-            <w:noProof/>
-          </w:rPr>
-          <w:t>6</w:t>
-        </w:r>
-      </w:fldSimple>
-      <w:r>
+      <w:r>
+        <w:rPr>
+          <w:rFonts w:ascii="Times New Roman" w:hAnsi="Times New Roman" w:cs="Times New Roman"/>
+          <w:sz w:val="22"/>
+          <w:szCs w:val="22"/>
+        </w:rPr>
+        <w:fldChar w:fldCharType="begin"/>
+      </w:r>
+      <w:r>
+        <w:rPr>
+          <w:rFonts w:ascii="Times New Roman" w:hAnsi="Times New Roman" w:cs="Times New Roman"/>
+          <w:sz w:val="22"/>
+          <w:szCs w:val="22"/>
+        </w:rPr>
+        <w:instrText xml:space="preserve"> SEQ Figure \* ARABIC </w:instrText>
+      </w:r>
+      <w:r>
+        <w:rPr>
+          <w:rFonts w:ascii="Times New Roman" w:hAnsi="Times New Roman" w:cs="Times New Roman"/>
+          <w:sz w:val="22"/>
+          <w:szCs w:val="22"/>
+        </w:rPr>
+        <w:fldChar w:fldCharType="separate"/>
+      </w:r>
+      <w:r>
+        <w:rPr>
+          <w:rFonts w:ascii="Times New Roman" w:hAnsi="Times New Roman" w:cs="Times New Roman"/>
+          <w:noProof/>
+          <w:sz w:val="22"/>
+          <w:szCs w:val="22"/>
+        </w:rPr>
+        <w:t>21</w:t>
+      </w:r>
+      <w:r>
+        <w:rPr>
+          <w:rFonts w:ascii="Times New Roman" w:hAnsi="Times New Roman" w:cs="Times New Roman"/>
+          <w:noProof/>
+          <w:sz w:val="22"/>
+          <w:szCs w:val="22"/>
+        </w:rPr>
+        <w:fldChar w:fldCharType="end"/>
+      </w:r>
+      <w:r>
+        <w:rPr>
+          <w:rFonts w:ascii="Times New Roman" w:hAnsi="Times New Roman" w:cs="Times New Roman"/>
+          <w:sz w:val="22"/>
+          <w:szCs w:val="22"/>
+        </w:rPr>
         <w:t>: SVPWM Simulink model</w:t>
       </w:r>
     </w:p>
-    <w:p/>
-    <w:p>
-      <w:pPr>
-        <w:pStyle w:val="ListParagraph"/>
+    <w:p>
+      <w:pPr>
+        <w:rPr>
+          <w:rFonts w:ascii="Times New Roman" w:hAnsi="Times New Roman" w:cs="Times New Roman"/>
+        </w:rPr>
+      </w:pPr>
+    </w:p>
+    <w:p>
+      <w:pPr>
+        <w:pStyle w:val="ListeParagraf"/>
         <w:numPr>
           <w:ilvl w:val="0"/>
           <w:numId w:val="6"/>
         </w:numPr>
-      </w:pPr>
-      <w:r>
-        <w:t xml:space="preserve"> In this part, we are asked to r</w:t>
-      </w:r>
-      <w:r>
-        <w:t>epeat part B using a Space Vector PWM algorithm</w:t>
-      </w:r>
-      <w:r>
-        <w:t xml:space="preserve">. </w:t>
-      </w:r>
-    </w:p>
-    <w:p/>
+        <w:rPr>
+          <w:rFonts w:ascii="Times New Roman" w:hAnsi="Times New Roman" w:cs="Times New Roman"/>
+          <w:sz w:val="24"/>
+          <w:szCs w:val="24"/>
+        </w:rPr>
+      </w:pPr>
+      <w:r>
+        <w:rPr>
+          <w:rFonts w:ascii="Times New Roman" w:hAnsi="Times New Roman" w:cs="Times New Roman"/>
+          <w:sz w:val="24"/>
+          <w:szCs w:val="24"/>
+        </w:rPr>
+        <w:t xml:space="preserve"> In this part, we are asked to repeat part B using a Space Vector PWM algorithm. </w:t>
+      </w:r>
+    </w:p>
+    <w:p>
+      <w:pPr>
+        <w:rPr>
+          <w:rFonts w:ascii="Times New Roman" w:hAnsi="Times New Roman" w:cs="Times New Roman"/>
+          <w:sz w:val="24"/>
+        </w:rPr>
+      </w:pPr>
+    </w:p>
     <w:p>
       <w:pPr>
         <w:ind w:firstLine="360"/>
-      </w:pPr>
-      <w:r>
+        <w:rPr>
+          <w:rFonts w:ascii="Times New Roman" w:hAnsi="Times New Roman" w:cs="Times New Roman"/>
+          <w:sz w:val="24"/>
+        </w:rPr>
+      </w:pPr>
+      <w:r>
+        <w:rPr>
+          <w:rFonts w:ascii="Times New Roman" w:hAnsi="Times New Roman" w:cs="Times New Roman"/>
+          <w:sz w:val="24"/>
+        </w:rPr>
         <w:t xml:space="preserve">Speed versus time plot of </w:t>
       </w:r>
       <w:r>
+        <w:rPr>
+          <w:rFonts w:ascii="Times New Roman" w:hAnsi="Times New Roman" w:cs="Times New Roman"/>
+          <w:sz w:val="24"/>
+        </w:rPr>
         <w:t>SVPWM</w:t>
       </w:r>
       <w:r>
+        <w:rPr>
+          <w:rFonts w:ascii="Times New Roman" w:hAnsi="Times New Roman" w:cs="Times New Roman"/>
+          <w:sz w:val="24"/>
+        </w:rPr>
         <w:t xml:space="preserve"> scheme </w:t>
       </w:r>
       <w:r>
+        <w:rPr>
+          <w:rFonts w:ascii="Times New Roman" w:hAnsi="Times New Roman" w:cs="Times New Roman"/>
+          <w:sz w:val="24"/>
+        </w:rPr>
         <w:t>from %90 of the rated speed to rated speed</w:t>
       </w:r>
       <w:r>
-        <w:t xml:space="preserve"> can be seen in Figure 7</w:t>
-      </w:r>
-      <w:r>
-        <w:t>. Also, m</w:t>
-      </w:r>
-      <w:r>
-        <w:t>otor 3-phase line-to-line voltages and 3-phase line currents vs. time</w:t>
-      </w:r>
-      <w:r>
-        <w:t xml:space="preserve"> plots are in Figure 8. Plots of </w:t>
-      </w:r>
-      <w:r>
-        <w:t>d and q currents are in Figure 9. Finally, since in this part we are driving constant torque, its plot is not added.</w:t>
+        <w:rPr>
+          <w:rFonts w:ascii="Times New Roman" w:hAnsi="Times New Roman" w:cs="Times New Roman"/>
+          <w:sz w:val="24"/>
+        </w:rPr>
+        <w:t xml:space="preserve"> can be seen in </w:t>
+      </w:r>
+      <w:proofErr w:type="gramStart"/>
+      <w:r>
+        <w:rPr>
+          <w:rFonts w:ascii="Times New Roman" w:hAnsi="Times New Roman" w:cs="Times New Roman"/>
+          <w:sz w:val="24"/>
+        </w:rPr>
+        <w:t>Figure ?</w:t>
+      </w:r>
+      <w:proofErr w:type="gramEnd"/>
+      <w:r>
+        <w:rPr>
+          <w:rFonts w:ascii="Times New Roman" w:hAnsi="Times New Roman" w:cs="Times New Roman"/>
+          <w:sz w:val="24"/>
+        </w:rPr>
+        <w:t>?</w:t>
+      </w:r>
+      <w:r>
+        <w:rPr>
+          <w:rFonts w:ascii="Times New Roman" w:hAnsi="Times New Roman" w:cs="Times New Roman"/>
+          <w:sz w:val="24"/>
+        </w:rPr>
+        <w:t>. Also, motor 3-phase line-to-line voltages and 3-phase line current</w:t>
+      </w:r>
+      <w:r>
+        <w:rPr>
+          <w:rFonts w:ascii="Times New Roman" w:hAnsi="Times New Roman" w:cs="Times New Roman"/>
+          <w:sz w:val="24"/>
+        </w:rPr>
+        <w:t xml:space="preserve">s vs. time plots are in </w:t>
+      </w:r>
+      <w:proofErr w:type="gramStart"/>
+      <w:r>
+        <w:rPr>
+          <w:rFonts w:ascii="Times New Roman" w:hAnsi="Times New Roman" w:cs="Times New Roman"/>
+          <w:sz w:val="24"/>
+        </w:rPr>
+        <w:t>Figure ?</w:t>
+      </w:r>
+      <w:proofErr w:type="gramEnd"/>
+      <w:r>
+        <w:rPr>
+          <w:rFonts w:ascii="Times New Roman" w:hAnsi="Times New Roman" w:cs="Times New Roman"/>
+          <w:sz w:val="24"/>
+        </w:rPr>
+        <w:t>?</w:t>
+      </w:r>
+      <w:r>
+        <w:rPr>
+          <w:rFonts w:ascii="Times New Roman" w:hAnsi="Times New Roman" w:cs="Times New Roman"/>
+          <w:sz w:val="24"/>
+        </w:rPr>
+        <w:t xml:space="preserve">. Plots of </w:t>
+      </w:r>
+      <w:r>
+        <w:rPr>
+          <w:rFonts w:ascii="Times New Roman" w:hAnsi="Times New Roman" w:cs="Times New Roman"/>
+          <w:sz w:val="24"/>
+        </w:rPr>
+        <w:t xml:space="preserve">d and q currents are in </w:t>
+      </w:r>
+      <w:proofErr w:type="gramStart"/>
+      <w:r>
+        <w:rPr>
+          <w:rFonts w:ascii="Times New Roman" w:hAnsi="Times New Roman" w:cs="Times New Roman"/>
+          <w:sz w:val="24"/>
+        </w:rPr>
+        <w:t>Figure ?</w:t>
+      </w:r>
+      <w:proofErr w:type="gramEnd"/>
+      <w:r>
+        <w:rPr>
+          <w:rFonts w:ascii="Times New Roman" w:hAnsi="Times New Roman" w:cs="Times New Roman"/>
+          <w:sz w:val="24"/>
+        </w:rPr>
+        <w:t>?</w:t>
+      </w:r>
+      <w:r>
+        <w:rPr>
+          <w:rFonts w:ascii="Times New Roman" w:hAnsi="Times New Roman" w:cs="Times New Roman"/>
+          <w:sz w:val="24"/>
+        </w:rPr>
+        <w:t>. Finally, since in this part we are driving constant torque, its plot is not added.</w:t>
       </w:r>
     </w:p>
     <w:p>
@@ -3847,40 +6293,45 @@
     </w:p>
     <w:p>
       <w:pPr>
-        <w:pStyle w:val="Caption"/>
+        <w:pStyle w:val="ResimYazs"/>
         <w:jc w:val="center"/>
       </w:pPr>
       <w:r>
         <w:t xml:space="preserve">Figure </w:t>
       </w:r>
-      <w:fldSimple w:instr=" SEQ Figure \* ARABIC ">
-        <w:r>
-          <w:rPr>
-            <w:noProof/>
-          </w:rPr>
-          <w:t>7</w:t>
-        </w:r>
-      </w:fldSimple>
+      <w:r>
+        <w:fldChar w:fldCharType="begin"/>
+      </w:r>
+      <w:r>
+        <w:instrText xml:space="preserve"> SEQ Figure \* ARABIC </w:instrText>
+      </w:r>
+      <w:r>
+        <w:fldChar w:fldCharType="separate"/>
+      </w:r>
+      <w:r>
+        <w:rPr>
+          <w:noProof/>
+        </w:rPr>
+        <w:t>22</w:t>
+      </w:r>
+      <w:r>
+        <w:rPr>
+          <w:noProof/>
+        </w:rPr>
+        <w:fldChar w:fldCharType="end"/>
+      </w:r>
       <w:r>
         <w:t xml:space="preserve">: Rotor speed versus time plot </w:t>
       </w:r>
       <w:r>
-        <w:t xml:space="preserve">from </w:t>
-      </w:r>
-      <w:r>
-        <w:t>%90 of the rated speed to rat</w:t>
-      </w:r>
-      <w:bookmarkStart w:id="4" w:name="_GoBack"/>
-      <w:bookmarkEnd w:id="4"/>
-      <w:r>
-        <w:t>ed speed</w:t>
+        <w:t>from %90 of the rated speed to rated speed</w:t>
       </w:r>
     </w:p>
     <w:p/>
     <w:p/>
     <w:p>
       <w:pPr>
-        <w:pStyle w:val="Heading1"/>
+        <w:pStyle w:val="Balk1"/>
         <w:numPr>
           <w:ilvl w:val="0"/>
           <w:numId w:val="1"/>
@@ -3901,7 +6352,7 @@
     </w:p>
     <w:p>
       <w:pPr>
-        <w:pStyle w:val="Heading1"/>
+        <w:pStyle w:val="Balk1"/>
         <w:numPr>
           <w:ilvl w:val="0"/>
           <w:numId w:val="1"/>
@@ -3922,7 +6373,7 @@
     </w:p>
     <w:p>
       <w:pPr>
-        <w:pStyle w:val="Heading1"/>
+        <w:pStyle w:val="Balk1"/>
         <w:jc w:val="both"/>
         <w:rPr>
           <w:rFonts w:ascii="Times New Roman" w:hAnsi="Times New Roman" w:cs="Times New Roman"/>
@@ -3962,7 +6413,7 @@
 </file>
 
 <file path=word/numbering.xml><?xml version="1.0" encoding="utf-8"?>
-<w:numbering xmlns:wpc="http://schemas.microsoft.com/office/word/2010/wordprocessingCanvas" xmlns:cx="http://schemas.microsoft.com/office/drawing/2014/chartex" xmlns:cx1="http://schemas.microsoft.com/office/drawing/2015/9/8/chartex" xmlns:cx2="http://schemas.microsoft.com/office/drawing/2015/10/21/chartex" xmlns:cx3="http://schemas.microsoft.com/office/drawing/2016/5/9/chartex" xmlns:cx4="http://schemas.microsoft.com/office/drawing/2016/5/10/chartex" xmlns:cx5="http://schemas.microsoft.com/office/drawing/2016/5/11/chartex" xmlns:cx6="http://schemas.microsoft.com/office/drawing/2016/5/12/chartex" xmlns:cx7="http://schemas.microsoft.com/office/drawing/2016/5/13/chartex" xmlns:cx8="http://schemas.microsoft.com/office/drawing/2016/5/14/chartex" xmlns:mc="http://schemas.openxmlformats.org/markup-compatibility/2006" xmlns:aink="http://schemas.microsoft.com/office/drawing/2016/ink" xmlns:am3d="http://schemas.microsoft.com/office/drawing/2017/model3d" xmlns:o="urn:schemas-microsoft-com:office:office" xmlns:r="http://schemas.openxmlformats.org/officeDocument/2006/relationships" xmlns:m="http://schemas.openxmlformats.org/officeDocument/2006/math" xmlns:v="urn:schemas-microsoft-com:vml" xmlns:wp14="http://schemas.microsoft.com/office/word/2010/wordprocessingDrawing" xmlns:wp="http://schemas.openxmlformats.org/drawingml/2006/wordprocessingDrawing" xmlns:w10="urn:schemas-microsoft-com:office:word" xmlns:w="http://schemas.openxmlformats.org/wordprocessingml/2006/main" xmlns:w14="http://schemas.microsoft.com/office/word/2010/wordml" xmlns:w15="http://schemas.microsoft.com/office/word/2012/wordml" xmlns:w16cid="http://schemas.microsoft.com/office/word/2016/wordml/cid" xmlns:w16se="http://schemas.microsoft.com/office/word/2015/wordml/symex" xmlns:wpg="http://schemas.microsoft.com/office/word/2010/wordprocessingGroup" xmlns:wpi="http://schemas.microsoft.com/office/word/2010/wordprocessingInk" xmlns:wne="http://schemas.microsoft.com/office/word/2006/wordml" xmlns:wps="http://schemas.microsoft.com/office/word/2010/wordprocessingShape" mc:Ignorable="w14 w15 w16se w16cid wp14">
+<w:numbering xmlns:wpc="http://schemas.microsoft.com/office/word/2010/wordprocessingCanvas" xmlns:cx="http://schemas.microsoft.com/office/drawing/2014/chartex" xmlns:mc="http://schemas.openxmlformats.org/markup-compatibility/2006" xmlns:o="urn:schemas-microsoft-com:office:office" xmlns:r="http://schemas.openxmlformats.org/officeDocument/2006/relationships" xmlns:m="http://schemas.openxmlformats.org/officeDocument/2006/math" xmlns:v="urn:schemas-microsoft-com:vml" xmlns:wp14="http://schemas.microsoft.com/office/word/2010/wordprocessingDrawing" xmlns:wp="http://schemas.openxmlformats.org/drawingml/2006/wordprocessingDrawing" xmlns:w10="urn:schemas-microsoft-com:office:word" xmlns:w="http://schemas.openxmlformats.org/wordprocessingml/2006/main" xmlns:w14="http://schemas.microsoft.com/office/word/2010/wordml" xmlns:w15="http://schemas.microsoft.com/office/word/2012/wordml" xmlns:w16se="http://schemas.microsoft.com/office/word/2015/wordml/symex" xmlns:wpg="http://schemas.microsoft.com/office/word/2010/wordprocessingGroup" xmlns:wpi="http://schemas.microsoft.com/office/word/2010/wordprocessingInk" xmlns:wne="http://schemas.microsoft.com/office/word/2006/wordml" xmlns:wps="http://schemas.microsoft.com/office/word/2010/wordprocessingShape" mc:Ignorable="w14 w15 w16se wp14">
   <w:abstractNum w:abstractNumId="0" w15:restartNumberingAfterBreak="0">
     <w:nsid w:val="1555196F"/>
     <w:multiLevelType w:val="hybridMultilevel"/>
@@ -4079,7 +6530,7 @@
   <w:abstractNum w:abstractNumId="1" w15:restartNumberingAfterBreak="0">
     <w:nsid w:val="27AF1ACE"/>
     <w:multiLevelType w:val="hybridMultilevel"/>
-    <w:tmpl w:val="A82085F4"/>
+    <w:tmpl w:val="062AFB7E"/>
     <w:lvl w:ilvl="0" w:tplc="041F000F">
       <w:start w:val="1"/>
       <w:numFmt w:val="decimal"/>
@@ -4540,7 +6991,7 @@
 </file>
 
 <file path=word/styles.xml><?xml version="1.0" encoding="utf-8"?>
-<w:styles xmlns:mc="http://schemas.openxmlformats.org/markup-compatibility/2006" xmlns:r="http://schemas.openxmlformats.org/officeDocument/2006/relationships" xmlns:w="http://schemas.openxmlformats.org/wordprocessingml/2006/main" xmlns:w14="http://schemas.microsoft.com/office/word/2010/wordml" xmlns:w15="http://schemas.microsoft.com/office/word/2012/wordml" xmlns:w16cid="http://schemas.microsoft.com/office/word/2016/wordml/cid" xmlns:w16se="http://schemas.microsoft.com/office/word/2015/wordml/symex" mc:Ignorable="w14 w15 w16se w16cid">
+<w:styles xmlns:mc="http://schemas.openxmlformats.org/markup-compatibility/2006" xmlns:r="http://schemas.openxmlformats.org/officeDocument/2006/relationships" xmlns:w="http://schemas.openxmlformats.org/wordprocessingml/2006/main" xmlns:w14="http://schemas.microsoft.com/office/word/2010/wordml" xmlns:w15="http://schemas.microsoft.com/office/word/2012/wordml" xmlns:w16se="http://schemas.microsoft.com/office/word/2015/wordml/symex" mc:Ignorable="w14 w15 w16se">
   <w:docDefaults>
     <w:rPrDefault>
       <w:rPr>
@@ -4556,7 +7007,7 @@
       </w:pPr>
     </w:pPrDefault>
   </w:docDefaults>
-  <w:latentStyles w:defLockedState="0" w:defUIPriority="99" w:defSemiHidden="0" w:defUnhideWhenUsed="0" w:defQFormat="0" w:count="376">
+  <w:latentStyles w:defLockedState="0" w:defUIPriority="99" w:defSemiHidden="0" w:defUnhideWhenUsed="0" w:defQFormat="0" w:count="371">
     <w:lsdException w:name="Normal" w:uiPriority="0" w:qFormat="1"/>
     <w:lsdException w:name="heading 1" w:uiPriority="9" w:qFormat="1"/>
     <w:lsdException w:name="heading 2" w:semiHidden="1" w:uiPriority="9" w:unhideWhenUsed="1" w:qFormat="1"/>
@@ -4662,6 +7113,7 @@
     <w:lsdException w:name="HTML Sample" w:semiHidden="1" w:unhideWhenUsed="1"/>
     <w:lsdException w:name="HTML Typewriter" w:semiHidden="1" w:unhideWhenUsed="1"/>
     <w:lsdException w:name="HTML Variable" w:semiHidden="1" w:unhideWhenUsed="1"/>
+    <w:lsdException w:name="Normal Table" w:semiHidden="1" w:unhideWhenUsed="1"/>
     <w:lsdException w:name="annotation subject" w:semiHidden="1" w:unhideWhenUsed="1"/>
     <w:lsdException w:name="No List" w:semiHidden="1" w:unhideWhenUsed="1"/>
     <w:lsdException w:name="Outline List 1" w:semiHidden="1" w:unhideWhenUsed="1"/>
@@ -4704,8 +7156,11 @@
     <w:lsdException w:name="Table Contemporary" w:semiHidden="1" w:unhideWhenUsed="1"/>
     <w:lsdException w:name="Table Elegant" w:semiHidden="1" w:unhideWhenUsed="1"/>
     <w:lsdException w:name="Table Professional" w:semiHidden="1" w:unhideWhenUsed="1"/>
+    <w:lsdException w:name="Table Subtle 1" w:semiHidden="1" w:unhideWhenUsed="1"/>
     <w:lsdException w:name="Table Subtle 2" w:semiHidden="1" w:unhideWhenUsed="1"/>
     <w:lsdException w:name="Table Web 1" w:semiHidden="1" w:unhideWhenUsed="1"/>
+    <w:lsdException w:name="Table Web 2" w:semiHidden="1" w:unhideWhenUsed="1"/>
+    <w:lsdException w:name="Table Web 3" w:semiHidden="1" w:unhideWhenUsed="1"/>
     <w:lsdException w:name="Balloon Text" w:semiHidden="1" w:unhideWhenUsed="1"/>
     <w:lsdException w:name="Table Grid" w:uiPriority="39"/>
     <w:lsdException w:name="Table Theme" w:semiHidden="1" w:unhideWhenUsed="1"/>
@@ -4924,11 +7379,6 @@
     <w:lsdException w:name="List Table 5 Dark Accent 6" w:uiPriority="50"/>
     <w:lsdException w:name="List Table 6 Colorful Accent 6" w:uiPriority="51"/>
     <w:lsdException w:name="List Table 7 Colorful Accent 6" w:uiPriority="52"/>
-    <w:lsdException w:name="Mention" w:semiHidden="1" w:unhideWhenUsed="1"/>
-    <w:lsdException w:name="Smart Hyperlink" w:semiHidden="1" w:unhideWhenUsed="1"/>
-    <w:lsdException w:name="Hashtag" w:semiHidden="1" w:unhideWhenUsed="1"/>
-    <w:lsdException w:name="Unresolved Mention" w:semiHidden="1" w:unhideWhenUsed="1"/>
-    <w:lsdException w:name="Smart Link" w:semiHidden="1" w:unhideWhenUsed="1"/>
   </w:latentStyles>
   <w:style w:type="paragraph" w:default="1" w:styleId="Normal">
     <w:name w:val="Normal"/>
@@ -4945,11 +7395,11 @@
       <w:lang w:eastAsia="zh-CN" w:bidi="hi-IN"/>
     </w:rPr>
   </w:style>
-  <w:style w:type="paragraph" w:styleId="Heading1">
+  <w:style w:type="paragraph" w:styleId="Balk1">
     <w:name w:val="heading 1"/>
     <w:basedOn w:val="Normal"/>
     <w:next w:val="Normal"/>
-    <w:link w:val="Heading1Char"/>
+    <w:link w:val="Balk1Char"/>
     <w:uiPriority w:val="9"/>
     <w:qFormat/>
     <w:rsid w:val="0011139B"/>
@@ -4968,13 +7418,13 @@
       <w:szCs w:val="29"/>
     </w:rPr>
   </w:style>
-  <w:style w:type="character" w:default="1" w:styleId="DefaultParagraphFont">
+  <w:style w:type="character" w:default="1" w:styleId="VarsaylanParagrafYazTipi">
     <w:name w:val="Default Paragraph Font"/>
     <w:uiPriority w:val="1"/>
     <w:semiHidden/>
     <w:unhideWhenUsed/>
   </w:style>
-  <w:style w:type="table" w:default="1" w:styleId="TableNormal">
+  <w:style w:type="table" w:default="1" w:styleId="NormalTablo">
     <w:name w:val="Normal Table"/>
     <w:uiPriority w:val="99"/>
     <w:semiHidden/>
@@ -4989,7 +7439,7 @@
       </w:tblCellMar>
     </w:tblPr>
   </w:style>
-  <w:style w:type="numbering" w:default="1" w:styleId="NoList">
+  <w:style w:type="numbering" w:default="1" w:styleId="ListeYok">
     <w:name w:val="No List"/>
     <w:uiPriority w:val="99"/>
     <w:semiHidden/>
@@ -5010,10 +7460,10 @@
       <w:lang w:eastAsia="en-GB"/>
     </w:rPr>
   </w:style>
-  <w:style w:type="character" w:customStyle="1" w:styleId="Heading1Char">
-    <w:name w:val="Heading 1 Char"/>
-    <w:basedOn w:val="DefaultParagraphFont"/>
-    <w:link w:val="Heading1"/>
+  <w:style w:type="character" w:customStyle="1" w:styleId="Balk1Char">
+    <w:name w:val="Başlık 1 Char"/>
+    <w:basedOn w:val="VarsaylanParagrafYazTipi"/>
+    <w:link w:val="Balk1"/>
     <w:uiPriority w:val="9"/>
     <w:rsid w:val="0011139B"/>
     <w:rPr>
@@ -5026,9 +7476,9 @@
       <w:lang w:eastAsia="zh-CN" w:bidi="hi-IN"/>
     </w:rPr>
   </w:style>
-  <w:style w:type="paragraph" w:styleId="TOCHeading">
+  <w:style w:type="paragraph" w:styleId="TBal">
     <w:name w:val="TOC Heading"/>
-    <w:basedOn w:val="Heading1"/>
+    <w:basedOn w:val="Balk1"/>
     <w:next w:val="Normal"/>
     <w:uiPriority w:val="39"/>
     <w:unhideWhenUsed/>
@@ -5046,7 +7496,7 @@
       <w:lang w:eastAsia="en-US" w:bidi="ar-SA"/>
     </w:rPr>
   </w:style>
-  <w:style w:type="paragraph" w:styleId="ListParagraph">
+  <w:style w:type="paragraph" w:styleId="ListeParagraf">
     <w:name w:val="List Paragraph"/>
     <w:basedOn w:val="Normal"/>
     <w:uiPriority w:val="34"/>
@@ -5061,9 +7511,9 @@
       <w:szCs w:val="21"/>
     </w:rPr>
   </w:style>
-  <w:style w:type="character" w:styleId="PlaceholderText">
+  <w:style w:type="character" w:styleId="YerTutucuMetni">
     <w:name w:val="Placeholder Text"/>
-    <w:basedOn w:val="DefaultParagraphFont"/>
+    <w:basedOn w:val="VarsaylanParagrafYazTipi"/>
     <w:uiPriority w:val="99"/>
     <w:semiHidden/>
     <w:rsid w:val="0011139B"/>
@@ -5071,7 +7521,7 @@
       <w:color w:val="808080"/>
     </w:rPr>
   </w:style>
-  <w:style w:type="paragraph" w:styleId="Caption">
+  <w:style w:type="paragraph" w:styleId="ResimYazs">
     <w:name w:val="caption"/>
     <w:basedOn w:val="Normal"/>
     <w:next w:val="Normal"/>
@@ -5091,7 +7541,7 @@
       <w:szCs w:val="16"/>
     </w:rPr>
   </w:style>
-  <w:style w:type="paragraph" w:styleId="TOC1">
+  <w:style w:type="paragraph" w:styleId="T1">
     <w:name w:val="toc 1"/>
     <w:basedOn w:val="Normal"/>
     <w:next w:val="Normal"/>
@@ -5106,9 +7556,9 @@
       <w:rFonts w:cs="Mangal"/>
     </w:rPr>
   </w:style>
-  <w:style w:type="character" w:styleId="Hyperlink">
+  <w:style w:type="character" w:styleId="Kpr">
     <w:name w:val="Hyperlink"/>
-    <w:basedOn w:val="DefaultParagraphFont"/>
+    <w:basedOn w:val="VarsaylanParagrafYazTipi"/>
     <w:uiPriority w:val="99"/>
     <w:unhideWhenUsed/>
     <w:rsid w:val="009D6D77"/>

</xml_diff>

<commit_message>
Report is updated with part d and some comments are added
</commit_message>
<xml_diff>
--- a/EE462_Project_Report.docx
+++ b/EE462_Project_Report.docx
@@ -271,27 +271,7 @@
           <w:sz w:val="32"/>
           <w:szCs w:val="32"/>
         </w:rPr>
-        <w:t xml:space="preserve">Design of a SM-PMSM Variable Frequency Drive with </w:t>
-      </w:r>
-      <w:proofErr w:type="spellStart"/>
-      <w:r>
-        <w:rPr>
-          <w:rFonts w:ascii="Times New Roman" w:hAnsi="Times New Roman" w:cs="Times New Roman"/>
-          <w:b/>
-          <w:sz w:val="32"/>
-          <w:szCs w:val="32"/>
-        </w:rPr>
-        <w:t>Matlab</w:t>
-      </w:r>
-      <w:proofErr w:type="spellEnd"/>
-      <w:r>
-        <w:rPr>
-          <w:rFonts w:ascii="Times New Roman" w:hAnsi="Times New Roman" w:cs="Times New Roman"/>
-          <w:b/>
-          <w:sz w:val="32"/>
-          <w:szCs w:val="32"/>
-        </w:rPr>
-        <w:t>/Simulink</w:t>
+        <w:t>Design of a SM-PMSM Variable Frequency Drive with Matlab/Simulink</w:t>
       </w:r>
     </w:p>
     <w:p>
@@ -1331,21 +1311,7 @@
         <w:rPr>
           <w:lang w:val="en-US"/>
         </w:rPr>
-        <w:t xml:space="preserve">In this project, we are asked to design a SM-PMSM Variable Frequency Drive using </w:t>
-      </w:r>
-      <w:proofErr w:type="spellStart"/>
-      <w:r>
-        <w:rPr>
-          <w:lang w:val="en-US"/>
-        </w:rPr>
-        <w:t>Matlab</w:t>
-      </w:r>
-      <w:proofErr w:type="spellEnd"/>
-      <w:r>
-        <w:rPr>
-          <w:lang w:val="en-US"/>
-        </w:rPr>
-        <w:t>/Simulink.</w:t>
+        <w:t>In this project, we are asked to design a SM-PMSM Variable Frequency Drive using Matlab/Simulink.</w:t>
       </w:r>
       <w:r>
         <w:rPr>
@@ -2084,53 +2050,24 @@
           <w:sz w:val="24"/>
           <w:szCs w:val="24"/>
         </w:rPr>
-        <w:t xml:space="preserve">Rated torque of the motor is </w:t>
-      </w:r>
-      <w:proofErr w:type="spellStart"/>
-      <w:proofErr w:type="gramStart"/>
+        <w:t>Rated torque of the motor is T</w:t>
+      </w:r>
+      <w:r>
+        <w:rPr>
+          <w:rFonts w:ascii="Times New Roman" w:hAnsi="Times New Roman" w:cs="Times New Roman"/>
+          <w:sz w:val="30"/>
+          <w:szCs w:val="30"/>
+          <w:vertAlign w:val="subscript"/>
+        </w:rPr>
+        <w:t>nominal</w:t>
+      </w:r>
       <w:r>
         <w:rPr>
           <w:rFonts w:ascii="Times New Roman" w:hAnsi="Times New Roman" w:cs="Times New Roman"/>
           <w:sz w:val="24"/>
           <w:szCs w:val="24"/>
         </w:rPr>
-        <w:t>T</w:t>
-      </w:r>
-      <w:r>
-        <w:rPr>
-          <w:rFonts w:ascii="Times New Roman" w:hAnsi="Times New Roman" w:cs="Times New Roman"/>
-          <w:sz w:val="24"/>
-          <w:szCs w:val="24"/>
-          <w:vertAlign w:val="subscript"/>
-        </w:rPr>
-        <w:t>nominal</w:t>
-      </w:r>
-      <w:proofErr w:type="spellEnd"/>
-      <w:r>
-        <w:rPr>
-          <w:rFonts w:ascii="Times New Roman" w:hAnsi="Times New Roman" w:cs="Times New Roman"/>
-          <w:sz w:val="24"/>
-          <w:szCs w:val="24"/>
-          <w:vertAlign w:val="subscript"/>
-        </w:rPr>
-        <w:t xml:space="preserve"> </w:t>
-      </w:r>
-      <w:r>
-        <w:rPr>
-          <w:rFonts w:ascii="Times New Roman" w:hAnsi="Times New Roman" w:cs="Times New Roman"/>
-          <w:sz w:val="24"/>
-          <w:szCs w:val="24"/>
-        </w:rPr>
-        <w:t>,</w:t>
-      </w:r>
-      <w:proofErr w:type="gramEnd"/>
-      <w:r>
-        <w:rPr>
-          <w:rFonts w:ascii="Times New Roman" w:hAnsi="Times New Roman" w:cs="Times New Roman"/>
-          <w:sz w:val="24"/>
-          <w:szCs w:val="24"/>
-        </w:rPr>
-        <w:t xml:space="preserve"> </w:t>
+        <w:t xml:space="preserve">, </w:t>
       </w:r>
       <w:r>
         <w:rPr>
@@ -3212,7 +3149,7 @@
           <w:sz w:val="24"/>
           <w:szCs w:val="24"/>
         </w:rPr>
-        <w:t xml:space="preserve"> DC link capacitor is 1mF as it can be seen output voltage is oscillating around 540V. However, 1mF is already is a big value. </w:t>
+        <w:t xml:space="preserve"> DC link capacitor is 1mF as it can be seen output voltage is oscillating around 540V. However,</w:t>
       </w:r>
       <w:r>
         <w:rPr>
@@ -3220,8 +3157,10 @@
           <w:sz w:val="24"/>
           <w:szCs w:val="24"/>
         </w:rPr>
-        <w:t xml:space="preserve"> </w:t>
-      </w:r>
+        <w:t xml:space="preserve"> 1mF is already is a big value.</w:t>
+      </w:r>
+      <w:bookmarkStart w:id="2" w:name="_GoBack"/>
+      <w:bookmarkEnd w:id="2"/>
     </w:p>
     <w:p>
       <w:pPr>
@@ -3240,10 +3179,10 @@
         </w:rPr>
         <w:lastRenderedPageBreak/>
         <w:drawing>
-          <wp:inline distT="0" distB="0" distL="0" distR="0" wp14:anchorId="0CFD5A41" wp14:editId="5D29B13E">
-            <wp:extent cx="5880028" cy="2628900"/>
-            <wp:effectExtent l="0" t="0" r="6985" b="0"/>
-            <wp:docPr id="8" name="Resim 8"/>
+          <wp:inline distT="0" distB="0" distL="0" distR="0" wp14:anchorId="5342C754" wp14:editId="503A962D">
+            <wp:extent cx="5760720" cy="2203450"/>
+            <wp:effectExtent l="0" t="0" r="0" b="6350"/>
+            <wp:docPr id="23" name="Resim 23"/>
             <wp:cNvGraphicFramePr>
               <a:graphicFrameLocks xmlns:a="http://schemas.openxmlformats.org/drawingml/2006/main" noChangeAspect="1"/>
             </wp:cNvGraphicFramePr>
@@ -3251,10 +3190,10 @@
               <a:graphicData uri="http://schemas.openxmlformats.org/drawingml/2006/picture">
                 <pic:pic xmlns:pic="http://schemas.openxmlformats.org/drawingml/2006/picture">
                   <pic:nvPicPr>
-                    <pic:cNvPr id="8" name="64C682A.tmp"/>
+                    <pic:cNvPr id="23" name="914323D.tmp"/>
                     <pic:cNvPicPr/>
                   </pic:nvPicPr>
-                  <pic:blipFill>
+                  <pic:blipFill rotWithShape="1">
                     <a:blip r:embed="rId8" cstate="print">
                       <a:extLst>
                         <a:ext uri="{28A0092B-C50C-407E-A947-70E740481C1C}">
@@ -3262,18 +3201,25 @@
                         </a:ext>
                       </a:extLst>
                     </a:blip>
-                    <a:stretch>
-                      <a:fillRect/>
-                    </a:stretch>
+                    <a:srcRect t="7070"/>
+                    <a:stretch/>
                   </pic:blipFill>
-                  <pic:spPr>
+                  <pic:spPr bwMode="auto">
                     <a:xfrm>
                       <a:off x="0" y="0"/>
-                      <a:ext cx="5953982" cy="2661964"/>
+                      <a:ext cx="5760720" cy="2203450"/>
                     </a:xfrm>
                     <a:prstGeom prst="rect">
                       <a:avLst/>
                     </a:prstGeom>
+                    <a:ln>
+                      <a:noFill/>
+                    </a:ln>
+                    <a:extLst>
+                      <a:ext uri="{53640926-AAD7-44D8-BBD7-CCE9431645EC}">
+                        <a14:shadowObscured xmlns:a14="http://schemas.microsoft.com/office/drawing/2010/main"/>
+                      </a:ext>
+                    </a:extLst>
                   </pic:spPr>
                 </pic:pic>
               </a:graphicData>
@@ -3470,7 +3416,13 @@
         <w:t>: Output voltage of the rectifying unit</w:t>
       </w:r>
     </w:p>
-    <w:p/>
+    <w:p>
+      <w:pPr>
+        <w:rPr>
+          <w:rFonts w:ascii="Times New Roman" w:hAnsi="Times New Roman" w:cs="Times New Roman"/>
+        </w:rPr>
+      </w:pPr>
+    </w:p>
     <w:p>
       <w:pPr>
         <w:pStyle w:val="Balk1"/>
@@ -3483,14 +3435,14 @@
           <w:rFonts w:ascii="Times New Roman" w:hAnsi="Times New Roman" w:cs="Times New Roman"/>
         </w:rPr>
       </w:pPr>
-      <w:bookmarkStart w:id="2" w:name="_Toc10305392"/>
+      <w:bookmarkStart w:id="3" w:name="_Toc10305392"/>
       <w:r>
         <w:rPr>
           <w:rFonts w:ascii="Times New Roman" w:hAnsi="Times New Roman" w:cs="Times New Roman"/>
         </w:rPr>
         <w:t>PART B: Sinusoidal PWM</w:t>
       </w:r>
-      <w:bookmarkEnd w:id="2"/>
+      <w:bookmarkEnd w:id="3"/>
     </w:p>
     <w:p>
       <w:pPr>
@@ -3552,6 +3504,9 @@
     <w:p>
       <w:pPr>
         <w:keepNext/>
+        <w:rPr>
+          <w:rFonts w:ascii="Times New Roman" w:hAnsi="Times New Roman" w:cs="Times New Roman"/>
+        </w:rPr>
       </w:pPr>
       <w:r>
         <w:rPr>
@@ -3754,14 +3709,7 @@
               <w:rFonts w:ascii="Cambria Math" w:hAnsi="Cambria Math" w:cs="Times New Roman"/>
               <w:sz w:val="24"/>
             </w:rPr>
-            <m:t>*%90</m:t>
-          </m:r>
-          <m:r>
-            <w:rPr>
-              <w:rFonts w:ascii="Cambria Math" w:hAnsi="Cambria Math" w:cs="Times New Roman"/>
-              <w:sz w:val="24"/>
-            </w:rPr>
-            <m:t xml:space="preserve">=266.67  </m:t>
+            <m:t xml:space="preserve">*%90=266.67  </m:t>
           </m:r>
           <m:f>
             <m:fPr>
@@ -3797,14 +3745,7 @@
               <w:rFonts w:ascii="Cambria Math" w:hAnsi="Cambria Math" w:cs="Times New Roman"/>
               <w:sz w:val="24"/>
             </w:rPr>
-            <m:t>*%90=240</m:t>
-          </m:r>
-          <m:r>
-            <w:rPr>
-              <w:rFonts w:ascii="Cambria Math" w:hAnsi="Cambria Math" w:cs="Times New Roman"/>
-              <w:sz w:val="24"/>
-            </w:rPr>
-            <m:t xml:space="preserve"> </m:t>
+            <m:t xml:space="preserve">*%90=240 </m:t>
           </m:r>
           <m:f>
             <m:fPr>
@@ -3897,8 +3838,16 @@
     <w:p>
       <w:pPr>
         <w:keepNext/>
-      </w:pPr>
-      <w:r>
+        <w:rPr>
+          <w:rFonts w:ascii="Times New Roman" w:hAnsi="Times New Roman" w:cs="Times New Roman"/>
+        </w:rPr>
+      </w:pPr>
+      <w:r>
+        <w:rPr>
+          <w:rFonts w:ascii="Times New Roman" w:hAnsi="Times New Roman" w:cs="Times New Roman"/>
+          <w:noProof/>
+          <w:lang w:val="tr-TR" w:eastAsia="tr-TR" w:bidi="ar-SA"/>
+        </w:rPr>
         <w:drawing>
           <wp:inline distT="0" distB="0" distL="0" distR="0" wp14:anchorId="438FEF1A" wp14:editId="519424AF">
             <wp:extent cx="5760720" cy="2714625"/>
@@ -4008,8 +3957,16 @@
       <w:pPr>
         <w:keepNext/>
         <w:jc w:val="center"/>
-      </w:pPr>
-      <w:r>
+        <w:rPr>
+          <w:rFonts w:ascii="Times New Roman" w:hAnsi="Times New Roman" w:cs="Times New Roman"/>
+        </w:rPr>
+      </w:pPr>
+      <w:r>
+        <w:rPr>
+          <w:rFonts w:ascii="Times New Roman" w:hAnsi="Times New Roman" w:cs="Times New Roman"/>
+          <w:noProof/>
+          <w:lang w:val="tr-TR" w:eastAsia="tr-TR" w:bidi="ar-SA"/>
+        </w:rPr>
         <w:lastRenderedPageBreak/>
         <w:drawing>
           <wp:inline distT="0" distB="0" distL="0" distR="0" wp14:anchorId="4DD15480" wp14:editId="05BC6087">
@@ -4113,31 +4070,23 @@
           <w:sz w:val="22"/>
           <w:szCs w:val="22"/>
         </w:rPr>
-        <w:t>: 3-phase line-to</w:t>
-      </w:r>
-      <w:r>
-        <w:rPr>
-          <w:rFonts w:ascii="Times New Roman" w:hAnsi="Times New Roman" w:cs="Times New Roman"/>
-          <w:sz w:val="22"/>
-          <w:szCs w:val="22"/>
-        </w:rPr>
-        <w:t>-</w:t>
-      </w:r>
-      <w:r>
-        <w:rPr>
-          <w:rFonts w:ascii="Times New Roman" w:hAnsi="Times New Roman" w:cs="Times New Roman"/>
-          <w:sz w:val="22"/>
-          <w:szCs w:val="22"/>
-        </w:rPr>
-        <w:t>line voltages and currents vs time plot</w:t>
+        <w:t>: 3-phase line-to-line voltages and currents vs time plot</w:t>
       </w:r>
     </w:p>
     <w:p>
       <w:pPr>
         <w:keepNext/>
         <w:jc w:val="center"/>
-      </w:pPr>
-      <w:r>
+        <w:rPr>
+          <w:rFonts w:ascii="Times New Roman" w:hAnsi="Times New Roman" w:cs="Times New Roman"/>
+        </w:rPr>
+      </w:pPr>
+      <w:r>
+        <w:rPr>
+          <w:rFonts w:ascii="Times New Roman" w:hAnsi="Times New Roman" w:cs="Times New Roman"/>
+          <w:noProof/>
+          <w:lang w:val="tr-TR" w:eastAsia="tr-TR" w:bidi="ar-SA"/>
+        </w:rPr>
         <w:drawing>
           <wp:inline distT="0" distB="0" distL="0" distR="0" wp14:anchorId="0B1BFBD4" wp14:editId="1A851432">
             <wp:extent cx="5643484" cy="2659380"/>
@@ -4240,47 +4189,23 @@
           <w:sz w:val="22"/>
           <w:szCs w:val="22"/>
         </w:rPr>
-        <w:t xml:space="preserve">: </w:t>
-      </w:r>
-      <w:r>
-        <w:rPr>
-          <w:rFonts w:ascii="Times New Roman" w:hAnsi="Times New Roman" w:cs="Times New Roman"/>
-          <w:sz w:val="22"/>
-          <w:szCs w:val="22"/>
-        </w:rPr>
-        <w:t>3-phase line-to</w:t>
-      </w:r>
-      <w:r>
-        <w:rPr>
-          <w:rFonts w:ascii="Times New Roman" w:hAnsi="Times New Roman" w:cs="Times New Roman"/>
-          <w:sz w:val="22"/>
-          <w:szCs w:val="22"/>
-        </w:rPr>
-        <w:t>-</w:t>
-      </w:r>
-      <w:r>
-        <w:rPr>
-          <w:rFonts w:ascii="Times New Roman" w:hAnsi="Times New Roman" w:cs="Times New Roman"/>
-          <w:sz w:val="22"/>
-          <w:szCs w:val="22"/>
-        </w:rPr>
-        <w:t>line voltages and currents vs time plot</w:t>
-      </w:r>
-      <w:r>
-        <w:rPr>
-          <w:rFonts w:ascii="Times New Roman" w:hAnsi="Times New Roman" w:cs="Times New Roman"/>
-          <w:sz w:val="22"/>
-          <w:szCs w:val="22"/>
-        </w:rPr>
-        <w:t xml:space="preserve"> zoomed in</w:t>
+        <w:t>: 3-phase line-to-line voltages and currents vs time plot zoomed in</w:t>
       </w:r>
     </w:p>
     <w:p>
       <w:pPr>
         <w:keepNext/>
         <w:jc w:val="center"/>
-      </w:pPr>
-      <w:r>
+        <w:rPr>
+          <w:rFonts w:ascii="Times New Roman" w:hAnsi="Times New Roman" w:cs="Times New Roman"/>
+        </w:rPr>
+      </w:pPr>
+      <w:r>
+        <w:rPr>
+          <w:rFonts w:ascii="Times New Roman" w:hAnsi="Times New Roman" w:cs="Times New Roman"/>
+          <w:noProof/>
+          <w:lang w:val="tr-TR" w:eastAsia="tr-TR" w:bidi="ar-SA"/>
+        </w:rPr>
         <w:drawing>
           <wp:inline distT="0" distB="0" distL="0" distR="0" wp14:anchorId="586FE25A" wp14:editId="3020F712">
             <wp:extent cx="5760720" cy="2714625"/>
@@ -4390,13 +4315,21 @@
       <w:pPr>
         <w:keepNext/>
         <w:jc w:val="center"/>
-      </w:pPr>
-      <w:r>
+        <w:rPr>
+          <w:rFonts w:ascii="Times New Roman" w:hAnsi="Times New Roman" w:cs="Times New Roman"/>
+        </w:rPr>
+      </w:pPr>
+      <w:r>
+        <w:rPr>
+          <w:rFonts w:ascii="Times New Roman" w:hAnsi="Times New Roman" w:cs="Times New Roman"/>
+          <w:noProof/>
+          <w:lang w:val="tr-TR" w:eastAsia="tr-TR" w:bidi="ar-SA"/>
+        </w:rPr>
         <w:lastRenderedPageBreak/>
         <w:drawing>
-          <wp:inline distT="0" distB="0" distL="0" distR="0" wp14:anchorId="491F4A23" wp14:editId="3B8D7CF2">
-            <wp:extent cx="5760720" cy="2714625"/>
-            <wp:effectExtent l="0" t="0" r="0" b="9525"/>
+          <wp:inline distT="0" distB="0" distL="0" distR="0" wp14:anchorId="491F4A23" wp14:editId="4869F8D4">
+            <wp:extent cx="4678680" cy="2204735"/>
+            <wp:effectExtent l="0" t="0" r="7620" b="5080"/>
             <wp:docPr id="47" name="Resim 47"/>
             <wp:cNvGraphicFramePr>
               <a:graphicFrameLocks xmlns:a="http://schemas.openxmlformats.org/drawingml/2006/main" noChangeAspect="1"/>
@@ -4417,7 +4350,7 @@
                   <pic:spPr>
                     <a:xfrm>
                       <a:off x="0" y="0"/>
-                      <a:ext cx="5760720" cy="2714625"/>
+                      <a:ext cx="4688143" cy="2209194"/>
                     </a:xfrm>
                     <a:prstGeom prst="rect">
                       <a:avLst/>
@@ -4567,21 +4500,57 @@
           <w:sz w:val="24"/>
           <w:szCs w:val="24"/>
         </w:rPr>
-        <w:t xml:space="preserve"> Load torque is reduced from </w:t>
-      </w:r>
-      <w:r>
-        <w:rPr>
-          <w:rFonts w:ascii="Times New Roman" w:hAnsi="Times New Roman" w:cs="Times New Roman"/>
-          <w:sz w:val="24"/>
-          <w:szCs w:val="24"/>
-        </w:rPr>
-        <w:t>300</w:t>
-      </w:r>
-      <w:r>
-        <w:rPr>
-          <w:rFonts w:ascii="Times New Roman" w:hAnsi="Times New Roman" w:cs="Times New Roman"/>
-          <w:sz w:val="24"/>
-          <w:szCs w:val="24"/>
+        <w:t xml:space="preserve"> </w:t>
+      </w:r>
+    </w:p>
+    <w:p>
+      <w:pPr>
+        <w:rPr>
+          <w:rFonts w:ascii="Times New Roman" w:hAnsi="Times New Roman" w:cs="Times New Roman"/>
+          <w:sz w:val="24"/>
+        </w:rPr>
+      </w:pPr>
+    </w:p>
+    <w:p>
+      <w:pPr>
+        <w:rPr>
+          <w:rFonts w:ascii="Times New Roman" w:hAnsi="Times New Roman" w:cs="Times New Roman"/>
+          <w:sz w:val="24"/>
+        </w:rPr>
+      </w:pPr>
+      <w:r>
+        <w:rPr>
+          <w:rFonts w:ascii="Times New Roman" w:hAnsi="Times New Roman" w:cs="Times New Roman"/>
+          <w:sz w:val="24"/>
+        </w:rPr>
+        <w:tab/>
+        <w:t>First, t</w:t>
+      </w:r>
+      <w:r>
+        <w:rPr>
+          <w:rFonts w:ascii="Times New Roman" w:hAnsi="Times New Roman" w:cs="Times New Roman"/>
+          <w:sz w:val="24"/>
+        </w:rPr>
+        <w:t>he l</w:t>
+      </w:r>
+      <w:r>
+        <w:rPr>
+          <w:rFonts w:ascii="Times New Roman" w:hAnsi="Times New Roman" w:cs="Times New Roman"/>
+          <w:sz w:val="24"/>
+        </w:rPr>
+        <w:t xml:space="preserve">oad torque is reduced from </w:t>
+      </w:r>
+      <w:r>
+        <w:rPr>
+          <w:rFonts w:ascii="Times New Roman" w:hAnsi="Times New Roman" w:cs="Times New Roman"/>
+          <w:sz w:val="24"/>
+        </w:rPr>
+        <w:t>150</w:t>
+      </w:r>
+      <w:r>
+        <w:rPr>
+          <w:rFonts w:ascii="Times New Roman" w:hAnsi="Times New Roman" w:cs="Times New Roman"/>
+          <w:sz w:val="24"/>
         </w:rPr>
         <w:t xml:space="preserve">Nm to 0Nm </w:t>
       </w:r>
@@ -4589,7 +4558,6 @@
         <w:rPr>
           <w:rFonts w:ascii="Times New Roman" w:hAnsi="Times New Roman" w:cs="Times New Roman"/>
           <w:sz w:val="24"/>
-          <w:szCs w:val="24"/>
         </w:rPr>
         <w:t xml:space="preserve">at </w:t>
       </w:r>
@@ -4597,7 +4565,6 @@
         <w:rPr>
           <w:rFonts w:ascii="Times New Roman" w:hAnsi="Times New Roman" w:cs="Times New Roman"/>
           <w:sz w:val="24"/>
-          <w:szCs w:val="24"/>
         </w:rPr>
         <w:t>time = 1sec.</w:t>
       </w:r>
@@ -4605,7 +4572,6 @@
         <w:rPr>
           <w:rFonts w:ascii="Times New Roman" w:hAnsi="Times New Roman" w:cs="Times New Roman"/>
           <w:sz w:val="24"/>
-          <w:szCs w:val="24"/>
         </w:rPr>
         <w:t xml:space="preserve"> Then, the load torque is kept constant at 0Nm.</w:t>
       </w:r>
@@ -4614,13 +4580,19 @@
       <w:pPr>
         <w:keepNext/>
         <w:jc w:val="center"/>
-      </w:pPr>
-      <w:r>
+        <w:rPr>
+          <w:rFonts w:ascii="Times New Roman" w:hAnsi="Times New Roman" w:cs="Times New Roman"/>
+        </w:rPr>
+      </w:pPr>
+      <w:r>
+        <w:rPr>
+          <w:rFonts w:ascii="Times New Roman" w:hAnsi="Times New Roman" w:cs="Times New Roman"/>
+        </w:rPr>
         <w:drawing>
-          <wp:inline distT="0" distB="0" distL="0" distR="0" wp14:anchorId="4F643192" wp14:editId="30F4E165">
+          <wp:inline distT="0" distB="0" distL="0" distR="0" wp14:anchorId="40C6EF51" wp14:editId="75B12828">
             <wp:extent cx="5760720" cy="2714625"/>
             <wp:effectExtent l="0" t="0" r="0" b="9525"/>
-            <wp:docPr id="48" name="Resim 48"/>
+            <wp:docPr id="22" name="Resim 22"/>
             <wp:cNvGraphicFramePr>
               <a:graphicFrameLocks xmlns:a="http://schemas.openxmlformats.org/drawingml/2006/main" noChangeAspect="1"/>
             </wp:cNvGraphicFramePr>
@@ -4720,19 +4692,84 @@
         </w:rPr>
         <w:t>: Speed vs time plot</w:t>
       </w:r>
+      <w:r>
+        <w:rPr>
+          <w:rFonts w:ascii="Times New Roman" w:hAnsi="Times New Roman" w:cs="Times New Roman"/>
+          <w:sz w:val="22"/>
+          <w:szCs w:val="22"/>
+        </w:rPr>
+        <w:t xml:space="preserve"> with torque load 150Nm to 0Nm</w:t>
+      </w:r>
+    </w:p>
+    <w:p>
+      <w:r>
+        <w:rPr>
+          <w:rFonts w:ascii="Times New Roman" w:hAnsi="Times New Roman" w:cs="Times New Roman"/>
+          <w:sz w:val="24"/>
+        </w:rPr>
+        <w:t>Then</w:t>
+      </w:r>
+      <w:r>
+        <w:rPr>
+          <w:rFonts w:ascii="Times New Roman" w:hAnsi="Times New Roman" w:cs="Times New Roman"/>
+          <w:sz w:val="24"/>
+        </w:rPr>
+        <w:t>, t</w:t>
+      </w:r>
+      <w:r>
+        <w:rPr>
+          <w:rFonts w:ascii="Times New Roman" w:hAnsi="Times New Roman" w:cs="Times New Roman"/>
+          <w:sz w:val="24"/>
+        </w:rPr>
+        <w:t xml:space="preserve">he load torque is reduced from </w:t>
+      </w:r>
+      <w:r>
+        <w:rPr>
+          <w:rFonts w:ascii="Times New Roman" w:hAnsi="Times New Roman" w:cs="Times New Roman"/>
+          <w:sz w:val="24"/>
+        </w:rPr>
+        <w:t>250</w:t>
+      </w:r>
+      <w:r>
+        <w:rPr>
+          <w:rFonts w:ascii="Times New Roman" w:hAnsi="Times New Roman" w:cs="Times New Roman"/>
+          <w:sz w:val="24"/>
+        </w:rPr>
+        <w:t xml:space="preserve">Nm to 0Nm at time = 1sec. Then, the load torque is kept constant </w:t>
+      </w:r>
+      <w:r>
+        <w:rPr>
+          <w:rFonts w:ascii="Times New Roman" w:hAnsi="Times New Roman" w:cs="Times New Roman"/>
+          <w:sz w:val="24"/>
+        </w:rPr>
+        <w:t xml:space="preserve">again </w:t>
+      </w:r>
+      <w:r>
+        <w:rPr>
+          <w:rFonts w:ascii="Times New Roman" w:hAnsi="Times New Roman" w:cs="Times New Roman"/>
+          <w:sz w:val="24"/>
+        </w:rPr>
+        <w:t>at 0Nm.</w:t>
+      </w:r>
     </w:p>
     <w:p>
       <w:pPr>
         <w:keepNext/>
         <w:jc w:val="center"/>
-      </w:pPr>
-      <w:r>
+        <w:rPr>
+          <w:rFonts w:ascii="Times New Roman" w:hAnsi="Times New Roman" w:cs="Times New Roman"/>
+        </w:rPr>
+      </w:pPr>
+      <w:r>
+        <w:rPr>
+          <w:rFonts w:ascii="Times New Roman" w:hAnsi="Times New Roman" w:cs="Times New Roman"/>
+        </w:rPr>
         <w:lastRenderedPageBreak/>
         <w:drawing>
-          <wp:inline distT="0" distB="0" distL="0" distR="0" wp14:anchorId="7E1FB145" wp14:editId="31CABDF0">
+          <wp:inline distT="0" distB="0" distL="0" distR="0" wp14:anchorId="1F92B421" wp14:editId="26C3AD9F">
             <wp:extent cx="5760720" cy="2714625"/>
             <wp:effectExtent l="0" t="0" r="0" b="9525"/>
-            <wp:docPr id="49" name="Resim 49"/>
+            <wp:docPr id="21" name="Resim 21"/>
             <wp:cNvGraphicFramePr>
               <a:graphicFrameLocks xmlns:a="http://schemas.openxmlformats.org/drawingml/2006/main" noChangeAspect="1"/>
             </wp:cNvGraphicFramePr>
@@ -4830,19 +4867,108 @@
           <w:sz w:val="22"/>
           <w:szCs w:val="22"/>
         </w:rPr>
-        <w:t>: Torque vs time plot</w:t>
-      </w:r>
-    </w:p>
+        <w:t xml:space="preserve">: </w:t>
+      </w:r>
+      <w:r>
+        <w:rPr>
+          <w:rFonts w:ascii="Times New Roman" w:hAnsi="Times New Roman" w:cs="Times New Roman"/>
+          <w:sz w:val="22"/>
+          <w:szCs w:val="22"/>
+        </w:rPr>
+        <w:t>Speed vs time plot</w:t>
+      </w:r>
+      <w:r>
+        <w:rPr>
+          <w:rFonts w:ascii="Times New Roman" w:hAnsi="Times New Roman" w:cs="Times New Roman"/>
+          <w:sz w:val="22"/>
+          <w:szCs w:val="22"/>
+        </w:rPr>
+        <w:t xml:space="preserve"> with torque load 2</w:t>
+      </w:r>
+      <w:r>
+        <w:rPr>
+          <w:rFonts w:ascii="Times New Roman" w:hAnsi="Times New Roman" w:cs="Times New Roman"/>
+          <w:sz w:val="22"/>
+          <w:szCs w:val="22"/>
+        </w:rPr>
+        <w:t>50Nm to 0Nm</w:t>
+      </w:r>
+    </w:p>
+    <w:p>
+      <w:pPr>
+        <w:rPr>
+          <w:rFonts w:ascii="Times New Roman" w:hAnsi="Times New Roman" w:cs="Times New Roman"/>
+          <w:sz w:val="24"/>
+        </w:rPr>
+      </w:pPr>
+      <w:r>
+        <w:rPr>
+          <w:rFonts w:ascii="Times New Roman" w:hAnsi="Times New Roman" w:cs="Times New Roman"/>
+          <w:sz w:val="24"/>
+        </w:rPr>
+        <w:t>Later on</w:t>
+      </w:r>
+      <w:r>
+        <w:rPr>
+          <w:rFonts w:ascii="Times New Roman" w:hAnsi="Times New Roman" w:cs="Times New Roman"/>
+          <w:sz w:val="24"/>
+        </w:rPr>
+        <w:t>, t</w:t>
+      </w:r>
+      <w:r>
+        <w:rPr>
+          <w:rFonts w:ascii="Times New Roman" w:hAnsi="Times New Roman" w:cs="Times New Roman"/>
+          <w:sz w:val="24"/>
+        </w:rPr>
+        <w:t xml:space="preserve">he load torque is reduced from </w:t>
+      </w:r>
+      <w:r>
+        <w:rPr>
+          <w:rFonts w:ascii="Times New Roman" w:hAnsi="Times New Roman" w:cs="Times New Roman"/>
+          <w:sz w:val="24"/>
+        </w:rPr>
+        <w:t>300</w:t>
+      </w:r>
+      <w:r>
+        <w:rPr>
+          <w:rFonts w:ascii="Times New Roman" w:hAnsi="Times New Roman" w:cs="Times New Roman"/>
+          <w:sz w:val="24"/>
+        </w:rPr>
+        <w:t xml:space="preserve">Nm to 0Nm at time = 1sec. Then, the load torque is kept constant </w:t>
+      </w:r>
+      <w:r>
+        <w:rPr>
+          <w:rFonts w:ascii="Times New Roman" w:hAnsi="Times New Roman" w:cs="Times New Roman"/>
+          <w:sz w:val="24"/>
+        </w:rPr>
+        <w:t xml:space="preserve">again </w:t>
+      </w:r>
+      <w:r>
+        <w:rPr>
+          <w:rFonts w:ascii="Times New Roman" w:hAnsi="Times New Roman" w:cs="Times New Roman"/>
+          <w:sz w:val="24"/>
+        </w:rPr>
+        <w:t>at 0Nm.</w:t>
+      </w:r>
+    </w:p>
+    <w:p/>
+    <w:p/>
     <w:p>
       <w:pPr>
         <w:keepNext/>
-      </w:pPr>
-      <w:r>
+        <w:rPr>
+          <w:rFonts w:ascii="Times New Roman" w:hAnsi="Times New Roman" w:cs="Times New Roman"/>
+        </w:rPr>
+      </w:pPr>
+      <w:r>
+        <w:rPr>
+          <w:rFonts w:ascii="Times New Roman" w:hAnsi="Times New Roman" w:cs="Times New Roman"/>
+        </w:rPr>
         <w:drawing>
-          <wp:inline distT="0" distB="0" distL="0" distR="0" wp14:anchorId="67561819" wp14:editId="5CF0F572">
+          <wp:inline distT="0" distB="0" distL="0" distR="0" wp14:anchorId="273230B8" wp14:editId="31D40FF1">
             <wp:extent cx="5760720" cy="2714625"/>
             <wp:effectExtent l="0" t="0" r="0" b="9525"/>
-            <wp:docPr id="55" name="Resim 55"/>
+            <wp:docPr id="19" name="Resim 19"/>
             <wp:cNvGraphicFramePr>
               <a:graphicFrameLocks xmlns:a="http://schemas.openxmlformats.org/drawingml/2006/main" noChangeAspect="1"/>
             </wp:cNvGraphicFramePr>
@@ -4874,8 +5000,6 @@
           </wp:inline>
         </w:drawing>
       </w:r>
-      <w:bookmarkStart w:id="3" w:name="_GoBack"/>
-      <w:bookmarkEnd w:id="3"/>
     </w:p>
     <w:p>
       <w:pPr>
@@ -4950,20 +5074,101 @@
           <w:sz w:val="22"/>
           <w:szCs w:val="22"/>
         </w:rPr>
-        <w:t>3-phase line-to-line voltages and currents vs time plot zoomed in</w:t>
-      </w:r>
-    </w:p>
+        <w:t>Speed vs time plot</w:t>
+      </w:r>
+      <w:r>
+        <w:rPr>
+          <w:rFonts w:ascii="Times New Roman" w:hAnsi="Times New Roman" w:cs="Times New Roman"/>
+          <w:sz w:val="22"/>
+          <w:szCs w:val="22"/>
+        </w:rPr>
+        <w:t xml:space="preserve"> with torque load 300</w:t>
+      </w:r>
+      <w:r>
+        <w:rPr>
+          <w:rFonts w:ascii="Times New Roman" w:hAnsi="Times New Roman" w:cs="Times New Roman"/>
+          <w:sz w:val="22"/>
+          <w:szCs w:val="22"/>
+        </w:rPr>
+        <w:t>Nm to 0Nm</w:t>
+      </w:r>
+    </w:p>
+    <w:p>
+      <w:pPr>
+        <w:rPr>
+          <w:rFonts w:ascii="Times New Roman" w:hAnsi="Times New Roman" w:cs="Times New Roman"/>
+          <w:sz w:val="24"/>
+        </w:rPr>
+      </w:pPr>
+      <w:r>
+        <w:rPr>
+          <w:rFonts w:ascii="Times New Roman" w:hAnsi="Times New Roman" w:cs="Times New Roman"/>
+          <w:sz w:val="24"/>
+        </w:rPr>
+        <w:t>Finally</w:t>
+      </w:r>
+      <w:r>
+        <w:rPr>
+          <w:rFonts w:ascii="Times New Roman" w:hAnsi="Times New Roman" w:cs="Times New Roman"/>
+          <w:sz w:val="24"/>
+        </w:rPr>
+        <w:t>, t</w:t>
+      </w:r>
+      <w:r>
+        <w:rPr>
+          <w:rFonts w:ascii="Times New Roman" w:hAnsi="Times New Roman" w:cs="Times New Roman"/>
+          <w:sz w:val="24"/>
+        </w:rPr>
+        <w:t xml:space="preserve">he load torque is reduced from </w:t>
+      </w:r>
+      <w:r>
+        <w:rPr>
+          <w:rFonts w:ascii="Times New Roman" w:hAnsi="Times New Roman" w:cs="Times New Roman"/>
+          <w:sz w:val="24"/>
+        </w:rPr>
+        <w:t>75</w:t>
+      </w:r>
+      <w:r>
+        <w:rPr>
+          <w:rFonts w:ascii="Times New Roman" w:hAnsi="Times New Roman" w:cs="Times New Roman"/>
+          <w:sz w:val="24"/>
+        </w:rPr>
+        <w:t xml:space="preserve">Nm to 0Nm at time = 1sec. Then, the load torque is kept constant </w:t>
+      </w:r>
+      <w:r>
+        <w:rPr>
+          <w:rFonts w:ascii="Times New Roman" w:hAnsi="Times New Roman" w:cs="Times New Roman"/>
+          <w:sz w:val="24"/>
+        </w:rPr>
+        <w:t xml:space="preserve">again </w:t>
+      </w:r>
+      <w:r>
+        <w:rPr>
+          <w:rFonts w:ascii="Times New Roman" w:hAnsi="Times New Roman" w:cs="Times New Roman"/>
+          <w:sz w:val="24"/>
+        </w:rPr>
+        <w:t>at 0Nm.</w:t>
+      </w:r>
+    </w:p>
+    <w:p/>
     <w:p>
       <w:pPr>
         <w:keepNext/>
         <w:jc w:val="center"/>
-      </w:pPr>
-      <w:r>
+        <w:rPr>
+          <w:rFonts w:ascii="Times New Roman" w:hAnsi="Times New Roman" w:cs="Times New Roman"/>
+        </w:rPr>
+      </w:pPr>
+      <w:r>
+        <w:rPr>
+          <w:rFonts w:ascii="Times New Roman" w:hAnsi="Times New Roman" w:cs="Times New Roman"/>
+        </w:rPr>
+        <w:lastRenderedPageBreak/>
         <w:drawing>
-          <wp:inline distT="0" distB="0" distL="0" distR="0" wp14:anchorId="54F66D7E" wp14:editId="3BED45CB">
-            <wp:extent cx="5497952" cy="2590800"/>
-            <wp:effectExtent l="0" t="0" r="7620" b="0"/>
-            <wp:docPr id="52" name="Resim 52"/>
+          <wp:inline distT="0" distB="0" distL="0" distR="0" wp14:anchorId="618AB15E" wp14:editId="2916424E">
+            <wp:extent cx="5465608" cy="2575560"/>
+            <wp:effectExtent l="0" t="0" r="1905" b="0"/>
+            <wp:docPr id="20" name="Resim 20"/>
             <wp:cNvGraphicFramePr>
               <a:graphicFrameLocks xmlns:a="http://schemas.openxmlformats.org/drawingml/2006/main" noChangeAspect="1"/>
             </wp:cNvGraphicFramePr>
@@ -4983,7 +5188,7 @@
                   <pic:spPr>
                     <a:xfrm>
                       <a:off x="0" y="0"/>
-                      <a:ext cx="5504670" cy="2593966"/>
+                      <a:ext cx="5466492" cy="2575977"/>
                     </a:xfrm>
                     <a:prstGeom prst="rect">
                       <a:avLst/>
@@ -5069,8 +5274,35 @@
           <w:sz w:val="22"/>
           <w:szCs w:val="22"/>
         </w:rPr>
-        <w:t>d and q currents of the motor</w:t>
-      </w:r>
+        <w:t>Speed vs time plot</w:t>
+      </w:r>
+      <w:r>
+        <w:rPr>
+          <w:rFonts w:ascii="Times New Roman" w:hAnsi="Times New Roman" w:cs="Times New Roman"/>
+          <w:sz w:val="22"/>
+          <w:szCs w:val="22"/>
+        </w:rPr>
+        <w:t xml:space="preserve"> with torque load 75</w:t>
+      </w:r>
+      <w:r>
+        <w:rPr>
+          <w:rFonts w:ascii="Times New Roman" w:hAnsi="Times New Roman" w:cs="Times New Roman"/>
+          <w:sz w:val="22"/>
+          <w:szCs w:val="22"/>
+        </w:rPr>
+        <w:t>Nm to 0Nm</w:t>
+      </w:r>
+    </w:p>
+    <w:p>
+      <w:pPr>
+        <w:pStyle w:val="ResimYazs"/>
+        <w:jc w:val="center"/>
+        <w:rPr>
+          <w:rFonts w:ascii="Times New Roman" w:hAnsi="Times New Roman" w:cs="Times New Roman"/>
+          <w:sz w:val="22"/>
+          <w:szCs w:val="22"/>
+        </w:rPr>
+      </w:pPr>
     </w:p>
     <w:p>
       <w:pPr>
@@ -5086,7 +5318,6 @@
           <w:b/>
           <w:sz w:val="24"/>
         </w:rPr>
-        <w:lastRenderedPageBreak/>
         <w:t>Comments:</w:t>
       </w:r>
     </w:p>
@@ -5098,7 +5329,29 @@
         </w:rPr>
       </w:pPr>
     </w:p>
-    <w:p/>
+    <w:p>
+      <w:pPr>
+        <w:rPr>
+          <w:rFonts w:ascii="Times New Roman" w:hAnsi="Times New Roman" w:cs="Times New Roman"/>
+          <w:sz w:val="24"/>
+        </w:rPr>
+      </w:pPr>
+      <w:r>
+        <w:rPr>
+          <w:rFonts w:ascii="Times New Roman" w:hAnsi="Times New Roman" w:cs="Times New Roman"/>
+          <w:sz w:val="24"/>
+        </w:rPr>
+        <w:tab/>
+        <w:t>Considering Figures 11 to 14, when the load torque gets bigger initially, the response to change to no load becomes slower. This is because the machine tries to handle higher load torques. When the load torque is higher, the current and applied torque to the output from inverter becomes much higher. Hence, the response becomes slower as the control system is giving commands to reduce more currents and torque values. Also, considering mechanical situation, it is hard to stabilize the system with higher load torques compared with light loads due to high inertia of the machine. As a result, the drive performance is better with light loads, but it is still working with nominal torque values with a slower response to changes.</w:t>
+      </w:r>
+    </w:p>
+    <w:p>
+      <w:pPr>
+        <w:rPr>
+          <w:rFonts w:ascii="Times New Roman" w:hAnsi="Times New Roman" w:cs="Times New Roman"/>
+        </w:rPr>
+      </w:pPr>
+    </w:p>
     <w:p>
       <w:pPr>
         <w:pStyle w:val="ListeParagraf"/>
@@ -5134,11 +5387,16 @@
       <w:pPr>
         <w:keepNext/>
         <w:jc w:val="center"/>
-      </w:pPr>
-      <w:r>
-        <w:rPr>
-          <w:rFonts w:ascii="Times New Roman" w:hAnsi="Times New Roman" w:cs="Times New Roman"/>
-          <w:sz w:val="24"/>
+        <w:rPr>
+          <w:rFonts w:ascii="Times New Roman" w:hAnsi="Times New Roman" w:cs="Times New Roman"/>
+        </w:rPr>
+      </w:pPr>
+      <w:r>
+        <w:rPr>
+          <w:rFonts w:ascii="Times New Roman" w:hAnsi="Times New Roman" w:cs="Times New Roman"/>
+          <w:noProof/>
+          <w:sz w:val="24"/>
+          <w:lang w:val="tr-TR" w:eastAsia="tr-TR" w:bidi="ar-SA"/>
         </w:rPr>
         <w:drawing>
           <wp:inline distT="0" distB="0" distL="0" distR="0" wp14:anchorId="62C82FC2" wp14:editId="65A32BB5">
@@ -5188,17 +5446,47 @@
         </w:rPr>
       </w:pPr>
       <w:r>
+        <w:rPr>
+          <w:rFonts w:ascii="Times New Roman" w:hAnsi="Times New Roman" w:cs="Times New Roman"/>
+        </w:rPr>
         <w:t xml:space="preserve">Figure </w:t>
       </w:r>
-      <w:fldSimple w:instr=" SEQ Figure \* ARABIC ">
-        <w:r>
-          <w:rPr>
-            <w:noProof/>
-          </w:rPr>
-          <w:t>15</w:t>
-        </w:r>
-      </w:fldSimple>
-      <w:r>
+      <w:r>
+        <w:rPr>
+          <w:rFonts w:ascii="Times New Roman" w:hAnsi="Times New Roman" w:cs="Times New Roman"/>
+        </w:rPr>
+        <w:fldChar w:fldCharType="begin"/>
+      </w:r>
+      <w:r>
+        <w:rPr>
+          <w:rFonts w:ascii="Times New Roman" w:hAnsi="Times New Roman" w:cs="Times New Roman"/>
+        </w:rPr>
+        <w:instrText xml:space="preserve"> SEQ Figure \* ARABIC </w:instrText>
+      </w:r>
+      <w:r>
+        <w:rPr>
+          <w:rFonts w:ascii="Times New Roman" w:hAnsi="Times New Roman" w:cs="Times New Roman"/>
+        </w:rPr>
+        <w:fldChar w:fldCharType="separate"/>
+      </w:r>
+      <w:r>
+        <w:rPr>
+          <w:rFonts w:ascii="Times New Roman" w:hAnsi="Times New Roman" w:cs="Times New Roman"/>
+          <w:noProof/>
+        </w:rPr>
+        <w:t>15</w:t>
+      </w:r>
+      <w:r>
+        <w:rPr>
+          <w:rFonts w:ascii="Times New Roman" w:hAnsi="Times New Roman" w:cs="Times New Roman"/>
+          <w:noProof/>
+        </w:rPr>
+        <w:fldChar w:fldCharType="end"/>
+      </w:r>
+      <w:r>
+        <w:rPr>
+          <w:rFonts w:ascii="Times New Roman" w:hAnsi="Times New Roman" w:cs="Times New Roman"/>
+        </w:rPr>
         <w:t>: DC-Link Capacitor Voltage waveform</w:t>
       </w:r>
     </w:p>
@@ -5228,12 +5516,18 @@
       <w:pPr>
         <w:keepNext/>
         <w:jc w:val="center"/>
-      </w:pPr>
-      <w:r>
-        <w:rPr>
-          <w:rFonts w:ascii="Times New Roman" w:hAnsi="Times New Roman" w:cs="Times New Roman"/>
-          <w:sz w:val="24"/>
-        </w:rPr>
+        <w:rPr>
+          <w:rFonts w:ascii="Times New Roman" w:hAnsi="Times New Roman" w:cs="Times New Roman"/>
+        </w:rPr>
+      </w:pPr>
+      <w:r>
+        <w:rPr>
+          <w:rFonts w:ascii="Times New Roman" w:hAnsi="Times New Roman" w:cs="Times New Roman"/>
+          <w:noProof/>
+          <w:sz w:val="24"/>
+          <w:lang w:val="tr-TR" w:eastAsia="tr-TR" w:bidi="ar-SA"/>
+        </w:rPr>
+        <w:lastRenderedPageBreak/>
         <w:drawing>
           <wp:inline distT="0" distB="0" distL="0" distR="0" wp14:anchorId="2295C613" wp14:editId="1168CD61">
             <wp:extent cx="4975860" cy="2344775"/>
@@ -5343,13 +5637,17 @@
       <w:pPr>
         <w:keepNext/>
         <w:jc w:val="center"/>
-      </w:pPr>
-      <w:r>
-        <w:rPr>
-          <w:rFonts w:ascii="Times New Roman" w:hAnsi="Times New Roman" w:cs="Times New Roman"/>
-          <w:sz w:val="24"/>
-        </w:rPr>
-        <w:lastRenderedPageBreak/>
+        <w:rPr>
+          <w:rFonts w:ascii="Times New Roman" w:hAnsi="Times New Roman" w:cs="Times New Roman"/>
+        </w:rPr>
+      </w:pPr>
+      <w:r>
+        <w:rPr>
+          <w:rFonts w:ascii="Times New Roman" w:hAnsi="Times New Roman" w:cs="Times New Roman"/>
+          <w:noProof/>
+          <w:sz w:val="24"/>
+          <w:lang w:val="tr-TR" w:eastAsia="tr-TR" w:bidi="ar-SA"/>
+        </w:rPr>
         <w:drawing>
           <wp:inline distT="0" distB="0" distL="0" distR="0" wp14:anchorId="2D08FBA1" wp14:editId="70973C3F">
             <wp:extent cx="5044440" cy="2377093"/>
@@ -5460,23 +5758,7 @@
           <w:sz w:val="22"/>
           <w:szCs w:val="22"/>
         </w:rPr>
-        <w:t xml:space="preserve"> Voltages on </w:t>
-      </w:r>
-      <w:r>
-        <w:rPr>
-          <w:rFonts w:ascii="Times New Roman" w:hAnsi="Times New Roman" w:cs="Times New Roman"/>
-          <w:sz w:val="22"/>
-          <w:szCs w:val="22"/>
-        </w:rPr>
-        <w:t>DC-Link Capacitor</w:t>
-      </w:r>
-      <w:r>
-        <w:rPr>
-          <w:rFonts w:ascii="Times New Roman" w:hAnsi="Times New Roman" w:cs="Times New Roman"/>
-          <w:sz w:val="22"/>
-          <w:szCs w:val="22"/>
-        </w:rPr>
-        <w:t xml:space="preserve"> and braking resistor</w:t>
+        <w:t xml:space="preserve"> Voltages on DC-Link Capacitor and braking resistor</w:t>
       </w:r>
     </w:p>
     <w:p>
@@ -5498,8 +5780,16 @@
       <w:pPr>
         <w:keepNext/>
         <w:jc w:val="center"/>
-      </w:pPr>
-      <w:r>
+        <w:rPr>
+          <w:rFonts w:ascii="Times New Roman" w:hAnsi="Times New Roman" w:cs="Times New Roman"/>
+        </w:rPr>
+      </w:pPr>
+      <w:r>
+        <w:rPr>
+          <w:rFonts w:ascii="Times New Roman" w:hAnsi="Times New Roman" w:cs="Times New Roman"/>
+          <w:noProof/>
+          <w:lang w:val="tr-TR" w:eastAsia="tr-TR" w:bidi="ar-SA"/>
+        </w:rPr>
         <w:drawing>
           <wp:inline distT="0" distB="0" distL="0" distR="0" wp14:anchorId="16915096" wp14:editId="34C77514">
             <wp:extent cx="5012838" cy="2362200"/>
@@ -5609,8 +5899,17 @@
       <w:pPr>
         <w:keepNext/>
         <w:jc w:val="center"/>
-      </w:pPr>
-      <w:r>
+        <w:rPr>
+          <w:rFonts w:ascii="Times New Roman" w:hAnsi="Times New Roman" w:cs="Times New Roman"/>
+        </w:rPr>
+      </w:pPr>
+      <w:r>
+        <w:rPr>
+          <w:rFonts w:ascii="Times New Roman" w:hAnsi="Times New Roman" w:cs="Times New Roman"/>
+          <w:noProof/>
+          <w:lang w:val="tr-TR" w:eastAsia="tr-TR" w:bidi="ar-SA"/>
+        </w:rPr>
+        <w:lastRenderedPageBreak/>
         <w:drawing>
           <wp:inline distT="0" distB="0" distL="0" distR="0" wp14:anchorId="2843F48F" wp14:editId="226BB24C">
             <wp:extent cx="5760720" cy="2714625"/>
@@ -5719,9 +6018,16 @@
     <w:p>
       <w:pPr>
         <w:keepNext/>
-      </w:pPr>
-      <w:r>
-        <w:lastRenderedPageBreak/>
+        <w:rPr>
+          <w:rFonts w:ascii="Times New Roman" w:hAnsi="Times New Roman" w:cs="Times New Roman"/>
+        </w:rPr>
+      </w:pPr>
+      <w:r>
+        <w:rPr>
+          <w:rFonts w:ascii="Times New Roman" w:hAnsi="Times New Roman" w:cs="Times New Roman"/>
+          <w:noProof/>
+          <w:lang w:val="tr-TR" w:eastAsia="tr-TR" w:bidi="ar-SA"/>
+        </w:rPr>
         <w:drawing>
           <wp:inline distT="0" distB="0" distL="0" distR="0" wp14:anchorId="77674529" wp14:editId="506ADA75">
             <wp:extent cx="5760720" cy="2714625"/>
@@ -5886,23 +6192,707 @@
           <w:rFonts w:ascii="Times New Roman" w:hAnsi="Times New Roman" w:cs="Times New Roman"/>
           <w:sz w:val="24"/>
         </w:rPr>
-        <w:t>T</w:t>
-      </w:r>
-      <w:r>
-        <w:rPr>
-          <w:rFonts w:ascii="Times New Roman" w:hAnsi="Times New Roman" w:cs="Times New Roman"/>
-          <w:sz w:val="24"/>
+        <w:t xml:space="preserve">Having half of the rated torque at rated speed, in order to increase speed to %150 of the rated speed, field weakening should be applied. Otherwise, the current drawn by the motor exceeds the rated current as power should be conserved. In base speed range, Id=0 and </w:t>
+      </w:r>
+      <w:proofErr w:type="spellStart"/>
+      <w:r>
+        <w:rPr>
+          <w:rFonts w:ascii="Times New Roman" w:hAnsi="Times New Roman" w:cs="Times New Roman"/>
+          <w:sz w:val="24"/>
+        </w:rPr>
+        <w:t>Iq</w:t>
+      </w:r>
+      <w:proofErr w:type="spellEnd"/>
+      <w:r>
+        <w:rPr>
+          <w:rFonts w:ascii="Times New Roman" w:hAnsi="Times New Roman" w:cs="Times New Roman"/>
+          <w:sz w:val="24"/>
+        </w:rPr>
+        <w:t>&gt;0. In field weakening region, Id&lt;</w:t>
+      </w:r>
+      <w:r>
+        <w:rPr>
+          <w:rFonts w:ascii="Times New Roman" w:hAnsi="Times New Roman" w:cs="Times New Roman"/>
+          <w:sz w:val="24"/>
+        </w:rPr>
+        <w:t xml:space="preserve">0 and </w:t>
+      </w:r>
+      <w:proofErr w:type="spellStart"/>
+      <w:r>
+        <w:rPr>
+          <w:rFonts w:ascii="Times New Roman" w:hAnsi="Times New Roman" w:cs="Times New Roman"/>
+          <w:sz w:val="24"/>
+        </w:rPr>
+        <w:t>Iq</w:t>
+      </w:r>
+      <w:proofErr w:type="spellEnd"/>
+      <w:r>
+        <w:rPr>
+          <w:rFonts w:ascii="Times New Roman" w:hAnsi="Times New Roman" w:cs="Times New Roman"/>
+          <w:sz w:val="24"/>
+        </w:rPr>
+        <w:t>&gt;0</w:t>
+      </w:r>
+      <w:r>
+        <w:rPr>
+          <w:rFonts w:ascii="Times New Roman" w:hAnsi="Times New Roman" w:cs="Times New Roman"/>
+          <w:sz w:val="24"/>
+        </w:rPr>
+        <w:t>. Therefore, a negative d current should be applied to the system.</w:t>
+      </w:r>
+    </w:p>
+    <w:p>
+      <w:pPr>
+        <w:ind w:left="1080"/>
+        <w:rPr>
+          <w:rFonts w:ascii="Times New Roman" w:hAnsi="Times New Roman" w:cs="Times New Roman"/>
+          <w:sz w:val="24"/>
+        </w:rPr>
+      </w:pPr>
+      <m:oMathPara>
+        <m:oMath>
+          <m:r>
+            <w:rPr>
+              <w:rFonts w:ascii="Cambria Math" w:hAnsi="Cambria Math" w:cs="Times New Roman"/>
+              <w:sz w:val="24"/>
+            </w:rPr>
+            <m:t>T</m:t>
+          </m:r>
+          <m:r>
+            <w:rPr>
+              <w:rFonts w:ascii="Cambria Math" w:hAnsi="Cambria Math" w:cs="Times New Roman"/>
+              <w:sz w:val="24"/>
+            </w:rPr>
+            <m:t>=</m:t>
+          </m:r>
+          <m:f>
+            <m:fPr>
+              <m:ctrlPr>
+                <w:rPr>
+                  <w:rFonts w:ascii="Cambria Math" w:hAnsi="Cambria Math" w:cs="Times New Roman"/>
+                  <w:i/>
+                  <w:sz w:val="24"/>
+                </w:rPr>
+              </m:ctrlPr>
+            </m:fPr>
+            <m:num>
+              <m:r>
+                <w:rPr>
+                  <w:rFonts w:ascii="Cambria Math" w:hAnsi="Cambria Math" w:cs="Times New Roman"/>
+                  <w:sz w:val="24"/>
+                </w:rPr>
+                <m:t>3</m:t>
+              </m:r>
+            </m:num>
+            <m:den>
+              <m:r>
+                <w:rPr>
+                  <w:rFonts w:ascii="Cambria Math" w:hAnsi="Cambria Math" w:cs="Times New Roman"/>
+                  <w:sz w:val="24"/>
+                </w:rPr>
+                <m:t>2</m:t>
+              </m:r>
+            </m:den>
+          </m:f>
+          <m:r>
+            <w:rPr>
+              <w:rFonts w:ascii="Cambria Math" w:hAnsi="Cambria Math" w:cs="Times New Roman"/>
+              <w:sz w:val="24"/>
+            </w:rPr>
+            <m:t>*pp*</m:t>
+          </m:r>
+          <m:sSub>
+            <m:sSubPr>
+              <m:ctrlPr>
+                <w:rPr>
+                  <w:rFonts w:ascii="Cambria Math" w:hAnsi="Cambria Math" w:cs="Times New Roman"/>
+                  <w:i/>
+                  <w:sz w:val="24"/>
+                </w:rPr>
+              </m:ctrlPr>
+            </m:sSubPr>
+            <m:e>
+              <m:r>
+                <w:rPr>
+                  <w:rFonts w:ascii="Cambria Math" w:hAnsi="Cambria Math" w:cs="Times New Roman"/>
+                  <w:sz w:val="24"/>
+                </w:rPr>
+                <m:t>λ</m:t>
+              </m:r>
+            </m:e>
+            <m:sub>
+              <m:r>
+                <w:rPr>
+                  <w:rFonts w:ascii="Cambria Math" w:hAnsi="Cambria Math" w:cs="Times New Roman"/>
+                  <w:sz w:val="24"/>
+                </w:rPr>
+                <m:t>pm</m:t>
+              </m:r>
+            </m:sub>
+          </m:sSub>
+          <m:r>
+            <w:rPr>
+              <w:rFonts w:ascii="Cambria Math" w:hAnsi="Cambria Math" w:cs="Times New Roman"/>
+              <w:sz w:val="24"/>
+            </w:rPr>
+            <m:t>*</m:t>
+          </m:r>
+          <m:sSub>
+            <m:sSubPr>
+              <m:ctrlPr>
+                <w:rPr>
+                  <w:rFonts w:ascii="Cambria Math" w:hAnsi="Cambria Math" w:cs="Times New Roman"/>
+                  <w:i/>
+                  <w:sz w:val="24"/>
+                </w:rPr>
+              </m:ctrlPr>
+            </m:sSubPr>
+            <m:e>
+              <m:r>
+                <w:rPr>
+                  <w:rFonts w:ascii="Cambria Math" w:hAnsi="Cambria Math" w:cs="Times New Roman"/>
+                  <w:sz w:val="24"/>
+                </w:rPr>
+                <m:t>i</m:t>
+              </m:r>
+            </m:e>
+            <m:sub>
+              <m:r>
+                <w:rPr>
+                  <w:rFonts w:ascii="Cambria Math" w:hAnsi="Cambria Math" w:cs="Times New Roman"/>
+                  <w:sz w:val="24"/>
+                </w:rPr>
+                <m:t>q</m:t>
+              </m:r>
+            </m:sub>
+          </m:sSub>
+          <m:r>
+            <w:rPr>
+              <w:rFonts w:ascii="Cambria Math" w:hAnsi="Cambria Math" w:cs="Times New Roman"/>
+              <w:sz w:val="24"/>
+            </w:rPr>
+            <m:t xml:space="preserve">     </m:t>
+          </m:r>
+          <m:d>
+            <m:dPr>
+              <m:ctrlPr>
+                <w:rPr>
+                  <w:rFonts w:ascii="Cambria Math" w:hAnsi="Cambria Math" w:cs="Times New Roman"/>
+                  <w:i/>
+                  <w:sz w:val="24"/>
+                </w:rPr>
+              </m:ctrlPr>
+            </m:dPr>
+            <m:e>
+              <m:r>
+                <w:rPr>
+                  <w:rFonts w:ascii="Cambria Math" w:hAnsi="Cambria Math" w:cs="Times New Roman"/>
+                  <w:sz w:val="24"/>
+                </w:rPr>
+                <m:t>6</m:t>
+              </m:r>
+            </m:e>
+          </m:d>
+        </m:oMath>
+      </m:oMathPara>
+    </w:p>
+    <w:p>
+      <w:pPr>
+        <w:rPr>
+          <w:rFonts w:ascii="Times New Roman" w:hAnsi="Times New Roman" w:cs="Times New Roman"/>
+          <w:sz w:val="24"/>
+        </w:rPr>
+      </w:pPr>
+    </w:p>
+    <w:p>
+      <w:pPr>
+        <w:rPr>
+          <w:rFonts w:ascii="Times New Roman" w:hAnsi="Times New Roman" w:cs="Times New Roman"/>
+          <w:sz w:val="24"/>
+        </w:rPr>
+      </w:pPr>
+      <w:r>
+        <w:rPr>
+          <w:rFonts w:ascii="Times New Roman" w:hAnsi="Times New Roman" w:cs="Times New Roman"/>
+          <w:sz w:val="24"/>
+        </w:rPr>
+        <w:t>For SM-PMSM, torque is found using the equation (6). Inserting values, T=150Nm and motor parameters given;</w:t>
+      </w:r>
+    </w:p>
+    <w:p>
+      <w:pPr>
+        <w:ind w:left="1080"/>
+        <w:rPr>
+          <w:rFonts w:ascii="Times New Roman" w:hAnsi="Times New Roman" w:cs="Times New Roman"/>
+          <w:sz w:val="24"/>
+        </w:rPr>
+      </w:pPr>
+      <m:oMathPara>
+        <m:oMath>
+          <m:sSub>
+            <m:sSubPr>
+              <m:ctrlPr>
+                <w:rPr>
+                  <w:rFonts w:ascii="Cambria Math" w:hAnsi="Cambria Math" w:cs="Times New Roman"/>
+                  <w:i/>
+                  <w:sz w:val="24"/>
+                </w:rPr>
+              </m:ctrlPr>
+            </m:sSubPr>
+            <m:e>
+              <m:r>
+                <w:rPr>
+                  <w:rFonts w:ascii="Cambria Math" w:hAnsi="Cambria Math" w:cs="Times New Roman"/>
+                  <w:sz w:val="24"/>
+                </w:rPr>
+                <m:t>i</m:t>
+              </m:r>
+            </m:e>
+            <m:sub>
+              <m:r>
+                <w:rPr>
+                  <w:rFonts w:ascii="Cambria Math" w:hAnsi="Cambria Math" w:cs="Times New Roman"/>
+                  <w:sz w:val="24"/>
+                </w:rPr>
+                <m:t>q</m:t>
+              </m:r>
+            </m:sub>
+          </m:sSub>
+          <m:r>
+            <w:rPr>
+              <w:rFonts w:ascii="Cambria Math" w:hAnsi="Cambria Math" w:cs="Times New Roman"/>
+              <w:sz w:val="24"/>
+            </w:rPr>
+            <m:t>=125A</m:t>
+          </m:r>
+          <m:r>
+            <w:rPr>
+              <w:rFonts w:ascii="Cambria Math" w:hAnsi="Cambria Math" w:cs="Times New Roman"/>
+              <w:sz w:val="24"/>
+            </w:rPr>
+            <m:t xml:space="preserve">     </m:t>
+          </m:r>
+          <m:d>
+            <m:dPr>
+              <m:ctrlPr>
+                <w:rPr>
+                  <w:rFonts w:ascii="Cambria Math" w:hAnsi="Cambria Math" w:cs="Times New Roman"/>
+                  <w:i/>
+                  <w:sz w:val="24"/>
+                </w:rPr>
+              </m:ctrlPr>
+            </m:dPr>
+            <m:e>
+              <m:r>
+                <w:rPr>
+                  <w:rFonts w:ascii="Cambria Math" w:hAnsi="Cambria Math" w:cs="Times New Roman"/>
+                  <w:sz w:val="24"/>
+                </w:rPr>
+                <m:t>7</m:t>
+              </m:r>
+            </m:e>
+          </m:d>
+        </m:oMath>
+      </m:oMathPara>
+    </w:p>
+    <w:p>
+      <w:pPr>
+        <w:ind w:left="1080"/>
+        <w:rPr>
+          <w:rFonts w:ascii="Times New Roman" w:hAnsi="Times New Roman" w:cs="Times New Roman"/>
+          <w:sz w:val="24"/>
+        </w:rPr>
+      </w:pPr>
+    </w:p>
+    <w:p>
+      <w:pPr>
+        <w:rPr>
+          <w:rFonts w:ascii="Times New Roman" w:hAnsi="Times New Roman" w:cs="Times New Roman"/>
+          <w:sz w:val="24"/>
+        </w:rPr>
+      </w:pPr>
+      <w:r>
+        <w:rPr>
+          <w:rFonts w:ascii="Times New Roman" w:hAnsi="Times New Roman" w:cs="Times New Roman"/>
+          <w:sz w:val="24"/>
+        </w:rPr>
+        <w:lastRenderedPageBreak/>
+        <w:t xml:space="preserve">Now, </w:t>
+      </w:r>
+      <w:r>
+        <w:rPr>
+          <w:rFonts w:ascii="Times New Roman" w:hAnsi="Times New Roman" w:cs="Times New Roman"/>
+          <w:sz w:val="24"/>
+        </w:rPr>
+        <w:t>i</w:t>
+      </w:r>
+      <w:r>
+        <w:rPr>
+          <w:rFonts w:ascii="Times New Roman" w:hAnsi="Times New Roman" w:cs="Times New Roman"/>
+          <w:sz w:val="30"/>
+          <w:szCs w:val="30"/>
           <w:vertAlign w:val="subscript"/>
         </w:rPr>
-        <w:t>LOAD</w:t>
-      </w:r>
-      <w:r>
-        <w:rPr>
-          <w:rFonts w:ascii="Times New Roman" w:hAnsi="Times New Roman" w:cs="Times New Roman"/>
-          <w:sz w:val="24"/>
-        </w:rPr>
-        <w:t>=150Nm</w:t>
-      </w:r>
+        <w:t>d</w:t>
+      </w:r>
+      <w:r>
+        <w:rPr>
+          <w:rFonts w:ascii="Times New Roman" w:hAnsi="Times New Roman" w:cs="Times New Roman"/>
+          <w:sz w:val="24"/>
+        </w:rPr>
+        <w:t xml:space="preserve"> can be found using the equation (8) where i</w:t>
+      </w:r>
+      <w:r>
+        <w:rPr>
+          <w:rFonts w:ascii="Times New Roman" w:hAnsi="Times New Roman" w:cs="Times New Roman"/>
+          <w:sz w:val="30"/>
+          <w:szCs w:val="30"/>
+          <w:vertAlign w:val="subscript"/>
+        </w:rPr>
+        <w:t>max</w:t>
+      </w:r>
+      <w:r>
+        <w:rPr>
+          <w:rFonts w:ascii="Times New Roman" w:hAnsi="Times New Roman" w:cs="Times New Roman"/>
+          <w:sz w:val="24"/>
+        </w:rPr>
+        <w:t xml:space="preserve"> is equal to 250A.</w:t>
+      </w:r>
+    </w:p>
+    <w:p>
+      <w:pPr>
+        <w:rPr>
+          <w:rFonts w:ascii="Times New Roman" w:hAnsi="Times New Roman" w:cs="Times New Roman"/>
+          <w:sz w:val="24"/>
+        </w:rPr>
+      </w:pPr>
+    </w:p>
+    <w:p>
+      <w:pPr>
+        <w:ind w:left="1080"/>
+        <w:rPr>
+          <w:rFonts w:ascii="Times New Roman" w:hAnsi="Times New Roman" w:cs="Times New Roman"/>
+          <w:sz w:val="24"/>
+        </w:rPr>
+      </w:pPr>
+      <m:oMathPara>
+        <m:oMath>
+          <m:sSub>
+            <m:sSubPr>
+              <m:ctrlPr>
+                <w:rPr>
+                  <w:rFonts w:ascii="Cambria Math" w:hAnsi="Cambria Math" w:cs="Times New Roman"/>
+                  <w:i/>
+                  <w:sz w:val="24"/>
+                </w:rPr>
+              </m:ctrlPr>
+            </m:sSubPr>
+            <m:e>
+              <m:r>
+                <w:rPr>
+                  <w:rFonts w:ascii="Cambria Math" w:hAnsi="Cambria Math" w:cs="Times New Roman"/>
+                  <w:sz w:val="24"/>
+                </w:rPr>
+                <m:t>i</m:t>
+              </m:r>
+            </m:e>
+            <m:sub>
+              <m:r>
+                <w:rPr>
+                  <w:rFonts w:ascii="Cambria Math" w:hAnsi="Cambria Math" w:cs="Times New Roman"/>
+                  <w:sz w:val="24"/>
+                </w:rPr>
+                <m:t>max</m:t>
+              </m:r>
+            </m:sub>
+          </m:sSub>
+          <m:r>
+            <w:rPr>
+              <w:rFonts w:ascii="Cambria Math" w:hAnsi="Cambria Math" w:cs="Times New Roman"/>
+              <w:sz w:val="24"/>
+            </w:rPr>
+            <m:t>=</m:t>
+          </m:r>
+          <m:rad>
+            <m:radPr>
+              <m:degHide m:val="1"/>
+              <m:ctrlPr>
+                <w:rPr>
+                  <w:rFonts w:ascii="Cambria Math" w:hAnsi="Cambria Math" w:cs="Times New Roman"/>
+                  <w:i/>
+                  <w:sz w:val="24"/>
+                </w:rPr>
+              </m:ctrlPr>
+            </m:radPr>
+            <m:deg/>
+            <m:e>
+              <m:sSup>
+                <m:sSupPr>
+                  <m:ctrlPr>
+                    <w:rPr>
+                      <w:rFonts w:ascii="Cambria Math" w:hAnsi="Cambria Math" w:cs="Times New Roman"/>
+                      <w:i/>
+                      <w:sz w:val="24"/>
+                    </w:rPr>
+                  </m:ctrlPr>
+                </m:sSupPr>
+                <m:e>
+                  <m:sSub>
+                    <m:sSubPr>
+                      <m:ctrlPr>
+                        <w:rPr>
+                          <w:rFonts w:ascii="Cambria Math" w:hAnsi="Cambria Math" w:cs="Times New Roman"/>
+                          <w:i/>
+                          <w:sz w:val="24"/>
+                        </w:rPr>
+                      </m:ctrlPr>
+                    </m:sSubPr>
+                    <m:e>
+                      <m:r>
+                        <w:rPr>
+                          <w:rFonts w:ascii="Cambria Math" w:hAnsi="Cambria Math" w:cs="Times New Roman"/>
+                          <w:sz w:val="24"/>
+                        </w:rPr>
+                        <m:t>i</m:t>
+                      </m:r>
+                    </m:e>
+                    <m:sub>
+                      <m:r>
+                        <w:rPr>
+                          <w:rFonts w:ascii="Cambria Math" w:hAnsi="Cambria Math" w:cs="Times New Roman"/>
+                          <w:sz w:val="24"/>
+                        </w:rPr>
+                        <m:t>d</m:t>
+                      </m:r>
+                    </m:sub>
+                  </m:sSub>
+                </m:e>
+                <m:sup>
+                  <m:r>
+                    <w:rPr>
+                      <w:rFonts w:ascii="Cambria Math" w:hAnsi="Cambria Math" w:cs="Times New Roman"/>
+                      <w:sz w:val="24"/>
+                    </w:rPr>
+                    <m:t>2</m:t>
+                  </m:r>
+                </m:sup>
+              </m:sSup>
+              <m:r>
+                <w:rPr>
+                  <w:rFonts w:ascii="Cambria Math" w:hAnsi="Cambria Math" w:cs="Times New Roman"/>
+                  <w:sz w:val="24"/>
+                </w:rPr>
+                <m:t>+</m:t>
+              </m:r>
+              <m:sSup>
+                <m:sSupPr>
+                  <m:ctrlPr>
+                    <w:rPr>
+                      <w:rFonts w:ascii="Cambria Math" w:hAnsi="Cambria Math" w:cs="Times New Roman"/>
+                      <w:i/>
+                      <w:sz w:val="24"/>
+                    </w:rPr>
+                  </m:ctrlPr>
+                </m:sSupPr>
+                <m:e>
+                  <m:sSub>
+                    <m:sSubPr>
+                      <m:ctrlPr>
+                        <w:rPr>
+                          <w:rFonts w:ascii="Cambria Math" w:hAnsi="Cambria Math" w:cs="Times New Roman"/>
+                          <w:i/>
+                          <w:sz w:val="24"/>
+                        </w:rPr>
+                      </m:ctrlPr>
+                    </m:sSubPr>
+                    <m:e>
+                      <m:r>
+                        <w:rPr>
+                          <w:rFonts w:ascii="Cambria Math" w:hAnsi="Cambria Math" w:cs="Times New Roman"/>
+                          <w:sz w:val="24"/>
+                        </w:rPr>
+                        <m:t>i</m:t>
+                      </m:r>
+                    </m:e>
+                    <m:sub>
+                      <m:r>
+                        <w:rPr>
+                          <w:rFonts w:ascii="Cambria Math" w:hAnsi="Cambria Math" w:cs="Times New Roman"/>
+                          <w:sz w:val="24"/>
+                        </w:rPr>
+                        <m:t>q</m:t>
+                      </m:r>
+                    </m:sub>
+                  </m:sSub>
+                  <m:r>
+                    <w:rPr>
+                      <w:rFonts w:ascii="Cambria Math" w:hAnsi="Cambria Math" w:cs="Times New Roman"/>
+                      <w:sz w:val="24"/>
+                    </w:rPr>
+                    <m:t xml:space="preserve"> </m:t>
+                  </m:r>
+                </m:e>
+                <m:sup>
+                  <m:r>
+                    <w:rPr>
+                      <w:rFonts w:ascii="Cambria Math" w:hAnsi="Cambria Math" w:cs="Times New Roman"/>
+                      <w:sz w:val="24"/>
+                    </w:rPr>
+                    <m:t>2</m:t>
+                  </m:r>
+                </m:sup>
+              </m:sSup>
+              <m:r>
+                <w:rPr>
+                  <w:rFonts w:ascii="Cambria Math" w:hAnsi="Cambria Math" w:cs="Times New Roman"/>
+                  <w:sz w:val="24"/>
+                </w:rPr>
+                <m:t xml:space="preserve"> </m:t>
+              </m:r>
+            </m:e>
+          </m:rad>
+          <m:r>
+            <w:rPr>
+              <w:rFonts w:ascii="Cambria Math" w:hAnsi="Cambria Math" w:cs="Times New Roman"/>
+              <w:sz w:val="24"/>
+            </w:rPr>
+            <m:t xml:space="preserve">   </m:t>
+          </m:r>
+          <m:d>
+            <m:dPr>
+              <m:ctrlPr>
+                <w:rPr>
+                  <w:rFonts w:ascii="Cambria Math" w:hAnsi="Cambria Math" w:cs="Times New Roman"/>
+                  <w:i/>
+                  <w:sz w:val="24"/>
+                </w:rPr>
+              </m:ctrlPr>
+            </m:dPr>
+            <m:e>
+              <m:r>
+                <w:rPr>
+                  <w:rFonts w:ascii="Cambria Math" w:hAnsi="Cambria Math" w:cs="Times New Roman"/>
+                  <w:sz w:val="24"/>
+                </w:rPr>
+                <m:t>8</m:t>
+              </m:r>
+            </m:e>
+          </m:d>
+        </m:oMath>
+      </m:oMathPara>
+    </w:p>
+    <w:p>
+      <w:pPr>
+        <w:ind w:left="1080"/>
+        <w:rPr>
+          <w:rFonts w:ascii="Times New Roman" w:hAnsi="Times New Roman" w:cs="Times New Roman"/>
+          <w:sz w:val="24"/>
+        </w:rPr>
+      </w:pPr>
+    </w:p>
+    <w:p>
+      <w:pPr>
+        <w:ind w:left="1080"/>
+        <w:rPr>
+          <w:rFonts w:ascii="Times New Roman" w:hAnsi="Times New Roman" w:cs="Times New Roman"/>
+          <w:sz w:val="24"/>
+        </w:rPr>
+      </w:pPr>
+      <m:oMathPara>
+        <m:oMath>
+          <m:sSub>
+            <m:sSubPr>
+              <m:ctrlPr>
+                <w:rPr>
+                  <w:rFonts w:ascii="Cambria Math" w:hAnsi="Cambria Math" w:cs="Times New Roman"/>
+                  <w:i/>
+                  <w:sz w:val="24"/>
+                </w:rPr>
+              </m:ctrlPr>
+            </m:sSubPr>
+            <m:e>
+              <m:r>
+                <w:rPr>
+                  <w:rFonts w:ascii="Cambria Math" w:hAnsi="Cambria Math" w:cs="Times New Roman"/>
+                  <w:sz w:val="24"/>
+                </w:rPr>
+                <m:t>i</m:t>
+              </m:r>
+            </m:e>
+            <m:sub>
+              <m:r>
+                <w:rPr>
+                  <w:rFonts w:ascii="Cambria Math" w:hAnsi="Cambria Math" w:cs="Times New Roman"/>
+                  <w:sz w:val="24"/>
+                </w:rPr>
+                <m:t>d</m:t>
+              </m:r>
+            </m:sub>
+          </m:sSub>
+          <m:r>
+            <w:rPr>
+              <w:rFonts w:ascii="Cambria Math" w:hAnsi="Cambria Math" w:cs="Times New Roman"/>
+              <w:sz w:val="24"/>
+            </w:rPr>
+            <m:t>=</m:t>
+          </m:r>
+          <m:r>
+            <w:rPr>
+              <w:rFonts w:ascii="Cambria Math" w:hAnsi="Cambria Math" w:cs="Times New Roman"/>
+              <w:sz w:val="24"/>
+            </w:rPr>
+            <m:t>216.5</m:t>
+          </m:r>
+          <m:r>
+            <w:rPr>
+              <w:rFonts w:ascii="Cambria Math" w:hAnsi="Cambria Math" w:cs="Times New Roman"/>
+              <w:sz w:val="24"/>
+            </w:rPr>
+            <m:t>A</m:t>
+          </m:r>
+          <m:r>
+            <w:rPr>
+              <w:rFonts w:ascii="Cambria Math" w:hAnsi="Cambria Math" w:cs="Times New Roman"/>
+              <w:sz w:val="24"/>
+            </w:rPr>
+            <m:t xml:space="preserve"> </m:t>
+          </m:r>
+          <m:r>
+            <w:rPr>
+              <w:rFonts w:ascii="Cambria Math" w:hAnsi="Cambria Math" w:cs="Times New Roman"/>
+              <w:sz w:val="24"/>
+            </w:rPr>
+            <m:t>(in negative direction)</m:t>
+          </m:r>
+          <m:r>
+            <w:rPr>
+              <w:rFonts w:ascii="Cambria Math" w:hAnsi="Cambria Math" w:cs="Times New Roman"/>
+              <w:sz w:val="24"/>
+            </w:rPr>
+            <m:t xml:space="preserve">    </m:t>
+          </m:r>
+          <m:d>
+            <m:dPr>
+              <m:ctrlPr>
+                <w:rPr>
+                  <w:rFonts w:ascii="Cambria Math" w:hAnsi="Cambria Math" w:cs="Times New Roman"/>
+                  <w:i/>
+                  <w:sz w:val="24"/>
+                </w:rPr>
+              </m:ctrlPr>
+            </m:dPr>
+            <m:e>
+              <m:r>
+                <w:rPr>
+                  <w:rFonts w:ascii="Cambria Math" w:hAnsi="Cambria Math" w:cs="Times New Roman"/>
+                  <w:sz w:val="24"/>
+                </w:rPr>
+                <m:t>9</m:t>
+              </m:r>
+            </m:e>
+          </m:d>
+        </m:oMath>
+      </m:oMathPara>
     </w:p>
     <w:p>
       <w:pPr>
@@ -5933,7 +6923,13 @@
       </w:r>
       <w:bookmarkEnd w:id="4"/>
     </w:p>
-    <w:p/>
+    <w:p>
+      <w:pPr>
+        <w:rPr>
+          <w:rFonts w:ascii="Times New Roman" w:hAnsi="Times New Roman" w:cs="Times New Roman"/>
+        </w:rPr>
+      </w:pPr>
+    </w:p>
     <w:p>
       <w:pPr>
         <w:ind w:firstLine="360"/>
@@ -5954,7 +6950,14 @@
           <w:rFonts w:ascii="Times New Roman" w:hAnsi="Times New Roman" w:cs="Times New Roman"/>
           <w:sz w:val="24"/>
         </w:rPr>
-        <w:t>k, which can be seen in Figure ??</w:t>
+        <w:t>k</w:t>
+      </w:r>
+      <w:r>
+        <w:rPr>
+          <w:rFonts w:ascii="Times New Roman" w:hAnsi="Times New Roman" w:cs="Times New Roman"/>
+          <w:sz w:val="24"/>
+        </w:rPr>
+        <w:t>, which can be seen in Figure 21</w:t>
       </w:r>
       <w:r>
         <w:rPr>
@@ -5968,30 +6971,7 @@
           <w:rFonts w:ascii="Times New Roman" w:hAnsi="Times New Roman" w:cs="Times New Roman"/>
           <w:sz w:val="24"/>
         </w:rPr>
-        <w:t xml:space="preserve"> Generator subsystem in </w:t>
-      </w:r>
-      <w:proofErr w:type="gramStart"/>
-      <w:r>
-        <w:rPr>
-          <w:rFonts w:ascii="Times New Roman" w:hAnsi="Times New Roman" w:cs="Times New Roman"/>
-          <w:sz w:val="24"/>
-        </w:rPr>
-        <w:t>Figure ?</w:t>
-      </w:r>
-      <w:proofErr w:type="gramEnd"/>
-      <w:r>
-        <w:rPr>
-          <w:rFonts w:ascii="Times New Roman" w:hAnsi="Times New Roman" w:cs="Times New Roman"/>
-          <w:sz w:val="24"/>
-        </w:rPr>
-        <w:t>?</w:t>
-      </w:r>
-      <w:r>
-        <w:rPr>
-          <w:rFonts w:ascii="Times New Roman" w:hAnsi="Times New Roman" w:cs="Times New Roman"/>
-          <w:sz w:val="24"/>
-        </w:rPr>
-        <w:t xml:space="preserve">.  </w:t>
+        <w:t xml:space="preserve"> Generator.</w:t>
       </w:r>
     </w:p>
     <w:p>
@@ -6124,37 +7104,53 @@
     </w:p>
     <w:p>
       <w:pPr>
+        <w:ind w:left="360"/>
+        <w:rPr>
+          <w:rFonts w:ascii="Times New Roman" w:hAnsi="Times New Roman" w:cs="Times New Roman"/>
+          <w:sz w:val="24"/>
+        </w:rPr>
+      </w:pPr>
+      <w:r>
+        <w:rPr>
+          <w:rFonts w:ascii="Times New Roman" w:hAnsi="Times New Roman" w:cs="Times New Roman"/>
+          <w:sz w:val="24"/>
+        </w:rPr>
+        <w:t>In this part, we are asked to repeat part B usin</w:t>
+      </w:r>
+      <w:r>
+        <w:rPr>
+          <w:rFonts w:ascii="Times New Roman" w:hAnsi="Times New Roman" w:cs="Times New Roman"/>
+          <w:sz w:val="24"/>
+        </w:rPr>
+        <w:t>g a Space Vector PWM algorithm.</w:t>
+      </w:r>
+    </w:p>
+    <w:p>
+      <w:pPr>
+        <w:ind w:left="360"/>
+        <w:rPr>
+          <w:rFonts w:ascii="Times New Roman" w:hAnsi="Times New Roman" w:cs="Times New Roman"/>
+          <w:sz w:val="24"/>
+        </w:rPr>
+      </w:pPr>
+    </w:p>
+    <w:p>
+      <w:pPr>
         <w:pStyle w:val="ListeParagraf"/>
         <w:numPr>
           <w:ilvl w:val="0"/>
-          <w:numId w:val="6"/>
+          <w:numId w:val="7"/>
         </w:numPr>
-        <w:rPr>
-          <w:rFonts w:ascii="Times New Roman" w:hAnsi="Times New Roman" w:cs="Times New Roman"/>
-          <w:sz w:val="24"/>
-          <w:szCs w:val="24"/>
-        </w:rPr>
-      </w:pPr>
-      <w:r>
-        <w:rPr>
-          <w:rFonts w:ascii="Times New Roman" w:hAnsi="Times New Roman" w:cs="Times New Roman"/>
-          <w:sz w:val="24"/>
-          <w:szCs w:val="24"/>
-        </w:rPr>
-        <w:t xml:space="preserve"> In this part, we are asked to repeat part B using a Space Vector PWM algorithm. </w:t>
-      </w:r>
-    </w:p>
-    <w:p>
-      <w:pPr>
-        <w:rPr>
-          <w:rFonts w:ascii="Times New Roman" w:hAnsi="Times New Roman" w:cs="Times New Roman"/>
-          <w:sz w:val="24"/>
-        </w:rPr>
-      </w:pPr>
-    </w:p>
-    <w:p>
-      <w:pPr>
-        <w:ind w:firstLine="360"/>
+        <w:ind w:left="426" w:hanging="426"/>
+        <w:rPr>
+          <w:rFonts w:ascii="Times New Roman" w:hAnsi="Times New Roman" w:cs="Times New Roman"/>
+          <w:sz w:val="24"/>
+        </w:rPr>
+      </w:pPr>
+    </w:p>
+    <w:p>
+      <w:pPr>
+        <w:ind w:left="360"/>
         <w:rPr>
           <w:rFonts w:ascii="Times New Roman" w:hAnsi="Times New Roman" w:cs="Times New Roman"/>
           <w:sz w:val="24"/>
@@ -6281,54 +7277,20 @@
     </w:p>
     <w:p>
       <w:pPr>
-        <w:ind w:firstLine="360"/>
-      </w:pPr>
-    </w:p>
-    <w:p/>
-    <w:p>
-      <w:pPr>
-        <w:keepNext/>
-        <w:jc w:val="center"/>
-      </w:pPr>
-    </w:p>
-    <w:p>
-      <w:pPr>
-        <w:pStyle w:val="ResimYazs"/>
-        <w:jc w:val="center"/>
-      </w:pPr>
-      <w:r>
-        <w:t xml:space="preserve">Figure </w:t>
-      </w:r>
-      <w:r>
-        <w:fldChar w:fldCharType="begin"/>
-      </w:r>
-      <w:r>
-        <w:instrText xml:space="preserve"> SEQ Figure \* ARABIC </w:instrText>
-      </w:r>
-      <w:r>
-        <w:fldChar w:fldCharType="separate"/>
-      </w:r>
-      <w:r>
-        <w:rPr>
-          <w:noProof/>
-        </w:rPr>
-        <w:t>22</w:t>
-      </w:r>
-      <w:r>
-        <w:rPr>
-          <w:noProof/>
-        </w:rPr>
-        <w:fldChar w:fldCharType="end"/>
-      </w:r>
-      <w:r>
-        <w:t xml:space="preserve">: Rotor speed versus time plot </w:t>
-      </w:r>
-      <w:r>
-        <w:t>from %90 of the rated speed to rated speed</w:t>
-      </w:r>
-    </w:p>
-    <w:p/>
-    <w:p/>
+        <w:ind w:left="1080"/>
+        <w:rPr>
+          <w:rFonts w:ascii="Times New Roman" w:hAnsi="Times New Roman" w:cs="Times New Roman"/>
+          <w:sz w:val="24"/>
+        </w:rPr>
+      </w:pPr>
+    </w:p>
+    <w:p>
+      <w:pPr>
+        <w:rPr>
+          <w:rFonts w:ascii="Times New Roman" w:hAnsi="Times New Roman" w:cs="Times New Roman"/>
+        </w:rPr>
+      </w:pPr>
+    </w:p>
     <w:p>
       <w:pPr>
         <w:pStyle w:val="Balk1"/>
@@ -6350,6 +7312,1035 @@
       </w:r>
       <w:bookmarkEnd w:id="5"/>
     </w:p>
+    <w:p/>
+    <w:p>
+      <w:pPr>
+        <w:ind w:left="360"/>
+        <w:rPr>
+          <w:rFonts w:ascii="Times New Roman" w:hAnsi="Times New Roman" w:cs="Times New Roman"/>
+          <w:b/>
+          <w:sz w:val="24"/>
+          <w:u w:val="single"/>
+        </w:rPr>
+      </w:pPr>
+      <w:r>
+        <w:rPr>
+          <w:rFonts w:ascii="Times New Roman" w:hAnsi="Times New Roman" w:cs="Times New Roman"/>
+          <w:b/>
+          <w:sz w:val="24"/>
+          <w:u w:val="single"/>
+        </w:rPr>
+        <w:t>Power Semiconductor Selection:</w:t>
+      </w:r>
+    </w:p>
+    <w:p>
+      <w:pPr>
+        <w:ind w:left="360"/>
+        <w:rPr>
+          <w:rFonts w:ascii="Times New Roman" w:hAnsi="Times New Roman" w:cs="Times New Roman"/>
+          <w:b/>
+          <w:sz w:val="24"/>
+          <w:u w:val="single"/>
+        </w:rPr>
+      </w:pPr>
+    </w:p>
+    <w:p>
+      <w:pPr>
+        <w:ind w:left="360"/>
+        <w:rPr>
+          <w:rFonts w:ascii="Times New Roman" w:hAnsi="Times New Roman" w:cs="Times New Roman"/>
+          <w:sz w:val="24"/>
+        </w:rPr>
+      </w:pPr>
+      <w:r>
+        <w:rPr>
+          <w:rFonts w:ascii="Times New Roman" w:hAnsi="Times New Roman" w:cs="Times New Roman"/>
+          <w:sz w:val="24"/>
+        </w:rPr>
+        <w:t>According to [1] when the inverter output is in between 380-460V</w:t>
+      </w:r>
+      <w:r>
+        <w:rPr>
+          <w:rFonts w:ascii="Times New Roman" w:hAnsi="Times New Roman" w:cs="Times New Roman"/>
+          <w:sz w:val="24"/>
+          <w:vertAlign w:val="subscript"/>
+        </w:rPr>
+        <w:t>rms</w:t>
+      </w:r>
+      <w:r>
+        <w:rPr>
+          <w:rFonts w:ascii="Times New Roman" w:hAnsi="Times New Roman" w:cs="Times New Roman"/>
+          <w:sz w:val="24"/>
+        </w:rPr>
+        <w:t>, IGBT voltage class in low-level inverter topology should be 1200V. The current passing through one of the switch</w:t>
+      </w:r>
+      <w:r>
+        <w:rPr>
+          <w:rFonts w:ascii="Times New Roman" w:hAnsi="Times New Roman" w:cs="Times New Roman"/>
+          <w:sz w:val="24"/>
+        </w:rPr>
+        <w:t xml:space="preserve">es, S1, can be seen in </w:t>
+      </w:r>
+      <w:proofErr w:type="gramStart"/>
+      <w:r>
+        <w:rPr>
+          <w:rFonts w:ascii="Times New Roman" w:hAnsi="Times New Roman" w:cs="Times New Roman"/>
+          <w:sz w:val="24"/>
+        </w:rPr>
+        <w:t>Figure ?</w:t>
+      </w:r>
+      <w:proofErr w:type="gramEnd"/>
+      <w:r>
+        <w:rPr>
+          <w:rFonts w:ascii="Times New Roman" w:hAnsi="Times New Roman" w:cs="Times New Roman"/>
+          <w:sz w:val="24"/>
+        </w:rPr>
+        <w:t>?</w:t>
+      </w:r>
+      <w:r>
+        <w:rPr>
+          <w:rFonts w:ascii="Times New Roman" w:hAnsi="Times New Roman" w:cs="Times New Roman"/>
+          <w:sz w:val="24"/>
+        </w:rPr>
+        <w:t>. Then, the switches and diodes should at least be capable of carrying 50A.</w:t>
+      </w:r>
+    </w:p>
+    <w:p>
+      <w:pPr>
+        <w:ind w:left="360"/>
+        <w:rPr>
+          <w:rFonts w:ascii="Times New Roman" w:hAnsi="Times New Roman" w:cs="Times New Roman"/>
+        </w:rPr>
+      </w:pPr>
+    </w:p>
+    <w:p>
+      <w:pPr>
+        <w:keepNext/>
+        <w:ind w:left="360"/>
+        <w:jc w:val="center"/>
+        <w:rPr>
+          <w:rFonts w:ascii="Times New Roman" w:hAnsi="Times New Roman" w:cs="Times New Roman"/>
+        </w:rPr>
+      </w:pPr>
+      <w:r>
+        <w:rPr>
+          <w:rFonts w:ascii="Times New Roman" w:hAnsi="Times New Roman" w:cs="Times New Roman"/>
+          <w:noProof/>
+          <w:lang w:val="tr-TR" w:eastAsia="tr-TR" w:bidi="ar-SA"/>
+        </w:rPr>
+        <w:lastRenderedPageBreak/>
+        <w:drawing>
+          <wp:inline distT="0" distB="0" distL="0" distR="0" wp14:anchorId="43036226" wp14:editId="73D912E9">
+            <wp:extent cx="5760720" cy="2651760"/>
+            <wp:effectExtent l="0" t="0" r="0" b="0"/>
+            <wp:docPr id="13" name="Picture 13"/>
+            <wp:cNvGraphicFramePr>
+              <a:graphicFrameLocks xmlns:a="http://schemas.openxmlformats.org/drawingml/2006/main" noChangeAspect="1"/>
+            </wp:cNvGraphicFramePr>
+            <a:graphic xmlns:a="http://schemas.openxmlformats.org/drawingml/2006/main">
+              <a:graphicData uri="http://schemas.openxmlformats.org/drawingml/2006/picture">
+                <pic:pic xmlns:pic="http://schemas.openxmlformats.org/drawingml/2006/picture">
+                  <pic:nvPicPr>
+                    <pic:cNvPr id="1" name=""/>
+                    <pic:cNvPicPr/>
+                  </pic:nvPicPr>
+                  <pic:blipFill>
+                    <a:blip r:embed="rId27"/>
+                    <a:stretch>
+                      <a:fillRect/>
+                    </a:stretch>
+                  </pic:blipFill>
+                  <pic:spPr>
+                    <a:xfrm>
+                      <a:off x="0" y="0"/>
+                      <a:ext cx="5760720" cy="2651760"/>
+                    </a:xfrm>
+                    <a:prstGeom prst="rect">
+                      <a:avLst/>
+                    </a:prstGeom>
+                  </pic:spPr>
+                </pic:pic>
+              </a:graphicData>
+            </a:graphic>
+          </wp:inline>
+        </w:drawing>
+      </w:r>
+    </w:p>
+    <w:p>
+      <w:pPr>
+        <w:pStyle w:val="ResimYazs"/>
+        <w:jc w:val="center"/>
+        <w:rPr>
+          <w:rFonts w:ascii="Times New Roman" w:hAnsi="Times New Roman" w:cs="Times New Roman"/>
+          <w:sz w:val="22"/>
+          <w:szCs w:val="22"/>
+        </w:rPr>
+      </w:pPr>
+      <w:r>
+        <w:rPr>
+          <w:rFonts w:ascii="Times New Roman" w:hAnsi="Times New Roman" w:cs="Times New Roman"/>
+          <w:sz w:val="22"/>
+          <w:szCs w:val="22"/>
+        </w:rPr>
+        <w:t xml:space="preserve">Figure </w:t>
+      </w:r>
+      <w:r>
+        <w:rPr>
+          <w:rFonts w:ascii="Times New Roman" w:hAnsi="Times New Roman" w:cs="Times New Roman"/>
+          <w:sz w:val="22"/>
+          <w:szCs w:val="22"/>
+        </w:rPr>
+        <w:fldChar w:fldCharType="begin"/>
+      </w:r>
+      <w:r>
+        <w:rPr>
+          <w:rFonts w:ascii="Times New Roman" w:hAnsi="Times New Roman" w:cs="Times New Roman"/>
+          <w:sz w:val="22"/>
+          <w:szCs w:val="22"/>
+        </w:rPr>
+        <w:instrText xml:space="preserve"> SEQ Figure \* ARABIC </w:instrText>
+      </w:r>
+      <w:r>
+        <w:rPr>
+          <w:rFonts w:ascii="Times New Roman" w:hAnsi="Times New Roman" w:cs="Times New Roman"/>
+          <w:sz w:val="22"/>
+          <w:szCs w:val="22"/>
+        </w:rPr>
+        <w:fldChar w:fldCharType="separate"/>
+      </w:r>
+      <w:r>
+        <w:rPr>
+          <w:rFonts w:ascii="Times New Roman" w:hAnsi="Times New Roman" w:cs="Times New Roman"/>
+          <w:noProof/>
+          <w:sz w:val="22"/>
+          <w:szCs w:val="22"/>
+        </w:rPr>
+        <w:t>22</w:t>
+      </w:r>
+      <w:r>
+        <w:rPr>
+          <w:rFonts w:ascii="Times New Roman" w:hAnsi="Times New Roman" w:cs="Times New Roman"/>
+          <w:sz w:val="22"/>
+          <w:szCs w:val="22"/>
+        </w:rPr>
+        <w:fldChar w:fldCharType="end"/>
+      </w:r>
+      <w:r>
+        <w:rPr>
+          <w:rFonts w:ascii="Times New Roman" w:hAnsi="Times New Roman" w:cs="Times New Roman"/>
+          <w:sz w:val="22"/>
+          <w:szCs w:val="22"/>
+        </w:rPr>
+        <w:t>: Current on S1</w:t>
+      </w:r>
+    </w:p>
+    <w:p>
+      <w:pPr>
+        <w:ind w:left="360"/>
+        <w:rPr>
+          <w:rFonts w:ascii="Times New Roman" w:hAnsi="Times New Roman" w:cs="Times New Roman"/>
+          <w:sz w:val="24"/>
+        </w:rPr>
+      </w:pPr>
+      <w:r>
+        <w:rPr>
+          <w:rFonts w:ascii="Times New Roman" w:hAnsi="Times New Roman" w:cs="Times New Roman"/>
+          <w:sz w:val="24"/>
+        </w:rPr>
+        <w:tab/>
+      </w:r>
+      <w:r>
+        <w:rPr>
+          <w:rFonts w:ascii="Times New Roman" w:hAnsi="Times New Roman" w:cs="Times New Roman"/>
+          <w:sz w:val="24"/>
+        </w:rPr>
+        <w:t xml:space="preserve">We chose FF200R12KS4 which is a fast switching IGBT, whose datasheet is given by [2]. Its maximum rated values can be seen in </w:t>
+      </w:r>
+      <w:proofErr w:type="gramStart"/>
+      <w:r>
+        <w:rPr>
+          <w:rFonts w:ascii="Times New Roman" w:hAnsi="Times New Roman" w:cs="Times New Roman"/>
+          <w:sz w:val="24"/>
+        </w:rPr>
+        <w:t xml:space="preserve">Figure </w:t>
+      </w:r>
+      <w:r>
+        <w:rPr>
+          <w:rFonts w:ascii="Times New Roman" w:hAnsi="Times New Roman" w:cs="Times New Roman"/>
+          <w:sz w:val="24"/>
+        </w:rPr>
+        <w:t>?</w:t>
+      </w:r>
+      <w:proofErr w:type="gramEnd"/>
+      <w:r>
+        <w:rPr>
+          <w:rFonts w:ascii="Times New Roman" w:hAnsi="Times New Roman" w:cs="Times New Roman"/>
+          <w:sz w:val="24"/>
+        </w:rPr>
+        <w:t>?</w:t>
+      </w:r>
+      <w:r>
+        <w:rPr>
+          <w:rFonts w:ascii="Times New Roman" w:hAnsi="Times New Roman" w:cs="Times New Roman"/>
+          <w:sz w:val="24"/>
+        </w:rPr>
+        <w:t>.</w:t>
+      </w:r>
+    </w:p>
+    <w:p>
+      <w:pPr>
+        <w:ind w:left="360"/>
+        <w:rPr>
+          <w:rFonts w:ascii="Times New Roman" w:hAnsi="Times New Roman" w:cs="Times New Roman"/>
+        </w:rPr>
+      </w:pPr>
+    </w:p>
+    <w:p>
+      <w:pPr>
+        <w:keepNext/>
+        <w:ind w:left="360"/>
+        <w:rPr>
+          <w:rFonts w:ascii="Times New Roman" w:hAnsi="Times New Roman" w:cs="Times New Roman"/>
+        </w:rPr>
+      </w:pPr>
+      <w:r>
+        <w:rPr>
+          <w:rFonts w:ascii="Times New Roman" w:hAnsi="Times New Roman" w:cs="Times New Roman"/>
+          <w:noProof/>
+          <w:lang w:val="tr-TR" w:eastAsia="tr-TR" w:bidi="ar-SA"/>
+        </w:rPr>
+        <w:drawing>
+          <wp:inline distT="0" distB="0" distL="0" distR="0" wp14:anchorId="69B75CF1" wp14:editId="3A7583C2">
+            <wp:extent cx="5760720" cy="1679575"/>
+            <wp:effectExtent l="0" t="0" r="0" b="0"/>
+            <wp:docPr id="14" name="Picture 14"/>
+            <wp:cNvGraphicFramePr>
+              <a:graphicFrameLocks xmlns:a="http://schemas.openxmlformats.org/drawingml/2006/main" noChangeAspect="1"/>
+            </wp:cNvGraphicFramePr>
+            <a:graphic xmlns:a="http://schemas.openxmlformats.org/drawingml/2006/main">
+              <a:graphicData uri="http://schemas.openxmlformats.org/drawingml/2006/picture">
+                <pic:pic xmlns:pic="http://schemas.openxmlformats.org/drawingml/2006/picture">
+                  <pic:nvPicPr>
+                    <pic:cNvPr id="1" name=""/>
+                    <pic:cNvPicPr/>
+                  </pic:nvPicPr>
+                  <pic:blipFill>
+                    <a:blip r:embed="rId28"/>
+                    <a:stretch>
+                      <a:fillRect/>
+                    </a:stretch>
+                  </pic:blipFill>
+                  <pic:spPr>
+                    <a:xfrm>
+                      <a:off x="0" y="0"/>
+                      <a:ext cx="5760720" cy="1679575"/>
+                    </a:xfrm>
+                    <a:prstGeom prst="rect">
+                      <a:avLst/>
+                    </a:prstGeom>
+                  </pic:spPr>
+                </pic:pic>
+              </a:graphicData>
+            </a:graphic>
+          </wp:inline>
+        </w:drawing>
+      </w:r>
+    </w:p>
+    <w:p>
+      <w:pPr>
+        <w:pStyle w:val="ResimYazs"/>
+        <w:ind w:left="360"/>
+        <w:jc w:val="center"/>
+        <w:rPr>
+          <w:rFonts w:ascii="Times New Roman" w:hAnsi="Times New Roman" w:cs="Times New Roman"/>
+          <w:sz w:val="22"/>
+          <w:szCs w:val="22"/>
+        </w:rPr>
+      </w:pPr>
+      <w:r>
+        <w:rPr>
+          <w:rFonts w:ascii="Times New Roman" w:hAnsi="Times New Roman" w:cs="Times New Roman"/>
+          <w:sz w:val="22"/>
+          <w:szCs w:val="22"/>
+        </w:rPr>
+        <w:t xml:space="preserve">Figure </w:t>
+      </w:r>
+      <w:r>
+        <w:rPr>
+          <w:rFonts w:ascii="Times New Roman" w:hAnsi="Times New Roman" w:cs="Times New Roman"/>
+          <w:sz w:val="22"/>
+          <w:szCs w:val="22"/>
+        </w:rPr>
+        <w:fldChar w:fldCharType="begin"/>
+      </w:r>
+      <w:r>
+        <w:rPr>
+          <w:rFonts w:ascii="Times New Roman" w:hAnsi="Times New Roman" w:cs="Times New Roman"/>
+          <w:sz w:val="22"/>
+          <w:szCs w:val="22"/>
+        </w:rPr>
+        <w:instrText xml:space="preserve"> SEQ Figure \* ARABIC </w:instrText>
+      </w:r>
+      <w:r>
+        <w:rPr>
+          <w:rFonts w:ascii="Times New Roman" w:hAnsi="Times New Roman" w:cs="Times New Roman"/>
+          <w:sz w:val="22"/>
+          <w:szCs w:val="22"/>
+        </w:rPr>
+        <w:fldChar w:fldCharType="separate"/>
+      </w:r>
+      <w:r>
+        <w:rPr>
+          <w:rFonts w:ascii="Times New Roman" w:hAnsi="Times New Roman" w:cs="Times New Roman"/>
+          <w:noProof/>
+          <w:sz w:val="22"/>
+          <w:szCs w:val="22"/>
+        </w:rPr>
+        <w:t>23</w:t>
+      </w:r>
+      <w:r>
+        <w:rPr>
+          <w:rFonts w:ascii="Times New Roman" w:hAnsi="Times New Roman" w:cs="Times New Roman"/>
+          <w:noProof/>
+          <w:sz w:val="22"/>
+          <w:szCs w:val="22"/>
+        </w:rPr>
+        <w:fldChar w:fldCharType="end"/>
+      </w:r>
+      <w:r>
+        <w:rPr>
+          <w:rFonts w:ascii="Times New Roman" w:hAnsi="Times New Roman" w:cs="Times New Roman"/>
+          <w:sz w:val="22"/>
+          <w:szCs w:val="22"/>
+        </w:rPr>
+        <w:t xml:space="preserve">:Maximum rated values of IGBT </w:t>
+      </w:r>
+    </w:p>
+    <w:p>
+      <w:pPr>
+        <w:ind w:left="360"/>
+        <w:rPr>
+          <w:rFonts w:ascii="Times New Roman" w:hAnsi="Times New Roman" w:cs="Times New Roman"/>
+          <w:sz w:val="24"/>
+        </w:rPr>
+      </w:pPr>
+      <w:r>
+        <w:rPr>
+          <w:rFonts w:ascii="Times New Roman" w:hAnsi="Times New Roman" w:cs="Times New Roman"/>
+          <w:sz w:val="24"/>
+        </w:rPr>
+        <w:t xml:space="preserve">Diodes in the three-phase inverter should have the same ratings as well. We chose QR_1230R30 which is a fast switching diode, whose datasheet is given by [3]. Its maximum rated values can be seen in </w:t>
+      </w:r>
+      <w:proofErr w:type="gramStart"/>
+      <w:r>
+        <w:rPr>
+          <w:rFonts w:ascii="Times New Roman" w:hAnsi="Times New Roman" w:cs="Times New Roman"/>
+          <w:sz w:val="24"/>
+        </w:rPr>
+        <w:t xml:space="preserve">Figure </w:t>
+      </w:r>
+      <w:r>
+        <w:rPr>
+          <w:rFonts w:ascii="Times New Roman" w:hAnsi="Times New Roman" w:cs="Times New Roman"/>
+          <w:sz w:val="24"/>
+        </w:rPr>
+        <w:t>?</w:t>
+      </w:r>
+      <w:proofErr w:type="gramEnd"/>
+      <w:r>
+        <w:rPr>
+          <w:rFonts w:ascii="Times New Roman" w:hAnsi="Times New Roman" w:cs="Times New Roman"/>
+          <w:sz w:val="24"/>
+        </w:rPr>
+        <w:t>?</w:t>
+      </w:r>
+      <w:r>
+        <w:rPr>
+          <w:rFonts w:ascii="Times New Roman" w:hAnsi="Times New Roman" w:cs="Times New Roman"/>
+          <w:sz w:val="24"/>
+        </w:rPr>
+        <w:t>.</w:t>
+      </w:r>
+    </w:p>
+    <w:p>
+      <w:pPr>
+        <w:ind w:left="360"/>
+        <w:rPr>
+          <w:rFonts w:ascii="Times New Roman" w:hAnsi="Times New Roman" w:cs="Times New Roman"/>
+        </w:rPr>
+      </w:pPr>
+    </w:p>
+    <w:p>
+      <w:pPr>
+        <w:keepNext/>
+        <w:ind w:left="360"/>
+        <w:rPr>
+          <w:rFonts w:ascii="Times New Roman" w:hAnsi="Times New Roman" w:cs="Times New Roman"/>
+        </w:rPr>
+      </w:pPr>
+      <w:r>
+        <w:rPr>
+          <w:rFonts w:ascii="Times New Roman" w:hAnsi="Times New Roman" w:cs="Times New Roman"/>
+          <w:noProof/>
+          <w:lang w:val="tr-TR" w:eastAsia="tr-TR" w:bidi="ar-SA"/>
+        </w:rPr>
+        <w:drawing>
+          <wp:inline distT="0" distB="0" distL="0" distR="0" wp14:anchorId="494C8D22" wp14:editId="18CF1B29">
+            <wp:extent cx="5760720" cy="2515870"/>
+            <wp:effectExtent l="0" t="0" r="0" b="0"/>
+            <wp:docPr id="15" name="Picture 15"/>
+            <wp:cNvGraphicFramePr>
+              <a:graphicFrameLocks xmlns:a="http://schemas.openxmlformats.org/drawingml/2006/main" noChangeAspect="1"/>
+            </wp:cNvGraphicFramePr>
+            <a:graphic xmlns:a="http://schemas.openxmlformats.org/drawingml/2006/main">
+              <a:graphicData uri="http://schemas.openxmlformats.org/drawingml/2006/picture">
+                <pic:pic xmlns:pic="http://schemas.openxmlformats.org/drawingml/2006/picture">
+                  <pic:nvPicPr>
+                    <pic:cNvPr id="1" name=""/>
+                    <pic:cNvPicPr/>
+                  </pic:nvPicPr>
+                  <pic:blipFill>
+                    <a:blip r:embed="rId29"/>
+                    <a:stretch>
+                      <a:fillRect/>
+                    </a:stretch>
+                  </pic:blipFill>
+                  <pic:spPr>
+                    <a:xfrm>
+                      <a:off x="0" y="0"/>
+                      <a:ext cx="5760720" cy="2515870"/>
+                    </a:xfrm>
+                    <a:prstGeom prst="rect">
+                      <a:avLst/>
+                    </a:prstGeom>
+                  </pic:spPr>
+                </pic:pic>
+              </a:graphicData>
+            </a:graphic>
+          </wp:inline>
+        </w:drawing>
+      </w:r>
+    </w:p>
+    <w:p>
+      <w:pPr>
+        <w:pStyle w:val="ResimYazs"/>
+        <w:ind w:left="360"/>
+        <w:jc w:val="center"/>
+        <w:rPr>
+          <w:rFonts w:ascii="Times New Roman" w:hAnsi="Times New Roman" w:cs="Times New Roman"/>
+          <w:sz w:val="22"/>
+          <w:szCs w:val="22"/>
+        </w:rPr>
+      </w:pPr>
+      <w:r>
+        <w:rPr>
+          <w:rFonts w:ascii="Times New Roman" w:hAnsi="Times New Roman" w:cs="Times New Roman"/>
+          <w:sz w:val="22"/>
+          <w:szCs w:val="22"/>
+        </w:rPr>
+        <w:t xml:space="preserve">Figure </w:t>
+      </w:r>
+      <w:r>
+        <w:rPr>
+          <w:rFonts w:ascii="Times New Roman" w:hAnsi="Times New Roman" w:cs="Times New Roman"/>
+          <w:sz w:val="22"/>
+          <w:szCs w:val="22"/>
+        </w:rPr>
+        <w:fldChar w:fldCharType="begin"/>
+      </w:r>
+      <w:r>
+        <w:rPr>
+          <w:rFonts w:ascii="Times New Roman" w:hAnsi="Times New Roman" w:cs="Times New Roman"/>
+          <w:sz w:val="22"/>
+          <w:szCs w:val="22"/>
+        </w:rPr>
+        <w:instrText xml:space="preserve"> SEQ Figure \* ARABIC </w:instrText>
+      </w:r>
+      <w:r>
+        <w:rPr>
+          <w:rFonts w:ascii="Times New Roman" w:hAnsi="Times New Roman" w:cs="Times New Roman"/>
+          <w:sz w:val="22"/>
+          <w:szCs w:val="22"/>
+        </w:rPr>
+        <w:fldChar w:fldCharType="separate"/>
+      </w:r>
+      <w:r>
+        <w:rPr>
+          <w:rFonts w:ascii="Times New Roman" w:hAnsi="Times New Roman" w:cs="Times New Roman"/>
+          <w:noProof/>
+          <w:sz w:val="22"/>
+          <w:szCs w:val="22"/>
+        </w:rPr>
+        <w:t>24</w:t>
+      </w:r>
+      <w:r>
+        <w:rPr>
+          <w:rFonts w:ascii="Times New Roman" w:hAnsi="Times New Roman" w:cs="Times New Roman"/>
+          <w:noProof/>
+          <w:sz w:val="22"/>
+          <w:szCs w:val="22"/>
+        </w:rPr>
+        <w:fldChar w:fldCharType="end"/>
+      </w:r>
+      <w:r>
+        <w:rPr>
+          <w:rFonts w:ascii="Times New Roman" w:hAnsi="Times New Roman" w:cs="Times New Roman"/>
+          <w:sz w:val="22"/>
+          <w:szCs w:val="22"/>
+        </w:rPr>
+        <w:t>:Diode characteristics</w:t>
+      </w:r>
+    </w:p>
+    <w:p>
+      <w:pPr>
+        <w:ind w:left="360"/>
+        <w:rPr>
+          <w:rFonts w:ascii="Times New Roman" w:hAnsi="Times New Roman" w:cs="Times New Roman"/>
+          <w:sz w:val="24"/>
+        </w:rPr>
+      </w:pPr>
+    </w:p>
+    <w:p>
+      <w:pPr>
+        <w:ind w:left="360"/>
+        <w:rPr>
+          <w:rFonts w:ascii="Times New Roman" w:hAnsi="Times New Roman" w:cs="Times New Roman"/>
+          <w:b/>
+          <w:sz w:val="24"/>
+          <w:u w:val="single"/>
+        </w:rPr>
+      </w:pPr>
+      <w:r>
+        <w:rPr>
+          <w:rFonts w:ascii="Times New Roman" w:hAnsi="Times New Roman" w:cs="Times New Roman"/>
+          <w:b/>
+          <w:sz w:val="24"/>
+          <w:u w:val="single"/>
+        </w:rPr>
+        <w:t>Semiconductor device power losses:</w:t>
+      </w:r>
+    </w:p>
+    <w:p>
+      <w:pPr>
+        <w:ind w:left="360"/>
+        <w:rPr>
+          <w:rFonts w:ascii="Times New Roman" w:hAnsi="Times New Roman" w:cs="Times New Roman"/>
+          <w:b/>
+          <w:sz w:val="24"/>
+          <w:u w:val="single"/>
+        </w:rPr>
+      </w:pPr>
+    </w:p>
+    <w:p>
+      <w:pPr>
+        <w:ind w:left="360"/>
+        <w:rPr>
+          <w:rFonts w:ascii="Times New Roman" w:hAnsi="Times New Roman" w:cs="Times New Roman"/>
+          <w:sz w:val="24"/>
+        </w:rPr>
+      </w:pPr>
+      <w:r>
+        <w:rPr>
+          <w:rFonts w:ascii="Times New Roman" w:hAnsi="Times New Roman" w:cs="Times New Roman"/>
+          <w:sz w:val="24"/>
+        </w:rPr>
+        <w:t xml:space="preserve">To find the semiconductor losses in Watts at rated operation, we can use Volt-Ampere Method. Adding one Watt-meter at the input and one at the output line to line terminals of the three-phase inverter, by the conservation of complex power we can find approximate total switching loss. Using the datasheets, we added switch and diode parameters to the models. Power dissipation on the three phase </w:t>
+      </w:r>
+      <w:r>
+        <w:rPr>
+          <w:rFonts w:ascii="Times New Roman" w:hAnsi="Times New Roman" w:cs="Times New Roman"/>
+          <w:sz w:val="24"/>
+        </w:rPr>
+        <w:t xml:space="preserve">inverter can be seen in </w:t>
+      </w:r>
+      <w:proofErr w:type="gramStart"/>
+      <w:r>
+        <w:rPr>
+          <w:rFonts w:ascii="Times New Roman" w:hAnsi="Times New Roman" w:cs="Times New Roman"/>
+          <w:sz w:val="24"/>
+        </w:rPr>
+        <w:t>Figure ?</w:t>
+      </w:r>
+      <w:proofErr w:type="gramEnd"/>
+      <w:r>
+        <w:rPr>
+          <w:rFonts w:ascii="Times New Roman" w:hAnsi="Times New Roman" w:cs="Times New Roman"/>
+          <w:sz w:val="24"/>
+        </w:rPr>
+        <w:t>?</w:t>
+      </w:r>
+      <w:r>
+        <w:rPr>
+          <w:rFonts w:ascii="Times New Roman" w:hAnsi="Times New Roman" w:cs="Times New Roman"/>
+          <w:sz w:val="24"/>
+        </w:rPr>
+        <w:t>. As it can be seen that it fluctuates between positive and negative values. Since the motor is basically an RL load there will be phase shift between voltage and current wavef</w:t>
+      </w:r>
+      <w:r>
+        <w:rPr>
+          <w:rFonts w:ascii="Times New Roman" w:hAnsi="Times New Roman" w:cs="Times New Roman"/>
+          <w:sz w:val="24"/>
+        </w:rPr>
+        <w:t xml:space="preserve">orms as can be seen in </w:t>
+      </w:r>
+      <w:proofErr w:type="gramStart"/>
+      <w:r>
+        <w:rPr>
+          <w:rFonts w:ascii="Times New Roman" w:hAnsi="Times New Roman" w:cs="Times New Roman"/>
+          <w:sz w:val="24"/>
+        </w:rPr>
+        <w:t>Figure ?</w:t>
+      </w:r>
+      <w:proofErr w:type="gramEnd"/>
+      <w:r>
+        <w:rPr>
+          <w:rFonts w:ascii="Times New Roman" w:hAnsi="Times New Roman" w:cs="Times New Roman"/>
+          <w:sz w:val="24"/>
+        </w:rPr>
+        <w:t>?</w:t>
+      </w:r>
+      <w:r>
+        <w:rPr>
+          <w:rFonts w:ascii="Times New Roman" w:hAnsi="Times New Roman" w:cs="Times New Roman"/>
+          <w:sz w:val="24"/>
+        </w:rPr>
+        <w:t xml:space="preserve">. Therefore; instantaneous power on the inverter shifts from 25000W to -20000W, which is consistent with the prediction we have made in part A.  When we take the magnitude of this plot and find the mean, it is found as 21000 Watts. High values such as these were expected since </w:t>
+      </w:r>
+      <w:proofErr w:type="spellStart"/>
+      <w:r>
+        <w:rPr>
+          <w:rFonts w:ascii="Times New Roman" w:hAnsi="Times New Roman" w:cs="Times New Roman"/>
+          <w:sz w:val="24"/>
+        </w:rPr>
+        <w:t>I</w:t>
+      </w:r>
+      <w:r>
+        <w:rPr>
+          <w:rFonts w:ascii="Times New Roman" w:hAnsi="Times New Roman" w:cs="Times New Roman"/>
+          <w:sz w:val="24"/>
+          <w:vertAlign w:val="subscript"/>
+        </w:rPr>
+        <w:t>nominal</w:t>
+      </w:r>
+      <w:proofErr w:type="spellEnd"/>
+      <w:r>
+        <w:rPr>
+          <w:rFonts w:ascii="Times New Roman" w:hAnsi="Times New Roman" w:cs="Times New Roman"/>
+          <w:sz w:val="24"/>
+        </w:rPr>
+        <w:t xml:space="preserve"> =250A</w:t>
+      </w:r>
+    </w:p>
+    <w:p>
+      <w:pPr>
+        <w:ind w:left="360"/>
+        <w:rPr>
+          <w:rFonts w:ascii="Times New Roman" w:hAnsi="Times New Roman" w:cs="Times New Roman"/>
+        </w:rPr>
+      </w:pPr>
+    </w:p>
+    <w:p>
+      <w:pPr>
+        <w:keepNext/>
+        <w:ind w:left="360"/>
+        <w:rPr>
+          <w:rFonts w:ascii="Times New Roman" w:hAnsi="Times New Roman" w:cs="Times New Roman"/>
+        </w:rPr>
+      </w:pPr>
+      <w:r>
+        <w:rPr>
+          <w:rFonts w:ascii="Times New Roman" w:hAnsi="Times New Roman" w:cs="Times New Roman"/>
+          <w:noProof/>
+          <w:lang w:val="tr-TR" w:eastAsia="tr-TR" w:bidi="ar-SA"/>
+        </w:rPr>
+        <w:drawing>
+          <wp:inline distT="0" distB="0" distL="0" distR="0" wp14:anchorId="5C51A426" wp14:editId="43131EBF">
+            <wp:extent cx="5760720" cy="2661920"/>
+            <wp:effectExtent l="0" t="0" r="0" b="5080"/>
+            <wp:docPr id="5" name="Picture 12"/>
+            <wp:cNvGraphicFramePr>
+              <a:graphicFrameLocks xmlns:a="http://schemas.openxmlformats.org/drawingml/2006/main" noChangeAspect="1"/>
+            </wp:cNvGraphicFramePr>
+            <a:graphic xmlns:a="http://schemas.openxmlformats.org/drawingml/2006/main">
+              <a:graphicData uri="http://schemas.openxmlformats.org/drawingml/2006/picture">
+                <pic:pic xmlns:pic="http://schemas.openxmlformats.org/drawingml/2006/picture">
+                  <pic:nvPicPr>
+                    <pic:cNvPr id="1" name=""/>
+                    <pic:cNvPicPr/>
+                  </pic:nvPicPr>
+                  <pic:blipFill>
+                    <a:blip r:embed="rId30"/>
+                    <a:stretch>
+                      <a:fillRect/>
+                    </a:stretch>
+                  </pic:blipFill>
+                  <pic:spPr>
+                    <a:xfrm>
+                      <a:off x="0" y="0"/>
+                      <a:ext cx="5760720" cy="2661920"/>
+                    </a:xfrm>
+                    <a:prstGeom prst="rect">
+                      <a:avLst/>
+                    </a:prstGeom>
+                  </pic:spPr>
+                </pic:pic>
+              </a:graphicData>
+            </a:graphic>
+          </wp:inline>
+        </w:drawing>
+      </w:r>
+    </w:p>
+    <w:p>
+      <w:pPr>
+        <w:pStyle w:val="ResimYazs"/>
+        <w:ind w:left="360"/>
+        <w:jc w:val="center"/>
+        <w:rPr>
+          <w:rFonts w:ascii="Times New Roman" w:hAnsi="Times New Roman" w:cs="Times New Roman"/>
+          <w:sz w:val="22"/>
+          <w:szCs w:val="22"/>
+        </w:rPr>
+      </w:pPr>
+      <w:r>
+        <w:rPr>
+          <w:rFonts w:ascii="Times New Roman" w:hAnsi="Times New Roman" w:cs="Times New Roman"/>
+          <w:sz w:val="22"/>
+          <w:szCs w:val="22"/>
+        </w:rPr>
+        <w:t xml:space="preserve">Figure </w:t>
+      </w:r>
+      <w:r>
+        <w:rPr>
+          <w:rFonts w:ascii="Times New Roman" w:hAnsi="Times New Roman" w:cs="Times New Roman"/>
+          <w:sz w:val="22"/>
+          <w:szCs w:val="22"/>
+        </w:rPr>
+        <w:fldChar w:fldCharType="begin"/>
+      </w:r>
+      <w:r>
+        <w:rPr>
+          <w:rFonts w:ascii="Times New Roman" w:hAnsi="Times New Roman" w:cs="Times New Roman"/>
+          <w:sz w:val="22"/>
+          <w:szCs w:val="22"/>
+        </w:rPr>
+        <w:instrText xml:space="preserve"> SEQ Figure \* ARABIC </w:instrText>
+      </w:r>
+      <w:r>
+        <w:rPr>
+          <w:rFonts w:ascii="Times New Roman" w:hAnsi="Times New Roman" w:cs="Times New Roman"/>
+          <w:sz w:val="22"/>
+          <w:szCs w:val="22"/>
+        </w:rPr>
+        <w:fldChar w:fldCharType="separate"/>
+      </w:r>
+      <w:r>
+        <w:rPr>
+          <w:rFonts w:ascii="Times New Roman" w:hAnsi="Times New Roman" w:cs="Times New Roman"/>
+          <w:noProof/>
+          <w:sz w:val="22"/>
+          <w:szCs w:val="22"/>
+        </w:rPr>
+        <w:t>25</w:t>
+      </w:r>
+      <w:r>
+        <w:rPr>
+          <w:rFonts w:ascii="Times New Roman" w:hAnsi="Times New Roman" w:cs="Times New Roman"/>
+          <w:noProof/>
+          <w:sz w:val="22"/>
+          <w:szCs w:val="22"/>
+        </w:rPr>
+        <w:fldChar w:fldCharType="end"/>
+      </w:r>
+      <w:r>
+        <w:rPr>
+          <w:rFonts w:ascii="Times New Roman" w:hAnsi="Times New Roman" w:cs="Times New Roman"/>
+          <w:sz w:val="22"/>
+          <w:szCs w:val="22"/>
+        </w:rPr>
+        <w:t>: Instantaneous Power On the Switches</w:t>
+      </w:r>
+    </w:p>
+    <w:p>
+      <w:pPr>
+        <w:ind w:left="360"/>
+        <w:rPr>
+          <w:rFonts w:ascii="Times New Roman" w:hAnsi="Times New Roman" w:cs="Times New Roman"/>
+        </w:rPr>
+      </w:pPr>
+    </w:p>
+    <w:p>
+      <w:pPr>
+        <w:ind w:left="360"/>
+        <w:rPr>
+          <w:rFonts w:ascii="Times New Roman" w:hAnsi="Times New Roman" w:cs="Times New Roman"/>
+        </w:rPr>
+      </w:pPr>
+    </w:p>
+    <w:p>
+      <w:pPr>
+        <w:keepNext/>
+        <w:ind w:left="360"/>
+        <w:jc w:val="center"/>
+        <w:rPr>
+          <w:rFonts w:ascii="Times New Roman" w:hAnsi="Times New Roman" w:cs="Times New Roman"/>
+        </w:rPr>
+      </w:pPr>
+      <w:r>
+        <w:rPr>
+          <w:rFonts w:ascii="Times New Roman" w:hAnsi="Times New Roman" w:cs="Times New Roman"/>
+          <w:noProof/>
+          <w:lang w:val="tr-TR" w:eastAsia="tr-TR" w:bidi="ar-SA"/>
+        </w:rPr>
+        <w:drawing>
+          <wp:inline distT="0" distB="0" distL="0" distR="0" wp14:anchorId="4F8F502A" wp14:editId="48033FBD">
+            <wp:extent cx="3524250" cy="1295400"/>
+            <wp:effectExtent l="0" t="0" r="0" b="0"/>
+            <wp:docPr id="10" name="Picture 10"/>
+            <wp:cNvGraphicFramePr>
+              <a:graphicFrameLocks xmlns:a="http://schemas.openxmlformats.org/drawingml/2006/main" noChangeAspect="1"/>
+            </wp:cNvGraphicFramePr>
+            <a:graphic xmlns:a="http://schemas.openxmlformats.org/drawingml/2006/main">
+              <a:graphicData uri="http://schemas.openxmlformats.org/drawingml/2006/picture">
+                <pic:pic xmlns:pic="http://schemas.openxmlformats.org/drawingml/2006/picture">
+                  <pic:nvPicPr>
+                    <pic:cNvPr id="1" name=""/>
+                    <pic:cNvPicPr/>
+                  </pic:nvPicPr>
+                  <pic:blipFill>
+                    <a:blip r:embed="rId31"/>
+                    <a:stretch>
+                      <a:fillRect/>
+                    </a:stretch>
+                  </pic:blipFill>
+                  <pic:spPr>
+                    <a:xfrm>
+                      <a:off x="0" y="0"/>
+                      <a:ext cx="3524250" cy="1295400"/>
+                    </a:xfrm>
+                    <a:prstGeom prst="rect">
+                      <a:avLst/>
+                    </a:prstGeom>
+                  </pic:spPr>
+                </pic:pic>
+              </a:graphicData>
+            </a:graphic>
+          </wp:inline>
+        </w:drawing>
+      </w:r>
+    </w:p>
+    <w:p>
+      <w:pPr>
+        <w:pStyle w:val="ResimYazs"/>
+        <w:ind w:left="360"/>
+        <w:jc w:val="center"/>
+        <w:rPr>
+          <w:rFonts w:ascii="Times New Roman" w:hAnsi="Times New Roman" w:cs="Times New Roman"/>
+          <w:sz w:val="22"/>
+          <w:szCs w:val="22"/>
+        </w:rPr>
+      </w:pPr>
+      <w:r>
+        <w:rPr>
+          <w:rFonts w:ascii="Times New Roman" w:hAnsi="Times New Roman" w:cs="Times New Roman"/>
+          <w:sz w:val="22"/>
+          <w:szCs w:val="22"/>
+        </w:rPr>
+        <w:t xml:space="preserve">Figure </w:t>
+      </w:r>
+      <w:r>
+        <w:rPr>
+          <w:rFonts w:ascii="Times New Roman" w:hAnsi="Times New Roman" w:cs="Times New Roman"/>
+          <w:sz w:val="22"/>
+          <w:szCs w:val="22"/>
+        </w:rPr>
+        <w:fldChar w:fldCharType="begin"/>
+      </w:r>
+      <w:r>
+        <w:rPr>
+          <w:rFonts w:ascii="Times New Roman" w:hAnsi="Times New Roman" w:cs="Times New Roman"/>
+          <w:sz w:val="22"/>
+          <w:szCs w:val="22"/>
+        </w:rPr>
+        <w:instrText xml:space="preserve"> SEQ Figure \* ARABIC </w:instrText>
+      </w:r>
+      <w:r>
+        <w:rPr>
+          <w:rFonts w:ascii="Times New Roman" w:hAnsi="Times New Roman" w:cs="Times New Roman"/>
+          <w:sz w:val="22"/>
+          <w:szCs w:val="22"/>
+        </w:rPr>
+        <w:fldChar w:fldCharType="separate"/>
+      </w:r>
+      <w:r>
+        <w:rPr>
+          <w:rFonts w:ascii="Times New Roman" w:hAnsi="Times New Roman" w:cs="Times New Roman"/>
+          <w:noProof/>
+          <w:sz w:val="22"/>
+          <w:szCs w:val="22"/>
+        </w:rPr>
+        <w:t>26</w:t>
+      </w:r>
+      <w:r>
+        <w:rPr>
+          <w:rFonts w:ascii="Times New Roman" w:hAnsi="Times New Roman" w:cs="Times New Roman"/>
+          <w:noProof/>
+          <w:sz w:val="22"/>
+          <w:szCs w:val="22"/>
+        </w:rPr>
+        <w:fldChar w:fldCharType="end"/>
+      </w:r>
+      <w:r>
+        <w:rPr>
+          <w:rFonts w:ascii="Times New Roman" w:hAnsi="Times New Roman" w:cs="Times New Roman"/>
+          <w:sz w:val="22"/>
+          <w:szCs w:val="22"/>
+        </w:rPr>
+        <w:t>: Phase shift between voltage and current waveforms</w:t>
+      </w:r>
+    </w:p>
+    <w:p>
+      <w:pPr>
+        <w:ind w:left="360"/>
+        <w:rPr>
+          <w:rFonts w:ascii="Times New Roman" w:hAnsi="Times New Roman" w:cs="Times New Roman"/>
+          <w:b/>
+          <w:sz w:val="24"/>
+          <w:u w:val="single"/>
+        </w:rPr>
+      </w:pPr>
+      <w:r>
+        <w:rPr>
+          <w:rFonts w:ascii="Times New Roman" w:hAnsi="Times New Roman" w:cs="Times New Roman"/>
+          <w:b/>
+          <w:sz w:val="24"/>
+          <w:u w:val="single"/>
+        </w:rPr>
+        <w:t>Efficiency</w:t>
+      </w:r>
+      <w:r>
+        <w:rPr>
+          <w:rFonts w:ascii="Times New Roman" w:hAnsi="Times New Roman" w:cs="Times New Roman"/>
+          <w:b/>
+          <w:sz w:val="24"/>
+          <w:u w:val="single"/>
+        </w:rPr>
+        <w:t>:</w:t>
+      </w:r>
+    </w:p>
+    <w:p>
+      <w:pPr>
+        <w:rPr>
+          <w:rFonts w:ascii="Times New Roman" w:hAnsi="Times New Roman" w:cs="Times New Roman"/>
+        </w:rPr>
+      </w:pPr>
+    </w:p>
+    <w:p>
+      <w:pPr>
+        <w:rPr>
+          <w:rFonts w:ascii="Times New Roman" w:hAnsi="Times New Roman" w:cs="Times New Roman"/>
+        </w:rPr>
+      </w:pPr>
+    </w:p>
     <w:p>
       <w:pPr>
         <w:pStyle w:val="Balk1"/>
@@ -6371,6 +8362,7 @@
       </w:r>
       <w:bookmarkEnd w:id="6"/>
     </w:p>
+    <w:p/>
     <w:p>
       <w:pPr>
         <w:pStyle w:val="Balk1"/>
@@ -6384,6 +8376,7 @@
         <w:rPr>
           <w:rFonts w:ascii="Times New Roman" w:hAnsi="Times New Roman" w:cs="Times New Roman"/>
         </w:rPr>
+        <w:lastRenderedPageBreak/>
         <w:t>References</w:t>
       </w:r>
       <w:bookmarkEnd w:id="7"/>
@@ -6394,6 +8387,103 @@
           <w:rFonts w:ascii="Times New Roman" w:hAnsi="Times New Roman" w:cs="Times New Roman"/>
         </w:rPr>
       </w:pPr>
+    </w:p>
+    <w:p>
+      <w:pPr>
+        <w:rPr>
+          <w:rFonts w:ascii="Times New Roman" w:hAnsi="Times New Roman" w:cs="Times New Roman"/>
+          <w:sz w:val="24"/>
+        </w:rPr>
+      </w:pPr>
+      <w:r>
+        <w:rPr>
+          <w:rFonts w:ascii="Times New Roman" w:hAnsi="Times New Roman" w:cs="Times New Roman"/>
+          <w:sz w:val="24"/>
+        </w:rPr>
+        <w:t xml:space="preserve">[1] R. </w:t>
+      </w:r>
+      <w:proofErr w:type="spellStart"/>
+      <w:r>
+        <w:rPr>
+          <w:rFonts w:ascii="Times New Roman" w:hAnsi="Times New Roman" w:cs="Times New Roman"/>
+          <w:sz w:val="24"/>
+        </w:rPr>
+        <w:t>Teichmann</w:t>
+      </w:r>
+      <w:proofErr w:type="spellEnd"/>
+      <w:r>
+        <w:rPr>
+          <w:rFonts w:ascii="Times New Roman" w:hAnsi="Times New Roman" w:cs="Times New Roman"/>
+          <w:sz w:val="24"/>
+        </w:rPr>
+        <w:t xml:space="preserve"> and S. </w:t>
+      </w:r>
+      <w:proofErr w:type="spellStart"/>
+      <w:r>
+        <w:rPr>
+          <w:rFonts w:ascii="Times New Roman" w:hAnsi="Times New Roman" w:cs="Times New Roman"/>
+          <w:sz w:val="24"/>
+        </w:rPr>
+        <w:t>Bernet</w:t>
+      </w:r>
+      <w:proofErr w:type="spellEnd"/>
+      <w:r>
+        <w:rPr>
+          <w:rFonts w:ascii="Times New Roman" w:hAnsi="Times New Roman" w:cs="Times New Roman"/>
+          <w:sz w:val="24"/>
+        </w:rPr>
+        <w:t>, “A comparison of three-level converters versus two-level converters for low-voltage drives, traction, and utility applications,” Industry Applications, IEEE Transactions on, vol. 41, no. 3, pp. 855 – 865, 2005.</w:t>
+      </w:r>
+    </w:p>
+    <w:p>
+      <w:pPr>
+        <w:rPr>
+          <w:rFonts w:ascii="Times New Roman" w:hAnsi="Times New Roman" w:cs="Times New Roman"/>
+          <w:sz w:val="24"/>
+        </w:rPr>
+      </w:pPr>
+      <w:r>
+        <w:rPr>
+          <w:rFonts w:ascii="Times New Roman" w:hAnsi="Times New Roman" w:cs="Times New Roman"/>
+          <w:sz w:val="24"/>
+        </w:rPr>
+        <w:t xml:space="preserve">[2] </w:t>
+      </w:r>
+      <w:hyperlink r:id="rId32" w:history="1">
+        <w:r>
+          <w:rPr>
+            <w:rStyle w:val="Kpr"/>
+            <w:rFonts w:ascii="Times New Roman" w:hAnsi="Times New Roman" w:cs="Times New Roman"/>
+            <w:sz w:val="24"/>
+          </w:rPr>
+          <w:t>http://www.igbt.ru/pdf/FF200R12KS4.pdf</w:t>
+        </w:r>
+      </w:hyperlink>
+    </w:p>
+    <w:p>
+      <w:pPr>
+        <w:rPr>
+          <w:rFonts w:ascii="Times New Roman" w:hAnsi="Times New Roman" w:cs="Times New Roman"/>
+          <w:sz w:val="24"/>
+        </w:rPr>
+      </w:pPr>
+      <w:r>
+        <w:rPr>
+          <w:rFonts w:ascii="Times New Roman" w:hAnsi="Times New Roman" w:cs="Times New Roman"/>
+          <w:sz w:val="24"/>
+        </w:rPr>
+        <w:t xml:space="preserve">[3] </w:t>
+      </w:r>
+      <w:hyperlink r:id="rId33" w:history="1">
+        <w:r>
+          <w:rPr>
+            <w:rStyle w:val="Kpr"/>
+            <w:rFonts w:ascii="Times New Roman" w:hAnsi="Times New Roman" w:cs="Times New Roman"/>
+            <w:sz w:val="24"/>
+          </w:rPr>
+          <w:t>http://www.pwrx.com/pwrx/docs/QR_1230R30.pdf</w:t>
+        </w:r>
+      </w:hyperlink>
     </w:p>
     <w:p>
       <w:pPr>
@@ -6530,7 +8620,7 @@
   <w:abstractNum w:abstractNumId="1" w15:restartNumberingAfterBreak="0">
     <w:nsid w:val="27AF1ACE"/>
     <w:multiLevelType w:val="hybridMultilevel"/>
-    <w:tmpl w:val="062AFB7E"/>
+    <w:tmpl w:val="53AC7610"/>
     <w:lvl w:ilvl="0" w:tplc="041F000F">
       <w:start w:val="1"/>
       <w:numFmt w:val="decimal"/>
@@ -6792,6 +8882,92 @@
     </w:lvl>
   </w:abstractNum>
   <w:abstractNum w:abstractNumId="4" w15:restartNumberingAfterBreak="0">
+    <w:nsid w:val="514A425D"/>
+    <w:multiLevelType w:val="hybridMultilevel"/>
+    <w:tmpl w:val="53AC7610"/>
+    <w:lvl w:ilvl="0" w:tplc="041F000F">
+      <w:start w:val="1"/>
+      <w:numFmt w:val="decimal"/>
+      <w:lvlText w:val="%1."/>
+      <w:lvlJc w:val="left"/>
+      <w:pPr>
+        <w:ind w:left="1440" w:hanging="360"/>
+      </w:pPr>
+    </w:lvl>
+    <w:lvl w:ilvl="1" w:tplc="041F0019" w:tentative="1">
+      <w:start w:val="1"/>
+      <w:numFmt w:val="lowerLetter"/>
+      <w:lvlText w:val="%2."/>
+      <w:lvlJc w:val="left"/>
+      <w:pPr>
+        <w:ind w:left="2160" w:hanging="360"/>
+      </w:pPr>
+    </w:lvl>
+    <w:lvl w:ilvl="2" w:tplc="041F001B" w:tentative="1">
+      <w:start w:val="1"/>
+      <w:numFmt w:val="lowerRoman"/>
+      <w:lvlText w:val="%3."/>
+      <w:lvlJc w:val="right"/>
+      <w:pPr>
+        <w:ind w:left="2880" w:hanging="180"/>
+      </w:pPr>
+    </w:lvl>
+    <w:lvl w:ilvl="3" w:tplc="041F000F" w:tentative="1">
+      <w:start w:val="1"/>
+      <w:numFmt w:val="decimal"/>
+      <w:lvlText w:val="%4."/>
+      <w:lvlJc w:val="left"/>
+      <w:pPr>
+        <w:ind w:left="3600" w:hanging="360"/>
+      </w:pPr>
+    </w:lvl>
+    <w:lvl w:ilvl="4" w:tplc="041F0019" w:tentative="1">
+      <w:start w:val="1"/>
+      <w:numFmt w:val="lowerLetter"/>
+      <w:lvlText w:val="%5."/>
+      <w:lvlJc w:val="left"/>
+      <w:pPr>
+        <w:ind w:left="4320" w:hanging="360"/>
+      </w:pPr>
+    </w:lvl>
+    <w:lvl w:ilvl="5" w:tplc="041F001B" w:tentative="1">
+      <w:start w:val="1"/>
+      <w:numFmt w:val="lowerRoman"/>
+      <w:lvlText w:val="%6."/>
+      <w:lvlJc w:val="right"/>
+      <w:pPr>
+        <w:ind w:left="5040" w:hanging="180"/>
+      </w:pPr>
+    </w:lvl>
+    <w:lvl w:ilvl="6" w:tplc="041F000F" w:tentative="1">
+      <w:start w:val="1"/>
+      <w:numFmt w:val="decimal"/>
+      <w:lvlText w:val="%7."/>
+      <w:lvlJc w:val="left"/>
+      <w:pPr>
+        <w:ind w:left="5760" w:hanging="360"/>
+      </w:pPr>
+    </w:lvl>
+    <w:lvl w:ilvl="7" w:tplc="041F0019" w:tentative="1">
+      <w:start w:val="1"/>
+      <w:numFmt w:val="lowerLetter"/>
+      <w:lvlText w:val="%8."/>
+      <w:lvlJc w:val="left"/>
+      <w:pPr>
+        <w:ind w:left="6480" w:hanging="360"/>
+      </w:pPr>
+    </w:lvl>
+    <w:lvl w:ilvl="8" w:tplc="041F001B" w:tentative="1">
+      <w:start w:val="1"/>
+      <w:numFmt w:val="lowerRoman"/>
+      <w:lvlText w:val="%9."/>
+      <w:lvlJc w:val="right"/>
+      <w:pPr>
+        <w:ind w:left="7200" w:hanging="180"/>
+      </w:pPr>
+    </w:lvl>
+  </w:abstractNum>
+  <w:abstractNum w:abstractNumId="5" w15:restartNumberingAfterBreak="0">
     <w:nsid w:val="54DF3D21"/>
     <w:multiLevelType w:val="hybridMultilevel"/>
     <w:tmpl w:val="0A8E45A0"/>
@@ -6880,7 +9056,7 @@
       </w:pPr>
     </w:lvl>
   </w:abstractNum>
-  <w:abstractNum w:abstractNumId="5" w15:restartNumberingAfterBreak="0">
+  <w:abstractNum w:abstractNumId="6" w15:restartNumberingAfterBreak="0">
     <w:nsid w:val="5BB73744"/>
     <w:multiLevelType w:val="hybridMultilevel"/>
     <w:tmpl w:val="05B08156"/>
@@ -6970,10 +9146,10 @@
     </w:lvl>
   </w:abstractNum>
   <w:num w:numId="1">
-    <w:abstractNumId w:val="5"/>
+    <w:abstractNumId w:val="6"/>
   </w:num>
   <w:num w:numId="2">
-    <w:abstractNumId w:val="4"/>
+    <w:abstractNumId w:val="5"/>
   </w:num>
   <w:num w:numId="3">
     <w:abstractNumId w:val="0"/>
@@ -6986,6 +9162,9 @@
   </w:num>
   <w:num w:numId="6">
     <w:abstractNumId w:val="3"/>
+  </w:num>
+  <w:num w:numId="7">
+    <w:abstractNumId w:val="4"/>
   </w:num>
 </w:numbering>
 </file>

</xml_diff>

<commit_message>
Report update with part C
</commit_message>
<xml_diff>
--- a/EE462_Project_Report.docx
+++ b/EE462_Project_Report.docx
@@ -4809,28 +4809,7 @@
           <w:rFonts w:ascii="Times New Roman" w:hAnsi="Times New Roman" w:cs="Times New Roman"/>
           <w:sz w:val="24"/>
         </w:rPr>
-        <w:t xml:space="preserve"> </w:t>
-      </w:r>
-      <w:r>
-        <w:rPr>
-          <w:rFonts w:ascii="Times New Roman" w:hAnsi="Times New Roman" w:cs="Times New Roman"/>
-          <w:sz w:val="24"/>
-        </w:rPr>
-        <w:t>The resultant speed-tim</w:t>
-      </w:r>
-      <w:r>
-        <w:rPr>
-          <w:rFonts w:ascii="Times New Roman" w:hAnsi="Times New Roman" w:cs="Times New Roman"/>
-          <w:sz w:val="24"/>
-        </w:rPr>
-        <w:t>e graph is depicted in Figure 12</w:t>
-      </w:r>
-      <w:r>
-        <w:rPr>
-          <w:rFonts w:ascii="Times New Roman" w:hAnsi="Times New Roman" w:cs="Times New Roman"/>
-          <w:sz w:val="24"/>
-        </w:rPr>
-        <w:t>.</w:t>
+        <w:t xml:space="preserve"> The resultant speed-time graph is depicted in Figure 12.</w:t>
       </w:r>
     </w:p>
     <w:p>
@@ -4986,28 +4965,7 @@
           <w:rFonts w:ascii="Times New Roman" w:hAnsi="Times New Roman" w:cs="Times New Roman"/>
           <w:sz w:val="24"/>
         </w:rPr>
-        <w:t xml:space="preserve"> </w:t>
-      </w:r>
-      <w:r>
-        <w:rPr>
-          <w:rFonts w:ascii="Times New Roman" w:hAnsi="Times New Roman" w:cs="Times New Roman"/>
-          <w:sz w:val="24"/>
-        </w:rPr>
-        <w:t>The resultant speed-tim</w:t>
-      </w:r>
-      <w:r>
-        <w:rPr>
-          <w:rFonts w:ascii="Times New Roman" w:hAnsi="Times New Roman" w:cs="Times New Roman"/>
-          <w:sz w:val="24"/>
-        </w:rPr>
-        <w:t>e graph is depicted in Figure 13</w:t>
-      </w:r>
-      <w:r>
-        <w:rPr>
-          <w:rFonts w:ascii="Times New Roman" w:hAnsi="Times New Roman" w:cs="Times New Roman"/>
-          <w:sz w:val="24"/>
-        </w:rPr>
-        <w:t>.</w:t>
+        <w:t xml:space="preserve"> The resultant speed-time graph is depicted in Figure 13.</w:t>
       </w:r>
     </w:p>
     <w:p>
@@ -5234,28 +5192,7 @@
           <w:rFonts w:ascii="Times New Roman" w:hAnsi="Times New Roman" w:cs="Times New Roman"/>
           <w:sz w:val="24"/>
         </w:rPr>
-        <w:t xml:space="preserve"> </w:t>
-      </w:r>
-      <w:r>
-        <w:rPr>
-          <w:rFonts w:ascii="Times New Roman" w:hAnsi="Times New Roman" w:cs="Times New Roman"/>
-          <w:sz w:val="24"/>
-        </w:rPr>
-        <w:t>The resultant speed-time graph is depicted in Figure 1</w:t>
-      </w:r>
-      <w:r>
-        <w:rPr>
-          <w:rFonts w:ascii="Times New Roman" w:hAnsi="Times New Roman" w:cs="Times New Roman"/>
-          <w:sz w:val="24"/>
-        </w:rPr>
-        <w:t>4</w:t>
-      </w:r>
-      <w:r>
-        <w:rPr>
-          <w:rFonts w:ascii="Times New Roman" w:hAnsi="Times New Roman" w:cs="Times New Roman"/>
-          <w:sz w:val="24"/>
-        </w:rPr>
-        <w:t>.</w:t>
+        <w:t xml:space="preserve"> The resultant speed-time graph is depicted in Figure 14.</w:t>
       </w:r>
     </w:p>
     <w:p>
@@ -7175,6 +7112,13 @@
         </w:rPr>
         <w:t xml:space="preserve"> Generator.</w:t>
       </w:r>
+      <w:r>
+        <w:rPr>
+          <w:rFonts w:ascii="Times New Roman" w:hAnsi="Times New Roman" w:cs="Times New Roman"/>
+          <w:sz w:val="24"/>
+        </w:rPr>
+        <w:t xml:space="preserve"> Also, the inverter is replaced with readily available 3-phase inverter block.</w:t>
+      </w:r>
     </w:p>
     <w:p>
       <w:pPr>
@@ -7192,10 +7136,10 @@
           <w:lang w:val="tr-TR" w:eastAsia="tr-TR" w:bidi="ar-SA"/>
         </w:rPr>
         <w:drawing>
-          <wp:inline distT="0" distB="0" distL="0" distR="0" wp14:anchorId="25052E41" wp14:editId="2A4554BB">
-            <wp:extent cx="4124325" cy="1974322"/>
-            <wp:effectExtent l="0" t="0" r="0" b="6985"/>
-            <wp:docPr id="3" name="Picture 3"/>
+          <wp:inline distT="0" distB="0" distL="0" distR="0" wp14:anchorId="5E2D433F" wp14:editId="32450D6A">
+            <wp:extent cx="5760720" cy="3402330"/>
+            <wp:effectExtent l="0" t="0" r="0" b="7620"/>
+            <wp:docPr id="8" name="Resim 8"/>
             <wp:cNvGraphicFramePr>
               <a:graphicFrameLocks xmlns:a="http://schemas.openxmlformats.org/drawingml/2006/main" noChangeAspect="1"/>
             </wp:cNvGraphicFramePr>
@@ -7203,11 +7147,17 @@
               <a:graphicData uri="http://schemas.openxmlformats.org/drawingml/2006/picture">
                 <pic:pic xmlns:pic="http://schemas.openxmlformats.org/drawingml/2006/picture">
                   <pic:nvPicPr>
-                    <pic:cNvPr id="1" name=""/>
+                    <pic:cNvPr id="8" name="E1CC2F4.tmp"/>
                     <pic:cNvPicPr/>
                   </pic:nvPicPr>
                   <pic:blipFill>
-                    <a:blip r:embed="rId26"/>
+                    <a:blip r:embed="rId26" cstate="print">
+                      <a:extLst>
+                        <a:ext uri="{28A0092B-C50C-407E-A947-70E740481C1C}">
+                          <a14:useLocalDpi xmlns:a14="http://schemas.microsoft.com/office/drawing/2010/main" val="0"/>
+                        </a:ext>
+                      </a:extLst>
+                    </a:blip>
                     <a:stretch>
                       <a:fillRect/>
                     </a:stretch>
@@ -7215,7 +7165,7 @@
                   <pic:spPr>
                     <a:xfrm>
                       <a:off x="0" y="0"/>
-                      <a:ext cx="4125581" cy="1974923"/>
+                      <a:ext cx="5760720" cy="3402330"/>
                     </a:xfrm>
                     <a:prstGeom prst="rect">
                       <a:avLst/>
@@ -7296,6 +7246,14 @@
         </w:rPr>
         <w:t>: SVPWM Simulink model</w:t>
       </w:r>
+      <w:r>
+        <w:rPr>
+          <w:rFonts w:ascii="Times New Roman" w:hAnsi="Times New Roman" w:cs="Times New Roman"/>
+          <w:sz w:val="22"/>
+          <w:szCs w:val="22"/>
+        </w:rPr>
+        <w:t xml:space="preserve"> implemented system</w:t>
+      </w:r>
     </w:p>
     <w:p>
       <w:pPr>
@@ -7312,6 +7270,15 @@
           <w:sz w:val="24"/>
         </w:rPr>
       </w:pPr>
+      <w:r>
+        <w:rPr>
+          <w:rFonts w:ascii="Times New Roman" w:hAnsi="Times New Roman" w:cs="Times New Roman"/>
+          <w:b/>
+          <w:sz w:val="24"/>
+        </w:rPr>
+        <w:lastRenderedPageBreak/>
+        <w:t xml:space="preserve">1. </w:t>
+      </w:r>
       <w:r>
         <w:rPr>
           <w:rFonts w:ascii="Times New Roman" w:hAnsi="Times New Roman" w:cs="Times New Roman"/>
@@ -7341,7 +7308,7 @@
         <w:pStyle w:val="ListeParagraf"/>
         <w:numPr>
           <w:ilvl w:val="0"/>
-          <w:numId w:val="7"/>
+          <w:numId w:val="12"/>
         </w:numPr>
         <w:ind w:left="426" w:hanging="426"/>
         <w:rPr>
@@ -7349,299 +7316,35 @@
           <w:sz w:val="24"/>
         </w:rPr>
       </w:pPr>
-    </w:p>
-    <w:p>
-      <w:pPr>
-        <w:ind w:left="360"/>
-        <w:rPr>
-          <w:rFonts w:ascii="Times New Roman" w:hAnsi="Times New Roman" w:cs="Times New Roman"/>
-          <w:sz w:val="24"/>
-        </w:rPr>
-      </w:pPr>
-      <w:r>
-        <w:rPr>
-          <w:rFonts w:ascii="Times New Roman" w:hAnsi="Times New Roman" w:cs="Times New Roman"/>
-          <w:sz w:val="24"/>
-        </w:rPr>
-        <w:t xml:space="preserve">Speed versus time plot of </w:t>
-      </w:r>
-      <w:r>
-        <w:rPr>
-          <w:rFonts w:ascii="Times New Roman" w:hAnsi="Times New Roman" w:cs="Times New Roman"/>
-          <w:sz w:val="24"/>
-        </w:rPr>
-        <w:t>SVPWM</w:t>
-      </w:r>
-      <w:r>
-        <w:rPr>
-          <w:rFonts w:ascii="Times New Roman" w:hAnsi="Times New Roman" w:cs="Times New Roman"/>
-          <w:sz w:val="24"/>
-        </w:rPr>
-        <w:t xml:space="preserve"> scheme </w:t>
-      </w:r>
-      <w:r>
-        <w:rPr>
-          <w:rFonts w:ascii="Times New Roman" w:hAnsi="Times New Roman" w:cs="Times New Roman"/>
-          <w:sz w:val="24"/>
-        </w:rPr>
-        <w:t>from %90 of the rated speed to rated speed</w:t>
-      </w:r>
-      <w:r>
-        <w:rPr>
-          <w:rFonts w:ascii="Times New Roman" w:hAnsi="Times New Roman" w:cs="Times New Roman"/>
-          <w:sz w:val="24"/>
-        </w:rPr>
-        <w:t xml:space="preserve"> can be seen in </w:t>
-      </w:r>
-      <w:proofErr w:type="gramStart"/>
-      <w:r>
-        <w:rPr>
-          <w:rFonts w:ascii="Times New Roman" w:hAnsi="Times New Roman" w:cs="Times New Roman"/>
-          <w:sz w:val="24"/>
-        </w:rPr>
-        <w:t>Figure ?</w:t>
-      </w:r>
-      <w:proofErr w:type="gramEnd"/>
-      <w:r>
-        <w:rPr>
-          <w:rFonts w:ascii="Times New Roman" w:hAnsi="Times New Roman" w:cs="Times New Roman"/>
-          <w:sz w:val="24"/>
-        </w:rPr>
-        <w:t>?</w:t>
-      </w:r>
-      <w:r>
-        <w:rPr>
-          <w:rFonts w:ascii="Times New Roman" w:hAnsi="Times New Roman" w:cs="Times New Roman"/>
-          <w:sz w:val="24"/>
-        </w:rPr>
-        <w:t>. Also, motor 3-phase line-to-line voltages and 3-phase line current</w:t>
-      </w:r>
-      <w:r>
-        <w:rPr>
-          <w:rFonts w:ascii="Times New Roman" w:hAnsi="Times New Roman" w:cs="Times New Roman"/>
-          <w:sz w:val="24"/>
-        </w:rPr>
-        <w:t xml:space="preserve">s vs. time plots are in </w:t>
-      </w:r>
-      <w:proofErr w:type="gramStart"/>
-      <w:r>
-        <w:rPr>
-          <w:rFonts w:ascii="Times New Roman" w:hAnsi="Times New Roman" w:cs="Times New Roman"/>
-          <w:sz w:val="24"/>
-        </w:rPr>
-        <w:t>Figure ?</w:t>
-      </w:r>
-      <w:proofErr w:type="gramEnd"/>
-      <w:r>
-        <w:rPr>
-          <w:rFonts w:ascii="Times New Roman" w:hAnsi="Times New Roman" w:cs="Times New Roman"/>
-          <w:sz w:val="24"/>
-        </w:rPr>
-        <w:t>?</w:t>
-      </w:r>
-      <w:r>
-        <w:rPr>
-          <w:rFonts w:ascii="Times New Roman" w:hAnsi="Times New Roman" w:cs="Times New Roman"/>
-          <w:sz w:val="24"/>
-        </w:rPr>
-        <w:t xml:space="preserve">. Plots of </w:t>
-      </w:r>
-      <w:r>
-        <w:rPr>
-          <w:rFonts w:ascii="Times New Roman" w:hAnsi="Times New Roman" w:cs="Times New Roman"/>
-          <w:sz w:val="24"/>
-        </w:rPr>
-        <w:t xml:space="preserve">d and q currents are in </w:t>
-      </w:r>
-      <w:proofErr w:type="gramStart"/>
-      <w:r>
-        <w:rPr>
-          <w:rFonts w:ascii="Times New Roman" w:hAnsi="Times New Roman" w:cs="Times New Roman"/>
-          <w:sz w:val="24"/>
-        </w:rPr>
-        <w:t>Figure ?</w:t>
-      </w:r>
-      <w:proofErr w:type="gramEnd"/>
-      <w:r>
-        <w:rPr>
-          <w:rFonts w:ascii="Times New Roman" w:hAnsi="Times New Roman" w:cs="Times New Roman"/>
-          <w:sz w:val="24"/>
-        </w:rPr>
-        <w:t>?</w:t>
-      </w:r>
-      <w:r>
-        <w:rPr>
-          <w:rFonts w:ascii="Times New Roman" w:hAnsi="Times New Roman" w:cs="Times New Roman"/>
-          <w:sz w:val="24"/>
-        </w:rPr>
-        <w:t>. Finally, since in this part we are driving constant torque, its plot is not added.</w:t>
-      </w:r>
-    </w:p>
-    <w:p>
-      <w:pPr>
-        <w:ind w:left="1080"/>
-        <w:rPr>
-          <w:rFonts w:ascii="Times New Roman" w:hAnsi="Times New Roman" w:cs="Times New Roman"/>
-          <w:sz w:val="24"/>
-        </w:rPr>
-      </w:pPr>
-    </w:p>
-    <w:p>
-      <w:pPr>
-        <w:rPr>
-          <w:rFonts w:ascii="Times New Roman" w:hAnsi="Times New Roman" w:cs="Times New Roman"/>
-        </w:rPr>
-      </w:pPr>
-    </w:p>
-    <w:p>
-      <w:pPr>
-        <w:pStyle w:val="Balk1"/>
-        <w:numPr>
-          <w:ilvl w:val="0"/>
-          <w:numId w:val="1"/>
-        </w:numPr>
-        <w:jc w:val="both"/>
-        <w:rPr>
-          <w:rFonts w:ascii="Times New Roman" w:hAnsi="Times New Roman" w:cs="Times New Roman"/>
-        </w:rPr>
-      </w:pPr>
-      <w:bookmarkStart w:id="4" w:name="_Toc10375556"/>
-      <w:r>
-        <w:rPr>
-          <w:rFonts w:ascii="Times New Roman" w:hAnsi="Times New Roman" w:cs="Times New Roman"/>
-        </w:rPr>
-        <w:lastRenderedPageBreak/>
-        <w:t>PART D: Component selection and verification</w:t>
-      </w:r>
-      <w:bookmarkEnd w:id="4"/>
-    </w:p>
-    <w:p>
-      <w:pPr>
-        <w:rPr>
-          <w:rFonts w:ascii="Times New Roman" w:hAnsi="Times New Roman" w:cs="Times New Roman"/>
-        </w:rPr>
-      </w:pPr>
-    </w:p>
-    <w:p>
-      <w:pPr>
-        <w:ind w:left="360"/>
-        <w:rPr>
-          <w:rFonts w:ascii="Times New Roman" w:hAnsi="Times New Roman" w:cs="Times New Roman"/>
-          <w:b/>
-          <w:sz w:val="24"/>
-          <w:u w:val="single"/>
-        </w:rPr>
-      </w:pPr>
-      <w:r>
-        <w:rPr>
-          <w:rFonts w:ascii="Times New Roman" w:hAnsi="Times New Roman" w:cs="Times New Roman"/>
-          <w:b/>
-          <w:sz w:val="24"/>
-          <w:u w:val="single"/>
-        </w:rPr>
-        <w:t>Power Semiconductor Selection:</w:t>
-      </w:r>
-    </w:p>
-    <w:p>
-      <w:pPr>
-        <w:ind w:left="360"/>
-        <w:rPr>
-          <w:rFonts w:ascii="Times New Roman" w:hAnsi="Times New Roman" w:cs="Times New Roman"/>
-          <w:b/>
-          <w:sz w:val="24"/>
-          <w:u w:val="single"/>
-        </w:rPr>
-      </w:pPr>
-    </w:p>
-    <w:p>
-      <w:pPr>
-        <w:ind w:left="360"/>
-        <w:rPr>
-          <w:rFonts w:ascii="Times New Roman" w:hAnsi="Times New Roman" w:cs="Times New Roman"/>
-          <w:sz w:val="24"/>
-        </w:rPr>
-      </w:pPr>
-      <w:r>
-        <w:rPr>
-          <w:rFonts w:ascii="Times New Roman" w:hAnsi="Times New Roman" w:cs="Times New Roman"/>
-          <w:sz w:val="24"/>
-        </w:rPr>
-        <w:t>According to [1] when the inverter output is in between 380-460V</w:t>
-      </w:r>
-      <w:r>
-        <w:rPr>
-          <w:rFonts w:ascii="Times New Roman" w:hAnsi="Times New Roman" w:cs="Times New Roman"/>
-          <w:sz w:val="24"/>
-          <w:vertAlign w:val="subscript"/>
-        </w:rPr>
-        <w:t>rms</w:t>
-      </w:r>
-      <w:r>
-        <w:rPr>
-          <w:rFonts w:ascii="Times New Roman" w:hAnsi="Times New Roman" w:cs="Times New Roman"/>
-          <w:sz w:val="24"/>
-        </w:rPr>
-        <w:t>, IGBT voltage class in low-level inverter topology should be 1200V. The current passing through one of the switch</w:t>
-      </w:r>
-      <w:r>
-        <w:rPr>
-          <w:rFonts w:ascii="Times New Roman" w:hAnsi="Times New Roman" w:cs="Times New Roman"/>
-          <w:sz w:val="24"/>
-        </w:rPr>
-        <w:t xml:space="preserve">es, S1, can be seen in </w:t>
-      </w:r>
-      <w:proofErr w:type="gramStart"/>
-      <w:r>
-        <w:rPr>
-          <w:rFonts w:ascii="Times New Roman" w:hAnsi="Times New Roman" w:cs="Times New Roman"/>
-          <w:sz w:val="24"/>
-        </w:rPr>
-        <w:t>Figure ?</w:t>
-      </w:r>
-      <w:proofErr w:type="gramEnd"/>
-      <w:r>
-        <w:rPr>
-          <w:rFonts w:ascii="Times New Roman" w:hAnsi="Times New Roman" w:cs="Times New Roman"/>
-          <w:sz w:val="24"/>
-        </w:rPr>
-        <w:t>?</w:t>
-      </w:r>
-      <w:r>
-        <w:rPr>
-          <w:rFonts w:ascii="Times New Roman" w:hAnsi="Times New Roman" w:cs="Times New Roman"/>
-          <w:sz w:val="24"/>
-        </w:rPr>
-        <w:t>. Then, the switches and diodes should at least be capable of carrying 50A.</w:t>
-      </w:r>
-    </w:p>
-    <w:p>
-      <w:pPr>
-        <w:ind w:left="360"/>
-        <w:rPr>
-          <w:rFonts w:ascii="Times New Roman" w:hAnsi="Times New Roman" w:cs="Times New Roman"/>
-        </w:rPr>
-      </w:pPr>
+      <w:r>
+        <w:rPr>
+          <w:rFonts w:ascii="Times New Roman" w:hAnsi="Times New Roman" w:cs="Times New Roman"/>
+          <w:sz w:val="24"/>
+        </w:rPr>
+        <w:tab/>
+      </w:r>
+      <w:r>
+        <w:rPr>
+          <w:rFonts w:ascii="Times New Roman" w:hAnsi="Times New Roman" w:cs="Times New Roman"/>
+          <w:sz w:val="24"/>
+        </w:rPr>
+        <w:t>All steps are repeated without explanation in this part. Only comments are included.</w:t>
+      </w:r>
     </w:p>
     <w:p>
       <w:pPr>
         <w:keepNext/>
-        <w:ind w:left="360"/>
-        <w:jc w:val="center"/>
-        <w:rPr>
-          <w:rFonts w:ascii="Times New Roman" w:hAnsi="Times New Roman" w:cs="Times New Roman"/>
-        </w:rPr>
-      </w:pPr>
-      <w:r>
-        <w:rPr>
-          <w:rFonts w:ascii="Times New Roman" w:hAnsi="Times New Roman" w:cs="Times New Roman"/>
-          <w:noProof/>
-          <w:lang w:val="tr-TR" w:eastAsia="tr-TR" w:bidi="ar-SA"/>
+      </w:pPr>
+      <w:r>
+        <w:rPr>
+          <w:rFonts w:ascii="Times New Roman" w:hAnsi="Times New Roman" w:cs="Times New Roman"/>
+          <w:sz w:val="24"/>
         </w:rPr>
         <w:drawing>
-          <wp:inline distT="0" distB="0" distL="0" distR="0" wp14:anchorId="43036226" wp14:editId="73D912E9">
-            <wp:extent cx="5760720" cy="2651760"/>
+          <wp:inline distT="0" distB="0" distL="0" distR="0" wp14:anchorId="656C7701" wp14:editId="10CF7089">
+            <wp:extent cx="5341620" cy="2517132"/>
             <wp:effectExtent l="0" t="0" r="0" b="0"/>
-            <wp:docPr id="13" name="Picture 13"/>
+            <wp:docPr id="32" name="Resim 32"/>
             <wp:cNvGraphicFramePr>
               <a:graphicFrameLocks xmlns:a="http://schemas.openxmlformats.org/drawingml/2006/main" noChangeAspect="1"/>
             </wp:cNvGraphicFramePr>
@@ -7661,7 +7364,7 @@
                   <pic:spPr>
                     <a:xfrm>
                       <a:off x="0" y="0"/>
-                      <a:ext cx="5760720" cy="2651760"/>
+                      <a:ext cx="5344337" cy="2518412"/>
                     </a:xfrm>
                     <a:prstGeom prst="rect">
                       <a:avLst/>
@@ -7739,83 +7442,35 @@
           <w:sz w:val="22"/>
           <w:szCs w:val="22"/>
         </w:rPr>
-        <w:t>: Current on S1</w:t>
-      </w:r>
-    </w:p>
-    <w:p>
-      <w:pPr>
-        <w:ind w:left="360"/>
-        <w:rPr>
-          <w:rFonts w:ascii="Times New Roman" w:hAnsi="Times New Roman" w:cs="Times New Roman"/>
-          <w:sz w:val="24"/>
-        </w:rPr>
-      </w:pPr>
-      <w:r>
-        <w:rPr>
-          <w:rFonts w:ascii="Times New Roman" w:hAnsi="Times New Roman" w:cs="Times New Roman"/>
-          <w:sz w:val="24"/>
-        </w:rPr>
-        <w:tab/>
-        <w:t xml:space="preserve">We chose FF200R12KS4 which is a fast switching IGBT, whose datasheet is given by [2]. Its maximum rated values can be seen in </w:t>
-      </w:r>
-      <w:proofErr w:type="gramStart"/>
-      <w:r>
-        <w:rPr>
-          <w:rFonts w:ascii="Times New Roman" w:hAnsi="Times New Roman" w:cs="Times New Roman"/>
-          <w:sz w:val="24"/>
-        </w:rPr>
-        <w:t xml:space="preserve">Figure </w:t>
-      </w:r>
-      <w:r>
-        <w:rPr>
-          <w:rFonts w:ascii="Times New Roman" w:hAnsi="Times New Roman" w:cs="Times New Roman"/>
-          <w:sz w:val="24"/>
-        </w:rPr>
-        <w:t>?</w:t>
-      </w:r>
-      <w:proofErr w:type="gramEnd"/>
-      <w:r>
-        <w:rPr>
-          <w:rFonts w:ascii="Times New Roman" w:hAnsi="Times New Roman" w:cs="Times New Roman"/>
-          <w:sz w:val="24"/>
-        </w:rPr>
-        <w:t>?</w:t>
-      </w:r>
-      <w:r>
-        <w:rPr>
-          <w:rFonts w:ascii="Times New Roman" w:hAnsi="Times New Roman" w:cs="Times New Roman"/>
-          <w:sz w:val="24"/>
-        </w:rPr>
-        <w:t>.</w:t>
-      </w:r>
-    </w:p>
-    <w:p>
-      <w:pPr>
-        <w:ind w:left="360"/>
-        <w:rPr>
-          <w:rFonts w:ascii="Times New Roman" w:hAnsi="Times New Roman" w:cs="Times New Roman"/>
-        </w:rPr>
-      </w:pPr>
+        <w:t>:</w:t>
+      </w:r>
+      <w:r>
+        <w:rPr>
+          <w:rFonts w:ascii="Times New Roman" w:hAnsi="Times New Roman" w:cs="Times New Roman"/>
+          <w:sz w:val="22"/>
+          <w:szCs w:val="22"/>
+        </w:rPr>
+        <w:t xml:space="preserve"> </w:t>
+      </w:r>
+      <w:r>
+        <w:rPr>
+          <w:rFonts w:ascii="Times New Roman" w:hAnsi="Times New Roman" w:cs="Times New Roman"/>
+          <w:sz w:val="22"/>
+          <w:szCs w:val="22"/>
+        </w:rPr>
+        <w:t>Applied input and Speed vs Time plot</w:t>
+      </w:r>
     </w:p>
     <w:p>
       <w:pPr>
         <w:keepNext/>
-        <w:ind w:left="360"/>
-        <w:rPr>
-          <w:rFonts w:ascii="Times New Roman" w:hAnsi="Times New Roman" w:cs="Times New Roman"/>
-        </w:rPr>
-      </w:pPr>
-      <w:r>
-        <w:rPr>
-          <w:rFonts w:ascii="Times New Roman" w:hAnsi="Times New Roman" w:cs="Times New Roman"/>
-          <w:noProof/>
-          <w:lang w:val="tr-TR" w:eastAsia="tr-TR" w:bidi="ar-SA"/>
-        </w:rPr>
+      </w:pPr>
+      <w:r>
         <w:drawing>
-          <wp:inline distT="0" distB="0" distL="0" distR="0" wp14:anchorId="69B75CF1" wp14:editId="3A7583C2">
-            <wp:extent cx="5760720" cy="1679575"/>
+          <wp:inline distT="0" distB="0" distL="0" distR="0" wp14:anchorId="3E2A9C1E" wp14:editId="38F746EC">
+            <wp:extent cx="5336247" cy="2514600"/>
             <wp:effectExtent l="0" t="0" r="0" b="0"/>
-            <wp:docPr id="14" name="Picture 14"/>
+            <wp:docPr id="34" name="Resim 34"/>
             <wp:cNvGraphicFramePr>
               <a:graphicFrameLocks xmlns:a="http://schemas.openxmlformats.org/drawingml/2006/main" noChangeAspect="1"/>
             </wp:cNvGraphicFramePr>
@@ -7835,7 +7490,7 @@
                   <pic:spPr>
                     <a:xfrm>
                       <a:off x="0" y="0"/>
-                      <a:ext cx="5760720" cy="1679575"/>
+                      <a:ext cx="5340534" cy="2516620"/>
                     </a:xfrm>
                     <a:prstGeom prst="rect">
                       <a:avLst/>
@@ -7851,7 +7506,6 @@
     <w:p>
       <w:pPr>
         <w:pStyle w:val="ResimYazs"/>
-        <w:ind w:left="360"/>
         <w:jc w:val="center"/>
         <w:rPr>
           <w:rFonts w:ascii="Times New Roman" w:hAnsi="Times New Roman" w:cs="Times New Roman"/>
@@ -7903,7 +7557,6 @@
       <w:r>
         <w:rPr>
           <w:rFonts w:ascii="Times New Roman" w:hAnsi="Times New Roman" w:cs="Times New Roman"/>
-          <w:noProof/>
           <w:sz w:val="22"/>
           <w:szCs w:val="22"/>
         </w:rPr>
@@ -7915,83 +7568,28 @@
           <w:sz w:val="22"/>
           <w:szCs w:val="22"/>
         </w:rPr>
-        <w:t xml:space="preserve">:Maximum rated values of IGBT </w:t>
-      </w:r>
-    </w:p>
-    <w:p>
-      <w:pPr>
-        <w:ind w:left="360"/>
-        <w:rPr>
-          <w:rFonts w:ascii="Times New Roman" w:hAnsi="Times New Roman" w:cs="Times New Roman"/>
-          <w:sz w:val="24"/>
-        </w:rPr>
-      </w:pPr>
-      <w:r>
-        <w:rPr>
-          <w:rFonts w:ascii="Times New Roman" w:hAnsi="Times New Roman" w:cs="Times New Roman"/>
-          <w:sz w:val="24"/>
-        </w:rPr>
-        <w:t xml:space="preserve">Diodes in the three-phase inverter should have the same ratings as well. We chose QR_1230R30 which is a fast switching diode, whose datasheet is given by [3]. Its maximum rated values can be seen in </w:t>
-      </w:r>
-      <w:proofErr w:type="gramStart"/>
-      <w:r>
-        <w:rPr>
-          <w:rFonts w:ascii="Times New Roman" w:hAnsi="Times New Roman" w:cs="Times New Roman"/>
-          <w:sz w:val="24"/>
-        </w:rPr>
-        <w:t xml:space="preserve">Figure </w:t>
-      </w:r>
-      <w:r>
-        <w:rPr>
-          <w:rFonts w:ascii="Times New Roman" w:hAnsi="Times New Roman" w:cs="Times New Roman"/>
-          <w:sz w:val="24"/>
-        </w:rPr>
-        <w:t>?</w:t>
-      </w:r>
-      <w:proofErr w:type="gramEnd"/>
-      <w:r>
-        <w:rPr>
-          <w:rFonts w:ascii="Times New Roman" w:hAnsi="Times New Roman" w:cs="Times New Roman"/>
-          <w:sz w:val="24"/>
-        </w:rPr>
-        <w:t>?</w:t>
-      </w:r>
-      <w:r>
-        <w:rPr>
-          <w:rFonts w:ascii="Times New Roman" w:hAnsi="Times New Roman" w:cs="Times New Roman"/>
-          <w:sz w:val="24"/>
-        </w:rPr>
-        <w:t>.</w:t>
-      </w:r>
-    </w:p>
-    <w:p>
-      <w:pPr>
-        <w:ind w:left="360"/>
-        <w:rPr>
-          <w:rFonts w:ascii="Times New Roman" w:hAnsi="Times New Roman" w:cs="Times New Roman"/>
-        </w:rPr>
-      </w:pPr>
+        <w:t xml:space="preserve">: </w:t>
+      </w:r>
+      <w:r>
+        <w:rPr>
+          <w:rFonts w:ascii="Times New Roman" w:hAnsi="Times New Roman" w:cs="Times New Roman"/>
+          <w:sz w:val="22"/>
+          <w:szCs w:val="22"/>
+        </w:rPr>
+        <w:t>3-phase line-to-line voltages and currents vs time plot</w:t>
+      </w:r>
     </w:p>
     <w:p>
       <w:pPr>
         <w:keepNext/>
-        <w:ind w:left="360"/>
-        <w:rPr>
-          <w:rFonts w:ascii="Times New Roman" w:hAnsi="Times New Roman" w:cs="Times New Roman"/>
-        </w:rPr>
-      </w:pPr>
-      <w:r>
-        <w:rPr>
-          <w:rFonts w:ascii="Times New Roman" w:hAnsi="Times New Roman" w:cs="Times New Roman"/>
-          <w:noProof/>
-          <w:lang w:val="tr-TR" w:eastAsia="tr-TR" w:bidi="ar-SA"/>
-        </w:rPr>
-        <w:lastRenderedPageBreak/>
+        <w:jc w:val="center"/>
+      </w:pPr>
+      <w:r>
         <w:drawing>
-          <wp:inline distT="0" distB="0" distL="0" distR="0" wp14:anchorId="494C8D22" wp14:editId="18CF1B29">
-            <wp:extent cx="5760720" cy="2515870"/>
+          <wp:inline distT="0" distB="0" distL="0" distR="0" wp14:anchorId="627706E0" wp14:editId="6A74B5F0">
+            <wp:extent cx="5223052" cy="2461260"/>
             <wp:effectExtent l="0" t="0" r="0" b="0"/>
-            <wp:docPr id="15" name="Picture 15"/>
+            <wp:docPr id="35" name="Resim 35"/>
             <wp:cNvGraphicFramePr>
               <a:graphicFrameLocks xmlns:a="http://schemas.openxmlformats.org/drawingml/2006/main" noChangeAspect="1"/>
             </wp:cNvGraphicFramePr>
@@ -8011,7 +7609,7 @@
                   <pic:spPr>
                     <a:xfrm>
                       <a:off x="0" y="0"/>
-                      <a:ext cx="5760720" cy="2515870"/>
+                      <a:ext cx="5228169" cy="2463671"/>
                     </a:xfrm>
                     <a:prstGeom prst="rect">
                       <a:avLst/>
@@ -8027,7 +7625,6 @@
     <w:p>
       <w:pPr>
         <w:pStyle w:val="ResimYazs"/>
-        <w:ind w:left="360"/>
         <w:jc w:val="center"/>
         <w:rPr>
           <w:rFonts w:ascii="Times New Roman" w:hAnsi="Times New Roman" w:cs="Times New Roman"/>
@@ -8079,7 +7676,6 @@
       <w:r>
         <w:rPr>
           <w:rFonts w:ascii="Times New Roman" w:hAnsi="Times New Roman" w:cs="Times New Roman"/>
-          <w:noProof/>
           <w:sz w:val="22"/>
           <w:szCs w:val="22"/>
         </w:rPr>
@@ -8091,176 +7687,21 @@
           <w:sz w:val="22"/>
           <w:szCs w:val="22"/>
         </w:rPr>
-        <w:t>:Diode characteristics</w:t>
-      </w:r>
-    </w:p>
-    <w:p>
-      <w:pPr>
-        <w:ind w:left="360"/>
-        <w:rPr>
-          <w:rFonts w:ascii="Times New Roman" w:hAnsi="Times New Roman" w:cs="Times New Roman"/>
-          <w:sz w:val="24"/>
-        </w:rPr>
-      </w:pPr>
-    </w:p>
-    <w:p>
-      <w:pPr>
-        <w:ind w:left="360"/>
-        <w:rPr>
-          <w:rFonts w:ascii="Times New Roman" w:hAnsi="Times New Roman" w:cs="Times New Roman"/>
-          <w:b/>
-          <w:sz w:val="24"/>
-          <w:u w:val="single"/>
-        </w:rPr>
-      </w:pPr>
-      <w:r>
-        <w:rPr>
-          <w:rFonts w:ascii="Times New Roman" w:hAnsi="Times New Roman" w:cs="Times New Roman"/>
-          <w:b/>
-          <w:sz w:val="24"/>
-          <w:u w:val="single"/>
-        </w:rPr>
-        <w:t>Semiconductor device power losses:</w:t>
-      </w:r>
-    </w:p>
-    <w:p>
-      <w:pPr>
-        <w:ind w:left="360"/>
-        <w:rPr>
-          <w:rFonts w:ascii="Times New Roman" w:hAnsi="Times New Roman" w:cs="Times New Roman"/>
-          <w:b/>
-          <w:sz w:val="24"/>
-          <w:u w:val="single"/>
-        </w:rPr>
-      </w:pPr>
-    </w:p>
-    <w:p>
-      <w:pPr>
-        <w:ind w:left="360"/>
-        <w:rPr>
-          <w:rFonts w:ascii="Times New Roman" w:hAnsi="Times New Roman" w:cs="Times New Roman"/>
-          <w:sz w:val="24"/>
-        </w:rPr>
-      </w:pPr>
-      <w:r>
-        <w:rPr>
-          <w:rFonts w:ascii="Times New Roman" w:hAnsi="Times New Roman" w:cs="Times New Roman"/>
-          <w:sz w:val="24"/>
-        </w:rPr>
-        <w:t xml:space="preserve">To find the semiconductor losses in Watts at rated operation, we can use Volt-Ampere Method. Adding one Watt-meter at the input and one at the output line to line terminals of the three-phase inverter, by the conservation of complex power we can find approximate total switching loss. Using the datasheets, we added switch and diode parameters to the models. Power dissipation on the three phase </w:t>
-      </w:r>
-      <w:r>
-        <w:rPr>
-          <w:rFonts w:ascii="Times New Roman" w:hAnsi="Times New Roman" w:cs="Times New Roman"/>
-          <w:sz w:val="24"/>
-        </w:rPr>
-        <w:t xml:space="preserve">inverter can be seen in </w:t>
-      </w:r>
-      <w:proofErr w:type="gramStart"/>
-      <w:r>
-        <w:rPr>
-          <w:rFonts w:ascii="Times New Roman" w:hAnsi="Times New Roman" w:cs="Times New Roman"/>
-          <w:sz w:val="24"/>
-        </w:rPr>
-        <w:t>Figure ?</w:t>
-      </w:r>
-      <w:proofErr w:type="gramEnd"/>
-      <w:r>
-        <w:rPr>
-          <w:rFonts w:ascii="Times New Roman" w:hAnsi="Times New Roman" w:cs="Times New Roman"/>
-          <w:sz w:val="24"/>
-        </w:rPr>
-        <w:t>?</w:t>
-      </w:r>
-      <w:r>
-        <w:rPr>
-          <w:rFonts w:ascii="Times New Roman" w:hAnsi="Times New Roman" w:cs="Times New Roman"/>
-          <w:sz w:val="24"/>
-        </w:rPr>
-        <w:t>. As it can be seen that it fluctuates between positive and negative values. Since the motor is basically an RL load there will be phase shift between voltage and current wavef</w:t>
-      </w:r>
-      <w:r>
-        <w:rPr>
-          <w:rFonts w:ascii="Times New Roman" w:hAnsi="Times New Roman" w:cs="Times New Roman"/>
-          <w:sz w:val="24"/>
-        </w:rPr>
-        <w:t xml:space="preserve">orms as can be seen in </w:t>
-      </w:r>
-      <w:proofErr w:type="gramStart"/>
-      <w:r>
-        <w:rPr>
-          <w:rFonts w:ascii="Times New Roman" w:hAnsi="Times New Roman" w:cs="Times New Roman"/>
-          <w:sz w:val="24"/>
-        </w:rPr>
-        <w:t>Figure ?</w:t>
-      </w:r>
-      <w:proofErr w:type="gramEnd"/>
-      <w:r>
-        <w:rPr>
-          <w:rFonts w:ascii="Times New Roman" w:hAnsi="Times New Roman" w:cs="Times New Roman"/>
-          <w:sz w:val="24"/>
-        </w:rPr>
-        <w:t>?</w:t>
-      </w:r>
-      <w:r>
-        <w:rPr>
-          <w:rFonts w:ascii="Times New Roman" w:hAnsi="Times New Roman" w:cs="Times New Roman"/>
-          <w:sz w:val="24"/>
-        </w:rPr>
-        <w:t xml:space="preserve">. Therefore; instantaneous power on the inverter shifts from 25000W to -20000W, which is consistent with the prediction we have made in part A.  When we take the magnitude of this plot and find the mean, it is found as 21000 Watts. High values such as these were expected since </w:t>
-      </w:r>
-      <w:proofErr w:type="spellStart"/>
-      <w:r>
-        <w:rPr>
-          <w:rFonts w:ascii="Times New Roman" w:hAnsi="Times New Roman" w:cs="Times New Roman"/>
-          <w:sz w:val="24"/>
-        </w:rPr>
-        <w:t>I</w:t>
-      </w:r>
-      <w:r>
-        <w:rPr>
-          <w:rFonts w:ascii="Times New Roman" w:hAnsi="Times New Roman" w:cs="Times New Roman"/>
-          <w:sz w:val="24"/>
-          <w:vertAlign w:val="subscript"/>
-        </w:rPr>
-        <w:t>nominal</w:t>
-      </w:r>
-      <w:proofErr w:type="spellEnd"/>
-      <w:r>
-        <w:rPr>
-          <w:rFonts w:ascii="Times New Roman" w:hAnsi="Times New Roman" w:cs="Times New Roman"/>
-          <w:sz w:val="24"/>
-        </w:rPr>
-        <w:t xml:space="preserve"> =250A</w:t>
-      </w:r>
-    </w:p>
-    <w:p>
-      <w:pPr>
-        <w:ind w:left="360"/>
-        <w:rPr>
-          <w:rFonts w:ascii="Times New Roman" w:hAnsi="Times New Roman" w:cs="Times New Roman"/>
-        </w:rPr>
-      </w:pPr>
+        <w:t>: Torque vs time plot</w:t>
+      </w:r>
     </w:p>
     <w:p>
       <w:pPr>
         <w:keepNext/>
-        <w:ind w:left="360"/>
-        <w:rPr>
-          <w:rFonts w:ascii="Times New Roman" w:hAnsi="Times New Roman" w:cs="Times New Roman"/>
-        </w:rPr>
-      </w:pPr>
-      <w:r>
-        <w:rPr>
-          <w:rFonts w:ascii="Times New Roman" w:hAnsi="Times New Roman" w:cs="Times New Roman"/>
-          <w:noProof/>
-          <w:lang w:val="tr-TR" w:eastAsia="tr-TR" w:bidi="ar-SA"/>
-        </w:rPr>
+        <w:jc w:val="center"/>
+      </w:pPr>
+      <w:r>
+        <w:lastRenderedPageBreak/>
         <w:drawing>
-          <wp:inline distT="0" distB="0" distL="0" distR="0" wp14:anchorId="5C51A426" wp14:editId="43131EBF">
-            <wp:extent cx="5760720" cy="2661920"/>
-            <wp:effectExtent l="0" t="0" r="0" b="5080"/>
-            <wp:docPr id="5" name="Picture 12"/>
+          <wp:inline distT="0" distB="0" distL="0" distR="0" wp14:anchorId="44477ADB" wp14:editId="1B46E9FD">
+            <wp:extent cx="5760720" cy="2714625"/>
+            <wp:effectExtent l="0" t="0" r="0" b="9525"/>
+            <wp:docPr id="38" name="Resim 38"/>
             <wp:cNvGraphicFramePr>
               <a:graphicFrameLocks xmlns:a="http://schemas.openxmlformats.org/drawingml/2006/main" noChangeAspect="1"/>
             </wp:cNvGraphicFramePr>
@@ -8280,7 +7721,7 @@
                   <pic:spPr>
                     <a:xfrm>
                       <a:off x="0" y="0"/>
-                      <a:ext cx="5760720" cy="2661920"/>
+                      <a:ext cx="5760720" cy="2714625"/>
                     </a:xfrm>
                     <a:prstGeom prst="rect">
                       <a:avLst/>
@@ -8296,71 +7737,159 @@
     <w:p>
       <w:pPr>
         <w:pStyle w:val="ResimYazs"/>
+        <w:jc w:val="center"/>
+        <w:rPr>
+          <w:rFonts w:ascii="Times New Roman" w:hAnsi="Times New Roman" w:cs="Times New Roman"/>
+          <w:sz w:val="22"/>
+          <w:szCs w:val="22"/>
+        </w:rPr>
+      </w:pPr>
+      <w:r>
+        <w:rPr>
+          <w:rFonts w:ascii="Times New Roman" w:hAnsi="Times New Roman" w:cs="Times New Roman"/>
+          <w:sz w:val="22"/>
+          <w:szCs w:val="22"/>
+        </w:rPr>
+        <w:t xml:space="preserve">Figure </w:t>
+      </w:r>
+      <w:r>
+        <w:rPr>
+          <w:rFonts w:ascii="Times New Roman" w:hAnsi="Times New Roman" w:cs="Times New Roman"/>
+          <w:sz w:val="22"/>
+          <w:szCs w:val="22"/>
+        </w:rPr>
+        <w:fldChar w:fldCharType="begin"/>
+      </w:r>
+      <w:r>
+        <w:rPr>
+          <w:rFonts w:ascii="Times New Roman" w:hAnsi="Times New Roman" w:cs="Times New Roman"/>
+          <w:sz w:val="22"/>
+          <w:szCs w:val="22"/>
+        </w:rPr>
+        <w:instrText xml:space="preserve"> SEQ Figure \* ARABIC </w:instrText>
+      </w:r>
+      <w:r>
+        <w:rPr>
+          <w:rFonts w:ascii="Times New Roman" w:hAnsi="Times New Roman" w:cs="Times New Roman"/>
+          <w:sz w:val="22"/>
+          <w:szCs w:val="22"/>
+        </w:rPr>
+        <w:fldChar w:fldCharType="separate"/>
+      </w:r>
+      <w:r>
+        <w:rPr>
+          <w:rFonts w:ascii="Times New Roman" w:hAnsi="Times New Roman" w:cs="Times New Roman"/>
+          <w:noProof/>
+          <w:sz w:val="22"/>
+          <w:szCs w:val="22"/>
+        </w:rPr>
+        <w:t>25</w:t>
+      </w:r>
+      <w:r>
+        <w:rPr>
+          <w:rFonts w:ascii="Times New Roman" w:hAnsi="Times New Roman" w:cs="Times New Roman"/>
+          <w:sz w:val="22"/>
+          <w:szCs w:val="22"/>
+        </w:rPr>
+        <w:fldChar w:fldCharType="end"/>
+      </w:r>
+      <w:r>
+        <w:rPr>
+          <w:rFonts w:ascii="Times New Roman" w:hAnsi="Times New Roman" w:cs="Times New Roman"/>
+          <w:sz w:val="22"/>
+          <w:szCs w:val="22"/>
+        </w:rPr>
+        <w:t>: d and q currents vs time plot</w:t>
+      </w:r>
+    </w:p>
+    <w:p>
+      <w:pPr>
+        <w:rPr>
+          <w:rFonts w:ascii="Times New Roman" w:hAnsi="Times New Roman" w:cs="Times New Roman"/>
+          <w:b/>
+          <w:sz w:val="24"/>
+        </w:rPr>
+      </w:pPr>
+      <w:r>
+        <w:rPr>
+          <w:rFonts w:ascii="Times New Roman" w:hAnsi="Times New Roman" w:cs="Times New Roman"/>
+          <w:b/>
+          <w:sz w:val="24"/>
+        </w:rPr>
+        <w:t>Comments:</w:t>
+      </w:r>
+    </w:p>
+    <w:p>
+      <w:pPr>
+        <w:rPr>
+          <w:rFonts w:ascii="Times New Roman" w:hAnsi="Times New Roman" w:cs="Times New Roman"/>
+          <w:sz w:val="24"/>
+        </w:rPr>
+      </w:pPr>
+    </w:p>
+    <w:p>
+      <w:pPr>
+        <w:rPr>
+          <w:rFonts w:ascii="Times New Roman" w:hAnsi="Times New Roman" w:cs="Times New Roman"/>
+          <w:sz w:val="24"/>
+        </w:rPr>
+      </w:pPr>
+      <w:bookmarkStart w:id="4" w:name="_GoBack"/>
+      <w:bookmarkEnd w:id="4"/>
+    </w:p>
+    <w:p>
+      <w:pPr>
+        <w:rPr>
+          <w:rFonts w:ascii="Times New Roman" w:hAnsi="Times New Roman" w:cs="Times New Roman"/>
+        </w:rPr>
+      </w:pPr>
+    </w:p>
+    <w:p>
+      <w:pPr>
+        <w:pStyle w:val="Balk1"/>
+        <w:numPr>
+          <w:ilvl w:val="0"/>
+          <w:numId w:val="1"/>
+        </w:numPr>
+        <w:jc w:val="both"/>
+        <w:rPr>
+          <w:rFonts w:ascii="Times New Roman" w:hAnsi="Times New Roman" w:cs="Times New Roman"/>
+        </w:rPr>
+      </w:pPr>
+      <w:bookmarkStart w:id="5" w:name="_Toc10375556"/>
+      <w:r>
+        <w:rPr>
+          <w:rFonts w:ascii="Times New Roman" w:hAnsi="Times New Roman" w:cs="Times New Roman"/>
+        </w:rPr>
+        <w:t>PART D: Component selection and verification</w:t>
+      </w:r>
+      <w:bookmarkEnd w:id="5"/>
+    </w:p>
+    <w:p>
+      <w:pPr>
+        <w:rPr>
+          <w:rFonts w:ascii="Times New Roman" w:hAnsi="Times New Roman" w:cs="Times New Roman"/>
+        </w:rPr>
+      </w:pPr>
+    </w:p>
+    <w:p>
+      <w:pPr>
         <w:ind w:left="360"/>
-        <w:jc w:val="center"/>
-        <w:rPr>
-          <w:rFonts w:ascii="Times New Roman" w:hAnsi="Times New Roman" w:cs="Times New Roman"/>
-          <w:sz w:val="22"/>
-          <w:szCs w:val="22"/>
-        </w:rPr>
-      </w:pPr>
-      <w:r>
-        <w:rPr>
-          <w:rFonts w:ascii="Times New Roman" w:hAnsi="Times New Roman" w:cs="Times New Roman"/>
-          <w:sz w:val="22"/>
-          <w:szCs w:val="22"/>
-        </w:rPr>
-        <w:t xml:space="preserve">Figure </w:t>
-      </w:r>
-      <w:r>
-        <w:rPr>
-          <w:rFonts w:ascii="Times New Roman" w:hAnsi="Times New Roman" w:cs="Times New Roman"/>
-          <w:sz w:val="22"/>
-          <w:szCs w:val="22"/>
-        </w:rPr>
-        <w:fldChar w:fldCharType="begin"/>
-      </w:r>
-      <w:r>
-        <w:rPr>
-          <w:rFonts w:ascii="Times New Roman" w:hAnsi="Times New Roman" w:cs="Times New Roman"/>
-          <w:sz w:val="22"/>
-          <w:szCs w:val="22"/>
-        </w:rPr>
-        <w:instrText xml:space="preserve"> SEQ Figure \* ARABIC </w:instrText>
-      </w:r>
-      <w:r>
-        <w:rPr>
-          <w:rFonts w:ascii="Times New Roman" w:hAnsi="Times New Roman" w:cs="Times New Roman"/>
-          <w:sz w:val="22"/>
-          <w:szCs w:val="22"/>
-        </w:rPr>
-        <w:fldChar w:fldCharType="separate"/>
-      </w:r>
-      <w:r>
-        <w:rPr>
-          <w:rFonts w:ascii="Times New Roman" w:hAnsi="Times New Roman" w:cs="Times New Roman"/>
-          <w:noProof/>
-          <w:sz w:val="22"/>
-          <w:szCs w:val="22"/>
-        </w:rPr>
-        <w:t>25</w:t>
-      </w:r>
-      <w:r>
-        <w:rPr>
-          <w:rFonts w:ascii="Times New Roman" w:hAnsi="Times New Roman" w:cs="Times New Roman"/>
-          <w:noProof/>
-          <w:sz w:val="22"/>
-          <w:szCs w:val="22"/>
-        </w:rPr>
-        <w:fldChar w:fldCharType="end"/>
-      </w:r>
-      <w:r>
-        <w:rPr>
-          <w:rFonts w:ascii="Times New Roman" w:hAnsi="Times New Roman" w:cs="Times New Roman"/>
-          <w:sz w:val="22"/>
-          <w:szCs w:val="22"/>
-        </w:rPr>
-        <w:t>: Instantaneous Power On the Switches</w:t>
+        <w:rPr>
+          <w:rFonts w:ascii="Times New Roman" w:hAnsi="Times New Roman" w:cs="Times New Roman"/>
+          <w:b/>
+          <w:sz w:val="24"/>
+          <w:u w:val="single"/>
+        </w:rPr>
+      </w:pPr>
+      <w:r>
+        <w:rPr>
+          <w:rFonts w:ascii="Times New Roman" w:hAnsi="Times New Roman" w:cs="Times New Roman"/>
+          <w:b/>
+          <w:sz w:val="24"/>
+          <w:u w:val="single"/>
+        </w:rPr>
+        <w:t>Power Semiconductor Selection:</w:t>
       </w:r>
     </w:p>
     <w:p>
@@ -8368,8 +7897,72 @@
         <w:ind w:left="360"/>
         <w:rPr>
           <w:rFonts w:ascii="Times New Roman" w:hAnsi="Times New Roman" w:cs="Times New Roman"/>
-        </w:rPr>
-      </w:pPr>
+          <w:b/>
+          <w:sz w:val="24"/>
+          <w:u w:val="single"/>
+        </w:rPr>
+      </w:pPr>
+    </w:p>
+    <w:p>
+      <w:pPr>
+        <w:ind w:left="360"/>
+        <w:rPr>
+          <w:rFonts w:ascii="Times New Roman" w:hAnsi="Times New Roman" w:cs="Times New Roman"/>
+          <w:sz w:val="24"/>
+        </w:rPr>
+      </w:pPr>
+      <w:r>
+        <w:rPr>
+          <w:rFonts w:ascii="Times New Roman" w:hAnsi="Times New Roman" w:cs="Times New Roman"/>
+          <w:sz w:val="24"/>
+        </w:rPr>
+        <w:t>According to [1] when the inverter output is in between 380-460V</w:t>
+      </w:r>
+      <w:r>
+        <w:rPr>
+          <w:rFonts w:ascii="Times New Roman" w:hAnsi="Times New Roman" w:cs="Times New Roman"/>
+          <w:sz w:val="24"/>
+          <w:vertAlign w:val="subscript"/>
+        </w:rPr>
+        <w:t>rms</w:t>
+      </w:r>
+      <w:r>
+        <w:rPr>
+          <w:rFonts w:ascii="Times New Roman" w:hAnsi="Times New Roman" w:cs="Times New Roman"/>
+          <w:sz w:val="24"/>
+        </w:rPr>
+        <w:t>, IGBT voltage class in low-level inverter topology should be 1200V. The current passing through one of the switch</w:t>
+      </w:r>
+      <w:r>
+        <w:rPr>
+          <w:rFonts w:ascii="Times New Roman" w:hAnsi="Times New Roman" w:cs="Times New Roman"/>
+          <w:sz w:val="24"/>
+        </w:rPr>
+        <w:t xml:space="preserve">es, S1, can be seen in </w:t>
+      </w:r>
+      <w:proofErr w:type="gramStart"/>
+      <w:r>
+        <w:rPr>
+          <w:rFonts w:ascii="Times New Roman" w:hAnsi="Times New Roman" w:cs="Times New Roman"/>
+          <w:sz w:val="24"/>
+        </w:rPr>
+        <w:t>Figure ?</w:t>
+      </w:r>
+      <w:proofErr w:type="gramEnd"/>
+      <w:r>
+        <w:rPr>
+          <w:rFonts w:ascii="Times New Roman" w:hAnsi="Times New Roman" w:cs="Times New Roman"/>
+          <w:sz w:val="24"/>
+        </w:rPr>
+        <w:t>?</w:t>
+      </w:r>
+      <w:r>
+        <w:rPr>
+          <w:rFonts w:ascii="Times New Roman" w:hAnsi="Times New Roman" w:cs="Times New Roman"/>
+          <w:sz w:val="24"/>
+        </w:rPr>
+        <w:t>. Then, the switches and diodes should at least be capable of carrying 50A.</w:t>
+      </w:r>
     </w:p>
     <w:p>
       <w:pPr>
@@ -8394,12 +7987,11 @@
           <w:noProof/>
           <w:lang w:val="tr-TR" w:eastAsia="tr-TR" w:bidi="ar-SA"/>
         </w:rPr>
-        <w:lastRenderedPageBreak/>
         <w:drawing>
-          <wp:inline distT="0" distB="0" distL="0" distR="0" wp14:anchorId="4F8F502A" wp14:editId="48033FBD">
-            <wp:extent cx="3524250" cy="1295400"/>
+          <wp:inline distT="0" distB="0" distL="0" distR="0" wp14:anchorId="43036226" wp14:editId="73D912E9">
+            <wp:extent cx="5760720" cy="2651760"/>
             <wp:effectExtent l="0" t="0" r="0" b="0"/>
-            <wp:docPr id="10" name="Picture 10"/>
+            <wp:docPr id="13" name="Picture 13"/>
             <wp:cNvGraphicFramePr>
               <a:graphicFrameLocks xmlns:a="http://schemas.openxmlformats.org/drawingml/2006/main" noChangeAspect="1"/>
             </wp:cNvGraphicFramePr>
@@ -8419,6 +8011,763 @@
                   <pic:spPr>
                     <a:xfrm>
                       <a:off x="0" y="0"/>
+                      <a:ext cx="5760720" cy="2651760"/>
+                    </a:xfrm>
+                    <a:prstGeom prst="rect">
+                      <a:avLst/>
+                    </a:prstGeom>
+                  </pic:spPr>
+                </pic:pic>
+              </a:graphicData>
+            </a:graphic>
+          </wp:inline>
+        </w:drawing>
+      </w:r>
+    </w:p>
+    <w:p>
+      <w:pPr>
+        <w:pStyle w:val="ResimYazs"/>
+        <w:jc w:val="center"/>
+        <w:rPr>
+          <w:rFonts w:ascii="Times New Roman" w:hAnsi="Times New Roman" w:cs="Times New Roman"/>
+          <w:sz w:val="22"/>
+          <w:szCs w:val="22"/>
+        </w:rPr>
+      </w:pPr>
+      <w:r>
+        <w:rPr>
+          <w:rFonts w:ascii="Times New Roman" w:hAnsi="Times New Roman" w:cs="Times New Roman"/>
+          <w:sz w:val="22"/>
+          <w:szCs w:val="22"/>
+        </w:rPr>
+        <w:t xml:space="preserve">Figure </w:t>
+      </w:r>
+      <w:r>
+        <w:rPr>
+          <w:rFonts w:ascii="Times New Roman" w:hAnsi="Times New Roman" w:cs="Times New Roman"/>
+          <w:sz w:val="22"/>
+          <w:szCs w:val="22"/>
+        </w:rPr>
+        <w:fldChar w:fldCharType="begin"/>
+      </w:r>
+      <w:r>
+        <w:rPr>
+          <w:rFonts w:ascii="Times New Roman" w:hAnsi="Times New Roman" w:cs="Times New Roman"/>
+          <w:sz w:val="22"/>
+          <w:szCs w:val="22"/>
+        </w:rPr>
+        <w:instrText xml:space="preserve"> SEQ Figure \* ARABIC </w:instrText>
+      </w:r>
+      <w:r>
+        <w:rPr>
+          <w:rFonts w:ascii="Times New Roman" w:hAnsi="Times New Roman" w:cs="Times New Roman"/>
+          <w:sz w:val="22"/>
+          <w:szCs w:val="22"/>
+        </w:rPr>
+        <w:fldChar w:fldCharType="separate"/>
+      </w:r>
+      <w:r>
+        <w:rPr>
+          <w:rFonts w:ascii="Times New Roman" w:hAnsi="Times New Roman" w:cs="Times New Roman"/>
+          <w:noProof/>
+          <w:sz w:val="22"/>
+          <w:szCs w:val="22"/>
+        </w:rPr>
+        <w:t>26</w:t>
+      </w:r>
+      <w:r>
+        <w:rPr>
+          <w:rFonts w:ascii="Times New Roman" w:hAnsi="Times New Roman" w:cs="Times New Roman"/>
+          <w:sz w:val="22"/>
+          <w:szCs w:val="22"/>
+        </w:rPr>
+        <w:fldChar w:fldCharType="end"/>
+      </w:r>
+      <w:r>
+        <w:rPr>
+          <w:rFonts w:ascii="Times New Roman" w:hAnsi="Times New Roman" w:cs="Times New Roman"/>
+          <w:sz w:val="22"/>
+          <w:szCs w:val="22"/>
+        </w:rPr>
+        <w:t>: Current on S1</w:t>
+      </w:r>
+    </w:p>
+    <w:p>
+      <w:pPr>
+        <w:ind w:left="360"/>
+        <w:rPr>
+          <w:rFonts w:ascii="Times New Roman" w:hAnsi="Times New Roman" w:cs="Times New Roman"/>
+          <w:sz w:val="24"/>
+        </w:rPr>
+      </w:pPr>
+      <w:r>
+        <w:rPr>
+          <w:rFonts w:ascii="Times New Roman" w:hAnsi="Times New Roman" w:cs="Times New Roman"/>
+          <w:sz w:val="24"/>
+        </w:rPr>
+        <w:tab/>
+        <w:t xml:space="preserve">We chose FF200R12KS4 which is a fast switching IGBT, whose datasheet is given by [2]. Its maximum rated values can be seen in </w:t>
+      </w:r>
+      <w:proofErr w:type="gramStart"/>
+      <w:r>
+        <w:rPr>
+          <w:rFonts w:ascii="Times New Roman" w:hAnsi="Times New Roman" w:cs="Times New Roman"/>
+          <w:sz w:val="24"/>
+        </w:rPr>
+        <w:t xml:space="preserve">Figure </w:t>
+      </w:r>
+      <w:r>
+        <w:rPr>
+          <w:rFonts w:ascii="Times New Roman" w:hAnsi="Times New Roman" w:cs="Times New Roman"/>
+          <w:sz w:val="24"/>
+        </w:rPr>
+        <w:t>?</w:t>
+      </w:r>
+      <w:proofErr w:type="gramEnd"/>
+      <w:r>
+        <w:rPr>
+          <w:rFonts w:ascii="Times New Roman" w:hAnsi="Times New Roman" w:cs="Times New Roman"/>
+          <w:sz w:val="24"/>
+        </w:rPr>
+        <w:t>?</w:t>
+      </w:r>
+      <w:r>
+        <w:rPr>
+          <w:rFonts w:ascii="Times New Roman" w:hAnsi="Times New Roman" w:cs="Times New Roman"/>
+          <w:sz w:val="24"/>
+        </w:rPr>
+        <w:t>.</w:t>
+      </w:r>
+    </w:p>
+    <w:p>
+      <w:pPr>
+        <w:ind w:left="360"/>
+        <w:rPr>
+          <w:rFonts w:ascii="Times New Roman" w:hAnsi="Times New Roman" w:cs="Times New Roman"/>
+        </w:rPr>
+      </w:pPr>
+    </w:p>
+    <w:p>
+      <w:pPr>
+        <w:keepNext/>
+        <w:ind w:left="360"/>
+        <w:rPr>
+          <w:rFonts w:ascii="Times New Roman" w:hAnsi="Times New Roman" w:cs="Times New Roman"/>
+        </w:rPr>
+      </w:pPr>
+      <w:r>
+        <w:rPr>
+          <w:rFonts w:ascii="Times New Roman" w:hAnsi="Times New Roman" w:cs="Times New Roman"/>
+          <w:noProof/>
+          <w:lang w:val="tr-TR" w:eastAsia="tr-TR" w:bidi="ar-SA"/>
+        </w:rPr>
+        <w:drawing>
+          <wp:inline distT="0" distB="0" distL="0" distR="0" wp14:anchorId="69B75CF1" wp14:editId="3A7583C2">
+            <wp:extent cx="5760720" cy="1679575"/>
+            <wp:effectExtent l="0" t="0" r="0" b="0"/>
+            <wp:docPr id="14" name="Picture 14"/>
+            <wp:cNvGraphicFramePr>
+              <a:graphicFrameLocks xmlns:a="http://schemas.openxmlformats.org/drawingml/2006/main" noChangeAspect="1"/>
+            </wp:cNvGraphicFramePr>
+            <a:graphic xmlns:a="http://schemas.openxmlformats.org/drawingml/2006/main">
+              <a:graphicData uri="http://schemas.openxmlformats.org/drawingml/2006/picture">
+                <pic:pic xmlns:pic="http://schemas.openxmlformats.org/drawingml/2006/picture">
+                  <pic:nvPicPr>
+                    <pic:cNvPr id="1" name=""/>
+                    <pic:cNvPicPr/>
+                  </pic:nvPicPr>
+                  <pic:blipFill>
+                    <a:blip r:embed="rId32"/>
+                    <a:stretch>
+                      <a:fillRect/>
+                    </a:stretch>
+                  </pic:blipFill>
+                  <pic:spPr>
+                    <a:xfrm>
+                      <a:off x="0" y="0"/>
+                      <a:ext cx="5760720" cy="1679575"/>
+                    </a:xfrm>
+                    <a:prstGeom prst="rect">
+                      <a:avLst/>
+                    </a:prstGeom>
+                  </pic:spPr>
+                </pic:pic>
+              </a:graphicData>
+            </a:graphic>
+          </wp:inline>
+        </w:drawing>
+      </w:r>
+    </w:p>
+    <w:p>
+      <w:pPr>
+        <w:pStyle w:val="ResimYazs"/>
+        <w:ind w:left="360"/>
+        <w:jc w:val="center"/>
+        <w:rPr>
+          <w:rFonts w:ascii="Times New Roman" w:hAnsi="Times New Roman" w:cs="Times New Roman"/>
+          <w:sz w:val="22"/>
+          <w:szCs w:val="22"/>
+        </w:rPr>
+      </w:pPr>
+      <w:r>
+        <w:rPr>
+          <w:rFonts w:ascii="Times New Roman" w:hAnsi="Times New Roman" w:cs="Times New Roman"/>
+          <w:sz w:val="22"/>
+          <w:szCs w:val="22"/>
+        </w:rPr>
+        <w:t xml:space="preserve">Figure </w:t>
+      </w:r>
+      <w:r>
+        <w:rPr>
+          <w:rFonts w:ascii="Times New Roman" w:hAnsi="Times New Roman" w:cs="Times New Roman"/>
+          <w:sz w:val="22"/>
+          <w:szCs w:val="22"/>
+        </w:rPr>
+        <w:fldChar w:fldCharType="begin"/>
+      </w:r>
+      <w:r>
+        <w:rPr>
+          <w:rFonts w:ascii="Times New Roman" w:hAnsi="Times New Roman" w:cs="Times New Roman"/>
+          <w:sz w:val="22"/>
+          <w:szCs w:val="22"/>
+        </w:rPr>
+        <w:instrText xml:space="preserve"> SEQ Figure \* ARABIC </w:instrText>
+      </w:r>
+      <w:r>
+        <w:rPr>
+          <w:rFonts w:ascii="Times New Roman" w:hAnsi="Times New Roman" w:cs="Times New Roman"/>
+          <w:sz w:val="22"/>
+          <w:szCs w:val="22"/>
+        </w:rPr>
+        <w:fldChar w:fldCharType="separate"/>
+      </w:r>
+      <w:r>
+        <w:rPr>
+          <w:rFonts w:ascii="Times New Roman" w:hAnsi="Times New Roman" w:cs="Times New Roman"/>
+          <w:noProof/>
+          <w:sz w:val="22"/>
+          <w:szCs w:val="22"/>
+        </w:rPr>
+        <w:t>27</w:t>
+      </w:r>
+      <w:r>
+        <w:rPr>
+          <w:rFonts w:ascii="Times New Roman" w:hAnsi="Times New Roman" w:cs="Times New Roman"/>
+          <w:noProof/>
+          <w:sz w:val="22"/>
+          <w:szCs w:val="22"/>
+        </w:rPr>
+        <w:fldChar w:fldCharType="end"/>
+      </w:r>
+      <w:r>
+        <w:rPr>
+          <w:rFonts w:ascii="Times New Roman" w:hAnsi="Times New Roman" w:cs="Times New Roman"/>
+          <w:sz w:val="22"/>
+          <w:szCs w:val="22"/>
+        </w:rPr>
+        <w:t xml:space="preserve">:Maximum rated values of IGBT </w:t>
+      </w:r>
+    </w:p>
+    <w:p>
+      <w:pPr>
+        <w:ind w:left="360"/>
+        <w:rPr>
+          <w:rFonts w:ascii="Times New Roman" w:hAnsi="Times New Roman" w:cs="Times New Roman"/>
+          <w:sz w:val="24"/>
+        </w:rPr>
+      </w:pPr>
+      <w:r>
+        <w:rPr>
+          <w:rFonts w:ascii="Times New Roman" w:hAnsi="Times New Roman" w:cs="Times New Roman"/>
+          <w:sz w:val="24"/>
+        </w:rPr>
+        <w:t xml:space="preserve">Diodes in the three-phase inverter should have the same ratings as well. We chose QR_1230R30 which is a fast switching diode, whose datasheet is given by [3]. Its maximum rated values can be seen in </w:t>
+      </w:r>
+      <w:proofErr w:type="gramStart"/>
+      <w:r>
+        <w:rPr>
+          <w:rFonts w:ascii="Times New Roman" w:hAnsi="Times New Roman" w:cs="Times New Roman"/>
+          <w:sz w:val="24"/>
+        </w:rPr>
+        <w:t xml:space="preserve">Figure </w:t>
+      </w:r>
+      <w:r>
+        <w:rPr>
+          <w:rFonts w:ascii="Times New Roman" w:hAnsi="Times New Roman" w:cs="Times New Roman"/>
+          <w:sz w:val="24"/>
+        </w:rPr>
+        <w:t>?</w:t>
+      </w:r>
+      <w:proofErr w:type="gramEnd"/>
+      <w:r>
+        <w:rPr>
+          <w:rFonts w:ascii="Times New Roman" w:hAnsi="Times New Roman" w:cs="Times New Roman"/>
+          <w:sz w:val="24"/>
+        </w:rPr>
+        <w:t>?</w:t>
+      </w:r>
+      <w:r>
+        <w:rPr>
+          <w:rFonts w:ascii="Times New Roman" w:hAnsi="Times New Roman" w:cs="Times New Roman"/>
+          <w:sz w:val="24"/>
+        </w:rPr>
+        <w:t>.</w:t>
+      </w:r>
+    </w:p>
+    <w:p>
+      <w:pPr>
+        <w:ind w:left="360"/>
+        <w:rPr>
+          <w:rFonts w:ascii="Times New Roman" w:hAnsi="Times New Roman" w:cs="Times New Roman"/>
+        </w:rPr>
+      </w:pPr>
+    </w:p>
+    <w:p>
+      <w:pPr>
+        <w:keepNext/>
+        <w:ind w:left="360"/>
+        <w:rPr>
+          <w:rFonts w:ascii="Times New Roman" w:hAnsi="Times New Roman" w:cs="Times New Roman"/>
+        </w:rPr>
+      </w:pPr>
+      <w:r>
+        <w:rPr>
+          <w:rFonts w:ascii="Times New Roman" w:hAnsi="Times New Roman" w:cs="Times New Roman"/>
+          <w:noProof/>
+          <w:lang w:val="tr-TR" w:eastAsia="tr-TR" w:bidi="ar-SA"/>
+        </w:rPr>
+        <w:drawing>
+          <wp:inline distT="0" distB="0" distL="0" distR="0" wp14:anchorId="494C8D22" wp14:editId="18CF1B29">
+            <wp:extent cx="5760720" cy="2515870"/>
+            <wp:effectExtent l="0" t="0" r="0" b="0"/>
+            <wp:docPr id="15" name="Picture 15"/>
+            <wp:cNvGraphicFramePr>
+              <a:graphicFrameLocks xmlns:a="http://schemas.openxmlformats.org/drawingml/2006/main" noChangeAspect="1"/>
+            </wp:cNvGraphicFramePr>
+            <a:graphic xmlns:a="http://schemas.openxmlformats.org/drawingml/2006/main">
+              <a:graphicData uri="http://schemas.openxmlformats.org/drawingml/2006/picture">
+                <pic:pic xmlns:pic="http://schemas.openxmlformats.org/drawingml/2006/picture">
+                  <pic:nvPicPr>
+                    <pic:cNvPr id="1" name=""/>
+                    <pic:cNvPicPr/>
+                  </pic:nvPicPr>
+                  <pic:blipFill>
+                    <a:blip r:embed="rId33"/>
+                    <a:stretch>
+                      <a:fillRect/>
+                    </a:stretch>
+                  </pic:blipFill>
+                  <pic:spPr>
+                    <a:xfrm>
+                      <a:off x="0" y="0"/>
+                      <a:ext cx="5760720" cy="2515870"/>
+                    </a:xfrm>
+                    <a:prstGeom prst="rect">
+                      <a:avLst/>
+                    </a:prstGeom>
+                  </pic:spPr>
+                </pic:pic>
+              </a:graphicData>
+            </a:graphic>
+          </wp:inline>
+        </w:drawing>
+      </w:r>
+    </w:p>
+    <w:p>
+      <w:pPr>
+        <w:pStyle w:val="ResimYazs"/>
+        <w:ind w:left="360"/>
+        <w:jc w:val="center"/>
+        <w:rPr>
+          <w:rFonts w:ascii="Times New Roman" w:hAnsi="Times New Roman" w:cs="Times New Roman"/>
+          <w:sz w:val="22"/>
+          <w:szCs w:val="22"/>
+        </w:rPr>
+      </w:pPr>
+      <w:r>
+        <w:rPr>
+          <w:rFonts w:ascii="Times New Roman" w:hAnsi="Times New Roman" w:cs="Times New Roman"/>
+          <w:sz w:val="22"/>
+          <w:szCs w:val="22"/>
+        </w:rPr>
+        <w:t xml:space="preserve">Figure </w:t>
+      </w:r>
+      <w:r>
+        <w:rPr>
+          <w:rFonts w:ascii="Times New Roman" w:hAnsi="Times New Roman" w:cs="Times New Roman"/>
+          <w:sz w:val="22"/>
+          <w:szCs w:val="22"/>
+        </w:rPr>
+        <w:fldChar w:fldCharType="begin"/>
+      </w:r>
+      <w:r>
+        <w:rPr>
+          <w:rFonts w:ascii="Times New Roman" w:hAnsi="Times New Roman" w:cs="Times New Roman"/>
+          <w:sz w:val="22"/>
+          <w:szCs w:val="22"/>
+        </w:rPr>
+        <w:instrText xml:space="preserve"> SEQ Figure \* ARABIC </w:instrText>
+      </w:r>
+      <w:r>
+        <w:rPr>
+          <w:rFonts w:ascii="Times New Roman" w:hAnsi="Times New Roman" w:cs="Times New Roman"/>
+          <w:sz w:val="22"/>
+          <w:szCs w:val="22"/>
+        </w:rPr>
+        <w:fldChar w:fldCharType="separate"/>
+      </w:r>
+      <w:r>
+        <w:rPr>
+          <w:rFonts w:ascii="Times New Roman" w:hAnsi="Times New Roman" w:cs="Times New Roman"/>
+          <w:noProof/>
+          <w:sz w:val="22"/>
+          <w:szCs w:val="22"/>
+        </w:rPr>
+        <w:t>28</w:t>
+      </w:r>
+      <w:r>
+        <w:rPr>
+          <w:rFonts w:ascii="Times New Roman" w:hAnsi="Times New Roman" w:cs="Times New Roman"/>
+          <w:noProof/>
+          <w:sz w:val="22"/>
+          <w:szCs w:val="22"/>
+        </w:rPr>
+        <w:fldChar w:fldCharType="end"/>
+      </w:r>
+      <w:r>
+        <w:rPr>
+          <w:rFonts w:ascii="Times New Roman" w:hAnsi="Times New Roman" w:cs="Times New Roman"/>
+          <w:sz w:val="22"/>
+          <w:szCs w:val="22"/>
+        </w:rPr>
+        <w:t>:Diode characteristics</w:t>
+      </w:r>
+    </w:p>
+    <w:p>
+      <w:pPr>
+        <w:ind w:left="360"/>
+        <w:rPr>
+          <w:rFonts w:ascii="Times New Roman" w:hAnsi="Times New Roman" w:cs="Times New Roman"/>
+          <w:sz w:val="24"/>
+        </w:rPr>
+      </w:pPr>
+    </w:p>
+    <w:p>
+      <w:pPr>
+        <w:ind w:left="360"/>
+        <w:rPr>
+          <w:rFonts w:ascii="Times New Roman" w:hAnsi="Times New Roman" w:cs="Times New Roman"/>
+          <w:b/>
+          <w:sz w:val="24"/>
+          <w:u w:val="single"/>
+        </w:rPr>
+      </w:pPr>
+      <w:r>
+        <w:rPr>
+          <w:rFonts w:ascii="Times New Roman" w:hAnsi="Times New Roman" w:cs="Times New Roman"/>
+          <w:b/>
+          <w:sz w:val="24"/>
+          <w:u w:val="single"/>
+        </w:rPr>
+        <w:t>Semiconductor device power losses:</w:t>
+      </w:r>
+    </w:p>
+    <w:p>
+      <w:pPr>
+        <w:ind w:left="360"/>
+        <w:rPr>
+          <w:rFonts w:ascii="Times New Roman" w:hAnsi="Times New Roman" w:cs="Times New Roman"/>
+          <w:b/>
+          <w:sz w:val="24"/>
+          <w:u w:val="single"/>
+        </w:rPr>
+      </w:pPr>
+    </w:p>
+    <w:p>
+      <w:pPr>
+        <w:ind w:left="360"/>
+        <w:rPr>
+          <w:rFonts w:ascii="Times New Roman" w:hAnsi="Times New Roman" w:cs="Times New Roman"/>
+          <w:sz w:val="24"/>
+        </w:rPr>
+      </w:pPr>
+      <w:r>
+        <w:rPr>
+          <w:rFonts w:ascii="Times New Roman" w:hAnsi="Times New Roman" w:cs="Times New Roman"/>
+          <w:sz w:val="24"/>
+        </w:rPr>
+        <w:t xml:space="preserve">To find the semiconductor losses in Watts at rated operation, we can use Volt-Ampere Method. Adding one Watt-meter at the input and one at the output line to line terminals of the three-phase inverter, by the conservation of complex power we can find approximate total switching loss. Using the datasheets, we added switch and diode parameters to the models. Power dissipation on the three phase </w:t>
+      </w:r>
+      <w:r>
+        <w:rPr>
+          <w:rFonts w:ascii="Times New Roman" w:hAnsi="Times New Roman" w:cs="Times New Roman"/>
+          <w:sz w:val="24"/>
+        </w:rPr>
+        <w:t xml:space="preserve">inverter can be seen in </w:t>
+      </w:r>
+      <w:proofErr w:type="gramStart"/>
+      <w:r>
+        <w:rPr>
+          <w:rFonts w:ascii="Times New Roman" w:hAnsi="Times New Roman" w:cs="Times New Roman"/>
+          <w:sz w:val="24"/>
+        </w:rPr>
+        <w:t>Figure ?</w:t>
+      </w:r>
+      <w:proofErr w:type="gramEnd"/>
+      <w:r>
+        <w:rPr>
+          <w:rFonts w:ascii="Times New Roman" w:hAnsi="Times New Roman" w:cs="Times New Roman"/>
+          <w:sz w:val="24"/>
+        </w:rPr>
+        <w:t>?</w:t>
+      </w:r>
+      <w:r>
+        <w:rPr>
+          <w:rFonts w:ascii="Times New Roman" w:hAnsi="Times New Roman" w:cs="Times New Roman"/>
+          <w:sz w:val="24"/>
+        </w:rPr>
+        <w:t>. As it can be seen that it fluctuates between positive and negative values. Since the motor is basically an RL load there will be phase shift between voltage and current wavef</w:t>
+      </w:r>
+      <w:r>
+        <w:rPr>
+          <w:rFonts w:ascii="Times New Roman" w:hAnsi="Times New Roman" w:cs="Times New Roman"/>
+          <w:sz w:val="24"/>
+        </w:rPr>
+        <w:t xml:space="preserve">orms as can be seen in </w:t>
+      </w:r>
+      <w:proofErr w:type="gramStart"/>
+      <w:r>
+        <w:rPr>
+          <w:rFonts w:ascii="Times New Roman" w:hAnsi="Times New Roman" w:cs="Times New Roman"/>
+          <w:sz w:val="24"/>
+        </w:rPr>
+        <w:t>Figure ?</w:t>
+      </w:r>
+      <w:proofErr w:type="gramEnd"/>
+      <w:r>
+        <w:rPr>
+          <w:rFonts w:ascii="Times New Roman" w:hAnsi="Times New Roman" w:cs="Times New Roman"/>
+          <w:sz w:val="24"/>
+        </w:rPr>
+        <w:t>?</w:t>
+      </w:r>
+      <w:r>
+        <w:rPr>
+          <w:rFonts w:ascii="Times New Roman" w:hAnsi="Times New Roman" w:cs="Times New Roman"/>
+          <w:sz w:val="24"/>
+        </w:rPr>
+        <w:t xml:space="preserve">. Therefore; instantaneous power on the inverter shifts from 25000W to -20000W, which is consistent with the prediction we have made in part A.  When we take the magnitude of this plot and find the mean, it is found as 21000 Watts. High values such as these were expected since </w:t>
+      </w:r>
+      <w:proofErr w:type="spellStart"/>
+      <w:r>
+        <w:rPr>
+          <w:rFonts w:ascii="Times New Roman" w:hAnsi="Times New Roman" w:cs="Times New Roman"/>
+          <w:sz w:val="24"/>
+        </w:rPr>
+        <w:t>I</w:t>
+      </w:r>
+      <w:r>
+        <w:rPr>
+          <w:rFonts w:ascii="Times New Roman" w:hAnsi="Times New Roman" w:cs="Times New Roman"/>
+          <w:sz w:val="24"/>
+          <w:vertAlign w:val="subscript"/>
+        </w:rPr>
+        <w:t>nominal</w:t>
+      </w:r>
+      <w:proofErr w:type="spellEnd"/>
+      <w:r>
+        <w:rPr>
+          <w:rFonts w:ascii="Times New Roman" w:hAnsi="Times New Roman" w:cs="Times New Roman"/>
+          <w:sz w:val="24"/>
+        </w:rPr>
+        <w:t xml:space="preserve"> =250A</w:t>
+      </w:r>
+    </w:p>
+    <w:p>
+      <w:pPr>
+        <w:ind w:left="360"/>
+        <w:rPr>
+          <w:rFonts w:ascii="Times New Roman" w:hAnsi="Times New Roman" w:cs="Times New Roman"/>
+        </w:rPr>
+      </w:pPr>
+    </w:p>
+    <w:p>
+      <w:pPr>
+        <w:keepNext/>
+        <w:ind w:left="360"/>
+        <w:rPr>
+          <w:rFonts w:ascii="Times New Roman" w:hAnsi="Times New Roman" w:cs="Times New Roman"/>
+        </w:rPr>
+      </w:pPr>
+      <w:r>
+        <w:rPr>
+          <w:rFonts w:ascii="Times New Roman" w:hAnsi="Times New Roman" w:cs="Times New Roman"/>
+          <w:noProof/>
+          <w:lang w:val="tr-TR" w:eastAsia="tr-TR" w:bidi="ar-SA"/>
+        </w:rPr>
+        <w:lastRenderedPageBreak/>
+        <w:drawing>
+          <wp:inline distT="0" distB="0" distL="0" distR="0" wp14:anchorId="5C51A426" wp14:editId="43131EBF">
+            <wp:extent cx="5760720" cy="2661920"/>
+            <wp:effectExtent l="0" t="0" r="0" b="5080"/>
+            <wp:docPr id="5" name="Picture 12"/>
+            <wp:cNvGraphicFramePr>
+              <a:graphicFrameLocks xmlns:a="http://schemas.openxmlformats.org/drawingml/2006/main" noChangeAspect="1"/>
+            </wp:cNvGraphicFramePr>
+            <a:graphic xmlns:a="http://schemas.openxmlformats.org/drawingml/2006/main">
+              <a:graphicData uri="http://schemas.openxmlformats.org/drawingml/2006/picture">
+                <pic:pic xmlns:pic="http://schemas.openxmlformats.org/drawingml/2006/picture">
+                  <pic:nvPicPr>
+                    <pic:cNvPr id="1" name=""/>
+                    <pic:cNvPicPr/>
+                  </pic:nvPicPr>
+                  <pic:blipFill>
+                    <a:blip r:embed="rId34"/>
+                    <a:stretch>
+                      <a:fillRect/>
+                    </a:stretch>
+                  </pic:blipFill>
+                  <pic:spPr>
+                    <a:xfrm>
+                      <a:off x="0" y="0"/>
+                      <a:ext cx="5760720" cy="2661920"/>
+                    </a:xfrm>
+                    <a:prstGeom prst="rect">
+                      <a:avLst/>
+                    </a:prstGeom>
+                  </pic:spPr>
+                </pic:pic>
+              </a:graphicData>
+            </a:graphic>
+          </wp:inline>
+        </w:drawing>
+      </w:r>
+    </w:p>
+    <w:p>
+      <w:pPr>
+        <w:pStyle w:val="ResimYazs"/>
+        <w:ind w:left="360"/>
+        <w:jc w:val="center"/>
+        <w:rPr>
+          <w:rFonts w:ascii="Times New Roman" w:hAnsi="Times New Roman" w:cs="Times New Roman"/>
+          <w:sz w:val="22"/>
+          <w:szCs w:val="22"/>
+        </w:rPr>
+      </w:pPr>
+      <w:r>
+        <w:rPr>
+          <w:rFonts w:ascii="Times New Roman" w:hAnsi="Times New Roman" w:cs="Times New Roman"/>
+          <w:sz w:val="22"/>
+          <w:szCs w:val="22"/>
+        </w:rPr>
+        <w:t xml:space="preserve">Figure </w:t>
+      </w:r>
+      <w:r>
+        <w:rPr>
+          <w:rFonts w:ascii="Times New Roman" w:hAnsi="Times New Roman" w:cs="Times New Roman"/>
+          <w:sz w:val="22"/>
+          <w:szCs w:val="22"/>
+        </w:rPr>
+        <w:fldChar w:fldCharType="begin"/>
+      </w:r>
+      <w:r>
+        <w:rPr>
+          <w:rFonts w:ascii="Times New Roman" w:hAnsi="Times New Roman" w:cs="Times New Roman"/>
+          <w:sz w:val="22"/>
+          <w:szCs w:val="22"/>
+        </w:rPr>
+        <w:instrText xml:space="preserve"> SEQ Figure \* ARABIC </w:instrText>
+      </w:r>
+      <w:r>
+        <w:rPr>
+          <w:rFonts w:ascii="Times New Roman" w:hAnsi="Times New Roman" w:cs="Times New Roman"/>
+          <w:sz w:val="22"/>
+          <w:szCs w:val="22"/>
+        </w:rPr>
+        <w:fldChar w:fldCharType="separate"/>
+      </w:r>
+      <w:r>
+        <w:rPr>
+          <w:rFonts w:ascii="Times New Roman" w:hAnsi="Times New Roman" w:cs="Times New Roman"/>
+          <w:noProof/>
+          <w:sz w:val="22"/>
+          <w:szCs w:val="22"/>
+        </w:rPr>
+        <w:t>29</w:t>
+      </w:r>
+      <w:r>
+        <w:rPr>
+          <w:rFonts w:ascii="Times New Roman" w:hAnsi="Times New Roman" w:cs="Times New Roman"/>
+          <w:noProof/>
+          <w:sz w:val="22"/>
+          <w:szCs w:val="22"/>
+        </w:rPr>
+        <w:fldChar w:fldCharType="end"/>
+      </w:r>
+      <w:r>
+        <w:rPr>
+          <w:rFonts w:ascii="Times New Roman" w:hAnsi="Times New Roman" w:cs="Times New Roman"/>
+          <w:sz w:val="22"/>
+          <w:szCs w:val="22"/>
+        </w:rPr>
+        <w:t>: Instantaneous Power On the Switches</w:t>
+      </w:r>
+    </w:p>
+    <w:p>
+      <w:pPr>
+        <w:ind w:left="360"/>
+        <w:rPr>
+          <w:rFonts w:ascii="Times New Roman" w:hAnsi="Times New Roman" w:cs="Times New Roman"/>
+        </w:rPr>
+      </w:pPr>
+    </w:p>
+    <w:p>
+      <w:pPr>
+        <w:ind w:left="360"/>
+        <w:rPr>
+          <w:rFonts w:ascii="Times New Roman" w:hAnsi="Times New Roman" w:cs="Times New Roman"/>
+        </w:rPr>
+      </w:pPr>
+    </w:p>
+    <w:p>
+      <w:pPr>
+        <w:keepNext/>
+        <w:ind w:left="360"/>
+        <w:jc w:val="center"/>
+        <w:rPr>
+          <w:rFonts w:ascii="Times New Roman" w:hAnsi="Times New Roman" w:cs="Times New Roman"/>
+        </w:rPr>
+      </w:pPr>
+      <w:r>
+        <w:rPr>
+          <w:rFonts w:ascii="Times New Roman" w:hAnsi="Times New Roman" w:cs="Times New Roman"/>
+          <w:noProof/>
+          <w:lang w:val="tr-TR" w:eastAsia="tr-TR" w:bidi="ar-SA"/>
+        </w:rPr>
+        <w:drawing>
+          <wp:inline distT="0" distB="0" distL="0" distR="0" wp14:anchorId="4F8F502A" wp14:editId="48033FBD">
+            <wp:extent cx="3524250" cy="1295400"/>
+            <wp:effectExtent l="0" t="0" r="0" b="0"/>
+            <wp:docPr id="10" name="Picture 10"/>
+            <wp:cNvGraphicFramePr>
+              <a:graphicFrameLocks xmlns:a="http://schemas.openxmlformats.org/drawingml/2006/main" noChangeAspect="1"/>
+            </wp:cNvGraphicFramePr>
+            <a:graphic xmlns:a="http://schemas.openxmlformats.org/drawingml/2006/main">
+              <a:graphicData uri="http://schemas.openxmlformats.org/drawingml/2006/picture">
+                <pic:pic xmlns:pic="http://schemas.openxmlformats.org/drawingml/2006/picture">
+                  <pic:nvPicPr>
+                    <pic:cNvPr id="1" name=""/>
+                    <pic:cNvPicPr/>
+                  </pic:nvPicPr>
+                  <pic:blipFill>
+                    <a:blip r:embed="rId35"/>
+                    <a:stretch>
+                      <a:fillRect/>
+                    </a:stretch>
+                  </pic:blipFill>
+                  <pic:spPr>
+                    <a:xfrm>
+                      <a:off x="0" y="0"/>
                       <a:ext cx="3524250" cy="1295400"/>
                     </a:xfrm>
                     <a:prstGeom prst="rect">
@@ -8482,7 +8831,7 @@
           <w:sz w:val="22"/>
           <w:szCs w:val="22"/>
         </w:rPr>
-        <w:t>26</w:t>
+        <w:t>30</w:t>
       </w:r>
       <w:r>
         <w:rPr>
@@ -8548,14 +8897,14 @@
           <w:rFonts w:ascii="Times New Roman" w:hAnsi="Times New Roman" w:cs="Times New Roman"/>
         </w:rPr>
       </w:pPr>
-      <w:bookmarkStart w:id="5" w:name="_Toc10375557"/>
+      <w:bookmarkStart w:id="6" w:name="_Toc10375557"/>
       <w:r>
         <w:rPr>
           <w:rFonts w:ascii="Times New Roman" w:hAnsi="Times New Roman" w:cs="Times New Roman"/>
         </w:rPr>
         <w:t>CONCLUSION</w:t>
       </w:r>
-      <w:bookmarkEnd w:id="5"/>
+      <w:bookmarkEnd w:id="6"/>
     </w:p>
     <w:p>
       <w:pPr>
@@ -8665,16 +9014,7 @@
           <w:sz w:val="24"/>
         </w:rPr>
         <w:tab/>
-        <w:t>All in all, this project helped us to design a motor driver for a SM-PMSM with different PWM modulation techniques as well as real time application considerations all from scratch</w:t>
-      </w:r>
-      <w:bookmarkStart w:id="6" w:name="_GoBack"/>
-      <w:bookmarkEnd w:id="6"/>
-      <w:r>
-        <w:rPr>
-          <w:rFonts w:ascii="Times New Roman" w:hAnsi="Times New Roman" w:cs="Times New Roman"/>
-          <w:sz w:val="24"/>
-        </w:rPr>
-        <w:t>.</w:t>
+        <w:t>All in all, this project helped us to design a motor driver for a SM-PMSM with different PWM modulation techniques as well as real time application considerations all from scratch.</w:t>
       </w:r>
     </w:p>
     <w:p>
@@ -8697,6 +9037,7 @@
         <w:rPr>
           <w:rFonts w:ascii="Times New Roman" w:hAnsi="Times New Roman" w:cs="Times New Roman"/>
         </w:rPr>
+        <w:lastRenderedPageBreak/>
         <w:t>References</w:t>
       </w:r>
       <w:bookmarkEnd w:id="7"/>
@@ -8769,7 +9110,7 @@
         </w:rPr>
         <w:t xml:space="preserve">[2] </w:t>
       </w:r>
-      <w:hyperlink r:id="rId32" w:history="1">
+      <w:hyperlink r:id="rId36" w:history="1">
         <w:r>
           <w:rPr>
             <w:rStyle w:val="Kpr"/>
@@ -8794,7 +9135,7 @@
         </w:rPr>
         <w:t xml:space="preserve">[3] </w:t>
       </w:r>
-      <w:hyperlink r:id="rId33" w:history="1">
+      <w:hyperlink r:id="rId37" w:history="1">
         <w:r>
           <w:rPr>
             <w:rStyle w:val="Kpr"/>
@@ -9053,7 +9394,7 @@
   <w:abstractNum w:abstractNumId="2" w15:restartNumberingAfterBreak="0">
     <w:nsid w:val="27AF1ACE"/>
     <w:multiLevelType w:val="hybridMultilevel"/>
-    <w:tmpl w:val="53AC7610"/>
+    <w:tmpl w:val="934666B4"/>
     <w:lvl w:ilvl="0" w:tplc="041F000F">
       <w:start w:val="1"/>
       <w:numFmt w:val="decimal"/>
@@ -9250,6 +9591,119 @@
     </w:lvl>
   </w:abstractNum>
   <w:abstractNum w:abstractNumId="4" w15:restartNumberingAfterBreak="0">
+    <w:nsid w:val="37224FDF"/>
+    <w:multiLevelType w:val="multilevel"/>
+    <w:tmpl w:val="AEC401A8"/>
+    <w:lvl w:ilvl="0">
+      <w:start w:val="1"/>
+      <w:numFmt w:val="decimal"/>
+      <w:lvlText w:val="%1."/>
+      <w:lvlJc w:val="left"/>
+      <w:pPr>
+        <w:ind w:left="360" w:hanging="360"/>
+      </w:pPr>
+      <w:rPr>
+        <w:rFonts w:hint="default"/>
+      </w:rPr>
+    </w:lvl>
+    <w:lvl w:ilvl="1">
+      <w:start w:val="1"/>
+      <w:numFmt w:val="decimal"/>
+      <w:lvlText w:val="%1.%2."/>
+      <w:lvlJc w:val="left"/>
+      <w:pPr>
+        <w:ind w:left="792" w:hanging="432"/>
+      </w:pPr>
+      <w:rPr>
+        <w:rFonts w:hint="default"/>
+      </w:rPr>
+    </w:lvl>
+    <w:lvl w:ilvl="2">
+      <w:start w:val="1"/>
+      <w:numFmt w:val="decimal"/>
+      <w:lvlText w:val="%1.%2.%3."/>
+      <w:lvlJc w:val="left"/>
+      <w:pPr>
+        <w:ind w:left="1224" w:hanging="504"/>
+      </w:pPr>
+      <w:rPr>
+        <w:rFonts w:hint="default"/>
+      </w:rPr>
+    </w:lvl>
+    <w:lvl w:ilvl="3">
+      <w:start w:val="1"/>
+      <w:numFmt w:val="decimal"/>
+      <w:lvlText w:val="%1.%2.%3.%4."/>
+      <w:lvlJc w:val="left"/>
+      <w:pPr>
+        <w:ind w:left="1728" w:hanging="648"/>
+      </w:pPr>
+      <w:rPr>
+        <w:rFonts w:hint="default"/>
+      </w:rPr>
+    </w:lvl>
+    <w:lvl w:ilvl="4">
+      <w:start w:val="1"/>
+      <w:numFmt w:val="decimal"/>
+      <w:lvlText w:val="%1.%2.%3.%4.%5."/>
+      <w:lvlJc w:val="left"/>
+      <w:pPr>
+        <w:ind w:left="2232" w:hanging="792"/>
+      </w:pPr>
+      <w:rPr>
+        <w:rFonts w:hint="default"/>
+      </w:rPr>
+    </w:lvl>
+    <w:lvl w:ilvl="5">
+      <w:start w:val="1"/>
+      <w:numFmt w:val="decimal"/>
+      <w:lvlText w:val="%1.%2.%3.%4.%5.%6."/>
+      <w:lvlJc w:val="left"/>
+      <w:pPr>
+        <w:ind w:left="2736" w:hanging="936"/>
+      </w:pPr>
+      <w:rPr>
+        <w:rFonts w:hint="default"/>
+      </w:rPr>
+    </w:lvl>
+    <w:lvl w:ilvl="6">
+      <w:start w:val="1"/>
+      <w:numFmt w:val="decimal"/>
+      <w:lvlText w:val="%1.%2.%3.%4.%5.%6.%7."/>
+      <w:lvlJc w:val="left"/>
+      <w:pPr>
+        <w:ind w:left="3240" w:hanging="1080"/>
+      </w:pPr>
+      <w:rPr>
+        <w:rFonts w:hint="default"/>
+      </w:rPr>
+    </w:lvl>
+    <w:lvl w:ilvl="7">
+      <w:start w:val="1"/>
+      <w:numFmt w:val="decimal"/>
+      <w:lvlText w:val="%1.%2.%3.%4.%5.%6.%7.%8."/>
+      <w:lvlJc w:val="left"/>
+      <w:pPr>
+        <w:ind w:left="3744" w:hanging="1224"/>
+      </w:pPr>
+      <w:rPr>
+        <w:rFonts w:hint="default"/>
+      </w:rPr>
+    </w:lvl>
+    <w:lvl w:ilvl="8">
+      <w:start w:val="1"/>
+      <w:numFmt w:val="decimal"/>
+      <w:lvlText w:val="%1.%2.%3.%4.%5.%6.%7.%8.%9."/>
+      <w:lvlJc w:val="left"/>
+      <w:pPr>
+        <w:ind w:left="4320" w:hanging="1440"/>
+      </w:pPr>
+      <w:rPr>
+        <w:rFonts w:hint="default"/>
+      </w:rPr>
+    </w:lvl>
+  </w:abstractNum>
+  <w:abstractNum w:abstractNumId="5" w15:restartNumberingAfterBreak="0">
     <w:nsid w:val="3B335A89"/>
     <w:multiLevelType w:val="hybridMultilevel"/>
     <w:tmpl w:val="24E4A2D0"/>
@@ -9338,7 +9792,7 @@
       </w:pPr>
     </w:lvl>
   </w:abstractNum>
-  <w:abstractNum w:abstractNumId="5" w15:restartNumberingAfterBreak="0">
+  <w:abstractNum w:abstractNumId="6" w15:restartNumberingAfterBreak="0">
     <w:nsid w:val="3BE33F1A"/>
     <w:multiLevelType w:val="hybridMultilevel"/>
     <w:tmpl w:val="115E8886"/>
@@ -9427,93 +9881,93 @@
       </w:pPr>
     </w:lvl>
   </w:abstractNum>
-  <w:abstractNum w:abstractNumId="6" w15:restartNumberingAfterBreak="0">
+  <w:abstractNum w:abstractNumId="7" w15:restartNumberingAfterBreak="0">
     <w:nsid w:val="514A425D"/>
-    <w:multiLevelType w:val="hybridMultilevel"/>
-    <w:tmpl w:val="53AC7610"/>
-    <w:lvl w:ilvl="0" w:tplc="041F000F">
+    <w:multiLevelType w:val="multilevel"/>
+    <w:tmpl w:val="041F001F"/>
+    <w:lvl w:ilvl="0">
       <w:start w:val="1"/>
       <w:numFmt w:val="decimal"/>
       <w:lvlText w:val="%1."/>
       <w:lvlJc w:val="left"/>
       <w:pPr>
-        <w:ind w:left="1440" w:hanging="360"/>
+        <w:ind w:left="360" w:hanging="360"/>
       </w:pPr>
     </w:lvl>
-    <w:lvl w:ilvl="1" w:tplc="041F0019" w:tentative="1">
-      <w:start w:val="1"/>
-      <w:numFmt w:val="lowerLetter"/>
-      <w:lvlText w:val="%2."/>
-      <w:lvlJc w:val="left"/>
-      <w:pPr>
-        <w:ind w:left="2160" w:hanging="360"/>
-      </w:pPr>
-    </w:lvl>
-    <w:lvl w:ilvl="2" w:tplc="041F001B" w:tentative="1">
-      <w:start w:val="1"/>
-      <w:numFmt w:val="lowerRoman"/>
-      <w:lvlText w:val="%3."/>
-      <w:lvlJc w:val="right"/>
-      <w:pPr>
-        <w:ind w:left="2880" w:hanging="180"/>
-      </w:pPr>
-    </w:lvl>
-    <w:lvl w:ilvl="3" w:tplc="041F000F" w:tentative="1">
+    <w:lvl w:ilvl="1">
       <w:start w:val="1"/>
       <w:numFmt w:val="decimal"/>
-      <w:lvlText w:val="%4."/>
+      <w:lvlText w:val="%1.%2."/>
       <w:lvlJc w:val="left"/>
       <w:pPr>
-        <w:ind w:left="3600" w:hanging="360"/>
+        <w:ind w:left="792" w:hanging="432"/>
       </w:pPr>
     </w:lvl>
-    <w:lvl w:ilvl="4" w:tplc="041F0019" w:tentative="1">
-      <w:start w:val="1"/>
-      <w:numFmt w:val="lowerLetter"/>
-      <w:lvlText w:val="%5."/>
-      <w:lvlJc w:val="left"/>
-      <w:pPr>
-        <w:ind w:left="4320" w:hanging="360"/>
-      </w:pPr>
-    </w:lvl>
-    <w:lvl w:ilvl="5" w:tplc="041F001B" w:tentative="1">
-      <w:start w:val="1"/>
-      <w:numFmt w:val="lowerRoman"/>
-      <w:lvlText w:val="%6."/>
-      <w:lvlJc w:val="right"/>
-      <w:pPr>
-        <w:ind w:left="5040" w:hanging="180"/>
-      </w:pPr>
-    </w:lvl>
-    <w:lvl w:ilvl="6" w:tplc="041F000F" w:tentative="1">
+    <w:lvl w:ilvl="2">
       <w:start w:val="1"/>
       <w:numFmt w:val="decimal"/>
-      <w:lvlText w:val="%7."/>
+      <w:lvlText w:val="%1.%2.%3."/>
       <w:lvlJc w:val="left"/>
       <w:pPr>
-        <w:ind w:left="5760" w:hanging="360"/>
+        <w:ind w:left="1224" w:hanging="504"/>
       </w:pPr>
     </w:lvl>
-    <w:lvl w:ilvl="7" w:tplc="041F0019" w:tentative="1">
+    <w:lvl w:ilvl="3">
       <w:start w:val="1"/>
-      <w:numFmt w:val="lowerLetter"/>
-      <w:lvlText w:val="%8."/>
+      <w:numFmt w:val="decimal"/>
+      <w:lvlText w:val="%1.%2.%3.%4."/>
       <w:lvlJc w:val="left"/>
       <w:pPr>
-        <w:ind w:left="6480" w:hanging="360"/>
+        <w:ind w:left="1728" w:hanging="648"/>
       </w:pPr>
     </w:lvl>
-    <w:lvl w:ilvl="8" w:tplc="041F001B" w:tentative="1">
+    <w:lvl w:ilvl="4">
       <w:start w:val="1"/>
-      <w:numFmt w:val="lowerRoman"/>
-      <w:lvlText w:val="%9."/>
-      <w:lvlJc w:val="right"/>
-      <w:pPr>
-        <w:ind w:left="7200" w:hanging="180"/>
+      <w:numFmt w:val="decimal"/>
+      <w:lvlText w:val="%1.%2.%3.%4.%5."/>
+      <w:lvlJc w:val="left"/>
+      <w:pPr>
+        <w:ind w:left="2232" w:hanging="792"/>
+      </w:pPr>
+    </w:lvl>
+    <w:lvl w:ilvl="5">
+      <w:start w:val="1"/>
+      <w:numFmt w:val="decimal"/>
+      <w:lvlText w:val="%1.%2.%3.%4.%5.%6."/>
+      <w:lvlJc w:val="left"/>
+      <w:pPr>
+        <w:ind w:left="2736" w:hanging="936"/>
+      </w:pPr>
+    </w:lvl>
+    <w:lvl w:ilvl="6">
+      <w:start w:val="1"/>
+      <w:numFmt w:val="decimal"/>
+      <w:lvlText w:val="%1.%2.%3.%4.%5.%6.%7."/>
+      <w:lvlJc w:val="left"/>
+      <w:pPr>
+        <w:ind w:left="3240" w:hanging="1080"/>
+      </w:pPr>
+    </w:lvl>
+    <w:lvl w:ilvl="7">
+      <w:start w:val="1"/>
+      <w:numFmt w:val="decimal"/>
+      <w:lvlText w:val="%1.%2.%3.%4.%5.%6.%7.%8."/>
+      <w:lvlJc w:val="left"/>
+      <w:pPr>
+        <w:ind w:left="3744" w:hanging="1224"/>
+      </w:pPr>
+    </w:lvl>
+    <w:lvl w:ilvl="8">
+      <w:start w:val="1"/>
+      <w:numFmt w:val="decimal"/>
+      <w:lvlText w:val="%1.%2.%3.%4.%5.%6.%7.%8.%9."/>
+      <w:lvlJc w:val="left"/>
+      <w:pPr>
+        <w:ind w:left="4320" w:hanging="1440"/>
       </w:pPr>
     </w:lvl>
   </w:abstractNum>
-  <w:abstractNum w:abstractNumId="7" w15:restartNumberingAfterBreak="0">
+  <w:abstractNum w:abstractNumId="8" w15:restartNumberingAfterBreak="0">
     <w:nsid w:val="54DF3D21"/>
     <w:multiLevelType w:val="hybridMultilevel"/>
     <w:tmpl w:val="0A8E45A0"/>
@@ -9602,7 +10056,7 @@
       </w:pPr>
     </w:lvl>
   </w:abstractNum>
-  <w:abstractNum w:abstractNumId="8" w15:restartNumberingAfterBreak="0">
+  <w:abstractNum w:abstractNumId="9" w15:restartNumberingAfterBreak="0">
     <w:nsid w:val="5BB73744"/>
     <w:multiLevelType w:val="hybridMultilevel"/>
     <w:tmpl w:val="05B08156"/>
@@ -9691,7 +10145,93 @@
       </w:pPr>
     </w:lvl>
   </w:abstractNum>
-  <w:abstractNum w:abstractNumId="9" w15:restartNumberingAfterBreak="0">
+  <w:abstractNum w:abstractNumId="10" w15:restartNumberingAfterBreak="0">
+    <w:nsid w:val="610A1949"/>
+    <w:multiLevelType w:val="hybridMultilevel"/>
+    <w:tmpl w:val="934666B4"/>
+    <w:lvl w:ilvl="0" w:tplc="041F000F">
+      <w:start w:val="1"/>
+      <w:numFmt w:val="decimal"/>
+      <w:lvlText w:val="%1."/>
+      <w:lvlJc w:val="left"/>
+      <w:pPr>
+        <w:ind w:left="1440" w:hanging="360"/>
+      </w:pPr>
+    </w:lvl>
+    <w:lvl w:ilvl="1" w:tplc="041F0019" w:tentative="1">
+      <w:start w:val="1"/>
+      <w:numFmt w:val="lowerLetter"/>
+      <w:lvlText w:val="%2."/>
+      <w:lvlJc w:val="left"/>
+      <w:pPr>
+        <w:ind w:left="2160" w:hanging="360"/>
+      </w:pPr>
+    </w:lvl>
+    <w:lvl w:ilvl="2" w:tplc="041F001B" w:tentative="1">
+      <w:start w:val="1"/>
+      <w:numFmt w:val="lowerRoman"/>
+      <w:lvlText w:val="%3."/>
+      <w:lvlJc w:val="right"/>
+      <w:pPr>
+        <w:ind w:left="2880" w:hanging="180"/>
+      </w:pPr>
+    </w:lvl>
+    <w:lvl w:ilvl="3" w:tplc="041F000F" w:tentative="1">
+      <w:start w:val="1"/>
+      <w:numFmt w:val="decimal"/>
+      <w:lvlText w:val="%4."/>
+      <w:lvlJc w:val="left"/>
+      <w:pPr>
+        <w:ind w:left="3600" w:hanging="360"/>
+      </w:pPr>
+    </w:lvl>
+    <w:lvl w:ilvl="4" w:tplc="041F0019" w:tentative="1">
+      <w:start w:val="1"/>
+      <w:numFmt w:val="lowerLetter"/>
+      <w:lvlText w:val="%5."/>
+      <w:lvlJc w:val="left"/>
+      <w:pPr>
+        <w:ind w:left="4320" w:hanging="360"/>
+      </w:pPr>
+    </w:lvl>
+    <w:lvl w:ilvl="5" w:tplc="041F001B" w:tentative="1">
+      <w:start w:val="1"/>
+      <w:numFmt w:val="lowerRoman"/>
+      <w:lvlText w:val="%6."/>
+      <w:lvlJc w:val="right"/>
+      <w:pPr>
+        <w:ind w:left="5040" w:hanging="180"/>
+      </w:pPr>
+    </w:lvl>
+    <w:lvl w:ilvl="6" w:tplc="041F000F" w:tentative="1">
+      <w:start w:val="1"/>
+      <w:numFmt w:val="decimal"/>
+      <w:lvlText w:val="%7."/>
+      <w:lvlJc w:val="left"/>
+      <w:pPr>
+        <w:ind w:left="5760" w:hanging="360"/>
+      </w:pPr>
+    </w:lvl>
+    <w:lvl w:ilvl="7" w:tplc="041F0019" w:tentative="1">
+      <w:start w:val="1"/>
+      <w:numFmt w:val="lowerLetter"/>
+      <w:lvlText w:val="%8."/>
+      <w:lvlJc w:val="left"/>
+      <w:pPr>
+        <w:ind w:left="6480" w:hanging="360"/>
+      </w:pPr>
+    </w:lvl>
+    <w:lvl w:ilvl="8" w:tplc="041F001B" w:tentative="1">
+      <w:start w:val="1"/>
+      <w:numFmt w:val="lowerRoman"/>
+      <w:lvlText w:val="%9."/>
+      <w:lvlJc w:val="right"/>
+      <w:pPr>
+        <w:ind w:left="7200" w:hanging="180"/>
+      </w:pPr>
+    </w:lvl>
+  </w:abstractNum>
+  <w:abstractNum w:abstractNumId="11" w15:restartNumberingAfterBreak="0">
     <w:nsid w:val="75592FA4"/>
     <w:multiLevelType w:val="hybridMultilevel"/>
     <w:tmpl w:val="DCBEE16A"/>
@@ -9805,34 +10345,40 @@
     </w:lvl>
   </w:abstractNum>
   <w:num w:numId="1">
-    <w:abstractNumId w:val="8"/>
+    <w:abstractNumId w:val="9"/>
   </w:num>
   <w:num w:numId="2">
-    <w:abstractNumId w:val="7"/>
+    <w:abstractNumId w:val="8"/>
   </w:num>
   <w:num w:numId="3">
     <w:abstractNumId w:val="1"/>
   </w:num>
   <w:num w:numId="4">
-    <w:abstractNumId w:val="4"/>
+    <w:abstractNumId w:val="5"/>
   </w:num>
   <w:num w:numId="5">
     <w:abstractNumId w:val="2"/>
   </w:num>
   <w:num w:numId="6">
-    <w:abstractNumId w:val="5"/>
+    <w:abstractNumId w:val="6"/>
   </w:num>
   <w:num w:numId="7">
-    <w:abstractNumId w:val="6"/>
+    <w:abstractNumId w:val="7"/>
   </w:num>
   <w:num w:numId="8">
     <w:abstractNumId w:val="3"/>
   </w:num>
   <w:num w:numId="9">
-    <w:abstractNumId w:val="9"/>
+    <w:abstractNumId w:val="11"/>
   </w:num>
   <w:num w:numId="10">
     <w:abstractNumId w:val="0"/>
+  </w:num>
+  <w:num w:numId="11">
+    <w:abstractNumId w:val="4"/>
+  </w:num>
+  <w:num w:numId="12">
+    <w:abstractNumId w:val="10"/>
   </w:num>
 </w:numbering>
 </file>

</xml_diff>